<commit_message>
Points (to be discussed) under headings.
</commit_message>
<xml_diff>
--- a/Documentation/Project Proposal.docx
+++ b/Documentation/Project Proposal.docx
@@ -194,14 +194,16 @@
       <w:pPr>
         <w:rPr>
           <w:rFonts w:ascii="Times New Roman" w:hAnsi="Times New Roman" w:cs="Times New Roman"/>
-          <w:sz w:val="24"/>
-          <w:szCs w:val="24"/>
-          <w:u w:val="single"/>
-        </w:rPr>
-      </w:pPr>
-      <w:r>
-        <w:rPr>
-          <w:rFonts w:ascii="Times New Roman" w:hAnsi="Times New Roman" w:cs="Times New Roman"/>
+          <w:b/>
+          <w:sz w:val="24"/>
+          <w:szCs w:val="24"/>
+          <w:u w:val="single"/>
+        </w:rPr>
+      </w:pPr>
+      <w:r>
+        <w:rPr>
+          <w:rFonts w:ascii="Times New Roman" w:hAnsi="Times New Roman" w:cs="Times New Roman"/>
+          <w:b/>
           <w:sz w:val="24"/>
           <w:szCs w:val="24"/>
           <w:u w:val="single"/>
@@ -211,66 +213,126 @@
     </w:p>
     <w:p>
       <w:pPr>
-        <w:rPr>
-          <w:rFonts w:ascii="Times New Roman" w:hAnsi="Times New Roman" w:cs="Times New Roman"/>
-          <w:sz w:val="24"/>
-          <w:szCs w:val="24"/>
-          <w:u w:val="single"/>
-        </w:rPr>
-      </w:pPr>
-    </w:p>
-    <w:p>
-      <w:pPr>
-        <w:rPr>
-          <w:rFonts w:ascii="Times New Roman" w:hAnsi="Times New Roman" w:cs="Times New Roman"/>
-          <w:sz w:val="24"/>
-          <w:szCs w:val="24"/>
-          <w:u w:val="single"/>
-        </w:rPr>
-      </w:pPr>
-    </w:p>
-    <w:p>
-      <w:pPr>
-        <w:rPr>
-          <w:rFonts w:ascii="Times New Roman" w:hAnsi="Times New Roman" w:cs="Times New Roman"/>
-          <w:sz w:val="24"/>
-          <w:szCs w:val="24"/>
-          <w:u w:val="single"/>
-        </w:rPr>
-      </w:pPr>
-    </w:p>
-    <w:p>
-      <w:pPr>
-        <w:rPr>
-          <w:rFonts w:ascii="Times New Roman" w:hAnsi="Times New Roman" w:cs="Times New Roman"/>
-          <w:sz w:val="24"/>
-          <w:szCs w:val="24"/>
-          <w:u w:val="single"/>
-        </w:rPr>
-      </w:pPr>
-    </w:p>
-    <w:p>
-      <w:pPr>
-        <w:rPr>
-          <w:rFonts w:ascii="Times New Roman" w:hAnsi="Times New Roman" w:cs="Times New Roman"/>
-          <w:sz w:val="24"/>
-          <w:szCs w:val="24"/>
-          <w:u w:val="single"/>
-        </w:rPr>
-      </w:pPr>
-    </w:p>
-    <w:p>
-      <w:pPr>
-        <w:rPr>
-          <w:rFonts w:ascii="Times New Roman" w:hAnsi="Times New Roman" w:cs="Times New Roman"/>
-          <w:sz w:val="24"/>
-          <w:szCs w:val="24"/>
-          <w:u w:val="single"/>
-        </w:rPr>
-      </w:pPr>
-      <w:r>
-        <w:rPr>
-          <w:rFonts w:ascii="Times New Roman" w:hAnsi="Times New Roman" w:cs="Times New Roman"/>
+        <w:pStyle w:val="ListParagraph"/>
+        <w:numPr>
+          <w:ilvl w:val="0"/>
+          <w:numId w:val="1"/>
+        </w:numPr>
+        <w:rPr>
+          <w:rFonts w:ascii="Times New Roman" w:hAnsi="Times New Roman" w:cs="Times New Roman"/>
+          <w:sz w:val="24"/>
+          <w:szCs w:val="24"/>
+        </w:rPr>
+      </w:pPr>
+      <w:r>
+        <w:rPr>
+          <w:rFonts w:ascii="Times New Roman" w:hAnsi="Times New Roman" w:cs="Times New Roman"/>
+          <w:sz w:val="24"/>
+          <w:szCs w:val="24"/>
+        </w:rPr>
+        <w:t>Definition of PSO</w:t>
+      </w:r>
+    </w:p>
+    <w:p>
+      <w:pPr>
+        <w:pStyle w:val="ListParagraph"/>
+        <w:numPr>
+          <w:ilvl w:val="0"/>
+          <w:numId w:val="1"/>
+        </w:numPr>
+        <w:rPr>
+          <w:rFonts w:ascii="Times New Roman" w:hAnsi="Times New Roman" w:cs="Times New Roman"/>
+          <w:sz w:val="24"/>
+          <w:szCs w:val="24"/>
+        </w:rPr>
+      </w:pPr>
+      <w:r>
+        <w:rPr>
+          <w:rFonts w:ascii="Times New Roman" w:hAnsi="Times New Roman" w:cs="Times New Roman"/>
+          <w:sz w:val="24"/>
+          <w:szCs w:val="24"/>
+        </w:rPr>
+        <w:t xml:space="preserve">Function of </w:t>
+      </w:r>
+      <w:proofErr w:type="spellStart"/>
+      <w:r>
+        <w:rPr>
+          <w:rFonts w:ascii="Times New Roman" w:hAnsi="Times New Roman" w:cs="Times New Roman"/>
+          <w:sz w:val="24"/>
+          <w:szCs w:val="24"/>
+        </w:rPr>
+        <w:t>Pso</w:t>
+      </w:r>
+      <w:proofErr w:type="spellEnd"/>
+    </w:p>
+    <w:p>
+      <w:pPr>
+        <w:pStyle w:val="ListParagraph"/>
+        <w:numPr>
+          <w:ilvl w:val="0"/>
+          <w:numId w:val="1"/>
+        </w:numPr>
+        <w:rPr>
+          <w:rFonts w:ascii="Times New Roman" w:hAnsi="Times New Roman" w:cs="Times New Roman"/>
+          <w:sz w:val="24"/>
+          <w:szCs w:val="24"/>
+        </w:rPr>
+      </w:pPr>
+      <w:r>
+        <w:rPr>
+          <w:rFonts w:ascii="Times New Roman" w:hAnsi="Times New Roman" w:cs="Times New Roman"/>
+          <w:sz w:val="24"/>
+          <w:szCs w:val="24"/>
+        </w:rPr>
+        <w:t>Where did it come from(inspiration)</w:t>
+      </w:r>
+    </w:p>
+    <w:p>
+      <w:pPr>
+        <w:pStyle w:val="ListParagraph"/>
+        <w:numPr>
+          <w:ilvl w:val="0"/>
+          <w:numId w:val="1"/>
+        </w:numPr>
+        <w:rPr>
+          <w:rFonts w:ascii="Times New Roman" w:hAnsi="Times New Roman" w:cs="Times New Roman"/>
+          <w:sz w:val="24"/>
+          <w:szCs w:val="24"/>
+        </w:rPr>
+      </w:pPr>
+      <w:r>
+        <w:rPr>
+          <w:rFonts w:ascii="Times New Roman" w:hAnsi="Times New Roman" w:cs="Times New Roman"/>
+          <w:sz w:val="24"/>
+          <w:szCs w:val="24"/>
+        </w:rPr>
+        <w:t xml:space="preserve">Applications of it in computational </w:t>
+      </w:r>
+      <w:proofErr w:type="spellStart"/>
+      <w:r>
+        <w:rPr>
+          <w:rFonts w:ascii="Times New Roman" w:hAnsi="Times New Roman" w:cs="Times New Roman"/>
+          <w:sz w:val="24"/>
+          <w:szCs w:val="24"/>
+        </w:rPr>
+        <w:t>feild</w:t>
+      </w:r>
+      <w:proofErr w:type="spellEnd"/>
+    </w:p>
+    <w:p>
+      <w:pPr>
+        <w:rPr>
+          <w:rFonts w:ascii="Times New Roman" w:hAnsi="Times New Roman" w:cs="Times New Roman"/>
+          <w:b/>
+          <w:sz w:val="24"/>
+          <w:szCs w:val="24"/>
+          <w:u w:val="single"/>
+        </w:rPr>
+      </w:pPr>
+      <w:r>
+        <w:rPr>
+          <w:rFonts w:ascii="Times New Roman" w:hAnsi="Times New Roman" w:cs="Times New Roman"/>
+          <w:b/>
           <w:sz w:val="24"/>
           <w:szCs w:val="24"/>
           <w:u w:val="single"/>
@@ -280,84 +342,137 @@
     </w:p>
     <w:p>
       <w:pPr>
-        <w:rPr>
-          <w:rFonts w:ascii="Times New Roman" w:hAnsi="Times New Roman" w:cs="Times New Roman"/>
-          <w:sz w:val="24"/>
-          <w:szCs w:val="24"/>
-          <w:u w:val="single"/>
-        </w:rPr>
-      </w:pPr>
-    </w:p>
-    <w:p>
-      <w:pPr>
-        <w:rPr>
-          <w:rFonts w:ascii="Times New Roman" w:hAnsi="Times New Roman" w:cs="Times New Roman"/>
-          <w:sz w:val="24"/>
-          <w:szCs w:val="24"/>
-          <w:u w:val="single"/>
-        </w:rPr>
-      </w:pPr>
-    </w:p>
-    <w:p>
-      <w:pPr>
-        <w:rPr>
-          <w:rFonts w:ascii="Times New Roman" w:hAnsi="Times New Roman" w:cs="Times New Roman"/>
-          <w:sz w:val="24"/>
-          <w:szCs w:val="24"/>
-          <w:u w:val="single"/>
-        </w:rPr>
-      </w:pPr>
-    </w:p>
-    <w:p>
-      <w:pPr>
-        <w:rPr>
-          <w:rFonts w:ascii="Times New Roman" w:hAnsi="Times New Roman" w:cs="Times New Roman"/>
-          <w:sz w:val="24"/>
-          <w:szCs w:val="24"/>
-          <w:u w:val="single"/>
-        </w:rPr>
-      </w:pPr>
-    </w:p>
-    <w:p>
-      <w:pPr>
-        <w:rPr>
-          <w:rFonts w:ascii="Times New Roman" w:hAnsi="Times New Roman" w:cs="Times New Roman"/>
-          <w:sz w:val="24"/>
-          <w:szCs w:val="24"/>
-          <w:u w:val="single"/>
-        </w:rPr>
-      </w:pPr>
-    </w:p>
-    <w:p>
-      <w:pPr>
-        <w:rPr>
-          <w:rFonts w:ascii="Times New Roman" w:hAnsi="Times New Roman" w:cs="Times New Roman"/>
-          <w:sz w:val="24"/>
-          <w:szCs w:val="24"/>
-          <w:u w:val="single"/>
-        </w:rPr>
-      </w:pPr>
-    </w:p>
-    <w:p>
-      <w:pPr>
-        <w:rPr>
-          <w:rFonts w:ascii="Times New Roman" w:hAnsi="Times New Roman" w:cs="Times New Roman"/>
-          <w:sz w:val="24"/>
-          <w:szCs w:val="24"/>
-          <w:u w:val="single"/>
-        </w:rPr>
-      </w:pPr>
-      <w:r>
-        <w:rPr>
-          <w:rFonts w:ascii="Times New Roman" w:hAnsi="Times New Roman" w:cs="Times New Roman"/>
-          <w:sz w:val="24"/>
-          <w:szCs w:val="24"/>
-          <w:u w:val="single"/>
-        </w:rPr>
-        <w:t>Libraries/Resources to be used:</w:t>
+        <w:pStyle w:val="ListParagraph"/>
+        <w:numPr>
+          <w:ilvl w:val="0"/>
+          <w:numId w:val="2"/>
+        </w:numPr>
+        <w:rPr>
+          <w:rFonts w:ascii="Times New Roman" w:hAnsi="Times New Roman" w:cs="Times New Roman"/>
+          <w:sz w:val="24"/>
+          <w:szCs w:val="24"/>
+        </w:rPr>
+      </w:pPr>
+      <w:r>
+        <w:rPr>
+          <w:rFonts w:ascii="Times New Roman" w:hAnsi="Times New Roman" w:cs="Times New Roman"/>
+          <w:sz w:val="24"/>
+          <w:szCs w:val="24"/>
+        </w:rPr>
+        <w:t>Its efficiency (Why</w:t>
+      </w:r>
+      <w:r>
+        <w:rPr>
+          <w:rFonts w:ascii="Times New Roman" w:hAnsi="Times New Roman" w:cs="Times New Roman"/>
+          <w:sz w:val="24"/>
+          <w:szCs w:val="24"/>
+        </w:rPr>
+        <w:t xml:space="preserve"> project scientists are pref</w:t>
+      </w:r>
+      <w:r>
+        <w:rPr>
+          <w:rFonts w:ascii="Times New Roman" w:hAnsi="Times New Roman" w:cs="Times New Roman"/>
+          <w:sz w:val="24"/>
+          <w:szCs w:val="24"/>
+        </w:rPr>
+        <w:t>erring</w:t>
       </w:r>
       <w:bookmarkStart w:id="0" w:name="_GoBack"/>
       <w:bookmarkEnd w:id="0"/>
+      <w:r>
+        <w:rPr>
+          <w:rFonts w:ascii="Times New Roman" w:hAnsi="Times New Roman" w:cs="Times New Roman"/>
+          <w:sz w:val="24"/>
+          <w:szCs w:val="24"/>
+        </w:rPr>
+        <w:t xml:space="preserve"> such algorithms)</w:t>
+      </w:r>
+    </w:p>
+    <w:p>
+      <w:pPr>
+        <w:pStyle w:val="ListParagraph"/>
+        <w:numPr>
+          <w:ilvl w:val="0"/>
+          <w:numId w:val="2"/>
+        </w:numPr>
+        <w:rPr>
+          <w:rFonts w:ascii="Times New Roman" w:hAnsi="Times New Roman" w:cs="Times New Roman"/>
+          <w:sz w:val="24"/>
+          <w:szCs w:val="24"/>
+        </w:rPr>
+      </w:pPr>
+      <w:r>
+        <w:rPr>
+          <w:rFonts w:ascii="Times New Roman" w:hAnsi="Times New Roman" w:cs="Times New Roman"/>
+          <w:sz w:val="24"/>
+          <w:szCs w:val="24"/>
+        </w:rPr>
+        <w:t>What we can find from its code?</w:t>
+      </w:r>
+    </w:p>
+    <w:p>
+      <w:pPr>
+        <w:pStyle w:val="ListParagraph"/>
+        <w:numPr>
+          <w:ilvl w:val="0"/>
+          <w:numId w:val="2"/>
+        </w:numPr>
+        <w:rPr>
+          <w:rFonts w:ascii="Times New Roman" w:hAnsi="Times New Roman" w:cs="Times New Roman"/>
+          <w:sz w:val="24"/>
+          <w:szCs w:val="24"/>
+        </w:rPr>
+      </w:pPr>
+    </w:p>
+    <w:p>
+      <w:pPr>
+        <w:rPr>
+          <w:rFonts w:ascii="Times New Roman" w:hAnsi="Times New Roman" w:cs="Times New Roman"/>
+          <w:sz w:val="24"/>
+          <w:szCs w:val="24"/>
+          <w:u w:val="single"/>
+        </w:rPr>
+      </w:pPr>
+      <w:r>
+        <w:rPr>
+          <w:rFonts w:ascii="Times New Roman" w:hAnsi="Times New Roman" w:cs="Times New Roman"/>
+          <w:sz w:val="24"/>
+          <w:szCs w:val="24"/>
+          <w:u w:val="single"/>
+        </w:rPr>
+        <w:t xml:space="preserve"> </w:t>
+      </w:r>
+    </w:p>
+    <w:p>
+      <w:pPr>
+        <w:rPr>
+          <w:rFonts w:ascii="Times New Roman" w:hAnsi="Times New Roman" w:cs="Times New Roman"/>
+          <w:sz w:val="24"/>
+          <w:szCs w:val="24"/>
+          <w:u w:val="single"/>
+        </w:rPr>
+      </w:pPr>
+    </w:p>
+    <w:p>
+      <w:pPr>
+        <w:rPr>
+          <w:rFonts w:ascii="Times New Roman" w:hAnsi="Times New Roman" w:cs="Times New Roman"/>
+          <w:b/>
+          <w:sz w:val="24"/>
+          <w:szCs w:val="24"/>
+          <w:u w:val="single"/>
+        </w:rPr>
+      </w:pPr>
+      <w:r>
+        <w:rPr>
+          <w:rFonts w:ascii="Times New Roman" w:hAnsi="Times New Roman" w:cs="Times New Roman"/>
+          <w:b/>
+          <w:sz w:val="24"/>
+          <w:szCs w:val="24"/>
+          <w:u w:val="single"/>
+        </w:rPr>
+        <w:t>Libraries/Resources to be used:</w:t>
+      </w:r>
     </w:p>
     <w:p>
       <w:pPr>
@@ -411,6 +526,243 @@
     </w:sectPr>
   </w:body>
 </w:document>
+</file>
+
+<file path=word/numbering.xml><?xml version="1.0" encoding="utf-8"?>
+<w:numbering xmlns:wpc="http://schemas.microsoft.com/office/word/2010/wordprocessingCanvas" xmlns:mc="http://schemas.openxmlformats.org/markup-compatibility/2006" xmlns:o="urn:schemas-microsoft-com:office:office" xmlns:r="http://schemas.openxmlformats.org/officeDocument/2006/relationships" xmlns:m="http://schemas.openxmlformats.org/officeDocument/2006/math" xmlns:v="urn:schemas-microsoft-com:vml" xmlns:wp14="http://schemas.microsoft.com/office/word/2010/wordprocessingDrawing" xmlns:wp="http://schemas.openxmlformats.org/drawingml/2006/wordprocessingDrawing" xmlns:w10="urn:schemas-microsoft-com:office:word" xmlns:w="http://schemas.openxmlformats.org/wordprocessingml/2006/main" xmlns:w14="http://schemas.microsoft.com/office/word/2010/wordml" xmlns:wpg="http://schemas.microsoft.com/office/word/2010/wordprocessingGroup" xmlns:wpi="http://schemas.microsoft.com/office/word/2010/wordprocessingInk" xmlns:wne="http://schemas.microsoft.com/office/word/2006/wordml" xmlns:wps="http://schemas.microsoft.com/office/word/2010/wordprocessingShape" mc:Ignorable="w14 wp14">
+  <w:abstractNum w:abstractNumId="0">
+    <w:nsid w:val="2DFB4150"/>
+    <w:multiLevelType w:val="hybridMultilevel"/>
+    <w:tmpl w:val="9CD4EE02"/>
+    <w:lvl w:ilvl="0" w:tplc="04090001">
+      <w:start w:val="1"/>
+      <w:numFmt w:val="bullet"/>
+      <w:lvlText w:val=""/>
+      <w:lvlJc w:val="left"/>
+      <w:pPr>
+        <w:ind w:left="720" w:hanging="360"/>
+      </w:pPr>
+      <w:rPr>
+        <w:rFonts w:ascii="Symbol" w:hAnsi="Symbol" w:hint="default"/>
+      </w:rPr>
+    </w:lvl>
+    <w:lvl w:ilvl="1" w:tplc="04090003" w:tentative="1">
+      <w:start w:val="1"/>
+      <w:numFmt w:val="bullet"/>
+      <w:lvlText w:val="o"/>
+      <w:lvlJc w:val="left"/>
+      <w:pPr>
+        <w:ind w:left="1440" w:hanging="360"/>
+      </w:pPr>
+      <w:rPr>
+        <w:rFonts w:ascii="Courier New" w:hAnsi="Courier New" w:cs="Courier New" w:hint="default"/>
+      </w:rPr>
+    </w:lvl>
+    <w:lvl w:ilvl="2" w:tplc="04090005" w:tentative="1">
+      <w:start w:val="1"/>
+      <w:numFmt w:val="bullet"/>
+      <w:lvlText w:val=""/>
+      <w:lvlJc w:val="left"/>
+      <w:pPr>
+        <w:ind w:left="2160" w:hanging="360"/>
+      </w:pPr>
+      <w:rPr>
+        <w:rFonts w:ascii="Wingdings" w:hAnsi="Wingdings" w:hint="default"/>
+      </w:rPr>
+    </w:lvl>
+    <w:lvl w:ilvl="3" w:tplc="04090001" w:tentative="1">
+      <w:start w:val="1"/>
+      <w:numFmt w:val="bullet"/>
+      <w:lvlText w:val=""/>
+      <w:lvlJc w:val="left"/>
+      <w:pPr>
+        <w:ind w:left="2880" w:hanging="360"/>
+      </w:pPr>
+      <w:rPr>
+        <w:rFonts w:ascii="Symbol" w:hAnsi="Symbol" w:hint="default"/>
+      </w:rPr>
+    </w:lvl>
+    <w:lvl w:ilvl="4" w:tplc="04090003" w:tentative="1">
+      <w:start w:val="1"/>
+      <w:numFmt w:val="bullet"/>
+      <w:lvlText w:val="o"/>
+      <w:lvlJc w:val="left"/>
+      <w:pPr>
+        <w:ind w:left="3600" w:hanging="360"/>
+      </w:pPr>
+      <w:rPr>
+        <w:rFonts w:ascii="Courier New" w:hAnsi="Courier New" w:cs="Courier New" w:hint="default"/>
+      </w:rPr>
+    </w:lvl>
+    <w:lvl w:ilvl="5" w:tplc="04090005" w:tentative="1">
+      <w:start w:val="1"/>
+      <w:numFmt w:val="bullet"/>
+      <w:lvlText w:val=""/>
+      <w:lvlJc w:val="left"/>
+      <w:pPr>
+        <w:ind w:left="4320" w:hanging="360"/>
+      </w:pPr>
+      <w:rPr>
+        <w:rFonts w:ascii="Wingdings" w:hAnsi="Wingdings" w:hint="default"/>
+      </w:rPr>
+    </w:lvl>
+    <w:lvl w:ilvl="6" w:tplc="04090001" w:tentative="1">
+      <w:start w:val="1"/>
+      <w:numFmt w:val="bullet"/>
+      <w:lvlText w:val=""/>
+      <w:lvlJc w:val="left"/>
+      <w:pPr>
+        <w:ind w:left="5040" w:hanging="360"/>
+      </w:pPr>
+      <w:rPr>
+        <w:rFonts w:ascii="Symbol" w:hAnsi="Symbol" w:hint="default"/>
+      </w:rPr>
+    </w:lvl>
+    <w:lvl w:ilvl="7" w:tplc="04090003" w:tentative="1">
+      <w:start w:val="1"/>
+      <w:numFmt w:val="bullet"/>
+      <w:lvlText w:val="o"/>
+      <w:lvlJc w:val="left"/>
+      <w:pPr>
+        <w:ind w:left="5760" w:hanging="360"/>
+      </w:pPr>
+      <w:rPr>
+        <w:rFonts w:ascii="Courier New" w:hAnsi="Courier New" w:cs="Courier New" w:hint="default"/>
+      </w:rPr>
+    </w:lvl>
+    <w:lvl w:ilvl="8" w:tplc="04090005" w:tentative="1">
+      <w:start w:val="1"/>
+      <w:numFmt w:val="bullet"/>
+      <w:lvlText w:val=""/>
+      <w:lvlJc w:val="left"/>
+      <w:pPr>
+        <w:ind w:left="6480" w:hanging="360"/>
+      </w:pPr>
+      <w:rPr>
+        <w:rFonts w:ascii="Wingdings" w:hAnsi="Wingdings" w:hint="default"/>
+      </w:rPr>
+    </w:lvl>
+  </w:abstractNum>
+  <w:abstractNum w:abstractNumId="1">
+    <w:nsid w:val="49992B6E"/>
+    <w:multiLevelType w:val="hybridMultilevel"/>
+    <w:tmpl w:val="C4D0FD16"/>
+    <w:lvl w:ilvl="0" w:tplc="04090001">
+      <w:start w:val="1"/>
+      <w:numFmt w:val="bullet"/>
+      <w:lvlText w:val=""/>
+      <w:lvlJc w:val="left"/>
+      <w:pPr>
+        <w:ind w:left="720" w:hanging="360"/>
+      </w:pPr>
+      <w:rPr>
+        <w:rFonts w:ascii="Symbol" w:hAnsi="Symbol" w:hint="default"/>
+      </w:rPr>
+    </w:lvl>
+    <w:lvl w:ilvl="1" w:tplc="04090003" w:tentative="1">
+      <w:start w:val="1"/>
+      <w:numFmt w:val="bullet"/>
+      <w:lvlText w:val="o"/>
+      <w:lvlJc w:val="left"/>
+      <w:pPr>
+        <w:ind w:left="1440" w:hanging="360"/>
+      </w:pPr>
+      <w:rPr>
+        <w:rFonts w:ascii="Courier New" w:hAnsi="Courier New" w:cs="Courier New" w:hint="default"/>
+      </w:rPr>
+    </w:lvl>
+    <w:lvl w:ilvl="2" w:tplc="04090005" w:tentative="1">
+      <w:start w:val="1"/>
+      <w:numFmt w:val="bullet"/>
+      <w:lvlText w:val=""/>
+      <w:lvlJc w:val="left"/>
+      <w:pPr>
+        <w:ind w:left="2160" w:hanging="360"/>
+      </w:pPr>
+      <w:rPr>
+        <w:rFonts w:ascii="Wingdings" w:hAnsi="Wingdings" w:hint="default"/>
+      </w:rPr>
+    </w:lvl>
+    <w:lvl w:ilvl="3" w:tplc="04090001" w:tentative="1">
+      <w:start w:val="1"/>
+      <w:numFmt w:val="bullet"/>
+      <w:lvlText w:val=""/>
+      <w:lvlJc w:val="left"/>
+      <w:pPr>
+        <w:ind w:left="2880" w:hanging="360"/>
+      </w:pPr>
+      <w:rPr>
+        <w:rFonts w:ascii="Symbol" w:hAnsi="Symbol" w:hint="default"/>
+      </w:rPr>
+    </w:lvl>
+    <w:lvl w:ilvl="4" w:tplc="04090003" w:tentative="1">
+      <w:start w:val="1"/>
+      <w:numFmt w:val="bullet"/>
+      <w:lvlText w:val="o"/>
+      <w:lvlJc w:val="left"/>
+      <w:pPr>
+        <w:ind w:left="3600" w:hanging="360"/>
+      </w:pPr>
+      <w:rPr>
+        <w:rFonts w:ascii="Courier New" w:hAnsi="Courier New" w:cs="Courier New" w:hint="default"/>
+      </w:rPr>
+    </w:lvl>
+    <w:lvl w:ilvl="5" w:tplc="04090005" w:tentative="1">
+      <w:start w:val="1"/>
+      <w:numFmt w:val="bullet"/>
+      <w:lvlText w:val=""/>
+      <w:lvlJc w:val="left"/>
+      <w:pPr>
+        <w:ind w:left="4320" w:hanging="360"/>
+      </w:pPr>
+      <w:rPr>
+        <w:rFonts w:ascii="Wingdings" w:hAnsi="Wingdings" w:hint="default"/>
+      </w:rPr>
+    </w:lvl>
+    <w:lvl w:ilvl="6" w:tplc="04090001" w:tentative="1">
+      <w:start w:val="1"/>
+      <w:numFmt w:val="bullet"/>
+      <w:lvlText w:val=""/>
+      <w:lvlJc w:val="left"/>
+      <w:pPr>
+        <w:ind w:left="5040" w:hanging="360"/>
+      </w:pPr>
+      <w:rPr>
+        <w:rFonts w:ascii="Symbol" w:hAnsi="Symbol" w:hint="default"/>
+      </w:rPr>
+    </w:lvl>
+    <w:lvl w:ilvl="7" w:tplc="04090003" w:tentative="1">
+      <w:start w:val="1"/>
+      <w:numFmt w:val="bullet"/>
+      <w:lvlText w:val="o"/>
+      <w:lvlJc w:val="left"/>
+      <w:pPr>
+        <w:ind w:left="5760" w:hanging="360"/>
+      </w:pPr>
+      <w:rPr>
+        <w:rFonts w:ascii="Courier New" w:hAnsi="Courier New" w:cs="Courier New" w:hint="default"/>
+      </w:rPr>
+    </w:lvl>
+    <w:lvl w:ilvl="8" w:tplc="04090005" w:tentative="1">
+      <w:start w:val="1"/>
+      <w:numFmt w:val="bullet"/>
+      <w:lvlText w:val=""/>
+      <w:lvlJc w:val="left"/>
+      <w:pPr>
+        <w:ind w:left="6480" w:hanging="360"/>
+      </w:pPr>
+      <w:rPr>
+        <w:rFonts w:ascii="Wingdings" w:hAnsi="Wingdings" w:hint="default"/>
+      </w:rPr>
+    </w:lvl>
+  </w:abstractNum>
+  <w:num w:numId="1">
+    <w:abstractNumId w:val="0"/>
+  </w:num>
+  <w:num w:numId="2">
+    <w:abstractNumId w:val="1"/>
+  </w:num>
+</w:numbering>
 </file>
 
 <file path=word/styles.xml><?xml version="1.0" encoding="utf-8"?>
@@ -600,6 +952,17 @@
     <w:semiHidden/>
     <w:unhideWhenUsed/>
   </w:style>
+  <w:style w:type="paragraph" w:styleId="ListParagraph">
+    <w:name w:val="List Paragraph"/>
+    <w:basedOn w:val="Normal"/>
+    <w:uiPriority w:val="34"/>
+    <w:qFormat/>
+    <w:rsid w:val="005A651F"/>
+    <w:pPr>
+      <w:ind w:left="720"/>
+      <w:contextualSpacing/>
+    </w:pPr>
+  </w:style>
 </w:styles>
 </file>
 
@@ -789,6 +1152,17 @@
     <w:uiPriority w:val="99"/>
     <w:semiHidden/>
     <w:unhideWhenUsed/>
+  </w:style>
+  <w:style w:type="paragraph" w:styleId="ListParagraph">
+    <w:name w:val="List Paragraph"/>
+    <w:basedOn w:val="Normal"/>
+    <w:uiPriority w:val="34"/>
+    <w:qFormat/>
+    <w:rsid w:val="005A651F"/>
+    <w:pPr>
+      <w:ind w:left="720"/>
+      <w:contextualSpacing/>
+    </w:pPr>
   </w:style>
 </w:styles>
 </file>

</xml_diff>

<commit_message>
Structure of Project and What is PSO?
</commit_message>
<xml_diff>
--- a/Documentation/Project Proposal.docx
+++ b/Documentation/Project Proposal.docx
@@ -1,6 +1,6 @@
 
 <file path=word/document.xml><?xml version="1.0" encoding="utf-8"?>
-<w:document xmlns:wpc="http://schemas.microsoft.com/office/word/2010/wordprocessingCanvas" xmlns:mc="http://schemas.openxmlformats.org/markup-compatibility/2006" xmlns:o="urn:schemas-microsoft-com:office:office" xmlns:r="http://schemas.openxmlformats.org/officeDocument/2006/relationships" xmlns:m="http://schemas.openxmlformats.org/officeDocument/2006/math" xmlns:v="urn:schemas-microsoft-com:vml" xmlns:wp14="http://schemas.microsoft.com/office/word/2010/wordprocessingDrawing" xmlns:wp="http://schemas.openxmlformats.org/drawingml/2006/wordprocessingDrawing" xmlns:w10="urn:schemas-microsoft-com:office:word" xmlns:w="http://schemas.openxmlformats.org/wordprocessingml/2006/main" xmlns:w14="http://schemas.microsoft.com/office/word/2010/wordml" xmlns:w15="http://schemas.microsoft.com/office/word/2012/wordml" xmlns:wpg="http://schemas.microsoft.com/office/word/2010/wordprocessingGroup" xmlns:wpi="http://schemas.microsoft.com/office/word/2010/wordprocessingInk" xmlns:wne="http://schemas.microsoft.com/office/word/2006/wordml" xmlns:wps="http://schemas.microsoft.com/office/word/2010/wordprocessingShape" mc:Ignorable="w14 w15 wp14">
+<w:document xmlns:wpc="http://schemas.microsoft.com/office/word/2010/wordprocessingCanvas" xmlns:mc="http://schemas.openxmlformats.org/markup-compatibility/2006" xmlns:o="urn:schemas-microsoft-com:office:office" xmlns:r="http://schemas.openxmlformats.org/officeDocument/2006/relationships" xmlns:m="http://schemas.openxmlformats.org/officeDocument/2006/math" xmlns:v="urn:schemas-microsoft-com:vml" xmlns:wp14="http://schemas.microsoft.com/office/word/2010/wordprocessingDrawing" xmlns:wp="http://schemas.openxmlformats.org/drawingml/2006/wordprocessingDrawing" xmlns:w10="urn:schemas-microsoft-com:office:word" xmlns:w="http://schemas.openxmlformats.org/wordprocessingml/2006/main" xmlns:w14="http://schemas.microsoft.com/office/word/2010/wordml" xmlns:wpg="http://schemas.microsoft.com/office/word/2010/wordprocessingGroup" xmlns:wpi="http://schemas.microsoft.com/office/word/2010/wordprocessingInk" xmlns:wne="http://schemas.microsoft.com/office/word/2006/wordml" xmlns:wps="http://schemas.microsoft.com/office/word/2010/wordprocessingShape" mc:Ignorable="w14 wp14">
   <w:body>
     <w:p>
       <w:pPr>
@@ -79,7 +79,7 @@
       <w:pPr>
         <w:rPr>
           <w:rFonts w:ascii="Times New Roman" w:hAnsi="Times New Roman" w:cs="Times New Roman"/>
-          <w:sz w:val="24"/>
+          <w:sz w:val="32"/>
           <w:szCs w:val="24"/>
         </w:rPr>
       </w:pPr>
@@ -118,55 +118,46 @@
     </w:p>
     <w:p>
       <w:pPr>
+        <w:jc w:val="center"/>
         <w:rPr>
           <w:rFonts w:ascii="Times New Roman" w:hAnsi="Times New Roman" w:cs="Times New Roman"/>
           <w:b/>
-          <w:sz w:val="24"/>
-          <w:szCs w:val="24"/>
-          <w:u w:val="single"/>
-        </w:rPr>
-      </w:pPr>
-      <w:r>
-        <w:rPr>
-          <w:rFonts w:ascii="Times New Roman" w:hAnsi="Times New Roman" w:cs="Times New Roman"/>
-          <w:sz w:val="24"/>
-          <w:szCs w:val="24"/>
-        </w:rPr>
-        <w:tab/>
-      </w:r>
-      <w:r>
-        <w:rPr>
-          <w:rFonts w:ascii="Times New Roman" w:hAnsi="Times New Roman" w:cs="Times New Roman"/>
-          <w:sz w:val="24"/>
-          <w:szCs w:val="24"/>
-        </w:rPr>
-        <w:tab/>
-      </w:r>
-      <w:r>
-        <w:rPr>
-          <w:rFonts w:ascii="Times New Roman" w:hAnsi="Times New Roman" w:cs="Times New Roman"/>
-          <w:sz w:val="24"/>
-          <w:szCs w:val="24"/>
-        </w:rPr>
-        <w:tab/>
-      </w:r>
-      <w:r>
-        <w:rPr>
-          <w:rFonts w:ascii="Times New Roman" w:hAnsi="Times New Roman" w:cs="Times New Roman"/>
-          <w:sz w:val="24"/>
-          <w:szCs w:val="24"/>
-        </w:rPr>
-        <w:tab/>
-      </w:r>
+          <w:sz w:val="32"/>
+          <w:szCs w:val="24"/>
+          <w:u w:val="single"/>
+        </w:rPr>
+      </w:pPr>
       <w:r>
         <w:rPr>
           <w:rFonts w:ascii="Times New Roman" w:hAnsi="Times New Roman" w:cs="Times New Roman"/>
           <w:b/>
-          <w:sz w:val="24"/>
-          <w:szCs w:val="24"/>
-          <w:u w:val="single"/>
-        </w:rPr>
-        <w:t>PSO</w:t>
+          <w:sz w:val="32"/>
+          <w:szCs w:val="24"/>
+          <w:u w:val="single"/>
+        </w:rPr>
+        <w:t xml:space="preserve">Particle Swarm </w:t>
+      </w:r>
+      <w:proofErr w:type="gramStart"/>
+      <w:r>
+        <w:rPr>
+          <w:rFonts w:ascii="Times New Roman" w:hAnsi="Times New Roman" w:cs="Times New Roman"/>
+          <w:b/>
+          <w:sz w:val="32"/>
+          <w:szCs w:val="24"/>
+          <w:u w:val="single"/>
+        </w:rPr>
+        <w:t>Optimization(</w:t>
+      </w:r>
+      <w:proofErr w:type="gramEnd"/>
+      <w:r>
+        <w:rPr>
+          <w:rFonts w:ascii="Times New Roman" w:hAnsi="Times New Roman" w:cs="Times New Roman"/>
+          <w:b/>
+          <w:sz w:val="32"/>
+          <w:szCs w:val="24"/>
+          <w:u w:val="single"/>
+        </w:rPr>
+        <w:t>PSO).</w:t>
       </w:r>
     </w:p>
     <w:p>
@@ -220,7 +211,189 @@
           <w:sz w:val="24"/>
           <w:szCs w:val="24"/>
         </w:rPr>
-        <w:t>Definition of PSO</w:t>
+        <w:t xml:space="preserve">This project </w:t>
+      </w:r>
+      <w:r>
+        <w:rPr>
+          <w:rFonts w:ascii="Times New Roman" w:hAnsi="Times New Roman" w:cs="Times New Roman"/>
+          <w:sz w:val="24"/>
+          <w:szCs w:val="24"/>
+        </w:rPr>
+        <w:t xml:space="preserve">will </w:t>
+      </w:r>
+      <w:r>
+        <w:rPr>
+          <w:rFonts w:ascii="Times New Roman" w:hAnsi="Times New Roman" w:cs="Times New Roman"/>
+          <w:sz w:val="24"/>
+          <w:szCs w:val="24"/>
+        </w:rPr>
+        <w:t>l</w:t>
+      </w:r>
+      <w:r>
+        <w:rPr>
+          <w:rFonts w:ascii="Times New Roman" w:hAnsi="Times New Roman" w:cs="Times New Roman"/>
+          <w:sz w:val="24"/>
+          <w:szCs w:val="24"/>
+        </w:rPr>
+        <w:t>ook</w:t>
+      </w:r>
+      <w:r>
+        <w:rPr>
+          <w:rFonts w:ascii="Times New Roman" w:hAnsi="Times New Roman" w:cs="Times New Roman"/>
+          <w:sz w:val="24"/>
+          <w:szCs w:val="24"/>
+        </w:rPr>
+        <w:t xml:space="preserve"> in to following:</w:t>
+      </w:r>
+    </w:p>
+    <w:p>
+      <w:pPr>
+        <w:pStyle w:val="ListParagraph"/>
+        <w:numPr>
+          <w:ilvl w:val="0"/>
+          <w:numId w:val="6"/>
+        </w:numPr>
+        <w:rPr>
+          <w:rFonts w:ascii="Times New Roman" w:hAnsi="Times New Roman" w:cs="Times New Roman"/>
+          <w:sz w:val="24"/>
+          <w:szCs w:val="24"/>
+        </w:rPr>
+      </w:pPr>
+      <w:r>
+        <w:rPr>
+          <w:rFonts w:ascii="Times New Roman" w:hAnsi="Times New Roman" w:cs="Times New Roman"/>
+          <w:sz w:val="24"/>
+          <w:szCs w:val="24"/>
+        </w:rPr>
+        <w:t>What is PSO?</w:t>
+      </w:r>
+    </w:p>
+    <w:p>
+      <w:pPr>
+        <w:pStyle w:val="ListParagraph"/>
+        <w:numPr>
+          <w:ilvl w:val="0"/>
+          <w:numId w:val="6"/>
+        </w:numPr>
+        <w:rPr>
+          <w:rFonts w:ascii="Times New Roman" w:hAnsi="Times New Roman" w:cs="Times New Roman"/>
+          <w:sz w:val="24"/>
+          <w:szCs w:val="24"/>
+        </w:rPr>
+      </w:pPr>
+      <w:r>
+        <w:rPr>
+          <w:rFonts w:ascii="Times New Roman" w:hAnsi="Times New Roman" w:cs="Times New Roman"/>
+          <w:sz w:val="24"/>
+          <w:szCs w:val="24"/>
+        </w:rPr>
+        <w:t>Where did it come from (inspiration)?</w:t>
+      </w:r>
+    </w:p>
+    <w:p>
+      <w:pPr>
+        <w:pStyle w:val="ListParagraph"/>
+        <w:numPr>
+          <w:ilvl w:val="0"/>
+          <w:numId w:val="6"/>
+        </w:numPr>
+        <w:rPr>
+          <w:rFonts w:ascii="Times New Roman" w:hAnsi="Times New Roman" w:cs="Times New Roman"/>
+          <w:sz w:val="24"/>
+          <w:szCs w:val="24"/>
+        </w:rPr>
+      </w:pPr>
+      <w:r>
+        <w:rPr>
+          <w:rFonts w:ascii="Times New Roman" w:hAnsi="Times New Roman" w:cs="Times New Roman"/>
+          <w:sz w:val="24"/>
+          <w:szCs w:val="24"/>
+        </w:rPr>
+        <w:t>What are its applications in computational world?</w:t>
+      </w:r>
+    </w:p>
+    <w:p>
+      <w:pPr>
+        <w:pStyle w:val="ListParagraph"/>
+        <w:numPr>
+          <w:ilvl w:val="0"/>
+          <w:numId w:val="6"/>
+        </w:numPr>
+        <w:rPr>
+          <w:rFonts w:ascii="Times New Roman" w:hAnsi="Times New Roman" w:cs="Times New Roman"/>
+          <w:sz w:val="24"/>
+          <w:szCs w:val="24"/>
+        </w:rPr>
+      </w:pPr>
+      <w:r>
+        <w:rPr>
+          <w:rFonts w:ascii="Times New Roman" w:hAnsi="Times New Roman" w:cs="Times New Roman"/>
+          <w:sz w:val="24"/>
+          <w:szCs w:val="24"/>
+        </w:rPr>
+        <w:t>How does this algorithm works/ functions?</w:t>
+      </w:r>
+    </w:p>
+    <w:p>
+      <w:pPr>
+        <w:pStyle w:val="ListParagraph"/>
+        <w:numPr>
+          <w:ilvl w:val="0"/>
+          <w:numId w:val="6"/>
+        </w:numPr>
+        <w:rPr>
+          <w:rFonts w:ascii="Times New Roman" w:hAnsi="Times New Roman" w:cs="Times New Roman"/>
+          <w:sz w:val="24"/>
+          <w:szCs w:val="24"/>
+        </w:rPr>
+      </w:pPr>
+      <w:r>
+        <w:rPr>
+          <w:rFonts w:ascii="Times New Roman" w:hAnsi="Times New Roman" w:cs="Times New Roman"/>
+          <w:sz w:val="24"/>
+          <w:szCs w:val="24"/>
+        </w:rPr>
+        <w:t xml:space="preserve">Why </w:t>
+      </w:r>
+      <w:r>
+        <w:rPr>
+          <w:rFonts w:ascii="Times New Roman" w:hAnsi="Times New Roman" w:cs="Times New Roman"/>
+          <w:sz w:val="24"/>
+          <w:szCs w:val="24"/>
+        </w:rPr>
+        <w:t xml:space="preserve">computer and data </w:t>
+      </w:r>
+      <w:r>
+        <w:rPr>
+          <w:rFonts w:ascii="Times New Roman" w:hAnsi="Times New Roman" w:cs="Times New Roman"/>
+          <w:sz w:val="24"/>
+          <w:szCs w:val="24"/>
+        </w:rPr>
+        <w:t xml:space="preserve">scientists </w:t>
+      </w:r>
+      <w:r>
+        <w:rPr>
+          <w:rFonts w:ascii="Times New Roman" w:hAnsi="Times New Roman" w:cs="Times New Roman"/>
+          <w:sz w:val="24"/>
+          <w:szCs w:val="24"/>
+        </w:rPr>
+        <w:t>prefer</w:t>
+      </w:r>
+      <w:r>
+        <w:rPr>
+          <w:rFonts w:ascii="Times New Roman" w:hAnsi="Times New Roman" w:cs="Times New Roman"/>
+          <w:sz w:val="24"/>
+          <w:szCs w:val="24"/>
+        </w:rPr>
+        <w:t xml:space="preserve"> such algorithms</w:t>
+      </w:r>
+      <w:r>
+        <w:rPr>
+          <w:rFonts w:ascii="Times New Roman" w:hAnsi="Times New Roman" w:cs="Times New Roman"/>
+          <w:sz w:val="24"/>
+          <w:szCs w:val="24"/>
+        </w:rPr>
+        <w:t xml:space="preserve"> (efficiency)?</w:t>
       </w:r>
     </w:p>
     <w:p>
@@ -234,15 +407,102 @@
           <w:rFonts w:ascii="Times New Roman" w:hAnsi="Times New Roman" w:cs="Times New Roman"/>
           <w:sz w:val="24"/>
           <w:szCs w:val="24"/>
-        </w:rPr>
-      </w:pPr>
-      <w:r>
-        <w:rPr>
-          <w:rFonts w:ascii="Times New Roman" w:hAnsi="Times New Roman" w:cs="Times New Roman"/>
-          <w:sz w:val="24"/>
-          <w:szCs w:val="24"/>
-        </w:rPr>
-        <w:t xml:space="preserve">Function of </w:t>
+          <w:u w:val="single"/>
+        </w:rPr>
+      </w:pPr>
+      <w:r>
+        <w:rPr>
+          <w:rFonts w:ascii="Times New Roman" w:hAnsi="Times New Roman" w:cs="Times New Roman"/>
+          <w:sz w:val="24"/>
+          <w:szCs w:val="24"/>
+          <w:u w:val="single"/>
+        </w:rPr>
+        <w:t>Particle Swarm Optimization (PSO):</w:t>
+      </w:r>
+    </w:p>
+    <w:p>
+      <w:pPr>
+        <w:pStyle w:val="ListParagraph"/>
+        <w:numPr>
+          <w:ilvl w:val="1"/>
+          <w:numId w:val="1"/>
+        </w:numPr>
+        <w:rPr>
+          <w:rFonts w:ascii="Times New Roman" w:hAnsi="Times New Roman" w:cs="Times New Roman"/>
+          <w:sz w:val="24"/>
+          <w:szCs w:val="24"/>
+          <w:u w:val="single"/>
+        </w:rPr>
+      </w:pPr>
+      <w:r>
+        <w:rPr>
+          <w:rFonts w:ascii="Times New Roman" w:hAnsi="Times New Roman" w:cs="Times New Roman"/>
+          <w:sz w:val="24"/>
+          <w:szCs w:val="24"/>
+        </w:rPr>
+        <w:t xml:space="preserve">A technique </w:t>
+      </w:r>
+      <w:r>
+        <w:rPr>
+          <w:rFonts w:ascii="Times New Roman" w:hAnsi="Times New Roman" w:cs="Times New Roman"/>
+          <w:sz w:val="24"/>
+          <w:szCs w:val="24"/>
+        </w:rPr>
+        <w:t xml:space="preserve">in artificial intelligence </w:t>
+      </w:r>
+      <w:r>
+        <w:rPr>
+          <w:rFonts w:ascii="Times New Roman" w:hAnsi="Times New Roman" w:cs="Times New Roman"/>
+          <w:sz w:val="24"/>
+          <w:szCs w:val="24"/>
+        </w:rPr>
+        <w:t>to solve a numerical optimization problem.</w:t>
+      </w:r>
+    </w:p>
+    <w:p>
+      <w:pPr>
+        <w:pStyle w:val="ListParagraph"/>
+        <w:numPr>
+          <w:ilvl w:val="1"/>
+          <w:numId w:val="1"/>
+        </w:numPr>
+        <w:rPr>
+          <w:rFonts w:ascii="Times New Roman" w:hAnsi="Times New Roman" w:cs="Times New Roman"/>
+          <w:sz w:val="24"/>
+          <w:szCs w:val="24"/>
+          <w:u w:val="single"/>
+        </w:rPr>
+      </w:pPr>
+      <w:r>
+        <w:rPr>
+          <w:rFonts w:ascii="Times New Roman" w:hAnsi="Times New Roman" w:cs="Times New Roman"/>
+          <w:sz w:val="24"/>
+          <w:szCs w:val="24"/>
+        </w:rPr>
+        <w:t>Basically, goal is to minimize error terms (difference between actual answer and predicted answer).</w:t>
+      </w:r>
+    </w:p>
+    <w:p>
+      <w:pPr>
+        <w:pStyle w:val="ListParagraph"/>
+        <w:numPr>
+          <w:ilvl w:val="1"/>
+          <w:numId w:val="1"/>
+        </w:numPr>
+        <w:rPr>
+          <w:rFonts w:ascii="Times New Roman" w:hAnsi="Times New Roman" w:cs="Times New Roman"/>
+          <w:sz w:val="24"/>
+          <w:szCs w:val="24"/>
+          <w:u w:val="single"/>
+        </w:rPr>
+      </w:pPr>
+      <w:r>
+        <w:rPr>
+          <w:rFonts w:ascii="Times New Roman" w:hAnsi="Times New Roman" w:cs="Times New Roman"/>
+          <w:sz w:val="24"/>
+          <w:szCs w:val="24"/>
+        </w:rPr>
+        <w:t xml:space="preserve">Based on </w:t>
       </w:r>
       <w:proofErr w:type="spellStart"/>
       <w:r>
@@ -251,9 +511,54 @@
           <w:sz w:val="24"/>
           <w:szCs w:val="24"/>
         </w:rPr>
-        <w:t>Pso</w:t>
+        <w:t>metaheuristic</w:t>
       </w:r>
       <w:proofErr w:type="spellEnd"/>
+      <w:r>
+        <w:rPr>
+          <w:rFonts w:ascii="Times New Roman" w:hAnsi="Times New Roman" w:cs="Times New Roman"/>
+          <w:sz w:val="24"/>
+          <w:szCs w:val="24"/>
+        </w:rPr>
+        <w:t xml:space="preserve"> ( a higher level procedure used to find optimal solution for any optimization problem with imperfect data or limited computation capacity)</w:t>
+      </w:r>
+      <w:bookmarkStart w:id="0" w:name="_GoBack"/>
+      <w:bookmarkEnd w:id="0"/>
+    </w:p>
+    <w:p>
+      <w:pPr>
+        <w:pStyle w:val="ListParagraph"/>
+        <w:numPr>
+          <w:ilvl w:val="1"/>
+          <w:numId w:val="1"/>
+        </w:numPr>
+        <w:rPr>
+          <w:rFonts w:ascii="Times New Roman" w:hAnsi="Times New Roman" w:cs="Times New Roman"/>
+          <w:sz w:val="24"/>
+          <w:szCs w:val="24"/>
+          <w:u w:val="single"/>
+        </w:rPr>
+      </w:pPr>
+      <w:r>
+        <w:rPr>
+          <w:rFonts w:ascii="Times New Roman" w:hAnsi="Times New Roman" w:cs="Times New Roman"/>
+          <w:sz w:val="24"/>
+          <w:szCs w:val="24"/>
+        </w:rPr>
+        <w:t>Initial example is of predicting score of a football team using a math equation.</w:t>
+      </w:r>
+    </w:p>
+    <w:p>
+      <w:pPr>
+        <w:pStyle w:val="ListParagraph"/>
+        <w:ind w:left="360"/>
+        <w:rPr>
+          <w:rFonts w:ascii="Times New Roman" w:hAnsi="Times New Roman" w:cs="Times New Roman"/>
+          <w:sz w:val="24"/>
+          <w:szCs w:val="24"/>
+          <w:u w:val="single"/>
+        </w:rPr>
+      </w:pPr>
     </w:p>
     <w:p>
       <w:pPr>
@@ -266,16 +571,33 @@
           <w:rFonts w:ascii="Times New Roman" w:hAnsi="Times New Roman" w:cs="Times New Roman"/>
           <w:sz w:val="24"/>
           <w:szCs w:val="24"/>
-        </w:rPr>
-      </w:pPr>
-      <w:r>
-        <w:rPr>
-          <w:rFonts w:ascii="Times New Roman" w:hAnsi="Times New Roman" w:cs="Times New Roman"/>
-          <w:sz w:val="24"/>
-          <w:szCs w:val="24"/>
-        </w:rPr>
-        <w:t>Where did it come from(inspiration)</w:t>
-      </w:r>
+          <w:u w:val="single"/>
+        </w:rPr>
+      </w:pPr>
+      <w:r>
+        <w:rPr>
+          <w:rFonts w:ascii="Times New Roman" w:hAnsi="Times New Roman" w:cs="Times New Roman"/>
+          <w:sz w:val="24"/>
+          <w:szCs w:val="24"/>
+          <w:u w:val="single"/>
+        </w:rPr>
+        <w:t>Inspiration of PSO:</w:t>
+      </w:r>
+    </w:p>
+    <w:p>
+      <w:pPr>
+        <w:pStyle w:val="ListParagraph"/>
+        <w:numPr>
+          <w:ilvl w:val="1"/>
+          <w:numId w:val="1"/>
+        </w:numPr>
+        <w:rPr>
+          <w:rFonts w:ascii="Times New Roman" w:hAnsi="Times New Roman" w:cs="Times New Roman"/>
+          <w:sz w:val="24"/>
+          <w:szCs w:val="24"/>
+          <w:u w:val="single"/>
+        </w:rPr>
+      </w:pPr>
     </w:p>
     <w:p>
       <w:pPr>
@@ -296,8 +618,18 @@
           <w:sz w:val="24"/>
           <w:szCs w:val="24"/>
         </w:rPr>
-        <w:t xml:space="preserve">Structure of our project </w:t>
-      </w:r>
+        <w:t xml:space="preserve">Function of </w:t>
+      </w:r>
+      <w:proofErr w:type="spellStart"/>
+      <w:r>
+        <w:rPr>
+          <w:rFonts w:ascii="Times New Roman" w:hAnsi="Times New Roman" w:cs="Times New Roman"/>
+          <w:sz w:val="24"/>
+          <w:szCs w:val="24"/>
+        </w:rPr>
+        <w:t>Pso</w:t>
+      </w:r>
+      <w:proofErr w:type="spellEnd"/>
     </w:p>
     <w:p>
       <w:pPr>
@@ -318,6 +650,28 @@
           <w:sz w:val="24"/>
           <w:szCs w:val="24"/>
         </w:rPr>
+        <w:t xml:space="preserve">Structure of our project </w:t>
+      </w:r>
+    </w:p>
+    <w:p>
+      <w:pPr>
+        <w:pStyle w:val="ListParagraph"/>
+        <w:numPr>
+          <w:ilvl w:val="0"/>
+          <w:numId w:val="1"/>
+        </w:numPr>
+        <w:rPr>
+          <w:rFonts w:ascii="Times New Roman" w:hAnsi="Times New Roman" w:cs="Times New Roman"/>
+          <w:sz w:val="24"/>
+          <w:szCs w:val="24"/>
+        </w:rPr>
+      </w:pPr>
+      <w:r>
+        <w:rPr>
+          <w:rFonts w:ascii="Times New Roman" w:hAnsi="Times New Roman" w:cs="Times New Roman"/>
+          <w:sz w:val="24"/>
+          <w:szCs w:val="24"/>
+        </w:rPr>
         <w:t xml:space="preserve">Data Structures </w:t>
       </w:r>
     </w:p>
@@ -361,7 +715,15 @@
           <w:sz w:val="24"/>
           <w:szCs w:val="24"/>
         </w:rPr>
-        <w:t>Its efficiency (Why</w:t>
+        <w:t>Its efficiency (</w:t>
+      </w:r>
+      <w:r>
+        <w:rPr>
+          <w:rFonts w:ascii="Times New Roman" w:hAnsi="Times New Roman" w:cs="Times New Roman"/>
+          <w:sz w:val="24"/>
+          <w:szCs w:val="24"/>
+        </w:rPr>
+        <w:t>Why</w:t>
       </w:r>
       <w:r>
         <w:rPr>
@@ -377,7 +739,15 @@
           <w:sz w:val="24"/>
           <w:szCs w:val="24"/>
         </w:rPr>
-        <w:t>erring such algorithms)</w:t>
+        <w:t>erring such algorithms</w:t>
+      </w:r>
+      <w:r>
+        <w:rPr>
+          <w:rFonts w:ascii="Times New Roman" w:hAnsi="Times New Roman" w:cs="Times New Roman"/>
+          <w:sz w:val="24"/>
+          <w:szCs w:val="24"/>
+        </w:rPr>
+        <w:t>)</w:t>
       </w:r>
     </w:p>
     <w:p>
@@ -451,17 +821,16 @@
           <w:sz w:val="24"/>
           <w:szCs w:val="24"/>
         </w:rPr>
-        <w:t xml:space="preserve">Heart Disease Prediction System: Heart disease diagnosing is difficult and important task in order to get patients exact condition with respect to other diseases linked to the heart (chest pains, heart attacks). Earlier, using the traditional method/technique to predict such diseases, were inefficient and inaccurate. Binary PSO divides the working of the system in two parts i.e. prediction model and performance model. The accuracy and efficiency of BPSO is proved to be better than the early traditional methods. </w:t>
-      </w:r>
-      <w:bookmarkStart w:id="0" w:name="_GoBack"/>
-      <w:bookmarkEnd w:id="0"/>
-      <w:r>
-        <w:rPr>
-          <w:rFonts w:ascii="Times New Roman" w:hAnsi="Times New Roman" w:cs="Times New Roman"/>
-          <w:sz w:val="24"/>
-          <w:szCs w:val="24"/>
-        </w:rPr>
-        <w:t xml:space="preserve"> </w:t>
+        <w:t xml:space="preserve">Heart Disease Prediction System: Heart disease diagnosing is difficult and important task in order to get patients exact condition with respect to other diseases linked to the heart (chest pains, heart attacks). Earlier, using the </w:t>
+      </w:r>
+      <w:r>
+        <w:rPr>
+          <w:rFonts w:ascii="Times New Roman" w:hAnsi="Times New Roman" w:cs="Times New Roman"/>
+          <w:sz w:val="24"/>
+          <w:szCs w:val="24"/>
+        </w:rPr>
+        <w:lastRenderedPageBreak/>
+        <w:t xml:space="preserve">traditional method/technique to predict such diseases, were inefficient and inaccurate. Binary PSO divides the working of the system in two parts i.e. prediction model and performance model. The accuracy and efficiency of BPSO is proved to be better than the early traditional methods.  </w:t>
       </w:r>
     </w:p>
     <w:p>
@@ -582,8 +951,97 @@
 </file>
 
 <file path=word/numbering.xml><?xml version="1.0" encoding="utf-8"?>
-<w:numbering xmlns:wpc="http://schemas.microsoft.com/office/word/2010/wordprocessingCanvas" xmlns:mc="http://schemas.openxmlformats.org/markup-compatibility/2006" xmlns:o="urn:schemas-microsoft-com:office:office" xmlns:r="http://schemas.openxmlformats.org/officeDocument/2006/relationships" xmlns:m="http://schemas.openxmlformats.org/officeDocument/2006/math" xmlns:v="urn:schemas-microsoft-com:vml" xmlns:wp14="http://schemas.microsoft.com/office/word/2010/wordprocessingDrawing" xmlns:wp="http://schemas.openxmlformats.org/drawingml/2006/wordprocessingDrawing" xmlns:w10="urn:schemas-microsoft-com:office:word" xmlns:w="http://schemas.openxmlformats.org/wordprocessingml/2006/main" xmlns:w14="http://schemas.microsoft.com/office/word/2010/wordml" xmlns:w15="http://schemas.microsoft.com/office/word/2012/wordml" xmlns:wpg="http://schemas.microsoft.com/office/word/2010/wordprocessingGroup" xmlns:wpi="http://schemas.microsoft.com/office/word/2010/wordprocessingInk" xmlns:wne="http://schemas.microsoft.com/office/word/2006/wordml" xmlns:wps="http://schemas.microsoft.com/office/word/2010/wordprocessingShape" mc:Ignorable="w14 w15 wp14">
+<w:numbering xmlns:wpc="http://schemas.microsoft.com/office/word/2010/wordprocessingCanvas" xmlns:mc="http://schemas.openxmlformats.org/markup-compatibility/2006" xmlns:o="urn:schemas-microsoft-com:office:office" xmlns:r="http://schemas.openxmlformats.org/officeDocument/2006/relationships" xmlns:m="http://schemas.openxmlformats.org/officeDocument/2006/math" xmlns:v="urn:schemas-microsoft-com:vml" xmlns:wp14="http://schemas.microsoft.com/office/word/2010/wordprocessingDrawing" xmlns:wp="http://schemas.openxmlformats.org/drawingml/2006/wordprocessingDrawing" xmlns:w10="urn:schemas-microsoft-com:office:word" xmlns:w="http://schemas.openxmlformats.org/wordprocessingml/2006/main" xmlns:w14="http://schemas.microsoft.com/office/word/2010/wordml" xmlns:wpg="http://schemas.microsoft.com/office/word/2010/wordprocessingGroup" xmlns:wpi="http://schemas.microsoft.com/office/word/2010/wordprocessingInk" xmlns:wne="http://schemas.microsoft.com/office/word/2006/wordml" xmlns:wps="http://schemas.microsoft.com/office/word/2010/wordprocessingShape" mc:Ignorable="w14 wp14">
   <w:abstractNum w:abstractNumId="0">
+    <w:nsid w:val="05460025"/>
+    <w:multiLevelType w:val="hybridMultilevel"/>
+    <w:tmpl w:val="74545A52"/>
+    <w:lvl w:ilvl="0" w:tplc="0409000B">
+      <w:start w:val="1"/>
+      <w:numFmt w:val="bullet"/>
+      <w:lvlText w:val=""/>
+      <w:lvlJc w:val="left"/>
+      <w:pPr>
+        <w:ind w:left="1440" w:hanging="360"/>
+      </w:pPr>
+      <w:rPr>
+        <w:rFonts w:ascii="Wingdings" w:hAnsi="Wingdings" w:hint="default"/>
+      </w:rPr>
+    </w:lvl>
+    <w:lvl w:ilvl="1" w:tplc="04090019" w:tentative="1">
+      <w:start w:val="1"/>
+      <w:numFmt w:val="lowerLetter"/>
+      <w:lvlText w:val="%2."/>
+      <w:lvlJc w:val="left"/>
+      <w:pPr>
+        <w:ind w:left="2160" w:hanging="360"/>
+      </w:pPr>
+    </w:lvl>
+    <w:lvl w:ilvl="2" w:tplc="0409001B" w:tentative="1">
+      <w:start w:val="1"/>
+      <w:numFmt w:val="lowerRoman"/>
+      <w:lvlText w:val="%3."/>
+      <w:lvlJc w:val="right"/>
+      <w:pPr>
+        <w:ind w:left="2880" w:hanging="180"/>
+      </w:pPr>
+    </w:lvl>
+    <w:lvl w:ilvl="3" w:tplc="0409000F" w:tentative="1">
+      <w:start w:val="1"/>
+      <w:numFmt w:val="decimal"/>
+      <w:lvlText w:val="%4."/>
+      <w:lvlJc w:val="left"/>
+      <w:pPr>
+        <w:ind w:left="3600" w:hanging="360"/>
+      </w:pPr>
+    </w:lvl>
+    <w:lvl w:ilvl="4" w:tplc="04090019" w:tentative="1">
+      <w:start w:val="1"/>
+      <w:numFmt w:val="lowerLetter"/>
+      <w:lvlText w:val="%5."/>
+      <w:lvlJc w:val="left"/>
+      <w:pPr>
+        <w:ind w:left="4320" w:hanging="360"/>
+      </w:pPr>
+    </w:lvl>
+    <w:lvl w:ilvl="5" w:tplc="0409001B" w:tentative="1">
+      <w:start w:val="1"/>
+      <w:numFmt w:val="lowerRoman"/>
+      <w:lvlText w:val="%6."/>
+      <w:lvlJc w:val="right"/>
+      <w:pPr>
+        <w:ind w:left="5040" w:hanging="180"/>
+      </w:pPr>
+    </w:lvl>
+    <w:lvl w:ilvl="6" w:tplc="0409000F" w:tentative="1">
+      <w:start w:val="1"/>
+      <w:numFmt w:val="decimal"/>
+      <w:lvlText w:val="%7."/>
+      <w:lvlJc w:val="left"/>
+      <w:pPr>
+        <w:ind w:left="5760" w:hanging="360"/>
+      </w:pPr>
+    </w:lvl>
+    <w:lvl w:ilvl="7" w:tplc="04090019" w:tentative="1">
+      <w:start w:val="1"/>
+      <w:numFmt w:val="lowerLetter"/>
+      <w:lvlText w:val="%8."/>
+      <w:lvlJc w:val="left"/>
+      <w:pPr>
+        <w:ind w:left="6480" w:hanging="360"/>
+      </w:pPr>
+    </w:lvl>
+    <w:lvl w:ilvl="8" w:tplc="0409001B" w:tentative="1">
+      <w:start w:val="1"/>
+      <w:numFmt w:val="lowerRoman"/>
+      <w:lvlText w:val="%9."/>
+      <w:lvlJc w:val="right"/>
+      <w:pPr>
+        <w:ind w:left="7200" w:hanging="180"/>
+      </w:pPr>
+    </w:lvl>
+  </w:abstractNum>
+  <w:abstractNum w:abstractNumId="1">
     <w:nsid w:val="076733D1"/>
     <w:multiLevelType w:val="hybridMultilevel"/>
     <w:tmpl w:val="2E3AE22A"/>
@@ -669,10 +1127,96 @@
       </w:pPr>
     </w:lvl>
   </w:abstractNum>
-  <w:abstractNum w:abstractNumId="1">
+  <w:abstractNum w:abstractNumId="2">
+    <w:nsid w:val="2080757C"/>
+    <w:multiLevelType w:val="hybridMultilevel"/>
+    <w:tmpl w:val="F53A3602"/>
+    <w:lvl w:ilvl="0" w:tplc="0409000F">
+      <w:start w:val="1"/>
+      <w:numFmt w:val="decimal"/>
+      <w:lvlText w:val="%1."/>
+      <w:lvlJc w:val="left"/>
+      <w:pPr>
+        <w:ind w:left="1800" w:hanging="360"/>
+      </w:pPr>
+    </w:lvl>
+    <w:lvl w:ilvl="1" w:tplc="04090019" w:tentative="1">
+      <w:start w:val="1"/>
+      <w:numFmt w:val="lowerLetter"/>
+      <w:lvlText w:val="%2."/>
+      <w:lvlJc w:val="left"/>
+      <w:pPr>
+        <w:ind w:left="2520" w:hanging="360"/>
+      </w:pPr>
+    </w:lvl>
+    <w:lvl w:ilvl="2" w:tplc="0409001B" w:tentative="1">
+      <w:start w:val="1"/>
+      <w:numFmt w:val="lowerRoman"/>
+      <w:lvlText w:val="%3."/>
+      <w:lvlJc w:val="right"/>
+      <w:pPr>
+        <w:ind w:left="3240" w:hanging="180"/>
+      </w:pPr>
+    </w:lvl>
+    <w:lvl w:ilvl="3" w:tplc="0409000F" w:tentative="1">
+      <w:start w:val="1"/>
+      <w:numFmt w:val="decimal"/>
+      <w:lvlText w:val="%4."/>
+      <w:lvlJc w:val="left"/>
+      <w:pPr>
+        <w:ind w:left="3960" w:hanging="360"/>
+      </w:pPr>
+    </w:lvl>
+    <w:lvl w:ilvl="4" w:tplc="04090019" w:tentative="1">
+      <w:start w:val="1"/>
+      <w:numFmt w:val="lowerLetter"/>
+      <w:lvlText w:val="%5."/>
+      <w:lvlJc w:val="left"/>
+      <w:pPr>
+        <w:ind w:left="4680" w:hanging="360"/>
+      </w:pPr>
+    </w:lvl>
+    <w:lvl w:ilvl="5" w:tplc="0409001B" w:tentative="1">
+      <w:start w:val="1"/>
+      <w:numFmt w:val="lowerRoman"/>
+      <w:lvlText w:val="%6."/>
+      <w:lvlJc w:val="right"/>
+      <w:pPr>
+        <w:ind w:left="5400" w:hanging="180"/>
+      </w:pPr>
+    </w:lvl>
+    <w:lvl w:ilvl="6" w:tplc="0409000F" w:tentative="1">
+      <w:start w:val="1"/>
+      <w:numFmt w:val="decimal"/>
+      <w:lvlText w:val="%7."/>
+      <w:lvlJc w:val="left"/>
+      <w:pPr>
+        <w:ind w:left="6120" w:hanging="360"/>
+      </w:pPr>
+    </w:lvl>
+    <w:lvl w:ilvl="7" w:tplc="04090019" w:tentative="1">
+      <w:start w:val="1"/>
+      <w:numFmt w:val="lowerLetter"/>
+      <w:lvlText w:val="%8."/>
+      <w:lvlJc w:val="left"/>
+      <w:pPr>
+        <w:ind w:left="6840" w:hanging="360"/>
+      </w:pPr>
+    </w:lvl>
+    <w:lvl w:ilvl="8" w:tplc="0409001B" w:tentative="1">
+      <w:start w:val="1"/>
+      <w:numFmt w:val="lowerRoman"/>
+      <w:lvlText w:val="%9."/>
+      <w:lvlJc w:val="right"/>
+      <w:pPr>
+        <w:ind w:left="7560" w:hanging="180"/>
+      </w:pPr>
+    </w:lvl>
+  </w:abstractNum>
+  <w:abstractNum w:abstractNumId="3">
     <w:nsid w:val="2DFB4150"/>
     <w:multiLevelType w:val="hybridMultilevel"/>
-    <w:tmpl w:val="9CD4EE02"/>
+    <w:tmpl w:val="597AFB74"/>
     <w:lvl w:ilvl="0" w:tplc="04090001">
       <w:start w:val="1"/>
       <w:numFmt w:val="bullet"/>
@@ -685,104 +1229,104 @@
         <w:rFonts w:ascii="Symbol" w:hAnsi="Symbol" w:hint="default"/>
       </w:rPr>
     </w:lvl>
-    <w:lvl w:ilvl="1" w:tplc="04090003" w:tentative="1">
+    <w:lvl w:ilvl="1" w:tplc="0409000B">
+      <w:start w:val="1"/>
+      <w:numFmt w:val="bullet"/>
+      <w:lvlText w:val=""/>
+      <w:lvlJc w:val="left"/>
+      <w:pPr>
+        <w:ind w:left="1440" w:hanging="360"/>
+      </w:pPr>
+      <w:rPr>
+        <w:rFonts w:ascii="Wingdings" w:hAnsi="Wingdings" w:hint="default"/>
+      </w:rPr>
+    </w:lvl>
+    <w:lvl w:ilvl="2" w:tplc="04090005" w:tentative="1">
+      <w:start w:val="1"/>
+      <w:numFmt w:val="bullet"/>
+      <w:lvlText w:val=""/>
+      <w:lvlJc w:val="left"/>
+      <w:pPr>
+        <w:ind w:left="2160" w:hanging="360"/>
+      </w:pPr>
+      <w:rPr>
+        <w:rFonts w:ascii="Wingdings" w:hAnsi="Wingdings" w:hint="default"/>
+      </w:rPr>
+    </w:lvl>
+    <w:lvl w:ilvl="3" w:tplc="04090001" w:tentative="1">
+      <w:start w:val="1"/>
+      <w:numFmt w:val="bullet"/>
+      <w:lvlText w:val=""/>
+      <w:lvlJc w:val="left"/>
+      <w:pPr>
+        <w:ind w:left="2880" w:hanging="360"/>
+      </w:pPr>
+      <w:rPr>
+        <w:rFonts w:ascii="Symbol" w:hAnsi="Symbol" w:hint="default"/>
+      </w:rPr>
+    </w:lvl>
+    <w:lvl w:ilvl="4" w:tplc="04090003" w:tentative="1">
       <w:start w:val="1"/>
       <w:numFmt w:val="bullet"/>
       <w:lvlText w:val="o"/>
       <w:lvlJc w:val="left"/>
       <w:pPr>
-        <w:ind w:left="1440" w:hanging="360"/>
+        <w:ind w:left="3600" w:hanging="360"/>
       </w:pPr>
       <w:rPr>
         <w:rFonts w:ascii="Courier New" w:hAnsi="Courier New" w:cs="Courier New" w:hint="default"/>
       </w:rPr>
     </w:lvl>
-    <w:lvl w:ilvl="2" w:tplc="04090005" w:tentative="1">
+    <w:lvl w:ilvl="5" w:tplc="04090005" w:tentative="1">
       <w:start w:val="1"/>
       <w:numFmt w:val="bullet"/>
       <w:lvlText w:val=""/>
       <w:lvlJc w:val="left"/>
       <w:pPr>
-        <w:ind w:left="2160" w:hanging="360"/>
+        <w:ind w:left="4320" w:hanging="360"/>
       </w:pPr>
       <w:rPr>
         <w:rFonts w:ascii="Wingdings" w:hAnsi="Wingdings" w:hint="default"/>
       </w:rPr>
     </w:lvl>
-    <w:lvl w:ilvl="3" w:tplc="04090001" w:tentative="1">
+    <w:lvl w:ilvl="6" w:tplc="04090001" w:tentative="1">
       <w:start w:val="1"/>
       <w:numFmt w:val="bullet"/>
       <w:lvlText w:val=""/>
       <w:lvlJc w:val="left"/>
       <w:pPr>
-        <w:ind w:left="2880" w:hanging="360"/>
+        <w:ind w:left="5040" w:hanging="360"/>
       </w:pPr>
       <w:rPr>
         <w:rFonts w:ascii="Symbol" w:hAnsi="Symbol" w:hint="default"/>
       </w:rPr>
     </w:lvl>
-    <w:lvl w:ilvl="4" w:tplc="04090003" w:tentative="1">
+    <w:lvl w:ilvl="7" w:tplc="04090003" w:tentative="1">
       <w:start w:val="1"/>
       <w:numFmt w:val="bullet"/>
       <w:lvlText w:val="o"/>
       <w:lvlJc w:val="left"/>
       <w:pPr>
-        <w:ind w:left="3600" w:hanging="360"/>
+        <w:ind w:left="5760" w:hanging="360"/>
       </w:pPr>
       <w:rPr>
         <w:rFonts w:ascii="Courier New" w:hAnsi="Courier New" w:cs="Courier New" w:hint="default"/>
       </w:rPr>
     </w:lvl>
-    <w:lvl w:ilvl="5" w:tplc="04090005" w:tentative="1">
+    <w:lvl w:ilvl="8" w:tplc="04090005" w:tentative="1">
       <w:start w:val="1"/>
       <w:numFmt w:val="bullet"/>
       <w:lvlText w:val=""/>
       <w:lvlJc w:val="left"/>
       <w:pPr>
-        <w:ind w:left="4320" w:hanging="360"/>
+        <w:ind w:left="6480" w:hanging="360"/>
       </w:pPr>
       <w:rPr>
         <w:rFonts w:ascii="Wingdings" w:hAnsi="Wingdings" w:hint="default"/>
       </w:rPr>
     </w:lvl>
-    <w:lvl w:ilvl="6" w:tplc="04090001" w:tentative="1">
-      <w:start w:val="1"/>
-      <w:numFmt w:val="bullet"/>
-      <w:lvlText w:val=""/>
-      <w:lvlJc w:val="left"/>
-      <w:pPr>
-        <w:ind w:left="5040" w:hanging="360"/>
-      </w:pPr>
-      <w:rPr>
-        <w:rFonts w:ascii="Symbol" w:hAnsi="Symbol" w:hint="default"/>
-      </w:rPr>
-    </w:lvl>
-    <w:lvl w:ilvl="7" w:tplc="04090003" w:tentative="1">
-      <w:start w:val="1"/>
-      <w:numFmt w:val="bullet"/>
-      <w:lvlText w:val="o"/>
-      <w:lvlJc w:val="left"/>
-      <w:pPr>
-        <w:ind w:left="5760" w:hanging="360"/>
-      </w:pPr>
-      <w:rPr>
-        <w:rFonts w:ascii="Courier New" w:hAnsi="Courier New" w:cs="Courier New" w:hint="default"/>
-      </w:rPr>
-    </w:lvl>
-    <w:lvl w:ilvl="8" w:tplc="04090005" w:tentative="1">
-      <w:start w:val="1"/>
-      <w:numFmt w:val="bullet"/>
-      <w:lvlText w:val=""/>
-      <w:lvlJc w:val="left"/>
-      <w:pPr>
-        <w:ind w:left="6480" w:hanging="360"/>
-      </w:pPr>
-      <w:rPr>
-        <w:rFonts w:ascii="Wingdings" w:hAnsi="Wingdings" w:hint="default"/>
-      </w:rPr>
-    </w:lvl>
   </w:abstractNum>
-  <w:abstractNum w:abstractNumId="2">
+  <w:abstractNum w:abstractNumId="4">
     <w:nsid w:val="49992B6E"/>
     <w:multiLevelType w:val="hybridMultilevel"/>
     <w:tmpl w:val="C4D0FD16"/>
@@ -895,20 +1439,142 @@
       </w:rPr>
     </w:lvl>
   </w:abstractNum>
+  <w:abstractNum w:abstractNumId="5">
+    <w:nsid w:val="4EE30F87"/>
+    <w:multiLevelType w:val="hybridMultilevel"/>
+    <w:tmpl w:val="BCFA7562"/>
+    <w:lvl w:ilvl="0" w:tplc="04090001">
+      <w:start w:val="1"/>
+      <w:numFmt w:val="bullet"/>
+      <w:lvlText w:val=""/>
+      <w:lvlJc w:val="left"/>
+      <w:pPr>
+        <w:ind w:left="720" w:hanging="360"/>
+      </w:pPr>
+      <w:rPr>
+        <w:rFonts w:ascii="Symbol" w:hAnsi="Symbol" w:hint="default"/>
+      </w:rPr>
+    </w:lvl>
+    <w:lvl w:ilvl="1" w:tplc="04090009">
+      <w:start w:val="1"/>
+      <w:numFmt w:val="bullet"/>
+      <w:lvlText w:val=""/>
+      <w:lvlJc w:val="left"/>
+      <w:pPr>
+        <w:ind w:left="1440" w:hanging="360"/>
+      </w:pPr>
+      <w:rPr>
+        <w:rFonts w:ascii="Wingdings" w:hAnsi="Wingdings" w:hint="default"/>
+      </w:rPr>
+    </w:lvl>
+    <w:lvl w:ilvl="2" w:tplc="04090005" w:tentative="1">
+      <w:start w:val="1"/>
+      <w:numFmt w:val="bullet"/>
+      <w:lvlText w:val=""/>
+      <w:lvlJc w:val="left"/>
+      <w:pPr>
+        <w:ind w:left="2160" w:hanging="360"/>
+      </w:pPr>
+      <w:rPr>
+        <w:rFonts w:ascii="Wingdings" w:hAnsi="Wingdings" w:hint="default"/>
+      </w:rPr>
+    </w:lvl>
+    <w:lvl w:ilvl="3" w:tplc="04090001" w:tentative="1">
+      <w:start w:val="1"/>
+      <w:numFmt w:val="bullet"/>
+      <w:lvlText w:val=""/>
+      <w:lvlJc w:val="left"/>
+      <w:pPr>
+        <w:ind w:left="2880" w:hanging="360"/>
+      </w:pPr>
+      <w:rPr>
+        <w:rFonts w:ascii="Symbol" w:hAnsi="Symbol" w:hint="default"/>
+      </w:rPr>
+    </w:lvl>
+    <w:lvl w:ilvl="4" w:tplc="04090003" w:tentative="1">
+      <w:start w:val="1"/>
+      <w:numFmt w:val="bullet"/>
+      <w:lvlText w:val="o"/>
+      <w:lvlJc w:val="left"/>
+      <w:pPr>
+        <w:ind w:left="3600" w:hanging="360"/>
+      </w:pPr>
+      <w:rPr>
+        <w:rFonts w:ascii="Courier New" w:hAnsi="Courier New" w:cs="Courier New" w:hint="default"/>
+      </w:rPr>
+    </w:lvl>
+    <w:lvl w:ilvl="5" w:tplc="04090005" w:tentative="1">
+      <w:start w:val="1"/>
+      <w:numFmt w:val="bullet"/>
+      <w:lvlText w:val=""/>
+      <w:lvlJc w:val="left"/>
+      <w:pPr>
+        <w:ind w:left="4320" w:hanging="360"/>
+      </w:pPr>
+      <w:rPr>
+        <w:rFonts w:ascii="Wingdings" w:hAnsi="Wingdings" w:hint="default"/>
+      </w:rPr>
+    </w:lvl>
+    <w:lvl w:ilvl="6" w:tplc="04090001" w:tentative="1">
+      <w:start w:val="1"/>
+      <w:numFmt w:val="bullet"/>
+      <w:lvlText w:val=""/>
+      <w:lvlJc w:val="left"/>
+      <w:pPr>
+        <w:ind w:left="5040" w:hanging="360"/>
+      </w:pPr>
+      <w:rPr>
+        <w:rFonts w:ascii="Symbol" w:hAnsi="Symbol" w:hint="default"/>
+      </w:rPr>
+    </w:lvl>
+    <w:lvl w:ilvl="7" w:tplc="04090003" w:tentative="1">
+      <w:start w:val="1"/>
+      <w:numFmt w:val="bullet"/>
+      <w:lvlText w:val="o"/>
+      <w:lvlJc w:val="left"/>
+      <w:pPr>
+        <w:ind w:left="5760" w:hanging="360"/>
+      </w:pPr>
+      <w:rPr>
+        <w:rFonts w:ascii="Courier New" w:hAnsi="Courier New" w:cs="Courier New" w:hint="default"/>
+      </w:rPr>
+    </w:lvl>
+    <w:lvl w:ilvl="8" w:tplc="04090005" w:tentative="1">
+      <w:start w:val="1"/>
+      <w:numFmt w:val="bullet"/>
+      <w:lvlText w:val=""/>
+      <w:lvlJc w:val="left"/>
+      <w:pPr>
+        <w:ind w:left="6480" w:hanging="360"/>
+      </w:pPr>
+      <w:rPr>
+        <w:rFonts w:ascii="Wingdings" w:hAnsi="Wingdings" w:hint="default"/>
+      </w:rPr>
+    </w:lvl>
+  </w:abstractNum>
   <w:num w:numId="1">
+    <w:abstractNumId w:val="3"/>
+  </w:num>
+  <w:num w:numId="2">
+    <w:abstractNumId w:val="4"/>
+  </w:num>
+  <w:num w:numId="3">
     <w:abstractNumId w:val="1"/>
   </w:num>
-  <w:num w:numId="2">
+  <w:num w:numId="4">
+    <w:abstractNumId w:val="5"/>
+  </w:num>
+  <w:num w:numId="5">
     <w:abstractNumId w:val="2"/>
   </w:num>
-  <w:num w:numId="3">
+  <w:num w:numId="6">
     <w:abstractNumId w:val="0"/>
   </w:num>
 </w:numbering>
 </file>
 
 <file path=word/styles.xml><?xml version="1.0" encoding="utf-8"?>
-<w:styles xmlns:mc="http://schemas.openxmlformats.org/markup-compatibility/2006" xmlns:r="http://schemas.openxmlformats.org/officeDocument/2006/relationships" xmlns:w="http://schemas.openxmlformats.org/wordprocessingml/2006/main" xmlns:w14="http://schemas.microsoft.com/office/word/2010/wordml" xmlns:w15="http://schemas.microsoft.com/office/word/2012/wordml" mc:Ignorable="w14 w15">
+<w:styles xmlns:mc="http://schemas.openxmlformats.org/markup-compatibility/2006" xmlns:r="http://schemas.openxmlformats.org/officeDocument/2006/relationships" xmlns:w="http://schemas.openxmlformats.org/wordprocessingml/2006/main" xmlns:w14="http://schemas.microsoft.com/office/word/2010/wordml" mc:Ignorable="w14">
   <w:docDefaults>
     <w:rPrDefault>
       <w:rPr>
@@ -924,378 +1590,345 @@
       </w:pPr>
     </w:pPrDefault>
   </w:docDefaults>
-  <w:latentStyles w:defLockedState="0" w:defUIPriority="99" w:defSemiHidden="0" w:defUnhideWhenUsed="0" w:defQFormat="0" w:count="371">
-    <w:lsdException w:name="Normal" w:uiPriority="0" w:qFormat="1"/>
-    <w:lsdException w:name="heading 1" w:uiPriority="9" w:qFormat="1"/>
-    <w:lsdException w:name="heading 2" w:semiHidden="1" w:uiPriority="9" w:unhideWhenUsed="1" w:qFormat="1"/>
-    <w:lsdException w:name="heading 3" w:semiHidden="1" w:uiPriority="9" w:unhideWhenUsed="1" w:qFormat="1"/>
-    <w:lsdException w:name="heading 4" w:semiHidden="1" w:uiPriority="9" w:unhideWhenUsed="1" w:qFormat="1"/>
-    <w:lsdException w:name="heading 5" w:semiHidden="1" w:uiPriority="9" w:unhideWhenUsed="1" w:qFormat="1"/>
-    <w:lsdException w:name="heading 6" w:semiHidden="1" w:uiPriority="9" w:unhideWhenUsed="1" w:qFormat="1"/>
-    <w:lsdException w:name="heading 7" w:semiHidden="1" w:uiPriority="9" w:unhideWhenUsed="1" w:qFormat="1"/>
-    <w:lsdException w:name="heading 8" w:semiHidden="1" w:uiPriority="9" w:unhideWhenUsed="1" w:qFormat="1"/>
-    <w:lsdException w:name="heading 9" w:semiHidden="1" w:uiPriority="9" w:unhideWhenUsed="1" w:qFormat="1"/>
-    <w:lsdException w:name="index 1" w:semiHidden="1" w:unhideWhenUsed="1"/>
-    <w:lsdException w:name="index 2" w:semiHidden="1" w:unhideWhenUsed="1"/>
-    <w:lsdException w:name="index 3" w:semiHidden="1" w:unhideWhenUsed="1"/>
-    <w:lsdException w:name="index 4" w:semiHidden="1" w:unhideWhenUsed="1"/>
-    <w:lsdException w:name="index 5" w:semiHidden="1" w:unhideWhenUsed="1"/>
-    <w:lsdException w:name="index 6" w:semiHidden="1" w:unhideWhenUsed="1"/>
-    <w:lsdException w:name="index 7" w:semiHidden="1" w:unhideWhenUsed="1"/>
-    <w:lsdException w:name="index 8" w:semiHidden="1" w:unhideWhenUsed="1"/>
-    <w:lsdException w:name="index 9" w:semiHidden="1" w:unhideWhenUsed="1"/>
-    <w:lsdException w:name="toc 1" w:semiHidden="1" w:uiPriority="39" w:unhideWhenUsed="1"/>
-    <w:lsdException w:name="toc 2" w:semiHidden="1" w:uiPriority="39" w:unhideWhenUsed="1"/>
-    <w:lsdException w:name="toc 3" w:semiHidden="1" w:uiPriority="39" w:unhideWhenUsed="1"/>
-    <w:lsdException w:name="toc 4" w:semiHidden="1" w:uiPriority="39" w:unhideWhenUsed="1"/>
-    <w:lsdException w:name="toc 5" w:semiHidden="1" w:uiPriority="39" w:unhideWhenUsed="1"/>
-    <w:lsdException w:name="toc 6" w:semiHidden="1" w:uiPriority="39" w:unhideWhenUsed="1"/>
-    <w:lsdException w:name="toc 7" w:semiHidden="1" w:uiPriority="39" w:unhideWhenUsed="1"/>
-    <w:lsdException w:name="toc 8" w:semiHidden="1" w:uiPriority="39" w:unhideWhenUsed="1"/>
-    <w:lsdException w:name="toc 9" w:semiHidden="1" w:uiPriority="39" w:unhideWhenUsed="1"/>
-    <w:lsdException w:name="Normal Indent" w:semiHidden="1" w:unhideWhenUsed="1"/>
-    <w:lsdException w:name="footnote text" w:semiHidden="1" w:unhideWhenUsed="1"/>
-    <w:lsdException w:name="annotation text" w:semiHidden="1" w:unhideWhenUsed="1"/>
-    <w:lsdException w:name="header" w:semiHidden="1" w:unhideWhenUsed="1"/>
-    <w:lsdException w:name="footer" w:semiHidden="1" w:unhideWhenUsed="1"/>
-    <w:lsdException w:name="index heading" w:semiHidden="1" w:unhideWhenUsed="1"/>
-    <w:lsdException w:name="caption" w:semiHidden="1" w:uiPriority="35" w:unhideWhenUsed="1" w:qFormat="1"/>
-    <w:lsdException w:name="table of figures" w:semiHidden="1" w:unhideWhenUsed="1"/>
-    <w:lsdException w:name="envelope address" w:semiHidden="1" w:unhideWhenUsed="1"/>
-    <w:lsdException w:name="envelope return" w:semiHidden="1" w:unhideWhenUsed="1"/>
-    <w:lsdException w:name="footnote reference" w:semiHidden="1" w:unhideWhenUsed="1"/>
-    <w:lsdException w:name="annotation reference" w:semiHidden="1" w:unhideWhenUsed="1"/>
-    <w:lsdException w:name="line number" w:semiHidden="1" w:unhideWhenUsed="1"/>
-    <w:lsdException w:name="page number" w:semiHidden="1" w:unhideWhenUsed="1"/>
-    <w:lsdException w:name="endnote reference" w:semiHidden="1" w:unhideWhenUsed="1"/>
-    <w:lsdException w:name="endnote text" w:semiHidden="1" w:unhideWhenUsed="1"/>
-    <w:lsdException w:name="table of authorities" w:semiHidden="1" w:unhideWhenUsed="1"/>
-    <w:lsdException w:name="macro" w:semiHidden="1" w:unhideWhenUsed="1"/>
-    <w:lsdException w:name="toa heading" w:semiHidden="1" w:unhideWhenUsed="1"/>
-    <w:lsdException w:name="List" w:semiHidden="1" w:unhideWhenUsed="1"/>
-    <w:lsdException w:name="List Bullet" w:semiHidden="1" w:unhideWhenUsed="1"/>
-    <w:lsdException w:name="List Number" w:semiHidden="1" w:unhideWhenUsed="1"/>
-    <w:lsdException w:name="List 2" w:semiHidden="1" w:unhideWhenUsed="1"/>
-    <w:lsdException w:name="List 3" w:semiHidden="1" w:unhideWhenUsed="1"/>
-    <w:lsdException w:name="List 4" w:semiHidden="1" w:unhideWhenUsed="1"/>
-    <w:lsdException w:name="List 5" w:semiHidden="1" w:unhideWhenUsed="1"/>
-    <w:lsdException w:name="List Bullet 2" w:semiHidden="1" w:unhideWhenUsed="1"/>
-    <w:lsdException w:name="List Bullet 3" w:semiHidden="1" w:unhideWhenUsed="1"/>
-    <w:lsdException w:name="List Bullet 4" w:semiHidden="1" w:unhideWhenUsed="1"/>
-    <w:lsdException w:name="List Bullet 5" w:semiHidden="1" w:unhideWhenUsed="1"/>
-    <w:lsdException w:name="List Number 2" w:semiHidden="1" w:unhideWhenUsed="1"/>
-    <w:lsdException w:name="List Number 3" w:semiHidden="1" w:unhideWhenUsed="1"/>
-    <w:lsdException w:name="List Number 4" w:semiHidden="1" w:unhideWhenUsed="1"/>
-    <w:lsdException w:name="List Number 5" w:semiHidden="1" w:unhideWhenUsed="1"/>
-    <w:lsdException w:name="Title" w:uiPriority="10" w:qFormat="1"/>
-    <w:lsdException w:name="Closing" w:semiHidden="1" w:unhideWhenUsed="1"/>
-    <w:lsdException w:name="Signature" w:semiHidden="1" w:unhideWhenUsed="1"/>
-    <w:lsdException w:name="Default Paragraph Font" w:semiHidden="1" w:uiPriority="1" w:unhideWhenUsed="1"/>
-    <w:lsdException w:name="Body Text" w:semiHidden="1" w:unhideWhenUsed="1"/>
-    <w:lsdException w:name="Body Text Indent" w:semiHidden="1" w:unhideWhenUsed="1"/>
-    <w:lsdException w:name="List Continue" w:semiHidden="1" w:unhideWhenUsed="1"/>
-    <w:lsdException w:name="List Continue 2" w:semiHidden="1" w:unhideWhenUsed="1"/>
-    <w:lsdException w:name="List Continue 3" w:semiHidden="1" w:unhideWhenUsed="1"/>
-    <w:lsdException w:name="List Continue 4" w:semiHidden="1" w:unhideWhenUsed="1"/>
-    <w:lsdException w:name="List Continue 5" w:semiHidden="1" w:unhideWhenUsed="1"/>
-    <w:lsdException w:name="Message Header" w:semiHidden="1" w:unhideWhenUsed="1"/>
-    <w:lsdException w:name="Subtitle" w:uiPriority="11" w:qFormat="1"/>
-    <w:lsdException w:name="Salutation" w:semiHidden="1" w:unhideWhenUsed="1"/>
-    <w:lsdException w:name="Date" w:semiHidden="1" w:unhideWhenUsed="1"/>
-    <w:lsdException w:name="Body Text First Indent" w:semiHidden="1" w:unhideWhenUsed="1"/>
-    <w:lsdException w:name="Body Text First Indent 2" w:semiHidden="1" w:unhideWhenUsed="1"/>
-    <w:lsdException w:name="Note Heading" w:semiHidden="1" w:unhideWhenUsed="1"/>
-    <w:lsdException w:name="Body Text 2" w:semiHidden="1" w:unhideWhenUsed="1"/>
-    <w:lsdException w:name="Body Text 3" w:semiHidden="1" w:unhideWhenUsed="1"/>
-    <w:lsdException w:name="Body Text Indent 2" w:semiHidden="1" w:unhideWhenUsed="1"/>
-    <w:lsdException w:name="Body Text Indent 3" w:semiHidden="1" w:unhideWhenUsed="1"/>
-    <w:lsdException w:name="Block Text" w:semiHidden="1" w:unhideWhenUsed="1"/>
-    <w:lsdException w:name="Hyperlink" w:semiHidden="1" w:unhideWhenUsed="1"/>
-    <w:lsdException w:name="FollowedHyperlink" w:semiHidden="1" w:unhideWhenUsed="1"/>
-    <w:lsdException w:name="Strong" w:uiPriority="22" w:qFormat="1"/>
-    <w:lsdException w:name="Emphasis" w:uiPriority="20" w:qFormat="1"/>
-    <w:lsdException w:name="Document Map" w:semiHidden="1" w:unhideWhenUsed="1"/>
-    <w:lsdException w:name="Plain Text" w:semiHidden="1" w:unhideWhenUsed="1"/>
-    <w:lsdException w:name="E-mail Signature" w:semiHidden="1" w:unhideWhenUsed="1"/>
-    <w:lsdException w:name="HTML Top of Form" w:semiHidden="1" w:unhideWhenUsed="1"/>
-    <w:lsdException w:name="HTML Bottom of Form" w:semiHidden="1" w:unhideWhenUsed="1"/>
-    <w:lsdException w:name="Normal (Web)" w:semiHidden="1" w:unhideWhenUsed="1"/>
-    <w:lsdException w:name="HTML Acronym" w:semiHidden="1" w:unhideWhenUsed="1"/>
-    <w:lsdException w:name="HTML Address" w:semiHidden="1" w:unhideWhenUsed="1"/>
-    <w:lsdException w:name="HTML Cite" w:semiHidden="1" w:unhideWhenUsed="1"/>
-    <w:lsdException w:name="HTML Code" w:semiHidden="1" w:unhideWhenUsed="1"/>
-    <w:lsdException w:name="HTML Definition" w:semiHidden="1" w:unhideWhenUsed="1"/>
-    <w:lsdException w:name="HTML Keyboard" w:semiHidden="1" w:unhideWhenUsed="1"/>
-    <w:lsdException w:name="HTML Preformatted" w:semiHidden="1" w:unhideWhenUsed="1"/>
-    <w:lsdException w:name="HTML Sample" w:semiHidden="1" w:unhideWhenUsed="1"/>
-    <w:lsdException w:name="HTML Typewriter" w:semiHidden="1" w:unhideWhenUsed="1"/>
-    <w:lsdException w:name="HTML Variable" w:semiHidden="1" w:unhideWhenUsed="1"/>
-    <w:lsdException w:name="Normal Table" w:semiHidden="1" w:unhideWhenUsed="1"/>
-    <w:lsdException w:name="annotation subject" w:semiHidden="1" w:unhideWhenUsed="1"/>
-    <w:lsdException w:name="No List" w:semiHidden="1" w:unhideWhenUsed="1"/>
-    <w:lsdException w:name="Outline List 1" w:semiHidden="1" w:unhideWhenUsed="1"/>
-    <w:lsdException w:name="Outline List 2" w:semiHidden="1" w:unhideWhenUsed="1"/>
-    <w:lsdException w:name="Outline List 3" w:semiHidden="1" w:unhideWhenUsed="1"/>
-    <w:lsdException w:name="Table Simple 1" w:semiHidden="1" w:unhideWhenUsed="1"/>
-    <w:lsdException w:name="Table Simple 2" w:semiHidden="1" w:unhideWhenUsed="1"/>
-    <w:lsdException w:name="Table Simple 3" w:semiHidden="1" w:unhideWhenUsed="1"/>
-    <w:lsdException w:name="Table Classic 1" w:semiHidden="1" w:unhideWhenUsed="1"/>
-    <w:lsdException w:name="Table Classic 2" w:semiHidden="1" w:unhideWhenUsed="1"/>
-    <w:lsdException w:name="Table Classic 3" w:semiHidden="1" w:unhideWhenUsed="1"/>
-    <w:lsdException w:name="Table Classic 4" w:semiHidden="1" w:unhideWhenUsed="1"/>
-    <w:lsdException w:name="Table Colorful 1" w:semiHidden="1" w:unhideWhenUsed="1"/>
-    <w:lsdException w:name="Table Colorful 2" w:semiHidden="1" w:unhideWhenUsed="1"/>
-    <w:lsdException w:name="Table Colorful 3" w:semiHidden="1" w:unhideWhenUsed="1"/>
-    <w:lsdException w:name="Table Columns 1" w:semiHidden="1" w:unhideWhenUsed="1"/>
-    <w:lsdException w:name="Table Columns 2" w:semiHidden="1" w:unhideWhenUsed="1"/>
-    <w:lsdException w:name="Table Columns 3" w:semiHidden="1" w:unhideWhenUsed="1"/>
-    <w:lsdException w:name="Table Columns 4" w:semiHidden="1" w:unhideWhenUsed="1"/>
-    <w:lsdException w:name="Table Columns 5" w:semiHidden="1" w:unhideWhenUsed="1"/>
-    <w:lsdException w:name="Table Grid 1" w:semiHidden="1" w:unhideWhenUsed="1"/>
-    <w:lsdException w:name="Table Grid 2" w:semiHidden="1" w:unhideWhenUsed="1"/>
-    <w:lsdException w:name="Table Grid 3" w:semiHidden="1" w:unhideWhenUsed="1"/>
-    <w:lsdException w:name="Table Grid 4" w:semiHidden="1" w:unhideWhenUsed="1"/>
-    <w:lsdException w:name="Table Grid 5" w:semiHidden="1" w:unhideWhenUsed="1"/>
-    <w:lsdException w:name="Table Grid 6" w:semiHidden="1" w:unhideWhenUsed="1"/>
-    <w:lsdException w:name="Table Grid 7" w:semiHidden="1" w:unhideWhenUsed="1"/>
-    <w:lsdException w:name="Table Grid 8" w:semiHidden="1" w:unhideWhenUsed="1"/>
-    <w:lsdException w:name="Table List 1" w:semiHidden="1" w:unhideWhenUsed="1"/>
-    <w:lsdException w:name="Table List 2" w:semiHidden="1" w:unhideWhenUsed="1"/>
-    <w:lsdException w:name="Table List 3" w:semiHidden="1" w:unhideWhenUsed="1"/>
-    <w:lsdException w:name="Table List 4" w:semiHidden="1" w:unhideWhenUsed="1"/>
-    <w:lsdException w:name="Table List 5" w:semiHidden="1" w:unhideWhenUsed="1"/>
-    <w:lsdException w:name="Table List 6" w:semiHidden="1" w:unhideWhenUsed="1"/>
-    <w:lsdException w:name="Table List 7" w:semiHidden="1" w:unhideWhenUsed="1"/>
-    <w:lsdException w:name="Table List 8" w:semiHidden="1" w:unhideWhenUsed="1"/>
-    <w:lsdException w:name="Table 3D effects 1" w:semiHidden="1" w:unhideWhenUsed="1"/>
-    <w:lsdException w:name="Table 3D effects 2" w:semiHidden="1" w:unhideWhenUsed="1"/>
-    <w:lsdException w:name="Table 3D effects 3" w:semiHidden="1" w:unhideWhenUsed="1"/>
-    <w:lsdException w:name="Table Contemporary" w:semiHidden="1" w:unhideWhenUsed="1"/>
-    <w:lsdException w:name="Table Elegant" w:semiHidden="1" w:unhideWhenUsed="1"/>
-    <w:lsdException w:name="Table Professional" w:semiHidden="1" w:unhideWhenUsed="1"/>
-    <w:lsdException w:name="Table Subtle 1" w:semiHidden="1" w:unhideWhenUsed="1"/>
-    <w:lsdException w:name="Table Subtle 2" w:semiHidden="1" w:unhideWhenUsed="1"/>
-    <w:lsdException w:name="Table Web 1" w:semiHidden="1" w:unhideWhenUsed="1"/>
-    <w:lsdException w:name="Table Web 2" w:semiHidden="1" w:unhideWhenUsed="1"/>
-    <w:lsdException w:name="Table Web 3" w:semiHidden="1" w:unhideWhenUsed="1"/>
-    <w:lsdException w:name="Balloon Text" w:semiHidden="1" w:unhideWhenUsed="1"/>
-    <w:lsdException w:name="Table Grid" w:uiPriority="59"/>
-    <w:lsdException w:name="Table Theme" w:semiHidden="1" w:unhideWhenUsed="1"/>
-    <w:lsdException w:name="Placeholder Text" w:semiHidden="1"/>
-    <w:lsdException w:name="No Spacing" w:uiPriority="1" w:qFormat="1"/>
-    <w:lsdException w:name="Light Shading" w:uiPriority="60"/>
-    <w:lsdException w:name="Light List" w:uiPriority="61"/>
-    <w:lsdException w:name="Light Grid" w:uiPriority="62"/>
-    <w:lsdException w:name="Medium Shading 1" w:uiPriority="63"/>
-    <w:lsdException w:name="Medium Shading 2" w:uiPriority="64"/>
-    <w:lsdException w:name="Medium List 1" w:uiPriority="65"/>
-    <w:lsdException w:name="Medium List 2" w:uiPriority="66"/>
-    <w:lsdException w:name="Medium Grid 1" w:uiPriority="67"/>
-    <w:lsdException w:name="Medium Grid 2" w:uiPriority="68"/>
-    <w:lsdException w:name="Medium Grid 3" w:uiPriority="69"/>
-    <w:lsdException w:name="Dark List" w:uiPriority="70"/>
-    <w:lsdException w:name="Colorful Shading" w:uiPriority="71"/>
-    <w:lsdException w:name="Colorful List" w:uiPriority="72"/>
-    <w:lsdException w:name="Colorful Grid" w:uiPriority="73"/>
-    <w:lsdException w:name="Light Shading Accent 1" w:uiPriority="60"/>
-    <w:lsdException w:name="Light List Accent 1" w:uiPriority="61"/>
-    <w:lsdException w:name="Light Grid Accent 1" w:uiPriority="62"/>
-    <w:lsdException w:name="Medium Shading 1 Accent 1" w:uiPriority="63"/>
-    <w:lsdException w:name="Medium Shading 2 Accent 1" w:uiPriority="64"/>
-    <w:lsdException w:name="Medium List 1 Accent 1" w:uiPriority="65"/>
-    <w:lsdException w:name="Revision" w:semiHidden="1"/>
-    <w:lsdException w:name="List Paragraph" w:uiPriority="34" w:qFormat="1"/>
-    <w:lsdException w:name="Quote" w:uiPriority="29" w:qFormat="1"/>
-    <w:lsdException w:name="Intense Quote" w:uiPriority="30" w:qFormat="1"/>
-    <w:lsdException w:name="Medium List 2 Accent 1" w:uiPriority="66"/>
-    <w:lsdException w:name="Medium Grid 1 Accent 1" w:uiPriority="67"/>
-    <w:lsdException w:name="Medium Grid 2 Accent 1" w:uiPriority="68"/>
-    <w:lsdException w:name="Medium Grid 3 Accent 1" w:uiPriority="69"/>
-    <w:lsdException w:name="Dark List Accent 1" w:uiPriority="70"/>
-    <w:lsdException w:name="Colorful Shading Accent 1" w:uiPriority="71"/>
-    <w:lsdException w:name="Colorful List Accent 1" w:uiPriority="72"/>
-    <w:lsdException w:name="Colorful Grid Accent 1" w:uiPriority="73"/>
-    <w:lsdException w:name="Light Shading Accent 2" w:uiPriority="60"/>
-    <w:lsdException w:name="Light List Accent 2" w:uiPriority="61"/>
-    <w:lsdException w:name="Light Grid Accent 2" w:uiPriority="62"/>
-    <w:lsdException w:name="Medium Shading 1 Accent 2" w:uiPriority="63"/>
-    <w:lsdException w:name="Medium Shading 2 Accent 2" w:uiPriority="64"/>
-    <w:lsdException w:name="Medium List 1 Accent 2" w:uiPriority="65"/>
-    <w:lsdException w:name="Medium List 2 Accent 2" w:uiPriority="66"/>
-    <w:lsdException w:name="Medium Grid 1 Accent 2" w:uiPriority="67"/>
-    <w:lsdException w:name="Medium Grid 2 Accent 2" w:uiPriority="68"/>
-    <w:lsdException w:name="Medium Grid 3 Accent 2" w:uiPriority="69"/>
-    <w:lsdException w:name="Dark List Accent 2" w:uiPriority="70"/>
-    <w:lsdException w:name="Colorful Shading Accent 2" w:uiPriority="71"/>
-    <w:lsdException w:name="Colorful List Accent 2" w:uiPriority="72"/>
-    <w:lsdException w:name="Colorful Grid Accent 2" w:uiPriority="73"/>
-    <w:lsdException w:name="Light Shading Accent 3" w:uiPriority="60"/>
-    <w:lsdException w:name="Light List Accent 3" w:uiPriority="61"/>
-    <w:lsdException w:name="Light Grid Accent 3" w:uiPriority="62"/>
-    <w:lsdException w:name="Medium Shading 1 Accent 3" w:uiPriority="63"/>
-    <w:lsdException w:name="Medium Shading 2 Accent 3" w:uiPriority="64"/>
-    <w:lsdException w:name="Medium List 1 Accent 3" w:uiPriority="65"/>
-    <w:lsdException w:name="Medium List 2 Accent 3" w:uiPriority="66"/>
-    <w:lsdException w:name="Medium Grid 1 Accent 3" w:uiPriority="67"/>
-    <w:lsdException w:name="Medium Grid 2 Accent 3" w:uiPriority="68"/>
-    <w:lsdException w:name="Medium Grid 3 Accent 3" w:uiPriority="69"/>
-    <w:lsdException w:name="Dark List Accent 3" w:uiPriority="70"/>
-    <w:lsdException w:name="Colorful Shading Accent 3" w:uiPriority="71"/>
-    <w:lsdException w:name="Colorful List Accent 3" w:uiPriority="72"/>
-    <w:lsdException w:name="Colorful Grid Accent 3" w:uiPriority="73"/>
-    <w:lsdException w:name="Light Shading Accent 4" w:uiPriority="60"/>
-    <w:lsdException w:name="Light List Accent 4" w:uiPriority="61"/>
-    <w:lsdException w:name="Light Grid Accent 4" w:uiPriority="62"/>
-    <w:lsdException w:name="Medium Shading 1 Accent 4" w:uiPriority="63"/>
-    <w:lsdException w:name="Medium Shading 2 Accent 4" w:uiPriority="64"/>
-    <w:lsdException w:name="Medium List 1 Accent 4" w:uiPriority="65"/>
-    <w:lsdException w:name="Medium List 2 Accent 4" w:uiPriority="66"/>
-    <w:lsdException w:name="Medium Grid 1 Accent 4" w:uiPriority="67"/>
-    <w:lsdException w:name="Medium Grid 2 Accent 4" w:uiPriority="68"/>
-    <w:lsdException w:name="Medium Grid 3 Accent 4" w:uiPriority="69"/>
-    <w:lsdException w:name="Dark List Accent 4" w:uiPriority="70"/>
-    <w:lsdException w:name="Colorful Shading Accent 4" w:uiPriority="71"/>
-    <w:lsdException w:name="Colorful List Accent 4" w:uiPriority="72"/>
-    <w:lsdException w:name="Colorful Grid Accent 4" w:uiPriority="73"/>
-    <w:lsdException w:name="Light Shading Accent 5" w:uiPriority="60"/>
-    <w:lsdException w:name="Light List Accent 5" w:uiPriority="61"/>
-    <w:lsdException w:name="Light Grid Accent 5" w:uiPriority="62"/>
-    <w:lsdException w:name="Medium Shading 1 Accent 5" w:uiPriority="63"/>
-    <w:lsdException w:name="Medium Shading 2 Accent 5" w:uiPriority="64"/>
-    <w:lsdException w:name="Medium List 1 Accent 5" w:uiPriority="65"/>
-    <w:lsdException w:name="Medium List 2 Accent 5" w:uiPriority="66"/>
-    <w:lsdException w:name="Medium Grid 1 Accent 5" w:uiPriority="67"/>
-    <w:lsdException w:name="Medium Grid 2 Accent 5" w:uiPriority="68"/>
-    <w:lsdException w:name="Medium Grid 3 Accent 5" w:uiPriority="69"/>
-    <w:lsdException w:name="Dark List Accent 5" w:uiPriority="70"/>
-    <w:lsdException w:name="Colorful Shading Accent 5" w:uiPriority="71"/>
-    <w:lsdException w:name="Colorful List Accent 5" w:uiPriority="72"/>
-    <w:lsdException w:name="Colorful Grid Accent 5" w:uiPriority="73"/>
-    <w:lsdException w:name="Light Shading Accent 6" w:uiPriority="60"/>
-    <w:lsdException w:name="Light List Accent 6" w:uiPriority="61"/>
-    <w:lsdException w:name="Light Grid Accent 6" w:uiPriority="62"/>
-    <w:lsdException w:name="Medium Shading 1 Accent 6" w:uiPriority="63"/>
-    <w:lsdException w:name="Medium Shading 2 Accent 6" w:uiPriority="64"/>
-    <w:lsdException w:name="Medium List 1 Accent 6" w:uiPriority="65"/>
-    <w:lsdException w:name="Medium List 2 Accent 6" w:uiPriority="66"/>
-    <w:lsdException w:name="Medium Grid 1 Accent 6" w:uiPriority="67"/>
-    <w:lsdException w:name="Medium Grid 2 Accent 6" w:uiPriority="68"/>
-    <w:lsdException w:name="Medium Grid 3 Accent 6" w:uiPriority="69"/>
-    <w:lsdException w:name="Dark List Accent 6" w:uiPriority="70"/>
-    <w:lsdException w:name="Colorful Shading Accent 6" w:uiPriority="71"/>
-    <w:lsdException w:name="Colorful List Accent 6" w:uiPriority="72"/>
-    <w:lsdException w:name="Colorful Grid Accent 6" w:uiPriority="73"/>
-    <w:lsdException w:name="Subtle Emphasis" w:uiPriority="19" w:qFormat="1"/>
-    <w:lsdException w:name="Intense Emphasis" w:uiPriority="21" w:qFormat="1"/>
-    <w:lsdException w:name="Subtle Reference" w:uiPriority="31" w:qFormat="1"/>
-    <w:lsdException w:name="Intense Reference" w:uiPriority="32" w:qFormat="1"/>
-    <w:lsdException w:name="Book Title" w:uiPriority="33" w:qFormat="1"/>
-    <w:lsdException w:name="Bibliography" w:semiHidden="1" w:uiPriority="37" w:unhideWhenUsed="1"/>
-    <w:lsdException w:name="TOC Heading" w:semiHidden="1" w:uiPriority="39" w:unhideWhenUsed="1" w:qFormat="1"/>
-    <w:lsdException w:name="Plain Table 1" w:uiPriority="41"/>
-    <w:lsdException w:name="Plain Table 2" w:uiPriority="42"/>
-    <w:lsdException w:name="Plain Table 3" w:uiPriority="43"/>
-    <w:lsdException w:name="Plain Table 4" w:uiPriority="44"/>
-    <w:lsdException w:name="Plain Table 5" w:uiPriority="45"/>
-    <w:lsdException w:name="Grid Table Light" w:uiPriority="40"/>
-    <w:lsdException w:name="Grid Table 1 Light" w:uiPriority="46"/>
-    <w:lsdException w:name="Grid Table 2" w:uiPriority="47"/>
-    <w:lsdException w:name="Grid Table 3" w:uiPriority="48"/>
-    <w:lsdException w:name="Grid Table 4" w:uiPriority="49"/>
-    <w:lsdException w:name="Grid Table 5 Dark" w:uiPriority="50"/>
-    <w:lsdException w:name="Grid Table 6 Colorful" w:uiPriority="51"/>
-    <w:lsdException w:name="Grid Table 7 Colorful" w:uiPriority="52"/>
-    <w:lsdException w:name="Grid Table 1 Light Accent 1" w:uiPriority="46"/>
-    <w:lsdException w:name="Grid Table 2 Accent 1" w:uiPriority="47"/>
-    <w:lsdException w:name="Grid Table 3 Accent 1" w:uiPriority="48"/>
-    <w:lsdException w:name="Grid Table 4 Accent 1" w:uiPriority="49"/>
-    <w:lsdException w:name="Grid Table 5 Dark Accent 1" w:uiPriority="50"/>
-    <w:lsdException w:name="Grid Table 6 Colorful Accent 1" w:uiPriority="51"/>
-    <w:lsdException w:name="Grid Table 7 Colorful Accent 1" w:uiPriority="52"/>
-    <w:lsdException w:name="Grid Table 1 Light Accent 2" w:uiPriority="46"/>
-    <w:lsdException w:name="Grid Table 2 Accent 2" w:uiPriority="47"/>
-    <w:lsdException w:name="Grid Table 3 Accent 2" w:uiPriority="48"/>
-    <w:lsdException w:name="Grid Table 4 Accent 2" w:uiPriority="49"/>
-    <w:lsdException w:name="Grid Table 5 Dark Accent 2" w:uiPriority="50"/>
-    <w:lsdException w:name="Grid Table 6 Colorful Accent 2" w:uiPriority="51"/>
-    <w:lsdException w:name="Grid Table 7 Colorful Accent 2" w:uiPriority="52"/>
-    <w:lsdException w:name="Grid Table 1 Light Accent 3" w:uiPriority="46"/>
-    <w:lsdException w:name="Grid Table 2 Accent 3" w:uiPriority="47"/>
-    <w:lsdException w:name="Grid Table 3 Accent 3" w:uiPriority="48"/>
-    <w:lsdException w:name="Grid Table 4 Accent 3" w:uiPriority="49"/>
-    <w:lsdException w:name="Grid Table 5 Dark Accent 3" w:uiPriority="50"/>
-    <w:lsdException w:name="Grid Table 6 Colorful Accent 3" w:uiPriority="51"/>
-    <w:lsdException w:name="Grid Table 7 Colorful Accent 3" w:uiPriority="52"/>
-    <w:lsdException w:name="Grid Table 1 Light Accent 4" w:uiPriority="46"/>
-    <w:lsdException w:name="Grid Table 2 Accent 4" w:uiPriority="47"/>
-    <w:lsdException w:name="Grid Table 3 Accent 4" w:uiPriority="48"/>
-    <w:lsdException w:name="Grid Table 4 Accent 4" w:uiPriority="49"/>
-    <w:lsdException w:name="Grid Table 5 Dark Accent 4" w:uiPriority="50"/>
-    <w:lsdException w:name="Grid Table 6 Colorful Accent 4" w:uiPriority="51"/>
-    <w:lsdException w:name="Grid Table 7 Colorful Accent 4" w:uiPriority="52"/>
-    <w:lsdException w:name="Grid Table 1 Light Accent 5" w:uiPriority="46"/>
-    <w:lsdException w:name="Grid Table 2 Accent 5" w:uiPriority="47"/>
-    <w:lsdException w:name="Grid Table 3 Accent 5" w:uiPriority="48"/>
-    <w:lsdException w:name="Grid Table 4 Accent 5" w:uiPriority="49"/>
-    <w:lsdException w:name="Grid Table 5 Dark Accent 5" w:uiPriority="50"/>
-    <w:lsdException w:name="Grid Table 6 Colorful Accent 5" w:uiPriority="51"/>
-    <w:lsdException w:name="Grid Table 7 Colorful Accent 5" w:uiPriority="52"/>
-    <w:lsdException w:name="Grid Table 1 Light Accent 6" w:uiPriority="46"/>
-    <w:lsdException w:name="Grid Table 2 Accent 6" w:uiPriority="47"/>
-    <w:lsdException w:name="Grid Table 3 Accent 6" w:uiPriority="48"/>
-    <w:lsdException w:name="Grid Table 4 Accent 6" w:uiPriority="49"/>
-    <w:lsdException w:name="Grid Table 5 Dark Accent 6" w:uiPriority="50"/>
-    <w:lsdException w:name="Grid Table 6 Colorful Accent 6" w:uiPriority="51"/>
-    <w:lsdException w:name="Grid Table 7 Colorful Accent 6" w:uiPriority="52"/>
-    <w:lsdException w:name="List Table 1 Light" w:uiPriority="46"/>
-    <w:lsdException w:name="List Table 2" w:uiPriority="47"/>
-    <w:lsdException w:name="List Table 3" w:uiPriority="48"/>
-    <w:lsdException w:name="List Table 4" w:uiPriority="49"/>
-    <w:lsdException w:name="List Table 5 Dark" w:uiPriority="50"/>
-    <w:lsdException w:name="List Table 6 Colorful" w:uiPriority="51"/>
-    <w:lsdException w:name="List Table 7 Colorful" w:uiPriority="52"/>
-    <w:lsdException w:name="List Table 1 Light Accent 1" w:uiPriority="46"/>
-    <w:lsdException w:name="List Table 2 Accent 1" w:uiPriority="47"/>
-    <w:lsdException w:name="List Table 3 Accent 1" w:uiPriority="48"/>
-    <w:lsdException w:name="List Table 4 Accent 1" w:uiPriority="49"/>
-    <w:lsdException w:name="List Table 5 Dark Accent 1" w:uiPriority="50"/>
-    <w:lsdException w:name="List Table 6 Colorful Accent 1" w:uiPriority="51"/>
-    <w:lsdException w:name="List Table 7 Colorful Accent 1" w:uiPriority="52"/>
-    <w:lsdException w:name="List Table 1 Light Accent 2" w:uiPriority="46"/>
-    <w:lsdException w:name="List Table 2 Accent 2" w:uiPriority="47"/>
-    <w:lsdException w:name="List Table 3 Accent 2" w:uiPriority="48"/>
-    <w:lsdException w:name="List Table 4 Accent 2" w:uiPriority="49"/>
-    <w:lsdException w:name="List Table 5 Dark Accent 2" w:uiPriority="50"/>
-    <w:lsdException w:name="List Table 6 Colorful Accent 2" w:uiPriority="51"/>
-    <w:lsdException w:name="List Table 7 Colorful Accent 2" w:uiPriority="52"/>
-    <w:lsdException w:name="List Table 1 Light Accent 3" w:uiPriority="46"/>
-    <w:lsdException w:name="List Table 2 Accent 3" w:uiPriority="47"/>
-    <w:lsdException w:name="List Table 3 Accent 3" w:uiPriority="48"/>
-    <w:lsdException w:name="List Table 4 Accent 3" w:uiPriority="49"/>
-    <w:lsdException w:name="List Table 5 Dark Accent 3" w:uiPriority="50"/>
-    <w:lsdException w:name="List Table 6 Colorful Accent 3" w:uiPriority="51"/>
-    <w:lsdException w:name="List Table 7 Colorful Accent 3" w:uiPriority="52"/>
-    <w:lsdException w:name="List Table 1 Light Accent 4" w:uiPriority="46"/>
-    <w:lsdException w:name="List Table 2 Accent 4" w:uiPriority="47"/>
-    <w:lsdException w:name="List Table 3 Accent 4" w:uiPriority="48"/>
-    <w:lsdException w:name="List Table 4 Accent 4" w:uiPriority="49"/>
-    <w:lsdException w:name="List Table 5 Dark Accent 4" w:uiPriority="50"/>
-    <w:lsdException w:name="List Table 6 Colorful Accent 4" w:uiPriority="51"/>
-    <w:lsdException w:name="List Table 7 Colorful Accent 4" w:uiPriority="52"/>
-    <w:lsdException w:name="List Table 1 Light Accent 5" w:uiPriority="46"/>
-    <w:lsdException w:name="List Table 2 Accent 5" w:uiPriority="47"/>
-    <w:lsdException w:name="List Table 3 Accent 5" w:uiPriority="48"/>
-    <w:lsdException w:name="List Table 4 Accent 5" w:uiPriority="49"/>
-    <w:lsdException w:name="List Table 5 Dark Accent 5" w:uiPriority="50"/>
-    <w:lsdException w:name="List Table 6 Colorful Accent 5" w:uiPriority="51"/>
-    <w:lsdException w:name="List Table 7 Colorful Accent 5" w:uiPriority="52"/>
-    <w:lsdException w:name="List Table 1 Light Accent 6" w:uiPriority="46"/>
-    <w:lsdException w:name="List Table 2 Accent 6" w:uiPriority="47"/>
-    <w:lsdException w:name="List Table 3 Accent 6" w:uiPriority="48"/>
-    <w:lsdException w:name="List Table 4 Accent 6" w:uiPriority="49"/>
-    <w:lsdException w:name="List Table 5 Dark Accent 6" w:uiPriority="50"/>
-    <w:lsdException w:name="List Table 6 Colorful Accent 6" w:uiPriority="51"/>
-    <w:lsdException w:name="List Table 7 Colorful Accent 6" w:uiPriority="52"/>
+  <w:latentStyles w:defLockedState="0" w:defUIPriority="99" w:defSemiHidden="1" w:defUnhideWhenUsed="1" w:defQFormat="0" w:count="267">
+    <w:lsdException w:name="Normal" w:semiHidden="0" w:uiPriority="0" w:unhideWhenUsed="0" w:qFormat="1"/>
+    <w:lsdException w:name="heading 1" w:semiHidden="0" w:uiPriority="9" w:unhideWhenUsed="0" w:qFormat="1"/>
+    <w:lsdException w:name="heading 2" w:uiPriority="9" w:qFormat="1"/>
+    <w:lsdException w:name="heading 3" w:uiPriority="9" w:qFormat="1"/>
+    <w:lsdException w:name="heading 4" w:uiPriority="9" w:qFormat="1"/>
+    <w:lsdException w:name="heading 5" w:uiPriority="9" w:qFormat="1"/>
+    <w:lsdException w:name="heading 6" w:uiPriority="9" w:qFormat="1"/>
+    <w:lsdException w:name="heading 7" w:uiPriority="9" w:qFormat="1"/>
+    <w:lsdException w:name="heading 8" w:uiPriority="9" w:qFormat="1"/>
+    <w:lsdException w:name="heading 9" w:uiPriority="9" w:qFormat="1"/>
+    <w:lsdException w:name="toc 1" w:uiPriority="39"/>
+    <w:lsdException w:name="toc 2" w:uiPriority="39"/>
+    <w:lsdException w:name="toc 3" w:uiPriority="39"/>
+    <w:lsdException w:name="toc 4" w:uiPriority="39"/>
+    <w:lsdException w:name="toc 5" w:uiPriority="39"/>
+    <w:lsdException w:name="toc 6" w:uiPriority="39"/>
+    <w:lsdException w:name="toc 7" w:uiPriority="39"/>
+    <w:lsdException w:name="toc 8" w:uiPriority="39"/>
+    <w:lsdException w:name="toc 9" w:uiPriority="39"/>
+    <w:lsdException w:name="caption" w:uiPriority="35" w:qFormat="1"/>
+    <w:lsdException w:name="Title" w:semiHidden="0" w:uiPriority="10" w:unhideWhenUsed="0" w:qFormat="1"/>
+    <w:lsdException w:name="Default Paragraph Font" w:uiPriority="1"/>
+    <w:lsdException w:name="Subtitle" w:semiHidden="0" w:uiPriority="11" w:unhideWhenUsed="0" w:qFormat="1"/>
+    <w:lsdException w:name="Strong" w:semiHidden="0" w:uiPriority="22" w:unhideWhenUsed="0" w:qFormat="1"/>
+    <w:lsdException w:name="Emphasis" w:semiHidden="0" w:uiPriority="20" w:unhideWhenUsed="0" w:qFormat="1"/>
+    <w:lsdException w:name="Table Grid" w:semiHidden="0" w:uiPriority="59" w:unhideWhenUsed="0"/>
+    <w:lsdException w:name="Placeholder Text" w:unhideWhenUsed="0"/>
+    <w:lsdException w:name="No Spacing" w:semiHidden="0" w:uiPriority="1" w:unhideWhenUsed="0" w:qFormat="1"/>
+    <w:lsdException w:name="Light Shading" w:semiHidden="0" w:uiPriority="60" w:unhideWhenUsed="0"/>
+    <w:lsdException w:name="Light List" w:semiHidden="0" w:uiPriority="61" w:unhideWhenUsed="0"/>
+    <w:lsdException w:name="Light Grid" w:semiHidden="0" w:uiPriority="62" w:unhideWhenUsed="0"/>
+    <w:lsdException w:name="Medium Shading 1" w:semiHidden="0" w:uiPriority="63" w:unhideWhenUsed="0"/>
+    <w:lsdException w:name="Medium Shading 2" w:semiHidden="0" w:uiPriority="64" w:unhideWhenUsed="0"/>
+    <w:lsdException w:name="Medium List 1" w:semiHidden="0" w:uiPriority="65" w:unhideWhenUsed="0"/>
+    <w:lsdException w:name="Medium List 2" w:semiHidden="0" w:uiPriority="66" w:unhideWhenUsed="0"/>
+    <w:lsdException w:name="Medium Grid 1" w:semiHidden="0" w:uiPriority="67" w:unhideWhenUsed="0"/>
+    <w:lsdException w:name="Medium Grid 2" w:semiHidden="0" w:uiPriority="68" w:unhideWhenUsed="0"/>
+    <w:lsdException w:name="Medium Grid 3" w:semiHidden="0" w:uiPriority="69" w:unhideWhenUsed="0"/>
+    <w:lsdException w:name="Dark List" w:semiHidden="0" w:uiPriority="70" w:unhideWhenUsed="0"/>
+    <w:lsdException w:name="Colorful Shading" w:semiHidden="0" w:uiPriority="71" w:unhideWhenUsed="0"/>
+    <w:lsdException w:name="Colorful List" w:semiHidden="0" w:uiPriority="72" w:unhideWhenUsed="0"/>
+    <w:lsdException w:name="Colorful Grid" w:semiHidden="0" w:uiPriority="73" w:unhideWhenUsed="0"/>
+    <w:lsdException w:name="Light Shading Accent 1" w:semiHidden="0" w:uiPriority="60" w:unhideWhenUsed="0"/>
+    <w:lsdException w:name="Light List Accent 1" w:semiHidden="0" w:uiPriority="61" w:unhideWhenUsed="0"/>
+    <w:lsdException w:name="Light Grid Accent 1" w:semiHidden="0" w:uiPriority="62" w:unhideWhenUsed="0"/>
+    <w:lsdException w:name="Medium Shading 1 Accent 1" w:semiHidden="0" w:uiPriority="63" w:unhideWhenUsed="0"/>
+    <w:lsdException w:name="Medium Shading 2 Accent 1" w:semiHidden="0" w:uiPriority="64" w:unhideWhenUsed="0"/>
+    <w:lsdException w:name="Medium List 1 Accent 1" w:semiHidden="0" w:uiPriority="65" w:unhideWhenUsed="0"/>
+    <w:lsdException w:name="Revision" w:unhideWhenUsed="0"/>
+    <w:lsdException w:name="List Paragraph" w:semiHidden="0" w:uiPriority="34" w:unhideWhenUsed="0" w:qFormat="1"/>
+    <w:lsdException w:name="Quote" w:semiHidden="0" w:uiPriority="29" w:unhideWhenUsed="0" w:qFormat="1"/>
+    <w:lsdException w:name="Intense Quote" w:semiHidden="0" w:uiPriority="30" w:unhideWhenUsed="0" w:qFormat="1"/>
+    <w:lsdException w:name="Medium List 2 Accent 1" w:semiHidden="0" w:uiPriority="66" w:unhideWhenUsed="0"/>
+    <w:lsdException w:name="Medium Grid 1 Accent 1" w:semiHidden="0" w:uiPriority="67" w:unhideWhenUsed="0"/>
+    <w:lsdException w:name="Medium Grid 2 Accent 1" w:semiHidden="0" w:uiPriority="68" w:unhideWhenUsed="0"/>
+    <w:lsdException w:name="Medium Grid 3 Accent 1" w:semiHidden="0" w:uiPriority="69" w:unhideWhenUsed="0"/>
+    <w:lsdException w:name="Dark List Accent 1" w:semiHidden="0" w:uiPriority="70" w:unhideWhenUsed="0"/>
+    <w:lsdException w:name="Colorful Shading Accent 1" w:semiHidden="0" w:uiPriority="71" w:unhideWhenUsed="0"/>
+    <w:lsdException w:name="Colorful List Accent 1" w:semiHidden="0" w:uiPriority="72" w:unhideWhenUsed="0"/>
+    <w:lsdException w:name="Colorful Grid Accent 1" w:semiHidden="0" w:uiPriority="73" w:unhideWhenUsed="0"/>
+    <w:lsdException w:name="Light Shading Accent 2" w:semiHidden="0" w:uiPriority="60" w:unhideWhenUsed="0"/>
+    <w:lsdException w:name="Light List Accent 2" w:semiHidden="0" w:uiPriority="61" w:unhideWhenUsed="0"/>
+    <w:lsdException w:name="Light Grid Accent 2" w:semiHidden="0" w:uiPriority="62" w:unhideWhenUsed="0"/>
+    <w:lsdException w:name="Medium Shading 1 Accent 2" w:semiHidden="0" w:uiPriority="63" w:unhideWhenUsed="0"/>
+    <w:lsdException w:name="Medium Shading 2 Accent 2" w:semiHidden="0" w:uiPriority="64" w:unhideWhenUsed="0"/>
+    <w:lsdException w:name="Medium List 1 Accent 2" w:semiHidden="0" w:uiPriority="65" w:unhideWhenUsed="0"/>
+    <w:lsdException w:name="Medium List 2 Accent 2" w:semiHidden="0" w:uiPriority="66" w:unhideWhenUsed="0"/>
+    <w:lsdException w:name="Medium Grid 1 Accent 2" w:semiHidden="0" w:uiPriority="67" w:unhideWhenUsed="0"/>
+    <w:lsdException w:name="Medium Grid 2 Accent 2" w:semiHidden="0" w:uiPriority="68" w:unhideWhenUsed="0"/>
+    <w:lsdException w:name="Medium Grid 3 Accent 2" w:semiHidden="0" w:uiPriority="69" w:unhideWhenUsed="0"/>
+    <w:lsdException w:name="Dark List Accent 2" w:semiHidden="0" w:uiPriority="70" w:unhideWhenUsed="0"/>
+    <w:lsdException w:name="Colorful Shading Accent 2" w:semiHidden="0" w:uiPriority="71" w:unhideWhenUsed="0"/>
+    <w:lsdException w:name="Colorful List Accent 2" w:semiHidden="0" w:uiPriority="72" w:unhideWhenUsed="0"/>
+    <w:lsdException w:name="Colorful Grid Accent 2" w:semiHidden="0" w:uiPriority="73" w:unhideWhenUsed="0"/>
+    <w:lsdException w:name="Light Shading Accent 3" w:semiHidden="0" w:uiPriority="60" w:unhideWhenUsed="0"/>
+    <w:lsdException w:name="Light List Accent 3" w:semiHidden="0" w:uiPriority="61" w:unhideWhenUsed="0"/>
+    <w:lsdException w:name="Light Grid Accent 3" w:semiHidden="0" w:uiPriority="62" w:unhideWhenUsed="0"/>
+    <w:lsdException w:name="Medium Shading 1 Accent 3" w:semiHidden="0" w:uiPriority="63" w:unhideWhenUsed="0"/>
+    <w:lsdException w:name="Medium Shading 2 Accent 3" w:semiHidden="0" w:uiPriority="64" w:unhideWhenUsed="0"/>
+    <w:lsdException w:name="Medium List 1 Accent 3" w:semiHidden="0" w:uiPriority="65" w:unhideWhenUsed="0"/>
+    <w:lsdException w:name="Medium List 2 Accent 3" w:semiHidden="0" w:uiPriority="66" w:unhideWhenUsed="0"/>
+    <w:lsdException w:name="Medium Grid 1 Accent 3" w:semiHidden="0" w:uiPriority="67" w:unhideWhenUsed="0"/>
+    <w:lsdException w:name="Medium Grid 2 Accent 3" w:semiHidden="0" w:uiPriority="68" w:unhideWhenUsed="0"/>
+    <w:lsdException w:name="Medium Grid 3 Accent 3" w:semiHidden="0" w:uiPriority="69" w:unhideWhenUsed="0"/>
+    <w:lsdException w:name="Dark List Accent 3" w:semiHidden="0" w:uiPriority="70" w:unhideWhenUsed="0"/>
+    <w:lsdException w:name="Colorful Shading Accent 3" w:semiHidden="0" w:uiPriority="71" w:unhideWhenUsed="0"/>
+    <w:lsdException w:name="Colorful List Accent 3" w:semiHidden="0" w:uiPriority="72" w:unhideWhenUsed="0"/>
+    <w:lsdException w:name="Colorful Grid Accent 3" w:semiHidden="0" w:uiPriority="73" w:unhideWhenUsed="0"/>
+    <w:lsdException w:name="Light Shading Accent 4" w:semiHidden="0" w:uiPriority="60" w:unhideWhenUsed="0"/>
+    <w:lsdException w:name="Light List Accent 4" w:semiHidden="0" w:uiPriority="61" w:unhideWhenUsed="0"/>
+    <w:lsdException w:name="Light Grid Accent 4" w:semiHidden="0" w:uiPriority="62" w:unhideWhenUsed="0"/>
+    <w:lsdException w:name="Medium Shading 1 Accent 4" w:semiHidden="0" w:uiPriority="63" w:unhideWhenUsed="0"/>
+    <w:lsdException w:name="Medium Shading 2 Accent 4" w:semiHidden="0" w:uiPriority="64" w:unhideWhenUsed="0"/>
+    <w:lsdException w:name="Medium List 1 Accent 4" w:semiHidden="0" w:uiPriority="65" w:unhideWhenUsed="0"/>
+    <w:lsdException w:name="Medium List 2 Accent 4" w:semiHidden="0" w:uiPriority="66" w:unhideWhenUsed="0"/>
+    <w:lsdException w:name="Medium Grid 1 Accent 4" w:semiHidden="0" w:uiPriority="67" w:unhideWhenUsed="0"/>
+    <w:lsdException w:name="Medium Grid 2 Accent 4" w:semiHidden="0" w:uiPriority="68" w:unhideWhenUsed="0"/>
+    <w:lsdException w:name="Medium Grid 3 Accent 4" w:semiHidden="0" w:uiPriority="69" w:unhideWhenUsed="0"/>
+    <w:lsdException w:name="Dark List Accent 4" w:semiHidden="0" w:uiPriority="70" w:unhideWhenUsed="0"/>
+    <w:lsdException w:name="Colorful Shading Accent 4" w:semiHidden="0" w:uiPriority="71" w:unhideWhenUsed="0"/>
+    <w:lsdException w:name="Colorful List Accent 4" w:semiHidden="0" w:uiPriority="72" w:unhideWhenUsed="0"/>
+    <w:lsdException w:name="Colorful Grid Accent 4" w:semiHidden="0" w:uiPriority="73" w:unhideWhenUsed="0"/>
+    <w:lsdException w:name="Light Shading Accent 5" w:semiHidden="0" w:uiPriority="60" w:unhideWhenUsed="0"/>
+    <w:lsdException w:name="Light List Accent 5" w:semiHidden="0" w:uiPriority="61" w:unhideWhenUsed="0"/>
+    <w:lsdException w:name="Light Grid Accent 5" w:semiHidden="0" w:uiPriority="62" w:unhideWhenUsed="0"/>
+    <w:lsdException w:name="Medium Shading 1 Accent 5" w:semiHidden="0" w:uiPriority="63" w:unhideWhenUsed="0"/>
+    <w:lsdException w:name="Medium Shading 2 Accent 5" w:semiHidden="0" w:uiPriority="64" w:unhideWhenUsed="0"/>
+    <w:lsdException w:name="Medium List 1 Accent 5" w:semiHidden="0" w:uiPriority="65" w:unhideWhenUsed="0"/>
+    <w:lsdException w:name="Medium List 2 Accent 5" w:semiHidden="0" w:uiPriority="66" w:unhideWhenUsed="0"/>
+    <w:lsdException w:name="Medium Grid 1 Accent 5" w:semiHidden="0" w:uiPriority="67" w:unhideWhenUsed="0"/>
+    <w:lsdException w:name="Medium Grid 2 Accent 5" w:semiHidden="0" w:uiPriority="68" w:unhideWhenUsed="0"/>
+    <w:lsdException w:name="Medium Grid 3 Accent 5" w:semiHidden="0" w:uiPriority="69" w:unhideWhenUsed="0"/>
+    <w:lsdException w:name="Dark List Accent 5" w:semiHidden="0" w:uiPriority="70" w:unhideWhenUsed="0"/>
+    <w:lsdException w:name="Colorful Shading Accent 5" w:semiHidden="0" w:uiPriority="71" w:unhideWhenUsed="0"/>
+    <w:lsdException w:name="Colorful List Accent 5" w:semiHidden="0" w:uiPriority="72" w:unhideWhenUsed="0"/>
+    <w:lsdException w:name="Colorful Grid Accent 5" w:semiHidden="0" w:uiPriority="73" w:unhideWhenUsed="0"/>
+    <w:lsdException w:name="Light Shading Accent 6" w:semiHidden="0" w:uiPriority="60" w:unhideWhenUsed="0"/>
+    <w:lsdException w:name="Light List Accent 6" w:semiHidden="0" w:uiPriority="61" w:unhideWhenUsed="0"/>
+    <w:lsdException w:name="Light Grid Accent 6" w:semiHidden="0" w:uiPriority="62" w:unhideWhenUsed="0"/>
+    <w:lsdException w:name="Medium Shading 1 Accent 6" w:semiHidden="0" w:uiPriority="63" w:unhideWhenUsed="0"/>
+    <w:lsdException w:name="Medium Shading 2 Accent 6" w:semiHidden="0" w:uiPriority="64" w:unhideWhenUsed="0"/>
+    <w:lsdException w:name="Medium List 1 Accent 6" w:semiHidden="0" w:uiPriority="65" w:unhideWhenUsed="0"/>
+    <w:lsdException w:name="Medium List 2 Accent 6" w:semiHidden="0" w:uiPriority="66" w:unhideWhenUsed="0"/>
+    <w:lsdException w:name="Medium Grid 1 Accent 6" w:semiHidden="0" w:uiPriority="67" w:unhideWhenUsed="0"/>
+    <w:lsdException w:name="Medium Grid 2 Accent 6" w:semiHidden="0" w:uiPriority="68" w:unhideWhenUsed="0"/>
+    <w:lsdException w:name="Medium Grid 3 Accent 6" w:semiHidden="0" w:uiPriority="69" w:unhideWhenUsed="0"/>
+    <w:lsdException w:name="Dark List Accent 6" w:semiHidden="0" w:uiPriority="70" w:unhideWhenUsed="0"/>
+    <w:lsdException w:name="Colorful Shading Accent 6" w:semiHidden="0" w:uiPriority="71" w:unhideWhenUsed="0"/>
+    <w:lsdException w:name="Colorful List Accent 6" w:semiHidden="0" w:uiPriority="72" w:unhideWhenUsed="0"/>
+    <w:lsdException w:name="Colorful Grid Accent 6" w:semiHidden="0" w:uiPriority="73" w:unhideWhenUsed="0"/>
+    <w:lsdException w:name="Subtle Emphasis" w:semiHidden="0" w:uiPriority="19" w:unhideWhenUsed="0" w:qFormat="1"/>
+    <w:lsdException w:name="Intense Emphasis" w:semiHidden="0" w:uiPriority="21" w:unhideWhenUsed="0" w:qFormat="1"/>
+    <w:lsdException w:name="Subtle Reference" w:semiHidden="0" w:uiPriority="31" w:unhideWhenUsed="0" w:qFormat="1"/>
+    <w:lsdException w:name="Intense Reference" w:semiHidden="0" w:uiPriority="32" w:unhideWhenUsed="0" w:qFormat="1"/>
+    <w:lsdException w:name="Book Title" w:semiHidden="0" w:uiPriority="33" w:unhideWhenUsed="0" w:qFormat="1"/>
+    <w:lsdException w:name="Bibliography" w:uiPriority="37"/>
+    <w:lsdException w:name="TOC Heading" w:uiPriority="39" w:qFormat="1"/>
+  </w:latentStyles>
+  <w:style w:type="paragraph" w:default="1" w:styleId="Normal">
+    <w:name w:val="Normal"/>
+    <w:qFormat/>
+  </w:style>
+  <w:style w:type="character" w:default="1" w:styleId="DefaultParagraphFont">
+    <w:name w:val="Default Paragraph Font"/>
+    <w:uiPriority w:val="1"/>
+    <w:semiHidden/>
+    <w:unhideWhenUsed/>
+  </w:style>
+  <w:style w:type="table" w:default="1" w:styleId="TableNormal">
+    <w:name w:val="Normal Table"/>
+    <w:uiPriority w:val="99"/>
+    <w:semiHidden/>
+    <w:unhideWhenUsed/>
+    <w:tblPr>
+      <w:tblInd w:w="0" w:type="dxa"/>
+      <w:tblCellMar>
+        <w:top w:w="0" w:type="dxa"/>
+        <w:left w:w="108" w:type="dxa"/>
+        <w:bottom w:w="0" w:type="dxa"/>
+        <w:right w:w="108" w:type="dxa"/>
+      </w:tblCellMar>
+    </w:tblPr>
+  </w:style>
+  <w:style w:type="numbering" w:default="1" w:styleId="NoList">
+    <w:name w:val="No List"/>
+    <w:uiPriority w:val="99"/>
+    <w:semiHidden/>
+    <w:unhideWhenUsed/>
+  </w:style>
+  <w:style w:type="paragraph" w:styleId="ListParagraph">
+    <w:name w:val="List Paragraph"/>
+    <w:basedOn w:val="Normal"/>
+    <w:uiPriority w:val="34"/>
+    <w:qFormat/>
+    <w:rsid w:val="005A651F"/>
+    <w:pPr>
+      <w:ind w:left="720"/>
+      <w:contextualSpacing/>
+    </w:pPr>
+  </w:style>
+</w:styles>
+</file>
+
+<file path=word/stylesWithEffects.xml><?xml version="1.0" encoding="utf-8"?>
+<w:styles xmlns:wpc="http://schemas.microsoft.com/office/word/2010/wordprocessingCanvas" xmlns:mc="http://schemas.openxmlformats.org/markup-compatibility/2006" xmlns:o="urn:schemas-microsoft-com:office:office" xmlns:r="http://schemas.openxmlformats.org/officeDocument/2006/relationships" xmlns:m="http://schemas.openxmlformats.org/officeDocument/2006/math" xmlns:v="urn:schemas-microsoft-com:vml" xmlns:wp14="http://schemas.microsoft.com/office/word/2010/wordprocessingDrawing" xmlns:wp="http://schemas.openxmlformats.org/drawingml/2006/wordprocessingDrawing" xmlns:w10="urn:schemas-microsoft-com:office:word" xmlns:w="http://schemas.openxmlformats.org/wordprocessingml/2006/main" xmlns:w14="http://schemas.microsoft.com/office/word/2010/wordml" xmlns:wpg="http://schemas.microsoft.com/office/word/2010/wordprocessingGroup" xmlns:wpi="http://schemas.microsoft.com/office/word/2010/wordprocessingInk" xmlns:wne="http://schemas.microsoft.com/office/word/2006/wordml" xmlns:wps="http://schemas.microsoft.com/office/word/2010/wordprocessingShape" mc:Ignorable="w14 wp14">
+  <w:docDefaults>
+    <w:rPrDefault>
+      <w:rPr>
+        <w:rFonts w:asciiTheme="minorHAnsi" w:eastAsiaTheme="minorHAnsi" w:hAnsiTheme="minorHAnsi" w:cstheme="minorBidi"/>
+        <w:sz w:val="22"/>
+        <w:szCs w:val="22"/>
+        <w:lang w:val="en-US" w:eastAsia="en-US" w:bidi="ar-SA"/>
+      </w:rPr>
+    </w:rPrDefault>
+    <w:pPrDefault>
+      <w:pPr>
+        <w:spacing w:after="200" w:line="276" w:lineRule="auto"/>
+      </w:pPr>
+    </w:pPrDefault>
+  </w:docDefaults>
+  <w:latentStyles w:defLockedState="0" w:defUIPriority="99" w:defSemiHidden="1" w:defUnhideWhenUsed="1" w:defQFormat="0" w:count="267">
+    <w:lsdException w:name="Normal" w:semiHidden="0" w:uiPriority="0" w:unhideWhenUsed="0" w:qFormat="1"/>
+    <w:lsdException w:name="heading 1" w:semiHidden="0" w:uiPriority="9" w:unhideWhenUsed="0" w:qFormat="1"/>
+    <w:lsdException w:name="heading 2" w:uiPriority="9" w:qFormat="1"/>
+    <w:lsdException w:name="heading 3" w:uiPriority="9" w:qFormat="1"/>
+    <w:lsdException w:name="heading 4" w:uiPriority="9" w:qFormat="1"/>
+    <w:lsdException w:name="heading 5" w:uiPriority="9" w:qFormat="1"/>
+    <w:lsdException w:name="heading 6" w:uiPriority="9" w:qFormat="1"/>
+    <w:lsdException w:name="heading 7" w:uiPriority="9" w:qFormat="1"/>
+    <w:lsdException w:name="heading 8" w:uiPriority="9" w:qFormat="1"/>
+    <w:lsdException w:name="heading 9" w:uiPriority="9" w:qFormat="1"/>
+    <w:lsdException w:name="toc 1" w:uiPriority="39"/>
+    <w:lsdException w:name="toc 2" w:uiPriority="39"/>
+    <w:lsdException w:name="toc 3" w:uiPriority="39"/>
+    <w:lsdException w:name="toc 4" w:uiPriority="39"/>
+    <w:lsdException w:name="toc 5" w:uiPriority="39"/>
+    <w:lsdException w:name="toc 6" w:uiPriority="39"/>
+    <w:lsdException w:name="toc 7" w:uiPriority="39"/>
+    <w:lsdException w:name="toc 8" w:uiPriority="39"/>
+    <w:lsdException w:name="toc 9" w:uiPriority="39"/>
+    <w:lsdException w:name="caption" w:uiPriority="35" w:qFormat="1"/>
+    <w:lsdException w:name="Title" w:semiHidden="0" w:uiPriority="10" w:unhideWhenUsed="0" w:qFormat="1"/>
+    <w:lsdException w:name="Default Paragraph Font" w:uiPriority="1"/>
+    <w:lsdException w:name="Subtitle" w:semiHidden="0" w:uiPriority="11" w:unhideWhenUsed="0" w:qFormat="1"/>
+    <w:lsdException w:name="Strong" w:semiHidden="0" w:uiPriority="22" w:unhideWhenUsed="0" w:qFormat="1"/>
+    <w:lsdException w:name="Emphasis" w:semiHidden="0" w:uiPriority="20" w:unhideWhenUsed="0" w:qFormat="1"/>
+    <w:lsdException w:name="Table Grid" w:semiHidden="0" w:uiPriority="59" w:unhideWhenUsed="0"/>
+    <w:lsdException w:name="Placeholder Text" w:unhideWhenUsed="0"/>
+    <w:lsdException w:name="No Spacing" w:semiHidden="0" w:uiPriority="1" w:unhideWhenUsed="0" w:qFormat="1"/>
+    <w:lsdException w:name="Light Shading" w:semiHidden="0" w:uiPriority="60" w:unhideWhenUsed="0"/>
+    <w:lsdException w:name="Light List" w:semiHidden="0" w:uiPriority="61" w:unhideWhenUsed="0"/>
+    <w:lsdException w:name="Light Grid" w:semiHidden="0" w:uiPriority="62" w:unhideWhenUsed="0"/>
+    <w:lsdException w:name="Medium Shading 1" w:semiHidden="0" w:uiPriority="63" w:unhideWhenUsed="0"/>
+    <w:lsdException w:name="Medium Shading 2" w:semiHidden="0" w:uiPriority="64" w:unhideWhenUsed="0"/>
+    <w:lsdException w:name="Medium List 1" w:semiHidden="0" w:uiPriority="65" w:unhideWhenUsed="0"/>
+    <w:lsdException w:name="Medium List 2" w:semiHidden="0" w:uiPriority="66" w:unhideWhenUsed="0"/>
+    <w:lsdException w:name="Medium Grid 1" w:semiHidden="0" w:uiPriority="67" w:unhideWhenUsed="0"/>
+    <w:lsdException w:name="Medium Grid 2" w:semiHidden="0" w:uiPriority="68" w:unhideWhenUsed="0"/>
+    <w:lsdException w:name="Medium Grid 3" w:semiHidden="0" w:uiPriority="69" w:unhideWhenUsed="0"/>
+    <w:lsdException w:name="Dark List" w:semiHidden="0" w:uiPriority="70" w:unhideWhenUsed="0"/>
+    <w:lsdException w:name="Colorful Shading" w:semiHidden="0" w:uiPriority="71" w:unhideWhenUsed="0"/>
+    <w:lsdException w:name="Colorful List" w:semiHidden="0" w:uiPriority="72" w:unhideWhenUsed="0"/>
+    <w:lsdException w:name="Colorful Grid" w:semiHidden="0" w:uiPriority="73" w:unhideWhenUsed="0"/>
+    <w:lsdException w:name="Light Shading Accent 1" w:semiHidden="0" w:uiPriority="60" w:unhideWhenUsed="0"/>
+    <w:lsdException w:name="Light List Accent 1" w:semiHidden="0" w:uiPriority="61" w:unhideWhenUsed="0"/>
+    <w:lsdException w:name="Light Grid Accent 1" w:semiHidden="0" w:uiPriority="62" w:unhideWhenUsed="0"/>
+    <w:lsdException w:name="Medium Shading 1 Accent 1" w:semiHidden="0" w:uiPriority="63" w:unhideWhenUsed="0"/>
+    <w:lsdException w:name="Medium Shading 2 Accent 1" w:semiHidden="0" w:uiPriority="64" w:unhideWhenUsed="0"/>
+    <w:lsdException w:name="Medium List 1 Accent 1" w:semiHidden="0" w:uiPriority="65" w:unhideWhenUsed="0"/>
+    <w:lsdException w:name="Revision" w:unhideWhenUsed="0"/>
+    <w:lsdException w:name="List Paragraph" w:semiHidden="0" w:uiPriority="34" w:unhideWhenUsed="0" w:qFormat="1"/>
+    <w:lsdException w:name="Quote" w:semiHidden="0" w:uiPriority="29" w:unhideWhenUsed="0" w:qFormat="1"/>
+    <w:lsdException w:name="Intense Quote" w:semiHidden="0" w:uiPriority="30" w:unhideWhenUsed="0" w:qFormat="1"/>
+    <w:lsdException w:name="Medium List 2 Accent 1" w:semiHidden="0" w:uiPriority="66" w:unhideWhenUsed="0"/>
+    <w:lsdException w:name="Medium Grid 1 Accent 1" w:semiHidden="0" w:uiPriority="67" w:unhideWhenUsed="0"/>
+    <w:lsdException w:name="Medium Grid 2 Accent 1" w:semiHidden="0" w:uiPriority="68" w:unhideWhenUsed="0"/>
+    <w:lsdException w:name="Medium Grid 3 Accent 1" w:semiHidden="0" w:uiPriority="69" w:unhideWhenUsed="0"/>
+    <w:lsdException w:name="Dark List Accent 1" w:semiHidden="0" w:uiPriority="70" w:unhideWhenUsed="0"/>
+    <w:lsdException w:name="Colorful Shading Accent 1" w:semiHidden="0" w:uiPriority="71" w:unhideWhenUsed="0"/>
+    <w:lsdException w:name="Colorful List Accent 1" w:semiHidden="0" w:uiPriority="72" w:unhideWhenUsed="0"/>
+    <w:lsdException w:name="Colorful Grid Accent 1" w:semiHidden="0" w:uiPriority="73" w:unhideWhenUsed="0"/>
+    <w:lsdException w:name="Light Shading Accent 2" w:semiHidden="0" w:uiPriority="60" w:unhideWhenUsed="0"/>
+    <w:lsdException w:name="Light List Accent 2" w:semiHidden="0" w:uiPriority="61" w:unhideWhenUsed="0"/>
+    <w:lsdException w:name="Light Grid Accent 2" w:semiHidden="0" w:uiPriority="62" w:unhideWhenUsed="0"/>
+    <w:lsdException w:name="Medium Shading 1 Accent 2" w:semiHidden="0" w:uiPriority="63" w:unhideWhenUsed="0"/>
+    <w:lsdException w:name="Medium Shading 2 Accent 2" w:semiHidden="0" w:uiPriority="64" w:unhideWhenUsed="0"/>
+    <w:lsdException w:name="Medium List 1 Accent 2" w:semiHidden="0" w:uiPriority="65" w:unhideWhenUsed="0"/>
+    <w:lsdException w:name="Medium List 2 Accent 2" w:semiHidden="0" w:uiPriority="66" w:unhideWhenUsed="0"/>
+    <w:lsdException w:name="Medium Grid 1 Accent 2" w:semiHidden="0" w:uiPriority="67" w:unhideWhenUsed="0"/>
+    <w:lsdException w:name="Medium Grid 2 Accent 2" w:semiHidden="0" w:uiPriority="68" w:unhideWhenUsed="0"/>
+    <w:lsdException w:name="Medium Grid 3 Accent 2" w:semiHidden="0" w:uiPriority="69" w:unhideWhenUsed="0"/>
+    <w:lsdException w:name="Dark List Accent 2" w:semiHidden="0" w:uiPriority="70" w:unhideWhenUsed="0"/>
+    <w:lsdException w:name="Colorful Shading Accent 2" w:semiHidden="0" w:uiPriority="71" w:unhideWhenUsed="0"/>
+    <w:lsdException w:name="Colorful List Accent 2" w:semiHidden="0" w:uiPriority="72" w:unhideWhenUsed="0"/>
+    <w:lsdException w:name="Colorful Grid Accent 2" w:semiHidden="0" w:uiPriority="73" w:unhideWhenUsed="0"/>
+    <w:lsdException w:name="Light Shading Accent 3" w:semiHidden="0" w:uiPriority="60" w:unhideWhenUsed="0"/>
+    <w:lsdException w:name="Light List Accent 3" w:semiHidden="0" w:uiPriority="61" w:unhideWhenUsed="0"/>
+    <w:lsdException w:name="Light Grid Accent 3" w:semiHidden="0" w:uiPriority="62" w:unhideWhenUsed="0"/>
+    <w:lsdException w:name="Medium Shading 1 Accent 3" w:semiHidden="0" w:uiPriority="63" w:unhideWhenUsed="0"/>
+    <w:lsdException w:name="Medium Shading 2 Accent 3" w:semiHidden="0" w:uiPriority="64" w:unhideWhenUsed="0"/>
+    <w:lsdException w:name="Medium List 1 Accent 3" w:semiHidden="0" w:uiPriority="65" w:unhideWhenUsed="0"/>
+    <w:lsdException w:name="Medium List 2 Accent 3" w:semiHidden="0" w:uiPriority="66" w:unhideWhenUsed="0"/>
+    <w:lsdException w:name="Medium Grid 1 Accent 3" w:semiHidden="0" w:uiPriority="67" w:unhideWhenUsed="0"/>
+    <w:lsdException w:name="Medium Grid 2 Accent 3" w:semiHidden="0" w:uiPriority="68" w:unhideWhenUsed="0"/>
+    <w:lsdException w:name="Medium Grid 3 Accent 3" w:semiHidden="0" w:uiPriority="69" w:unhideWhenUsed="0"/>
+    <w:lsdException w:name="Dark List Accent 3" w:semiHidden="0" w:uiPriority="70" w:unhideWhenUsed="0"/>
+    <w:lsdException w:name="Colorful Shading Accent 3" w:semiHidden="0" w:uiPriority="71" w:unhideWhenUsed="0"/>
+    <w:lsdException w:name="Colorful List Accent 3" w:semiHidden="0" w:uiPriority="72" w:unhideWhenUsed="0"/>
+    <w:lsdException w:name="Colorful Grid Accent 3" w:semiHidden="0" w:uiPriority="73" w:unhideWhenUsed="0"/>
+    <w:lsdException w:name="Light Shading Accent 4" w:semiHidden="0" w:uiPriority="60" w:unhideWhenUsed="0"/>
+    <w:lsdException w:name="Light List Accent 4" w:semiHidden="0" w:uiPriority="61" w:unhideWhenUsed="0"/>
+    <w:lsdException w:name="Light Grid Accent 4" w:semiHidden="0" w:uiPriority="62" w:unhideWhenUsed="0"/>
+    <w:lsdException w:name="Medium Shading 1 Accent 4" w:semiHidden="0" w:uiPriority="63" w:unhideWhenUsed="0"/>
+    <w:lsdException w:name="Medium Shading 2 Accent 4" w:semiHidden="0" w:uiPriority="64" w:unhideWhenUsed="0"/>
+    <w:lsdException w:name="Medium List 1 Accent 4" w:semiHidden="0" w:uiPriority="65" w:unhideWhenUsed="0"/>
+    <w:lsdException w:name="Medium List 2 Accent 4" w:semiHidden="0" w:uiPriority="66" w:unhideWhenUsed="0"/>
+    <w:lsdException w:name="Medium Grid 1 Accent 4" w:semiHidden="0" w:uiPriority="67" w:unhideWhenUsed="0"/>
+    <w:lsdException w:name="Medium Grid 2 Accent 4" w:semiHidden="0" w:uiPriority="68" w:unhideWhenUsed="0"/>
+    <w:lsdException w:name="Medium Grid 3 Accent 4" w:semiHidden="0" w:uiPriority="69" w:unhideWhenUsed="0"/>
+    <w:lsdException w:name="Dark List Accent 4" w:semiHidden="0" w:uiPriority="70" w:unhideWhenUsed="0"/>
+    <w:lsdException w:name="Colorful Shading Accent 4" w:semiHidden="0" w:uiPriority="71" w:unhideWhenUsed="0"/>
+    <w:lsdException w:name="Colorful List Accent 4" w:semiHidden="0" w:uiPriority="72" w:unhideWhenUsed="0"/>
+    <w:lsdException w:name="Colorful Grid Accent 4" w:semiHidden="0" w:uiPriority="73" w:unhideWhenUsed="0"/>
+    <w:lsdException w:name="Light Shading Accent 5" w:semiHidden="0" w:uiPriority="60" w:unhideWhenUsed="0"/>
+    <w:lsdException w:name="Light List Accent 5" w:semiHidden="0" w:uiPriority="61" w:unhideWhenUsed="0"/>
+    <w:lsdException w:name="Light Grid Accent 5" w:semiHidden="0" w:uiPriority="62" w:unhideWhenUsed="0"/>
+    <w:lsdException w:name="Medium Shading 1 Accent 5" w:semiHidden="0" w:uiPriority="63" w:unhideWhenUsed="0"/>
+    <w:lsdException w:name="Medium Shading 2 Accent 5" w:semiHidden="0" w:uiPriority="64" w:unhideWhenUsed="0"/>
+    <w:lsdException w:name="Medium List 1 Accent 5" w:semiHidden="0" w:uiPriority="65" w:unhideWhenUsed="0"/>
+    <w:lsdException w:name="Medium List 2 Accent 5" w:semiHidden="0" w:uiPriority="66" w:unhideWhenUsed="0"/>
+    <w:lsdException w:name="Medium Grid 1 Accent 5" w:semiHidden="0" w:uiPriority="67" w:unhideWhenUsed="0"/>
+    <w:lsdException w:name="Medium Grid 2 Accent 5" w:semiHidden="0" w:uiPriority="68" w:unhideWhenUsed="0"/>
+    <w:lsdException w:name="Medium Grid 3 Accent 5" w:semiHidden="0" w:uiPriority="69" w:unhideWhenUsed="0"/>
+    <w:lsdException w:name="Dark List Accent 5" w:semiHidden="0" w:uiPriority="70" w:unhideWhenUsed="0"/>
+    <w:lsdException w:name="Colorful Shading Accent 5" w:semiHidden="0" w:uiPriority="71" w:unhideWhenUsed="0"/>
+    <w:lsdException w:name="Colorful List Accent 5" w:semiHidden="0" w:uiPriority="72" w:unhideWhenUsed="0"/>
+    <w:lsdException w:name="Colorful Grid Accent 5" w:semiHidden="0" w:uiPriority="73" w:unhideWhenUsed="0"/>
+    <w:lsdException w:name="Light Shading Accent 6" w:semiHidden="0" w:uiPriority="60" w:unhideWhenUsed="0"/>
+    <w:lsdException w:name="Light List Accent 6" w:semiHidden="0" w:uiPriority="61" w:unhideWhenUsed="0"/>
+    <w:lsdException w:name="Light Grid Accent 6" w:semiHidden="0" w:uiPriority="62" w:unhideWhenUsed="0"/>
+    <w:lsdException w:name="Medium Shading 1 Accent 6" w:semiHidden="0" w:uiPriority="63" w:unhideWhenUsed="0"/>
+    <w:lsdException w:name="Medium Shading 2 Accent 6" w:semiHidden="0" w:uiPriority="64" w:unhideWhenUsed="0"/>
+    <w:lsdException w:name="Medium List 1 Accent 6" w:semiHidden="0" w:uiPriority="65" w:unhideWhenUsed="0"/>
+    <w:lsdException w:name="Medium List 2 Accent 6" w:semiHidden="0" w:uiPriority="66" w:unhideWhenUsed="0"/>
+    <w:lsdException w:name="Medium Grid 1 Accent 6" w:semiHidden="0" w:uiPriority="67" w:unhideWhenUsed="0"/>
+    <w:lsdException w:name="Medium Grid 2 Accent 6" w:semiHidden="0" w:uiPriority="68" w:unhideWhenUsed="0"/>
+    <w:lsdException w:name="Medium Grid 3 Accent 6" w:semiHidden="0" w:uiPriority="69" w:unhideWhenUsed="0"/>
+    <w:lsdException w:name="Dark List Accent 6" w:semiHidden="0" w:uiPriority="70" w:unhideWhenUsed="0"/>
+    <w:lsdException w:name="Colorful Shading Accent 6" w:semiHidden="0" w:uiPriority="71" w:unhideWhenUsed="0"/>
+    <w:lsdException w:name="Colorful List Accent 6" w:semiHidden="0" w:uiPriority="72" w:unhideWhenUsed="0"/>
+    <w:lsdException w:name="Colorful Grid Accent 6" w:semiHidden="0" w:uiPriority="73" w:unhideWhenUsed="0"/>
+    <w:lsdException w:name="Subtle Emphasis" w:semiHidden="0" w:uiPriority="19" w:unhideWhenUsed="0" w:qFormat="1"/>
+    <w:lsdException w:name="Intense Emphasis" w:semiHidden="0" w:uiPriority="21" w:unhideWhenUsed="0" w:qFormat="1"/>
+    <w:lsdException w:name="Subtle Reference" w:semiHidden="0" w:uiPriority="31" w:unhideWhenUsed="0" w:qFormat="1"/>
+    <w:lsdException w:name="Intense Reference" w:semiHidden="0" w:uiPriority="32" w:unhideWhenUsed="0" w:qFormat="1"/>
+    <w:lsdException w:name="Book Title" w:semiHidden="0" w:uiPriority="33" w:unhideWhenUsed="0" w:qFormat="1"/>
+    <w:lsdException w:name="Bibliography" w:uiPriority="37"/>
+    <w:lsdException w:name="TOC Heading" w:uiPriority="39" w:qFormat="1"/>
   </w:latentStyles>
   <w:style w:type="paragraph" w:default="1" w:styleId="Normal">
     <w:name w:val="Normal"/>

</xml_diff>

<commit_message>
Inspiration and How does this functions?
</commit_message>
<xml_diff>
--- a/Documentation/Project Proposal.docx
+++ b/Documentation/Project Proposal.docx
@@ -448,7 +448,23 @@
           <w:sz w:val="24"/>
           <w:szCs w:val="24"/>
         </w:rPr>
-        <w:t xml:space="preserve">in artificial intelligence </w:t>
+        <w:t>in artificial intelligence</w:t>
+      </w:r>
+      <w:r>
+        <w:rPr>
+          <w:rFonts w:ascii="Times New Roman" w:hAnsi="Times New Roman" w:cs="Times New Roman"/>
+          <w:sz w:val="24"/>
+          <w:szCs w:val="24"/>
+        </w:rPr>
+        <w:t xml:space="preserve"> (swarm intelligence)</w:t>
+      </w:r>
+      <w:r>
+        <w:rPr>
+          <w:rFonts w:ascii="Times New Roman" w:hAnsi="Times New Roman" w:cs="Times New Roman"/>
+          <w:sz w:val="24"/>
+          <w:szCs w:val="24"/>
+        </w:rPr>
+        <w:t xml:space="preserve"> </w:t>
       </w:r>
       <w:r>
         <w:rPr>
@@ -522,161 +538,742 @@
         </w:rPr>
         <w:t xml:space="preserve"> ( a higher level procedure used to find optimal solution for any optimization problem with imperfect data or limited computation capacity)</w:t>
       </w:r>
+    </w:p>
+    <w:p>
+      <w:pPr>
+        <w:pStyle w:val="ListParagraph"/>
+        <w:numPr>
+          <w:ilvl w:val="1"/>
+          <w:numId w:val="1"/>
+        </w:numPr>
+        <w:rPr>
+          <w:rFonts w:ascii="Times New Roman" w:hAnsi="Times New Roman" w:cs="Times New Roman"/>
+          <w:sz w:val="24"/>
+          <w:szCs w:val="24"/>
+          <w:u w:val="single"/>
+        </w:rPr>
+      </w:pPr>
+      <w:r>
+        <w:rPr>
+          <w:rFonts w:ascii="Times New Roman" w:hAnsi="Times New Roman" w:cs="Times New Roman"/>
+          <w:sz w:val="24"/>
+          <w:szCs w:val="24"/>
+        </w:rPr>
+        <w:t xml:space="preserve">A </w:t>
+      </w:r>
+      <w:r>
+        <w:rPr>
+          <w:rFonts w:ascii="Times New Roman" w:hAnsi="Times New Roman" w:cs="Times New Roman"/>
+          <w:sz w:val="24"/>
+          <w:szCs w:val="24"/>
+        </w:rPr>
+        <w:t>population</w:t>
+      </w:r>
+      <w:r>
+        <w:rPr>
+          <w:rFonts w:ascii="Times New Roman" w:hAnsi="Times New Roman" w:cs="Times New Roman"/>
+          <w:sz w:val="24"/>
+          <w:szCs w:val="24"/>
+        </w:rPr>
+        <w:t xml:space="preserve"> based stochastic </w:t>
+      </w:r>
+      <w:r>
+        <w:rPr>
+          <w:rFonts w:ascii="Times New Roman" w:hAnsi="Times New Roman" w:cs="Times New Roman"/>
+          <w:sz w:val="24"/>
+          <w:szCs w:val="24"/>
+        </w:rPr>
+        <w:t>(something randomly determined</w:t>
+      </w:r>
+      <w:proofErr w:type="gramStart"/>
+      <w:r>
+        <w:rPr>
+          <w:rFonts w:ascii="Times New Roman" w:hAnsi="Times New Roman" w:cs="Times New Roman"/>
+          <w:sz w:val="24"/>
+          <w:szCs w:val="24"/>
+        </w:rPr>
+        <w:t>)</w:t>
+      </w:r>
+      <w:r>
+        <w:rPr>
+          <w:rFonts w:ascii="Times New Roman" w:hAnsi="Times New Roman" w:cs="Times New Roman"/>
+          <w:sz w:val="24"/>
+          <w:szCs w:val="24"/>
+        </w:rPr>
+        <w:t>algorithm</w:t>
+      </w:r>
+      <w:proofErr w:type="gramEnd"/>
+      <w:r>
+        <w:rPr>
+          <w:rFonts w:ascii="Times New Roman" w:hAnsi="Times New Roman" w:cs="Times New Roman"/>
+          <w:sz w:val="24"/>
+          <w:szCs w:val="24"/>
+        </w:rPr>
+        <w:t>.</w:t>
+      </w:r>
+    </w:p>
+    <w:p>
+      <w:pPr>
+        <w:pStyle w:val="ListParagraph"/>
+        <w:numPr>
+          <w:ilvl w:val="1"/>
+          <w:numId w:val="1"/>
+        </w:numPr>
+        <w:rPr>
+          <w:rFonts w:ascii="Times New Roman" w:hAnsi="Times New Roman" w:cs="Times New Roman"/>
+          <w:sz w:val="24"/>
+          <w:szCs w:val="24"/>
+          <w:u w:val="single"/>
+        </w:rPr>
+      </w:pPr>
+      <w:r>
+        <w:rPr>
+          <w:rFonts w:ascii="Times New Roman" w:hAnsi="Times New Roman" w:cs="Times New Roman"/>
+          <w:sz w:val="24"/>
+          <w:szCs w:val="24"/>
+        </w:rPr>
+        <w:t>Initial example is of predicting score of a football team using a math equation.</w:t>
+      </w:r>
+    </w:p>
+    <w:p>
+      <w:pPr>
+        <w:pStyle w:val="ListParagraph"/>
+        <w:ind w:left="360"/>
+        <w:rPr>
+          <w:rFonts w:ascii="Times New Roman" w:hAnsi="Times New Roman" w:cs="Times New Roman"/>
+          <w:sz w:val="24"/>
+          <w:szCs w:val="24"/>
+          <w:u w:val="single"/>
+        </w:rPr>
+      </w:pPr>
+    </w:p>
+    <w:p>
+      <w:pPr>
+        <w:pStyle w:val="ListParagraph"/>
+        <w:numPr>
+          <w:ilvl w:val="0"/>
+          <w:numId w:val="1"/>
+        </w:numPr>
+        <w:rPr>
+          <w:rFonts w:ascii="Times New Roman" w:hAnsi="Times New Roman" w:cs="Times New Roman"/>
+          <w:sz w:val="24"/>
+          <w:szCs w:val="24"/>
+          <w:u w:val="single"/>
+        </w:rPr>
+      </w:pPr>
+      <w:r>
+        <w:rPr>
+          <w:rFonts w:ascii="Times New Roman" w:hAnsi="Times New Roman" w:cs="Times New Roman"/>
+          <w:sz w:val="24"/>
+          <w:szCs w:val="24"/>
+          <w:u w:val="single"/>
+        </w:rPr>
+        <w:t>Inspiration of PSO:</w:t>
+      </w:r>
+    </w:p>
+    <w:p>
+      <w:pPr>
+        <w:pStyle w:val="ListParagraph"/>
+        <w:numPr>
+          <w:ilvl w:val="1"/>
+          <w:numId w:val="1"/>
+        </w:numPr>
+        <w:rPr>
+          <w:rFonts w:ascii="Times New Roman" w:hAnsi="Times New Roman" w:cs="Times New Roman"/>
+          <w:sz w:val="24"/>
+          <w:szCs w:val="24"/>
+        </w:rPr>
+      </w:pPr>
+      <w:r>
+        <w:rPr>
+          <w:rFonts w:ascii="Times New Roman" w:hAnsi="Times New Roman" w:cs="Times New Roman"/>
+          <w:sz w:val="24"/>
+          <w:szCs w:val="24"/>
+        </w:rPr>
+        <w:t xml:space="preserve">From social foraging </w:t>
+      </w:r>
+      <w:r>
+        <w:rPr>
+          <w:rFonts w:ascii="Times New Roman" w:hAnsi="Times New Roman" w:cs="Times New Roman"/>
+          <w:sz w:val="24"/>
+          <w:szCs w:val="24"/>
+        </w:rPr>
+        <w:t>behaviors</w:t>
+      </w:r>
+      <w:r>
+        <w:rPr>
+          <w:rFonts w:ascii="Times New Roman" w:hAnsi="Times New Roman" w:cs="Times New Roman"/>
+          <w:sz w:val="24"/>
+          <w:szCs w:val="24"/>
+        </w:rPr>
+        <w:t xml:space="preserve"> of animals like birds’</w:t>
+      </w:r>
+      <w:r>
+        <w:rPr>
+          <w:rFonts w:ascii="Times New Roman" w:hAnsi="Times New Roman" w:cs="Times New Roman"/>
+          <w:sz w:val="24"/>
+          <w:szCs w:val="24"/>
+        </w:rPr>
+        <w:t xml:space="preserve"> flocking, schoo</w:t>
+      </w:r>
+      <w:r>
+        <w:rPr>
+          <w:rFonts w:ascii="Times New Roman" w:hAnsi="Times New Roman" w:cs="Times New Roman"/>
+          <w:sz w:val="24"/>
+          <w:szCs w:val="24"/>
+        </w:rPr>
+        <w:t xml:space="preserve">ling of fishes </w:t>
+      </w:r>
+      <w:r>
+        <w:rPr>
+          <w:rFonts w:ascii="Times New Roman" w:hAnsi="Times New Roman" w:cs="Times New Roman"/>
+          <w:sz w:val="24"/>
+          <w:szCs w:val="24"/>
+        </w:rPr>
+        <w:t>etc.</w:t>
+      </w:r>
+    </w:p>
+    <w:p>
+      <w:pPr>
+        <w:pStyle w:val="ListParagraph"/>
+        <w:numPr>
+          <w:ilvl w:val="1"/>
+          <w:numId w:val="1"/>
+        </w:numPr>
+        <w:rPr>
+          <w:rFonts w:ascii="Times New Roman" w:hAnsi="Times New Roman" w:cs="Times New Roman"/>
+          <w:sz w:val="24"/>
+          <w:szCs w:val="24"/>
+        </w:rPr>
+      </w:pPr>
+      <w:r>
+        <w:rPr>
+          <w:rFonts w:ascii="Times New Roman" w:hAnsi="Times New Roman" w:cs="Times New Roman"/>
+          <w:sz w:val="24"/>
+          <w:szCs w:val="24"/>
+        </w:rPr>
+        <w:t>Hence, it is also classified as swarm intelligence algorithm like bacterial foraging algorithm, ant colony algorithm etc.</w:t>
+      </w:r>
+    </w:p>
+    <w:p>
+      <w:pPr>
+        <w:pStyle w:val="ListParagraph"/>
+        <w:numPr>
+          <w:ilvl w:val="1"/>
+          <w:numId w:val="1"/>
+        </w:numPr>
+        <w:rPr>
+          <w:rFonts w:ascii="Times New Roman" w:hAnsi="Times New Roman" w:cs="Times New Roman"/>
+          <w:sz w:val="24"/>
+          <w:szCs w:val="24"/>
+        </w:rPr>
+      </w:pPr>
+      <w:r>
+        <w:rPr>
+          <w:rFonts w:ascii="Times New Roman" w:hAnsi="Times New Roman" w:cs="Times New Roman"/>
+          <w:sz w:val="24"/>
+          <w:szCs w:val="24"/>
+        </w:rPr>
+        <w:t xml:space="preserve">Each animal (specie) in swarm is considered as particle having its own </w:t>
+      </w:r>
+      <w:proofErr w:type="spellStart"/>
+      <w:r>
+        <w:rPr>
+          <w:rFonts w:ascii="Times New Roman" w:hAnsi="Times New Roman" w:cs="Times New Roman"/>
+          <w:sz w:val="24"/>
+          <w:szCs w:val="24"/>
+        </w:rPr>
+        <w:t>spped</w:t>
+      </w:r>
+      <w:proofErr w:type="spellEnd"/>
+      <w:r>
+        <w:rPr>
+          <w:rFonts w:ascii="Times New Roman" w:hAnsi="Times New Roman" w:cs="Times New Roman"/>
+          <w:sz w:val="24"/>
+          <w:szCs w:val="24"/>
+        </w:rPr>
+        <w:t xml:space="preserve"> and movement.</w:t>
+      </w:r>
+    </w:p>
+    <w:p>
+      <w:pPr>
+        <w:pStyle w:val="ListParagraph"/>
+        <w:numPr>
+          <w:ilvl w:val="0"/>
+          <w:numId w:val="1"/>
+        </w:numPr>
+        <w:rPr>
+          <w:rFonts w:ascii="Times New Roman" w:hAnsi="Times New Roman" w:cs="Times New Roman"/>
+          <w:sz w:val="24"/>
+          <w:szCs w:val="24"/>
+          <w:u w:val="single"/>
+        </w:rPr>
+      </w:pPr>
+      <w:r>
+        <w:rPr>
+          <w:rFonts w:ascii="Times New Roman" w:hAnsi="Times New Roman" w:cs="Times New Roman"/>
+          <w:sz w:val="24"/>
+          <w:szCs w:val="24"/>
+          <w:u w:val="single"/>
+        </w:rPr>
+        <w:t xml:space="preserve">Function </w:t>
+      </w:r>
+      <w:r>
+        <w:rPr>
+          <w:rFonts w:ascii="Times New Roman" w:hAnsi="Times New Roman" w:cs="Times New Roman"/>
+          <w:sz w:val="24"/>
+          <w:szCs w:val="24"/>
+          <w:u w:val="single"/>
+        </w:rPr>
+        <w:t>:</w:t>
+      </w:r>
+    </w:p>
+    <w:p>
+      <w:pPr>
+        <w:pStyle w:val="ListParagraph"/>
+        <w:numPr>
+          <w:ilvl w:val="1"/>
+          <w:numId w:val="1"/>
+        </w:numPr>
+        <w:rPr>
+          <w:rFonts w:ascii="Times New Roman" w:hAnsi="Times New Roman" w:cs="Times New Roman"/>
+          <w:sz w:val="24"/>
+          <w:szCs w:val="24"/>
+        </w:rPr>
+      </w:pPr>
+      <w:r>
+        <w:rPr>
+          <w:rFonts w:ascii="Times New Roman" w:hAnsi="Times New Roman" w:cs="Times New Roman"/>
+          <w:sz w:val="24"/>
+          <w:szCs w:val="24"/>
+        </w:rPr>
+        <w:t>PSO works on collection of particles.</w:t>
+      </w:r>
+    </w:p>
+    <w:p>
+      <w:pPr>
+        <w:pStyle w:val="ListParagraph"/>
+        <w:numPr>
+          <w:ilvl w:val="1"/>
+          <w:numId w:val="1"/>
+        </w:numPr>
+        <w:rPr>
+          <w:rFonts w:ascii="Times New Roman" w:hAnsi="Times New Roman" w:cs="Times New Roman"/>
+          <w:sz w:val="24"/>
+          <w:szCs w:val="24"/>
+        </w:rPr>
+      </w:pPr>
+      <w:r>
+        <w:rPr>
+          <w:rFonts w:ascii="Times New Roman" w:hAnsi="Times New Roman" w:cs="Times New Roman"/>
+          <w:sz w:val="24"/>
+          <w:szCs w:val="24"/>
+        </w:rPr>
+        <w:t xml:space="preserve">Iteratively, values for position and velocity for each particle are updated. </w:t>
+      </w:r>
+    </w:p>
+    <w:p>
+      <w:pPr>
+        <w:pStyle w:val="ListParagraph"/>
+        <w:numPr>
+          <w:ilvl w:val="1"/>
+          <w:numId w:val="1"/>
+        </w:numPr>
+        <w:rPr>
+          <w:rFonts w:ascii="Times New Roman" w:hAnsi="Times New Roman" w:cs="Times New Roman"/>
+          <w:sz w:val="24"/>
+          <w:szCs w:val="24"/>
+        </w:rPr>
+      </w:pPr>
+      <w:r>
+        <w:rPr>
+          <w:rFonts w:ascii="Times New Roman" w:hAnsi="Times New Roman" w:cs="Times New Roman"/>
+          <w:sz w:val="24"/>
+          <w:szCs w:val="24"/>
+        </w:rPr>
+        <w:t>Velocity for each particle is calculated using an equation and then updated.</w:t>
+      </w:r>
+    </w:p>
+    <w:p>
+      <w:pPr>
+        <w:pStyle w:val="ListParagraph"/>
+        <w:numPr>
+          <w:ilvl w:val="1"/>
+          <w:numId w:val="1"/>
+        </w:numPr>
+        <w:rPr>
+          <w:rFonts w:ascii="Times New Roman" w:hAnsi="Times New Roman" w:cs="Times New Roman"/>
+          <w:sz w:val="24"/>
+          <w:szCs w:val="24"/>
+        </w:rPr>
+      </w:pPr>
+      <w:r>
+        <w:rPr>
+          <w:rFonts w:ascii="Times New Roman" w:hAnsi="Times New Roman" w:cs="Times New Roman"/>
+          <w:sz w:val="24"/>
+          <w:szCs w:val="24"/>
+        </w:rPr>
+        <w:t>Position of each particle is updated with respect to neighbor’s position.</w:t>
+      </w:r>
+    </w:p>
+    <w:p>
+      <w:pPr>
+        <w:pStyle w:val="ListParagraph"/>
+        <w:numPr>
+          <w:ilvl w:val="1"/>
+          <w:numId w:val="1"/>
+        </w:numPr>
+        <w:rPr>
+          <w:rFonts w:ascii="Times New Roman" w:hAnsi="Times New Roman" w:cs="Times New Roman"/>
+          <w:sz w:val="24"/>
+          <w:szCs w:val="24"/>
+        </w:rPr>
+      </w:pPr>
+      <w:r>
+        <w:rPr>
+          <w:rFonts w:ascii="Times New Roman" w:hAnsi="Times New Roman" w:cs="Times New Roman"/>
+          <w:sz w:val="24"/>
+          <w:szCs w:val="24"/>
+        </w:rPr>
+        <w:lastRenderedPageBreak/>
+        <w:t>With increasing number of iterations values reach to closer to optimal solution.</w:t>
+      </w:r>
+    </w:p>
+    <w:p>
+      <w:pPr>
+        <w:pStyle w:val="ListParagraph"/>
+        <w:numPr>
+          <w:ilvl w:val="1"/>
+          <w:numId w:val="1"/>
+        </w:numPr>
+        <w:rPr>
+          <w:rFonts w:ascii="Times New Roman" w:hAnsi="Times New Roman" w:cs="Times New Roman"/>
+          <w:sz w:val="24"/>
+          <w:szCs w:val="24"/>
+        </w:rPr>
+      </w:pPr>
+      <w:r>
+        <w:rPr>
+          <w:rFonts w:ascii="Times New Roman" w:hAnsi="Times New Roman" w:cs="Times New Roman"/>
+          <w:sz w:val="24"/>
+          <w:szCs w:val="24"/>
+        </w:rPr>
+        <w:t xml:space="preserve">Much like a group of birds in search of food gets closer to actual location of food with increasing iterations and finally </w:t>
+      </w:r>
+      <w:proofErr w:type="gramStart"/>
+      <w:r>
+        <w:rPr>
+          <w:rFonts w:ascii="Times New Roman" w:hAnsi="Times New Roman" w:cs="Times New Roman"/>
+          <w:sz w:val="24"/>
+          <w:szCs w:val="24"/>
+        </w:rPr>
+        <w:t>reach</w:t>
+      </w:r>
+      <w:proofErr w:type="gramEnd"/>
+      <w:r>
+        <w:rPr>
+          <w:rFonts w:ascii="Times New Roman" w:hAnsi="Times New Roman" w:cs="Times New Roman"/>
+          <w:sz w:val="24"/>
+          <w:szCs w:val="24"/>
+        </w:rPr>
+        <w:t xml:space="preserve"> to it. </w:t>
+      </w:r>
+    </w:p>
+    <w:p>
+      <w:pPr>
+        <w:pStyle w:val="ListParagraph"/>
+        <w:numPr>
+          <w:ilvl w:val="1"/>
+          <w:numId w:val="1"/>
+        </w:numPr>
+        <w:rPr>
+          <w:rFonts w:ascii="Times New Roman" w:hAnsi="Times New Roman" w:cs="Times New Roman"/>
+          <w:sz w:val="24"/>
+          <w:szCs w:val="24"/>
+        </w:rPr>
+      </w:pPr>
+      <w:r>
+        <w:rPr>
+          <w:rFonts w:ascii="Times New Roman" w:hAnsi="Times New Roman" w:cs="Times New Roman"/>
+          <w:sz w:val="24"/>
+          <w:szCs w:val="24"/>
+        </w:rPr>
+        <w:t>Stimulates swarms’ behaviors for optimization, iteratively.</w:t>
+      </w:r>
+    </w:p>
+    <w:p>
+      <w:pPr>
+        <w:pStyle w:val="ListParagraph"/>
+        <w:numPr>
+          <w:ilvl w:val="1"/>
+          <w:numId w:val="1"/>
+        </w:numPr>
+        <w:rPr>
+          <w:rFonts w:ascii="Times New Roman" w:hAnsi="Times New Roman" w:cs="Times New Roman"/>
+          <w:sz w:val="24"/>
+          <w:szCs w:val="24"/>
+        </w:rPr>
+      </w:pPr>
+      <w:r>
+        <w:rPr>
+          <w:rFonts w:ascii="Times New Roman" w:hAnsi="Times New Roman" w:cs="Times New Roman"/>
+          <w:sz w:val="24"/>
+          <w:szCs w:val="24"/>
+        </w:rPr>
+        <w:t>It is aimed to update swarm’s best position.</w:t>
+      </w:r>
+    </w:p>
+    <w:p>
+      <w:pPr>
+        <w:pStyle w:val="ListParagraph"/>
+        <w:numPr>
+          <w:ilvl w:val="0"/>
+          <w:numId w:val="1"/>
+        </w:numPr>
+        <w:rPr>
+          <w:rFonts w:ascii="Times New Roman" w:hAnsi="Times New Roman" w:cs="Times New Roman"/>
+          <w:sz w:val="24"/>
+          <w:szCs w:val="24"/>
+        </w:rPr>
+      </w:pPr>
+      <w:r>
+        <w:rPr>
+          <w:rFonts w:ascii="Times New Roman" w:hAnsi="Times New Roman" w:cs="Times New Roman"/>
+          <w:sz w:val="24"/>
+          <w:szCs w:val="24"/>
+        </w:rPr>
+        <w:t xml:space="preserve">Data Structures </w:t>
+      </w:r>
+    </w:p>
+    <w:p>
+      <w:pPr>
+        <w:rPr>
+          <w:rFonts w:ascii="Times New Roman" w:hAnsi="Times New Roman" w:cs="Times New Roman"/>
+          <w:b/>
+          <w:sz w:val="24"/>
+          <w:szCs w:val="24"/>
+          <w:u w:val="single"/>
+        </w:rPr>
+      </w:pPr>
+      <w:r>
+        <w:rPr>
+          <w:rFonts w:ascii="Times New Roman" w:hAnsi="Times New Roman" w:cs="Times New Roman"/>
+          <w:b/>
+          <w:sz w:val="24"/>
+          <w:szCs w:val="24"/>
+          <w:u w:val="single"/>
+        </w:rPr>
+        <w:t>Project Outcome:</w:t>
+      </w:r>
+    </w:p>
+    <w:p>
+      <w:pPr>
+        <w:pStyle w:val="ListParagraph"/>
+        <w:numPr>
+          <w:ilvl w:val="0"/>
+          <w:numId w:val="2"/>
+        </w:numPr>
+        <w:rPr>
+          <w:rFonts w:ascii="Times New Roman" w:hAnsi="Times New Roman" w:cs="Times New Roman"/>
+          <w:sz w:val="24"/>
+          <w:szCs w:val="24"/>
+        </w:rPr>
+      </w:pPr>
+      <w:r>
+        <w:rPr>
+          <w:rFonts w:ascii="Times New Roman" w:hAnsi="Times New Roman" w:cs="Times New Roman"/>
+          <w:sz w:val="24"/>
+          <w:szCs w:val="24"/>
+        </w:rPr>
+        <w:t>Its efficiency (</w:t>
+      </w:r>
+      <w:r>
+        <w:rPr>
+          <w:rFonts w:ascii="Times New Roman" w:hAnsi="Times New Roman" w:cs="Times New Roman"/>
+          <w:sz w:val="24"/>
+          <w:szCs w:val="24"/>
+        </w:rPr>
+        <w:t>Why</w:t>
+      </w:r>
+      <w:r>
+        <w:rPr>
+          <w:rFonts w:ascii="Times New Roman" w:hAnsi="Times New Roman" w:cs="Times New Roman"/>
+          <w:sz w:val="24"/>
+          <w:szCs w:val="24"/>
+        </w:rPr>
+        <w:t xml:space="preserve"> project scientists are pref</w:t>
+      </w:r>
+      <w:r>
+        <w:rPr>
+          <w:rFonts w:ascii="Times New Roman" w:hAnsi="Times New Roman" w:cs="Times New Roman"/>
+          <w:sz w:val="24"/>
+          <w:szCs w:val="24"/>
+        </w:rPr>
+        <w:t>erring such algorithms</w:t>
+      </w:r>
+      <w:r>
+        <w:rPr>
+          <w:rFonts w:ascii="Times New Roman" w:hAnsi="Times New Roman" w:cs="Times New Roman"/>
+          <w:sz w:val="24"/>
+          <w:szCs w:val="24"/>
+        </w:rPr>
+        <w:t>)</w:t>
+      </w:r>
+    </w:p>
+    <w:p>
+      <w:pPr>
+        <w:pStyle w:val="ListParagraph"/>
+        <w:numPr>
+          <w:ilvl w:val="0"/>
+          <w:numId w:val="2"/>
+        </w:numPr>
+        <w:rPr>
+          <w:rFonts w:ascii="Times New Roman" w:hAnsi="Times New Roman" w:cs="Times New Roman"/>
+          <w:sz w:val="24"/>
+          <w:szCs w:val="24"/>
+        </w:rPr>
+      </w:pPr>
+      <w:r>
+        <w:rPr>
+          <w:rFonts w:ascii="Times New Roman" w:hAnsi="Times New Roman" w:cs="Times New Roman"/>
+          <w:sz w:val="24"/>
+          <w:szCs w:val="24"/>
+        </w:rPr>
+        <w:t>What we can find from its code?</w:t>
+      </w:r>
+    </w:p>
+    <w:p>
+      <w:pPr>
+        <w:pStyle w:val="ListParagraph"/>
+        <w:numPr>
+          <w:ilvl w:val="0"/>
+          <w:numId w:val="2"/>
+        </w:numPr>
+        <w:rPr>
+          <w:rFonts w:ascii="Times New Roman" w:hAnsi="Times New Roman" w:cs="Times New Roman"/>
+          <w:sz w:val="24"/>
+          <w:szCs w:val="24"/>
+        </w:rPr>
+      </w:pPr>
+      <w:r>
+        <w:rPr>
+          <w:rFonts w:ascii="Times New Roman" w:hAnsi="Times New Roman" w:cs="Times New Roman"/>
+          <w:sz w:val="24"/>
+          <w:szCs w:val="24"/>
+        </w:rPr>
+        <w:t xml:space="preserve">Applications of it in computational </w:t>
+      </w:r>
+      <w:r>
+        <w:rPr>
+          <w:rFonts w:ascii="Times New Roman" w:hAnsi="Times New Roman" w:cs="Times New Roman"/>
+          <w:sz w:val="24"/>
+          <w:szCs w:val="24"/>
+        </w:rPr>
+        <w:t>field</w:t>
+      </w:r>
+    </w:p>
+    <w:p>
+      <w:pPr>
+        <w:pStyle w:val="ListParagraph"/>
+        <w:numPr>
+          <w:ilvl w:val="0"/>
+          <w:numId w:val="3"/>
+        </w:numPr>
+        <w:rPr>
+          <w:rFonts w:ascii="Times New Roman" w:hAnsi="Times New Roman" w:cs="Times New Roman"/>
+          <w:sz w:val="24"/>
+          <w:szCs w:val="24"/>
+        </w:rPr>
+      </w:pPr>
+      <w:r>
+        <w:rPr>
+          <w:rFonts w:ascii="Times New Roman" w:hAnsi="Times New Roman" w:cs="Times New Roman"/>
+          <w:sz w:val="24"/>
+          <w:szCs w:val="24"/>
+        </w:rPr>
+        <w:t xml:space="preserve">Heart Disease Prediction System: Heart disease diagnosing is difficult and important task in order to get patients exact condition with respect to other diseases linked to the heart (chest pains, heart attacks). Earlier, using the traditional method/technique to predict such diseases, were inefficient and inaccurate. Binary PSO divides the working of the system in two parts i.e. prediction model and performance model. The accuracy and efficiency of BPSO is proved to be better than the early traditional methods.  </w:t>
+      </w:r>
+    </w:p>
+    <w:p>
+      <w:pPr>
+        <w:rPr>
+          <w:rFonts w:ascii="Times New Roman" w:hAnsi="Times New Roman" w:cs="Times New Roman"/>
+          <w:sz w:val="24"/>
+          <w:szCs w:val="24"/>
+          <w:u w:val="single"/>
+        </w:rPr>
+      </w:pPr>
+    </w:p>
+    <w:p>
+      <w:pPr>
+        <w:rPr>
+          <w:rFonts w:ascii="Times New Roman" w:hAnsi="Times New Roman" w:cs="Times New Roman"/>
+          <w:b/>
+          <w:sz w:val="24"/>
+          <w:szCs w:val="24"/>
+          <w:u w:val="single"/>
+        </w:rPr>
+      </w:pPr>
+      <w:r>
+        <w:rPr>
+          <w:rFonts w:ascii="Times New Roman" w:hAnsi="Times New Roman" w:cs="Times New Roman"/>
+          <w:b/>
+          <w:sz w:val="24"/>
+          <w:szCs w:val="24"/>
+          <w:u w:val="single"/>
+        </w:rPr>
+        <w:t>Libraries/Resources to be used:</w:t>
+      </w:r>
+    </w:p>
+    <w:p>
+      <w:pPr>
+        <w:rPr>
+          <w:rFonts w:ascii="Times New Roman" w:hAnsi="Times New Roman" w:cs="Times New Roman"/>
+          <w:b/>
+          <w:sz w:val="24"/>
+          <w:szCs w:val="24"/>
+          <w:u w:val="single"/>
+        </w:rPr>
+      </w:pPr>
+      <w:r>
+        <w:rPr>
+          <w:rFonts w:ascii="Times New Roman" w:hAnsi="Times New Roman" w:cs="Times New Roman"/>
+          <w:b/>
+          <w:sz w:val="24"/>
+          <w:szCs w:val="24"/>
+          <w:u w:val="single"/>
+        </w:rPr>
+        <w:t>Python library.</w:t>
+      </w:r>
+    </w:p>
+    <w:p>
+      <w:pPr>
+        <w:rPr>
+          <w:rFonts w:ascii="Times New Roman" w:hAnsi="Times New Roman" w:cs="Times New Roman"/>
+          <w:b/>
+          <w:sz w:val="24"/>
+          <w:szCs w:val="24"/>
+          <w:u w:val="single"/>
+        </w:rPr>
+      </w:pPr>
+    </w:p>
+    <w:p>
+      <w:hyperlink r:id="rId8" w:history="1">
+        <w:r>
+          <w:rPr>
+            <w:rStyle w:val="Hyperlink"/>
+          </w:rPr>
+          <w:t>https://nathanrooy.github.io/posts/2016-08-17/simple-particle-swarm-optimization-with-python/</w:t>
+        </w:r>
+      </w:hyperlink>
+      <w:r>
+        <w:t xml:space="preserve"> (will use arrow dig)</w:t>
+      </w:r>
       <w:bookmarkStart w:id="0" w:name="_GoBack"/>
       <w:bookmarkEnd w:id="0"/>
     </w:p>
     <w:p>
       <w:pPr>
-        <w:pStyle w:val="ListParagraph"/>
-        <w:numPr>
-          <w:ilvl w:val="1"/>
-          <w:numId w:val="1"/>
-        </w:numPr>
-        <w:rPr>
-          <w:rFonts w:ascii="Times New Roman" w:hAnsi="Times New Roman" w:cs="Times New Roman"/>
-          <w:sz w:val="24"/>
-          <w:szCs w:val="24"/>
-          <w:u w:val="single"/>
-        </w:rPr>
-      </w:pPr>
-      <w:r>
-        <w:rPr>
-          <w:rFonts w:ascii="Times New Roman" w:hAnsi="Times New Roman" w:cs="Times New Roman"/>
-          <w:sz w:val="24"/>
-          <w:szCs w:val="24"/>
-        </w:rPr>
-        <w:t>Initial example is of predicting score of a football team using a math equation.</w:t>
-      </w:r>
-    </w:p>
-    <w:p>
-      <w:pPr>
-        <w:pStyle w:val="ListParagraph"/>
-        <w:ind w:left="360"/>
-        <w:rPr>
-          <w:rFonts w:ascii="Times New Roman" w:hAnsi="Times New Roman" w:cs="Times New Roman"/>
-          <w:sz w:val="24"/>
-          <w:szCs w:val="24"/>
-          <w:u w:val="single"/>
-        </w:rPr>
-      </w:pPr>
-    </w:p>
-    <w:p>
-      <w:pPr>
-        <w:pStyle w:val="ListParagraph"/>
-        <w:numPr>
-          <w:ilvl w:val="0"/>
-          <w:numId w:val="1"/>
-        </w:numPr>
-        <w:rPr>
-          <w:rFonts w:ascii="Times New Roman" w:hAnsi="Times New Roman" w:cs="Times New Roman"/>
-          <w:sz w:val="24"/>
-          <w:szCs w:val="24"/>
-          <w:u w:val="single"/>
-        </w:rPr>
-      </w:pPr>
-      <w:r>
-        <w:rPr>
-          <w:rFonts w:ascii="Times New Roman" w:hAnsi="Times New Roman" w:cs="Times New Roman"/>
-          <w:sz w:val="24"/>
-          <w:szCs w:val="24"/>
-          <w:u w:val="single"/>
-        </w:rPr>
-        <w:t>Inspiration of PSO:</w:t>
-      </w:r>
-    </w:p>
-    <w:p>
-      <w:pPr>
-        <w:pStyle w:val="ListParagraph"/>
-        <w:numPr>
-          <w:ilvl w:val="1"/>
-          <w:numId w:val="1"/>
-        </w:numPr>
-        <w:rPr>
-          <w:rFonts w:ascii="Times New Roman" w:hAnsi="Times New Roman" w:cs="Times New Roman"/>
-          <w:sz w:val="24"/>
-          <w:szCs w:val="24"/>
-          <w:u w:val="single"/>
-        </w:rPr>
-      </w:pPr>
-    </w:p>
-    <w:p>
-      <w:pPr>
-        <w:pStyle w:val="ListParagraph"/>
-        <w:numPr>
-          <w:ilvl w:val="0"/>
-          <w:numId w:val="1"/>
-        </w:numPr>
-        <w:rPr>
-          <w:rFonts w:ascii="Times New Roman" w:hAnsi="Times New Roman" w:cs="Times New Roman"/>
-          <w:sz w:val="24"/>
-          <w:szCs w:val="24"/>
-        </w:rPr>
-      </w:pPr>
-      <w:r>
-        <w:rPr>
-          <w:rFonts w:ascii="Times New Roman" w:hAnsi="Times New Roman" w:cs="Times New Roman"/>
-          <w:sz w:val="24"/>
-          <w:szCs w:val="24"/>
-        </w:rPr>
-        <w:t xml:space="preserve">Function of </w:t>
-      </w:r>
-      <w:proofErr w:type="spellStart"/>
-      <w:r>
-        <w:rPr>
-          <w:rFonts w:ascii="Times New Roman" w:hAnsi="Times New Roman" w:cs="Times New Roman"/>
-          <w:sz w:val="24"/>
-          <w:szCs w:val="24"/>
-        </w:rPr>
-        <w:t>Pso</w:t>
-      </w:r>
-      <w:proofErr w:type="spellEnd"/>
-    </w:p>
-    <w:p>
-      <w:pPr>
-        <w:pStyle w:val="ListParagraph"/>
-        <w:numPr>
-          <w:ilvl w:val="0"/>
-          <w:numId w:val="1"/>
-        </w:numPr>
-        <w:rPr>
-          <w:rFonts w:ascii="Times New Roman" w:hAnsi="Times New Roman" w:cs="Times New Roman"/>
-          <w:sz w:val="24"/>
-          <w:szCs w:val="24"/>
-        </w:rPr>
-      </w:pPr>
-      <w:r>
-        <w:rPr>
-          <w:rFonts w:ascii="Times New Roman" w:hAnsi="Times New Roman" w:cs="Times New Roman"/>
-          <w:sz w:val="24"/>
-          <w:szCs w:val="24"/>
-        </w:rPr>
-        <w:t xml:space="preserve">Structure of our project </w:t>
-      </w:r>
-    </w:p>
-    <w:p>
-      <w:pPr>
-        <w:pStyle w:val="ListParagraph"/>
-        <w:numPr>
-          <w:ilvl w:val="0"/>
-          <w:numId w:val="1"/>
-        </w:numPr>
-        <w:rPr>
-          <w:rFonts w:ascii="Times New Roman" w:hAnsi="Times New Roman" w:cs="Times New Roman"/>
-          <w:sz w:val="24"/>
-          <w:szCs w:val="24"/>
-        </w:rPr>
-      </w:pPr>
-      <w:r>
-        <w:rPr>
-          <w:rFonts w:ascii="Times New Roman" w:hAnsi="Times New Roman" w:cs="Times New Roman"/>
-          <w:sz w:val="24"/>
-          <w:szCs w:val="24"/>
-        </w:rPr>
-        <w:t xml:space="preserve">Data Structures </w:t>
-      </w:r>
-    </w:p>
-    <w:p>
-      <w:pPr>
         <w:rPr>
           <w:rFonts w:ascii="Times New Roman" w:hAnsi="Times New Roman" w:cs="Times New Roman"/>
           <w:b/>
@@ -685,7 +1282,17 @@
           <w:u w:val="single"/>
         </w:rPr>
       </w:pPr>
-      <w:r>
+      <w:hyperlink r:id="rId9" w:history="1">
+        <w:r>
+          <w:rPr>
+            <w:rStyle w:val="Hyperlink"/>
+          </w:rPr>
+          <w:t>https://jamesmccaffrey.wordpress.com/2015/06/09/particle-swarm-optimization-using-python/</w:t>
+        </w:r>
+      </w:hyperlink>
+    </w:p>
+    <w:p>
+      <w:pPr>
         <w:rPr>
           <w:rFonts w:ascii="Times New Roman" w:hAnsi="Times New Roman" w:cs="Times New Roman"/>
           <w:b/>
@@ -693,154 +1300,6 @@
           <w:szCs w:val="24"/>
           <w:u w:val="single"/>
         </w:rPr>
-        <w:t>Project Outcome:</w:t>
-      </w:r>
-    </w:p>
-    <w:p>
-      <w:pPr>
-        <w:pStyle w:val="ListParagraph"/>
-        <w:numPr>
-          <w:ilvl w:val="0"/>
-          <w:numId w:val="2"/>
-        </w:numPr>
-        <w:rPr>
-          <w:rFonts w:ascii="Times New Roman" w:hAnsi="Times New Roman" w:cs="Times New Roman"/>
-          <w:sz w:val="24"/>
-          <w:szCs w:val="24"/>
-        </w:rPr>
-      </w:pPr>
-      <w:r>
-        <w:rPr>
-          <w:rFonts w:ascii="Times New Roman" w:hAnsi="Times New Roman" w:cs="Times New Roman"/>
-          <w:sz w:val="24"/>
-          <w:szCs w:val="24"/>
-        </w:rPr>
-        <w:t>Its efficiency (</w:t>
-      </w:r>
-      <w:r>
-        <w:rPr>
-          <w:rFonts w:ascii="Times New Roman" w:hAnsi="Times New Roman" w:cs="Times New Roman"/>
-          <w:sz w:val="24"/>
-          <w:szCs w:val="24"/>
-        </w:rPr>
-        <w:t>Why</w:t>
-      </w:r>
-      <w:r>
-        <w:rPr>
-          <w:rFonts w:ascii="Times New Roman" w:hAnsi="Times New Roman" w:cs="Times New Roman"/>
-          <w:sz w:val="24"/>
-          <w:szCs w:val="24"/>
-        </w:rPr>
-        <w:t xml:space="preserve"> project scientists are pref</w:t>
-      </w:r>
-      <w:r>
-        <w:rPr>
-          <w:rFonts w:ascii="Times New Roman" w:hAnsi="Times New Roman" w:cs="Times New Roman"/>
-          <w:sz w:val="24"/>
-          <w:szCs w:val="24"/>
-        </w:rPr>
-        <w:t>erring such algorithms</w:t>
-      </w:r>
-      <w:r>
-        <w:rPr>
-          <w:rFonts w:ascii="Times New Roman" w:hAnsi="Times New Roman" w:cs="Times New Roman"/>
-          <w:sz w:val="24"/>
-          <w:szCs w:val="24"/>
-        </w:rPr>
-        <w:t>)</w:t>
-      </w:r>
-    </w:p>
-    <w:p>
-      <w:pPr>
-        <w:pStyle w:val="ListParagraph"/>
-        <w:numPr>
-          <w:ilvl w:val="0"/>
-          <w:numId w:val="2"/>
-        </w:numPr>
-        <w:rPr>
-          <w:rFonts w:ascii="Times New Roman" w:hAnsi="Times New Roman" w:cs="Times New Roman"/>
-          <w:sz w:val="24"/>
-          <w:szCs w:val="24"/>
-        </w:rPr>
-      </w:pPr>
-      <w:r>
-        <w:rPr>
-          <w:rFonts w:ascii="Times New Roman" w:hAnsi="Times New Roman" w:cs="Times New Roman"/>
-          <w:sz w:val="24"/>
-          <w:szCs w:val="24"/>
-        </w:rPr>
-        <w:t>What we can find from its code?</w:t>
-      </w:r>
-    </w:p>
-    <w:p>
-      <w:pPr>
-        <w:pStyle w:val="ListParagraph"/>
-        <w:numPr>
-          <w:ilvl w:val="0"/>
-          <w:numId w:val="2"/>
-        </w:numPr>
-        <w:rPr>
-          <w:rFonts w:ascii="Times New Roman" w:hAnsi="Times New Roman" w:cs="Times New Roman"/>
-          <w:sz w:val="24"/>
-          <w:szCs w:val="24"/>
-        </w:rPr>
-      </w:pPr>
-      <w:r>
-        <w:rPr>
-          <w:rFonts w:ascii="Times New Roman" w:hAnsi="Times New Roman" w:cs="Times New Roman"/>
-          <w:sz w:val="24"/>
-          <w:szCs w:val="24"/>
-        </w:rPr>
-        <w:t xml:space="preserve">Applications of it in computational </w:t>
-      </w:r>
-      <w:r>
-        <w:rPr>
-          <w:rFonts w:ascii="Times New Roman" w:hAnsi="Times New Roman" w:cs="Times New Roman"/>
-          <w:sz w:val="24"/>
-          <w:szCs w:val="24"/>
-        </w:rPr>
-        <w:t>field</w:t>
-      </w:r>
-    </w:p>
-    <w:p>
-      <w:pPr>
-        <w:pStyle w:val="ListParagraph"/>
-        <w:numPr>
-          <w:ilvl w:val="0"/>
-          <w:numId w:val="3"/>
-        </w:numPr>
-        <w:rPr>
-          <w:rFonts w:ascii="Times New Roman" w:hAnsi="Times New Roman" w:cs="Times New Roman"/>
-          <w:sz w:val="24"/>
-          <w:szCs w:val="24"/>
-        </w:rPr>
-      </w:pPr>
-      <w:r>
-        <w:rPr>
-          <w:rFonts w:ascii="Times New Roman" w:hAnsi="Times New Roman" w:cs="Times New Roman"/>
-          <w:sz w:val="24"/>
-          <w:szCs w:val="24"/>
-        </w:rPr>
-        <w:t xml:space="preserve">Heart Disease Prediction System: Heart disease diagnosing is difficult and important task in order to get patients exact condition with respect to other diseases linked to the heart (chest pains, heart attacks). Earlier, using the </w:t>
-      </w:r>
-      <w:r>
-        <w:rPr>
-          <w:rFonts w:ascii="Times New Roman" w:hAnsi="Times New Roman" w:cs="Times New Roman"/>
-          <w:sz w:val="24"/>
-          <w:szCs w:val="24"/>
-        </w:rPr>
-        <w:lastRenderedPageBreak/>
-        <w:t xml:space="preserve">traditional method/technique to predict such diseases, were inefficient and inaccurate. Binary PSO divides the working of the system in two parts i.e. prediction model and performance model. The accuracy and efficiency of BPSO is proved to be better than the early traditional methods.  </w:t>
-      </w:r>
-    </w:p>
-    <w:p>
-      <w:pPr>
-        <w:rPr>
-          <w:rFonts w:ascii="Times New Roman" w:hAnsi="Times New Roman" w:cs="Times New Roman"/>
-          <w:sz w:val="24"/>
-          <w:szCs w:val="24"/>
-          <w:u w:val="single"/>
-        </w:rPr>
       </w:pPr>
     </w:p>
     <w:p>
@@ -853,7 +1312,9 @@
           <w:u w:val="single"/>
         </w:rPr>
       </w:pPr>
-      <w:r>
+    </w:p>
+    <w:p>
+      <w:pPr>
         <w:rPr>
           <w:rFonts w:ascii="Times New Roman" w:hAnsi="Times New Roman" w:cs="Times New Roman"/>
           <w:b/>
@@ -861,86 +1322,10 @@
           <w:szCs w:val="24"/>
           <w:u w:val="single"/>
         </w:rPr>
-        <w:t>Libraries/Resources to be used:</w:t>
-      </w:r>
-    </w:p>
-    <w:p>
-      <w:pPr>
-        <w:rPr>
-          <w:rFonts w:ascii="Times New Roman" w:hAnsi="Times New Roman" w:cs="Times New Roman"/>
-          <w:b/>
-          <w:sz w:val="24"/>
-          <w:szCs w:val="24"/>
-          <w:u w:val="single"/>
-        </w:rPr>
-      </w:pPr>
-      <w:r>
-        <w:rPr>
-          <w:rFonts w:ascii="Times New Roman" w:hAnsi="Times New Roman" w:cs="Times New Roman"/>
-          <w:b/>
-          <w:sz w:val="24"/>
-          <w:szCs w:val="24"/>
-          <w:u w:val="single"/>
-        </w:rPr>
-        <w:t>Python library.</w:t>
-      </w:r>
-    </w:p>
-    <w:p>
-      <w:pPr>
-        <w:rPr>
-          <w:rFonts w:ascii="Times New Roman" w:hAnsi="Times New Roman" w:cs="Times New Roman"/>
-          <w:b/>
-          <w:sz w:val="24"/>
-          <w:szCs w:val="24"/>
-          <w:u w:val="single"/>
-        </w:rPr>
-      </w:pPr>
-    </w:p>
-    <w:p>
-      <w:pPr>
-        <w:rPr>
-          <w:rFonts w:ascii="Times New Roman" w:hAnsi="Times New Roman" w:cs="Times New Roman"/>
-          <w:b/>
-          <w:sz w:val="24"/>
-          <w:szCs w:val="24"/>
-          <w:u w:val="single"/>
-        </w:rPr>
-      </w:pPr>
-    </w:p>
-    <w:p>
-      <w:pPr>
-        <w:rPr>
-          <w:rFonts w:ascii="Times New Roman" w:hAnsi="Times New Roman" w:cs="Times New Roman"/>
-          <w:b/>
-          <w:sz w:val="24"/>
-          <w:szCs w:val="24"/>
-          <w:u w:val="single"/>
-        </w:rPr>
-      </w:pPr>
-    </w:p>
-    <w:p>
-      <w:pPr>
-        <w:rPr>
-          <w:rFonts w:ascii="Times New Roman" w:hAnsi="Times New Roman" w:cs="Times New Roman"/>
-          <w:b/>
-          <w:sz w:val="24"/>
-          <w:szCs w:val="24"/>
-          <w:u w:val="single"/>
-        </w:rPr>
-      </w:pPr>
-    </w:p>
-    <w:p>
-      <w:pPr>
-        <w:rPr>
-          <w:rFonts w:ascii="Times New Roman" w:hAnsi="Times New Roman" w:cs="Times New Roman"/>
-          <w:b/>
-          <w:sz w:val="24"/>
-          <w:szCs w:val="24"/>
-          <w:u w:val="single"/>
-        </w:rPr>
       </w:pPr>
     </w:p>
     <w:sectPr>
+      <w:headerReference w:type="default" r:id="rId10"/>
       <w:pgSz w:w="12240" w:h="15840"/>
       <w:pgMar w:top="1440" w:right="1440" w:bottom="1440" w:left="1440" w:header="720" w:footer="720" w:gutter="0"/>
       <w:cols w:space="720"/>
@@ -948,6 +1333,109 @@
     </w:sectPr>
   </w:body>
 </w:document>
+</file>
+
+<file path=word/endnotes.xml><?xml version="1.0" encoding="utf-8"?>
+<w:endnotes xmlns:wpc="http://schemas.microsoft.com/office/word/2010/wordprocessingCanvas" xmlns:mc="http://schemas.openxmlformats.org/markup-compatibility/2006" xmlns:o="urn:schemas-microsoft-com:office:office" xmlns:r="http://schemas.openxmlformats.org/officeDocument/2006/relationships" xmlns:m="http://schemas.openxmlformats.org/officeDocument/2006/math" xmlns:v="urn:schemas-microsoft-com:vml" xmlns:wp14="http://schemas.microsoft.com/office/word/2010/wordprocessingDrawing" xmlns:wp="http://schemas.openxmlformats.org/drawingml/2006/wordprocessingDrawing" xmlns:w10="urn:schemas-microsoft-com:office:word" xmlns:w="http://schemas.openxmlformats.org/wordprocessingml/2006/main" xmlns:w14="http://schemas.microsoft.com/office/word/2010/wordml" xmlns:wpg="http://schemas.microsoft.com/office/word/2010/wordprocessingGroup" xmlns:wpi="http://schemas.microsoft.com/office/word/2010/wordprocessingInk" xmlns:wne="http://schemas.microsoft.com/office/word/2006/wordml" xmlns:wps="http://schemas.microsoft.com/office/word/2010/wordprocessingShape" mc:Ignorable="w14 wp14">
+  <w:endnote w:type="separator" w:id="-1">
+    <w:p>
+      <w:pPr>
+        <w:spacing w:after="0" w:line="240" w:lineRule="auto"/>
+      </w:pPr>
+      <w:r>
+        <w:separator/>
+      </w:r>
+    </w:p>
+  </w:endnote>
+  <w:endnote w:type="continuationSeparator" w:id="0">
+    <w:p>
+      <w:pPr>
+        <w:spacing w:after="0" w:line="240" w:lineRule="auto"/>
+      </w:pPr>
+      <w:r>
+        <w:continuationSeparator/>
+      </w:r>
+    </w:p>
+  </w:endnote>
+</w:endnotes>
+</file>
+
+<file path=word/footnotes.xml><?xml version="1.0" encoding="utf-8"?>
+<w:footnotes xmlns:wpc="http://schemas.microsoft.com/office/word/2010/wordprocessingCanvas" xmlns:mc="http://schemas.openxmlformats.org/markup-compatibility/2006" xmlns:o="urn:schemas-microsoft-com:office:office" xmlns:r="http://schemas.openxmlformats.org/officeDocument/2006/relationships" xmlns:m="http://schemas.openxmlformats.org/officeDocument/2006/math" xmlns:v="urn:schemas-microsoft-com:vml" xmlns:wp14="http://schemas.microsoft.com/office/word/2010/wordprocessingDrawing" xmlns:wp="http://schemas.openxmlformats.org/drawingml/2006/wordprocessingDrawing" xmlns:w10="urn:schemas-microsoft-com:office:word" xmlns:w="http://schemas.openxmlformats.org/wordprocessingml/2006/main" xmlns:w14="http://schemas.microsoft.com/office/word/2010/wordml" xmlns:wpg="http://schemas.microsoft.com/office/word/2010/wordprocessingGroup" xmlns:wpi="http://schemas.microsoft.com/office/word/2010/wordprocessingInk" xmlns:wne="http://schemas.microsoft.com/office/word/2006/wordml" xmlns:wps="http://schemas.microsoft.com/office/word/2010/wordprocessingShape" mc:Ignorable="w14 wp14">
+  <w:footnote w:type="separator" w:id="-1">
+    <w:p>
+      <w:pPr>
+        <w:spacing w:after="0" w:line="240" w:lineRule="auto"/>
+      </w:pPr>
+      <w:r>
+        <w:separator/>
+      </w:r>
+    </w:p>
+  </w:footnote>
+  <w:footnote w:type="continuationSeparator" w:id="0">
+    <w:p>
+      <w:pPr>
+        <w:spacing w:after="0" w:line="240" w:lineRule="auto"/>
+      </w:pPr>
+      <w:r>
+        <w:continuationSeparator/>
+      </w:r>
+    </w:p>
+  </w:footnote>
+</w:footnotes>
+</file>
+
+<file path=word/header1.xml><?xml version="1.0" encoding="utf-8"?>
+<w:hdr xmlns:wpc="http://schemas.microsoft.com/office/word/2010/wordprocessingCanvas" xmlns:mc="http://schemas.openxmlformats.org/markup-compatibility/2006" xmlns:o="urn:schemas-microsoft-com:office:office" xmlns:r="http://schemas.openxmlformats.org/officeDocument/2006/relationships" xmlns:m="http://schemas.openxmlformats.org/officeDocument/2006/math" xmlns:v="urn:schemas-microsoft-com:vml" xmlns:wp14="http://schemas.microsoft.com/office/word/2010/wordprocessingDrawing" xmlns:wp="http://schemas.openxmlformats.org/drawingml/2006/wordprocessingDrawing" xmlns:w10="urn:schemas-microsoft-com:office:word" xmlns:w="http://schemas.openxmlformats.org/wordprocessingml/2006/main" xmlns:w14="http://schemas.microsoft.com/office/word/2010/wordml" xmlns:wpg="http://schemas.microsoft.com/office/word/2010/wordprocessingGroup" xmlns:wpi="http://schemas.microsoft.com/office/word/2010/wordprocessingInk" xmlns:wne="http://schemas.microsoft.com/office/word/2006/wordml" xmlns:wps="http://schemas.microsoft.com/office/word/2010/wordprocessingShape" mc:Ignorable="w14 wp14">
+  <w:sdt>
+    <w:sdtPr>
+      <w:id w:val="-510920514"/>
+      <w:docPartObj>
+        <w:docPartGallery w:val="Page Numbers (Top of Page)"/>
+        <w:docPartUnique/>
+      </w:docPartObj>
+    </w:sdtPr>
+    <w:sdtEndPr>
+      <w:rPr>
+        <w:noProof/>
+      </w:rPr>
+    </w:sdtEndPr>
+    <w:sdtContent>
+      <w:p>
+        <w:pPr>
+          <w:pStyle w:val="Header"/>
+          <w:jc w:val="right"/>
+        </w:pPr>
+        <w:r>
+          <w:fldChar w:fldCharType="begin"/>
+        </w:r>
+        <w:r>
+          <w:instrText xml:space="preserve"> PAGE   \* MERGEFORMAT </w:instrText>
+        </w:r>
+        <w:r>
+          <w:fldChar w:fldCharType="separate"/>
+        </w:r>
+        <w:r>
+          <w:rPr>
+            <w:noProof/>
+          </w:rPr>
+          <w:t>2</w:t>
+        </w:r>
+        <w:r>
+          <w:rPr>
+            <w:noProof/>
+          </w:rPr>
+          <w:fldChar w:fldCharType="end"/>
+        </w:r>
+      </w:p>
+    </w:sdtContent>
+  </w:sdt>
+  <w:p>
+    <w:pPr>
+      <w:pStyle w:val="Header"/>
+    </w:pPr>
+  </w:p>
+</w:hdr>
 </file>
 
 <file path=word/numbering.xml><?xml version="1.0" encoding="utf-8"?>
@@ -1771,6 +2259,62 @@
       <w:contextualSpacing/>
     </w:pPr>
   </w:style>
+  <w:style w:type="paragraph" w:styleId="Header">
+    <w:name w:val="header"/>
+    <w:basedOn w:val="Normal"/>
+    <w:link w:val="HeaderChar"/>
+    <w:uiPriority w:val="99"/>
+    <w:unhideWhenUsed/>
+    <w:rsid w:val="00F73061"/>
+    <w:pPr>
+      <w:tabs>
+        <w:tab w:val="center" w:pos="4680"/>
+        <w:tab w:val="right" w:pos="9360"/>
+      </w:tabs>
+      <w:spacing w:after="0" w:line="240" w:lineRule="auto"/>
+    </w:pPr>
+  </w:style>
+  <w:style w:type="character" w:customStyle="1" w:styleId="HeaderChar">
+    <w:name w:val="Header Char"/>
+    <w:basedOn w:val="DefaultParagraphFont"/>
+    <w:link w:val="Header"/>
+    <w:uiPriority w:val="99"/>
+    <w:rsid w:val="00F73061"/>
+  </w:style>
+  <w:style w:type="paragraph" w:styleId="Footer">
+    <w:name w:val="footer"/>
+    <w:basedOn w:val="Normal"/>
+    <w:link w:val="FooterChar"/>
+    <w:uiPriority w:val="99"/>
+    <w:unhideWhenUsed/>
+    <w:rsid w:val="00F73061"/>
+    <w:pPr>
+      <w:tabs>
+        <w:tab w:val="center" w:pos="4680"/>
+        <w:tab w:val="right" w:pos="9360"/>
+      </w:tabs>
+      <w:spacing w:after="0" w:line="240" w:lineRule="auto"/>
+    </w:pPr>
+  </w:style>
+  <w:style w:type="character" w:customStyle="1" w:styleId="FooterChar">
+    <w:name w:val="Footer Char"/>
+    <w:basedOn w:val="DefaultParagraphFont"/>
+    <w:link w:val="Footer"/>
+    <w:uiPriority w:val="99"/>
+    <w:rsid w:val="00F73061"/>
+  </w:style>
+  <w:style w:type="character" w:styleId="Hyperlink">
+    <w:name w:val="Hyperlink"/>
+    <w:basedOn w:val="DefaultParagraphFont"/>
+    <w:uiPriority w:val="99"/>
+    <w:semiHidden/>
+    <w:unhideWhenUsed/>
+    <w:rsid w:val="00BD019F"/>
+    <w:rPr>
+      <w:color w:val="0000FF"/>
+      <w:u w:val="single"/>
+    </w:rPr>
+  </w:style>
 </w:styles>
 </file>
 
@@ -1971,6 +2515,62 @@
       <w:ind w:left="720"/>
       <w:contextualSpacing/>
     </w:pPr>
+  </w:style>
+  <w:style w:type="paragraph" w:styleId="Header">
+    <w:name w:val="header"/>
+    <w:basedOn w:val="Normal"/>
+    <w:link w:val="HeaderChar"/>
+    <w:uiPriority w:val="99"/>
+    <w:unhideWhenUsed/>
+    <w:rsid w:val="00F73061"/>
+    <w:pPr>
+      <w:tabs>
+        <w:tab w:val="center" w:pos="4680"/>
+        <w:tab w:val="right" w:pos="9360"/>
+      </w:tabs>
+      <w:spacing w:after="0" w:line="240" w:lineRule="auto"/>
+    </w:pPr>
+  </w:style>
+  <w:style w:type="character" w:customStyle="1" w:styleId="HeaderChar">
+    <w:name w:val="Header Char"/>
+    <w:basedOn w:val="DefaultParagraphFont"/>
+    <w:link w:val="Header"/>
+    <w:uiPriority w:val="99"/>
+    <w:rsid w:val="00F73061"/>
+  </w:style>
+  <w:style w:type="paragraph" w:styleId="Footer">
+    <w:name w:val="footer"/>
+    <w:basedOn w:val="Normal"/>
+    <w:link w:val="FooterChar"/>
+    <w:uiPriority w:val="99"/>
+    <w:unhideWhenUsed/>
+    <w:rsid w:val="00F73061"/>
+    <w:pPr>
+      <w:tabs>
+        <w:tab w:val="center" w:pos="4680"/>
+        <w:tab w:val="right" w:pos="9360"/>
+      </w:tabs>
+      <w:spacing w:after="0" w:line="240" w:lineRule="auto"/>
+    </w:pPr>
+  </w:style>
+  <w:style w:type="character" w:customStyle="1" w:styleId="FooterChar">
+    <w:name w:val="Footer Char"/>
+    <w:basedOn w:val="DefaultParagraphFont"/>
+    <w:link w:val="Footer"/>
+    <w:uiPriority w:val="99"/>
+    <w:rsid w:val="00F73061"/>
+  </w:style>
+  <w:style w:type="character" w:styleId="Hyperlink">
+    <w:name w:val="Hyperlink"/>
+    <w:basedOn w:val="DefaultParagraphFont"/>
+    <w:uiPriority w:val="99"/>
+    <w:semiHidden/>
+    <w:unhideWhenUsed/>
+    <w:rsid w:val="00BD019F"/>
+    <w:rPr>
+      <w:color w:val="0000FF"/>
+      <w:u w:val="single"/>
+    </w:rPr>
   </w:style>
 </w:styles>
 </file>

</xml_diff>

<commit_message>
4 Applications of PSO added
</commit_message>
<xml_diff>
--- a/Documentation/Project Proposal.docx
+++ b/Documentation/Project Proposal.docx
@@ -1,6 +1,6 @@
 
 <file path=word/document.xml><?xml version="1.0" encoding="utf-8"?>
-<w:document xmlns:wpc="http://schemas.microsoft.com/office/word/2010/wordprocessingCanvas" xmlns:mc="http://schemas.openxmlformats.org/markup-compatibility/2006" xmlns:o="urn:schemas-microsoft-com:office:office" xmlns:r="http://schemas.openxmlformats.org/officeDocument/2006/relationships" xmlns:m="http://schemas.openxmlformats.org/officeDocument/2006/math" xmlns:v="urn:schemas-microsoft-com:vml" xmlns:wp14="http://schemas.microsoft.com/office/word/2010/wordprocessingDrawing" xmlns:wp="http://schemas.openxmlformats.org/drawingml/2006/wordprocessingDrawing" xmlns:w10="urn:schemas-microsoft-com:office:word" xmlns:w="http://schemas.openxmlformats.org/wordprocessingml/2006/main" xmlns:w14="http://schemas.microsoft.com/office/word/2010/wordml" xmlns:wpg="http://schemas.microsoft.com/office/word/2010/wordprocessingGroup" xmlns:wpi="http://schemas.microsoft.com/office/word/2010/wordprocessingInk" xmlns:wne="http://schemas.microsoft.com/office/word/2006/wordml" xmlns:wps="http://schemas.microsoft.com/office/word/2010/wordprocessingShape" mc:Ignorable="w14 wp14">
+<w:document xmlns:wpc="http://schemas.microsoft.com/office/word/2010/wordprocessingCanvas" xmlns:mc="http://schemas.openxmlformats.org/markup-compatibility/2006" xmlns:o="urn:schemas-microsoft-com:office:office" xmlns:r="http://schemas.openxmlformats.org/officeDocument/2006/relationships" xmlns:m="http://schemas.openxmlformats.org/officeDocument/2006/math" xmlns:v="urn:schemas-microsoft-com:vml" xmlns:wp14="http://schemas.microsoft.com/office/word/2010/wordprocessingDrawing" xmlns:wp="http://schemas.openxmlformats.org/drawingml/2006/wordprocessingDrawing" xmlns:w10="urn:schemas-microsoft-com:office:word" xmlns:w="http://schemas.openxmlformats.org/wordprocessingml/2006/main" xmlns:w14="http://schemas.microsoft.com/office/word/2010/wordml" xmlns:w15="http://schemas.microsoft.com/office/word/2012/wordml" xmlns:wpg="http://schemas.microsoft.com/office/word/2010/wordprocessingGroup" xmlns:wpi="http://schemas.microsoft.com/office/word/2010/wordprocessingInk" xmlns:wne="http://schemas.microsoft.com/office/word/2006/wordml" xmlns:wps="http://schemas.microsoft.com/office/word/2010/wordprocessingShape" mc:Ignorable="w14 w15 wp14">
   <w:body>
     <w:p>
       <w:pPr>
@@ -353,47 +353,7 @@
           <w:sz w:val="24"/>
           <w:szCs w:val="24"/>
         </w:rPr>
-        <w:t xml:space="preserve">Why </w:t>
-      </w:r>
-      <w:r>
-        <w:rPr>
-          <w:rFonts w:ascii="Times New Roman" w:hAnsi="Times New Roman" w:cs="Times New Roman"/>
-          <w:sz w:val="24"/>
-          <w:szCs w:val="24"/>
-        </w:rPr>
-        <w:t xml:space="preserve">computer and data </w:t>
-      </w:r>
-      <w:r>
-        <w:rPr>
-          <w:rFonts w:ascii="Times New Roman" w:hAnsi="Times New Roman" w:cs="Times New Roman"/>
-          <w:sz w:val="24"/>
-          <w:szCs w:val="24"/>
-        </w:rPr>
-        <w:t xml:space="preserve">scientists </w:t>
-      </w:r>
-      <w:r>
-        <w:rPr>
-          <w:rFonts w:ascii="Times New Roman" w:hAnsi="Times New Roman" w:cs="Times New Roman"/>
-          <w:sz w:val="24"/>
-          <w:szCs w:val="24"/>
-        </w:rPr>
-        <w:t>prefer</w:t>
-      </w:r>
-      <w:r>
-        <w:rPr>
-          <w:rFonts w:ascii="Times New Roman" w:hAnsi="Times New Roman" w:cs="Times New Roman"/>
-          <w:sz w:val="24"/>
-          <w:szCs w:val="24"/>
-        </w:rPr>
-        <w:t xml:space="preserve"> such algorithms</w:t>
-      </w:r>
-      <w:r>
-        <w:rPr>
-          <w:rFonts w:ascii="Times New Roman" w:hAnsi="Times New Roman" w:cs="Times New Roman"/>
-          <w:sz w:val="24"/>
-          <w:szCs w:val="24"/>
-        </w:rPr>
-        <w:t xml:space="preserve"> (efficiency)?</w:t>
+        <w:t>Why computer and data scientists prefer such algorithms (efficiency)?</w:t>
       </w:r>
     </w:p>
     <w:p>
@@ -958,25 +918,7 @@
           <w:sz w:val="24"/>
           <w:szCs w:val="24"/>
         </w:rPr>
-        <w:t xml:space="preserve">Much like a group of birds in search of food gets closer to actual location of food with increasing iterations and finally </w:t>
-      </w:r>
-      <w:proofErr w:type="gramStart"/>
-      <w:r>
-        <w:rPr>
-          <w:rFonts w:ascii="Times New Roman" w:hAnsi="Times New Roman" w:cs="Times New Roman"/>
-          <w:sz w:val="24"/>
-          <w:szCs w:val="24"/>
-        </w:rPr>
-        <w:t>reach</w:t>
-      </w:r>
-      <w:proofErr w:type="gramEnd"/>
-      <w:r>
-        <w:rPr>
-          <w:rFonts w:ascii="Times New Roman" w:hAnsi="Times New Roman" w:cs="Times New Roman"/>
-          <w:sz w:val="24"/>
-          <w:szCs w:val="24"/>
-        </w:rPr>
-        <w:t xml:space="preserve"> to it. </w:t>
+        <w:t xml:space="preserve">Much like a group of birds in search of food gets closer to actual location of food with increasing iterations and finally reach to it. </w:t>
       </w:r>
     </w:p>
     <w:p>
@@ -1196,6 +1138,156 @@
     </w:p>
     <w:p>
       <w:pPr>
+        <w:pStyle w:val="ListParagraph"/>
+        <w:numPr>
+          <w:ilvl w:val="0"/>
+          <w:numId w:val="3"/>
+        </w:numPr>
+        <w:rPr>
+          <w:rFonts w:ascii="Times New Roman" w:hAnsi="Times New Roman" w:cs="Times New Roman"/>
+          <w:sz w:val="24"/>
+          <w:szCs w:val="24"/>
+        </w:rPr>
+      </w:pPr>
+      <w:r>
+        <w:rPr>
+          <w:rFonts w:ascii="Times New Roman" w:hAnsi="Times New Roman" w:cs="Times New Roman"/>
+          <w:sz w:val="24"/>
+          <w:szCs w:val="24"/>
+        </w:rPr>
+        <w:t xml:space="preserve">PSO-BP </w:t>
+      </w:r>
+      <w:r>
+        <w:rPr>
+          <w:rFonts w:ascii="Times New Roman" w:hAnsi="Times New Roman" w:cs="Times New Roman"/>
+          <w:sz w:val="24"/>
+          <w:szCs w:val="24"/>
+        </w:rPr>
+        <w:t>P</w:t>
+      </w:r>
+      <w:r>
+        <w:rPr>
+          <w:rFonts w:ascii="Times New Roman" w:hAnsi="Times New Roman" w:cs="Times New Roman"/>
+          <w:sz w:val="24"/>
+          <w:szCs w:val="24"/>
+        </w:rPr>
+        <w:t>rediction M</w:t>
+      </w:r>
+      <w:r>
+        <w:rPr>
+          <w:rFonts w:ascii="Times New Roman" w:hAnsi="Times New Roman" w:cs="Times New Roman"/>
+          <w:sz w:val="24"/>
+          <w:szCs w:val="24"/>
+        </w:rPr>
+        <w:t xml:space="preserve">odel </w:t>
+      </w:r>
+      <w:r>
+        <w:rPr>
+          <w:rFonts w:ascii="Times New Roman" w:hAnsi="Times New Roman" w:cs="Times New Roman"/>
+          <w:sz w:val="24"/>
+          <w:szCs w:val="24"/>
+        </w:rPr>
+        <w:t xml:space="preserve">of amount of Coliform in food and drinking water: Coliform is a type of bacteria which is usually not harmful but some such as strains of </w:t>
+      </w:r>
+      <w:proofErr w:type="spellStart"/>
+      <w:r>
+        <w:rPr>
+          <w:rFonts w:ascii="Times New Roman" w:hAnsi="Times New Roman" w:cs="Times New Roman"/>
+          <w:sz w:val="24"/>
+          <w:szCs w:val="24"/>
+        </w:rPr>
+        <w:t>E.Coli</w:t>
+      </w:r>
+      <w:proofErr w:type="spellEnd"/>
+      <w:r>
+        <w:rPr>
+          <w:rFonts w:ascii="Times New Roman" w:hAnsi="Times New Roman" w:cs="Times New Roman"/>
+          <w:sz w:val="24"/>
+          <w:szCs w:val="24"/>
+        </w:rPr>
+        <w:t xml:space="preserve"> can cause illness. To predict the amount of coliform in food and drinking water</w:t>
+      </w:r>
+      <w:r>
+        <w:rPr>
+          <w:rFonts w:ascii="Times New Roman" w:hAnsi="Times New Roman" w:cs="Times New Roman"/>
+          <w:sz w:val="24"/>
+          <w:szCs w:val="24"/>
+        </w:rPr>
+        <w:t xml:space="preserve">, </w:t>
+      </w:r>
+      <w:r>
+        <w:rPr>
+          <w:rFonts w:cstheme="minorHAnsi"/>
+          <w:sz w:val="24"/>
+          <w:szCs w:val="24"/>
+          <w:shd w:val="clear" w:color="auto" w:fill="FFFFFF"/>
+        </w:rPr>
+        <w:t>PSO-BP neural network</w:t>
+      </w:r>
+      <w:r>
+        <w:rPr>
+          <w:rFonts w:cstheme="minorHAnsi"/>
+          <w:sz w:val="24"/>
+          <w:szCs w:val="24"/>
+          <w:shd w:val="clear" w:color="auto" w:fill="FFFFFF"/>
+        </w:rPr>
+        <w:t xml:space="preserve"> model is used because of its accuracy and robustness. </w:t>
+      </w:r>
+    </w:p>
+    <w:p>
+      <w:pPr>
+        <w:pStyle w:val="ListParagraph"/>
+        <w:numPr>
+          <w:ilvl w:val="0"/>
+          <w:numId w:val="3"/>
+        </w:numPr>
+        <w:rPr>
+          <w:rFonts w:ascii="Times New Roman" w:hAnsi="Times New Roman" w:cs="Times New Roman"/>
+          <w:sz w:val="24"/>
+          <w:szCs w:val="24"/>
+        </w:rPr>
+      </w:pPr>
+      <w:r>
+        <w:rPr>
+          <w:rFonts w:ascii="Times New Roman" w:hAnsi="Times New Roman" w:cs="Times New Roman"/>
+          <w:sz w:val="24"/>
+          <w:szCs w:val="24"/>
+        </w:rPr>
+        <w:t xml:space="preserve">Analysis of basketball free throw using PSO algorithm: PSO algorithm can be used to track the ball. While this research was carried out, it showed that there is a significant relation between the height and the shape of a free throw trajectory. This method can also be used in the training process as a tool to improve the performance of the free throw. </w:t>
+      </w:r>
+    </w:p>
+    <w:p>
+      <w:pPr>
+        <w:pStyle w:val="ListParagraph"/>
+        <w:numPr>
+          <w:ilvl w:val="0"/>
+          <w:numId w:val="3"/>
+        </w:numPr>
+        <w:rPr>
+          <w:rFonts w:ascii="Times New Roman" w:hAnsi="Times New Roman" w:cs="Times New Roman"/>
+          <w:sz w:val="24"/>
+          <w:szCs w:val="24"/>
+        </w:rPr>
+      </w:pPr>
+      <w:r>
+        <w:rPr>
+          <w:rFonts w:ascii="Times New Roman" w:hAnsi="Times New Roman" w:cs="Times New Roman"/>
+          <w:sz w:val="24"/>
+          <w:szCs w:val="24"/>
+        </w:rPr>
+        <w:t xml:space="preserve">Micro strip antenna using Neural Networks optimized by PSO: the use of micro strip antennas has increased drastically overtime due to its features like small dimensions and low cost of production. Designing such antennas isn’t an easy thing to do as it requires </w:t>
+      </w:r>
+      <w:r>
+        <w:rPr>
+          <w:rFonts w:ascii="Times New Roman" w:hAnsi="Times New Roman" w:cs="Times New Roman"/>
+          <w:sz w:val="24"/>
+          <w:szCs w:val="24"/>
+        </w:rPr>
+        <w:t xml:space="preserve">accuracy of calculations. The known models (e.g. cavity model) gives less accurate results and are time consuming. This problem can be satisfied using neural network models which are optimized by PSO which consumes less time and are more accurate. </w:t>
+      </w:r>
+    </w:p>
+    <w:p>
+      <w:pPr>
         <w:rPr>
           <w:rFonts w:ascii="Times New Roman" w:hAnsi="Times New Roman" w:cs="Times New Roman"/>
           <w:sz w:val="24"/>
@@ -1258,7 +1350,7 @@
       </w:pPr>
     </w:p>
     <w:p>
-      <w:hyperlink r:id="rId8" w:history="1">
+      <w:hyperlink r:id="rId7" w:history="1">
         <w:r>
           <w:rPr>
             <w:rStyle w:val="Hyperlink"/>
@@ -1275,14 +1367,10 @@
     <w:p>
       <w:pPr>
         <w:rPr>
-          <w:rFonts w:ascii="Times New Roman" w:hAnsi="Times New Roman" w:cs="Times New Roman"/>
-          <w:b/>
-          <w:sz w:val="24"/>
-          <w:szCs w:val="24"/>
-          <w:u w:val="single"/>
-        </w:rPr>
-      </w:pPr>
-      <w:hyperlink r:id="rId9" w:history="1">
+          <w:rStyle w:val="Hyperlink"/>
+        </w:rPr>
+      </w:pPr>
+      <w:hyperlink r:id="rId8" w:history="1">
         <w:r>
           <w:rPr>
             <w:rStyle w:val="Hyperlink"/>
@@ -1295,12 +1383,86 @@
       <w:pPr>
         <w:rPr>
           <w:rFonts w:ascii="Times New Roman" w:hAnsi="Times New Roman" w:cs="Times New Roman"/>
+          <w:sz w:val="24"/>
+          <w:szCs w:val="24"/>
+          <w:u w:val="single"/>
+        </w:rPr>
+      </w:pPr>
+      <w:hyperlink r:id="rId9" w:history="1">
+        <w:r>
+          <w:rPr>
+            <w:rStyle w:val="Hyperlink"/>
+            <w:rFonts w:ascii="Times New Roman" w:hAnsi="Times New Roman" w:cs="Times New Roman"/>
+            <w:sz w:val="24"/>
+            <w:szCs w:val="24"/>
+          </w:rPr>
+          <w:t>https://www.ijert.org/research/heart-disease-prediction-system-using-binary-particle-swarm-optimization-algorithm-IJERTV5IS080032.pdf</w:t>
+        </w:r>
+      </w:hyperlink>
+    </w:p>
+    <w:p>
+      <w:pPr>
+        <w:rPr>
+          <w:rFonts w:ascii="Times New Roman" w:hAnsi="Times New Roman" w:cs="Times New Roman"/>
+          <w:sz w:val="24"/>
+          <w:szCs w:val="24"/>
+          <w:u w:val="single"/>
+        </w:rPr>
+      </w:pPr>
+      <w:hyperlink r:id="rId10" w:history="1">
+        <w:r>
+          <w:rPr>
+            <w:rStyle w:val="Hyperlink"/>
+            <w:rFonts w:ascii="Times New Roman" w:hAnsi="Times New Roman" w:cs="Times New Roman"/>
+            <w:sz w:val="24"/>
+            <w:szCs w:val="24"/>
+          </w:rPr>
+          <w:t>http://www.moldbacteriafacts.com/what-are-bacteria/what-is-coliform/</w:t>
+        </w:r>
+      </w:hyperlink>
+    </w:p>
+    <w:p>
+      <w:pPr>
+        <w:rPr>
+          <w:rFonts w:ascii="Times New Roman" w:hAnsi="Times New Roman" w:cs="Times New Roman"/>
+          <w:sz w:val="24"/>
+          <w:szCs w:val="24"/>
+          <w:u w:val="single"/>
+        </w:rPr>
+      </w:pPr>
+      <w:hyperlink r:id="rId11" w:history="1">
+        <w:r>
+          <w:rPr>
+            <w:rStyle w:val="Hyperlink"/>
+            <w:rFonts w:ascii="Times New Roman" w:hAnsi="Times New Roman" w:cs="Times New Roman"/>
+            <w:sz w:val="24"/>
+            <w:szCs w:val="24"/>
+          </w:rPr>
+          <w:t>https://www.sciencedirect.com/science/article/pii/S1319562X19301160</w:t>
+        </w:r>
+      </w:hyperlink>
+    </w:p>
+    <w:p>
+      <w:pPr>
+        <w:rPr>
+          <w:rFonts w:ascii="Times New Roman" w:hAnsi="Times New Roman" w:cs="Times New Roman"/>
           <w:b/>
           <w:sz w:val="24"/>
           <w:szCs w:val="24"/>
           <w:u w:val="single"/>
         </w:rPr>
       </w:pPr>
+      <w:hyperlink r:id="rId12" w:history="1">
+        <w:r>
+          <w:rPr>
+            <w:rStyle w:val="Hyperlink"/>
+            <w:rFonts w:ascii="Times New Roman" w:hAnsi="Times New Roman" w:cs="Times New Roman"/>
+            <w:sz w:val="24"/>
+            <w:szCs w:val="24"/>
+          </w:rPr>
+          <w:t>https://ieeexplore.ieee.org/document/6684759</w:t>
+        </w:r>
+      </w:hyperlink>
     </w:p>
     <w:p>
       <w:pPr>
@@ -1324,8 +1486,19 @@
         </w:rPr>
       </w:pPr>
     </w:p>
+    <w:p>
+      <w:pPr>
+        <w:rPr>
+          <w:rFonts w:ascii="Times New Roman" w:hAnsi="Times New Roman" w:cs="Times New Roman"/>
+          <w:b/>
+          <w:sz w:val="24"/>
+          <w:szCs w:val="24"/>
+          <w:u w:val="single"/>
+        </w:rPr>
+      </w:pPr>
+    </w:p>
     <w:sectPr>
-      <w:headerReference w:type="default" r:id="rId10"/>
+      <w:headerReference w:type="default" r:id="rId13"/>
       <w:pgSz w:w="12240" w:h="15840"/>
       <w:pgMar w:top="1440" w:right="1440" w:bottom="1440" w:left="1440" w:header="720" w:footer="720" w:gutter="0"/>
       <w:cols w:space="720"/>
@@ -1336,7 +1509,7 @@
 </file>
 
 <file path=word/endnotes.xml><?xml version="1.0" encoding="utf-8"?>
-<w:endnotes xmlns:wpc="http://schemas.microsoft.com/office/word/2010/wordprocessingCanvas" xmlns:mc="http://schemas.openxmlformats.org/markup-compatibility/2006" xmlns:o="urn:schemas-microsoft-com:office:office" xmlns:r="http://schemas.openxmlformats.org/officeDocument/2006/relationships" xmlns:m="http://schemas.openxmlformats.org/officeDocument/2006/math" xmlns:v="urn:schemas-microsoft-com:vml" xmlns:wp14="http://schemas.microsoft.com/office/word/2010/wordprocessingDrawing" xmlns:wp="http://schemas.openxmlformats.org/drawingml/2006/wordprocessingDrawing" xmlns:w10="urn:schemas-microsoft-com:office:word" xmlns:w="http://schemas.openxmlformats.org/wordprocessingml/2006/main" xmlns:w14="http://schemas.microsoft.com/office/word/2010/wordml" xmlns:wpg="http://schemas.microsoft.com/office/word/2010/wordprocessingGroup" xmlns:wpi="http://schemas.microsoft.com/office/word/2010/wordprocessingInk" xmlns:wne="http://schemas.microsoft.com/office/word/2006/wordml" xmlns:wps="http://schemas.microsoft.com/office/word/2010/wordprocessingShape" mc:Ignorable="w14 wp14">
+<w:endnotes xmlns:wpc="http://schemas.microsoft.com/office/word/2010/wordprocessingCanvas" xmlns:mc="http://schemas.openxmlformats.org/markup-compatibility/2006" xmlns:o="urn:schemas-microsoft-com:office:office" xmlns:r="http://schemas.openxmlformats.org/officeDocument/2006/relationships" xmlns:m="http://schemas.openxmlformats.org/officeDocument/2006/math" xmlns:v="urn:schemas-microsoft-com:vml" xmlns:wp14="http://schemas.microsoft.com/office/word/2010/wordprocessingDrawing" xmlns:wp="http://schemas.openxmlformats.org/drawingml/2006/wordprocessingDrawing" xmlns:w10="urn:schemas-microsoft-com:office:word" xmlns:w="http://schemas.openxmlformats.org/wordprocessingml/2006/main" xmlns:w14="http://schemas.microsoft.com/office/word/2010/wordml" xmlns:w15="http://schemas.microsoft.com/office/word/2012/wordml" xmlns:wpg="http://schemas.microsoft.com/office/word/2010/wordprocessingGroup" xmlns:wpi="http://schemas.microsoft.com/office/word/2010/wordprocessingInk" xmlns:wne="http://schemas.microsoft.com/office/word/2006/wordml" xmlns:wps="http://schemas.microsoft.com/office/word/2010/wordprocessingShape" mc:Ignorable="w14 w15 wp14">
   <w:endnote w:type="separator" w:id="-1">
     <w:p>
       <w:pPr>
@@ -1361,7 +1534,7 @@
 </file>
 
 <file path=word/footnotes.xml><?xml version="1.0" encoding="utf-8"?>
-<w:footnotes xmlns:wpc="http://schemas.microsoft.com/office/word/2010/wordprocessingCanvas" xmlns:mc="http://schemas.openxmlformats.org/markup-compatibility/2006" xmlns:o="urn:schemas-microsoft-com:office:office" xmlns:r="http://schemas.openxmlformats.org/officeDocument/2006/relationships" xmlns:m="http://schemas.openxmlformats.org/officeDocument/2006/math" xmlns:v="urn:schemas-microsoft-com:vml" xmlns:wp14="http://schemas.microsoft.com/office/word/2010/wordprocessingDrawing" xmlns:wp="http://schemas.openxmlformats.org/drawingml/2006/wordprocessingDrawing" xmlns:w10="urn:schemas-microsoft-com:office:word" xmlns:w="http://schemas.openxmlformats.org/wordprocessingml/2006/main" xmlns:w14="http://schemas.microsoft.com/office/word/2010/wordml" xmlns:wpg="http://schemas.microsoft.com/office/word/2010/wordprocessingGroup" xmlns:wpi="http://schemas.microsoft.com/office/word/2010/wordprocessingInk" xmlns:wne="http://schemas.microsoft.com/office/word/2006/wordml" xmlns:wps="http://schemas.microsoft.com/office/word/2010/wordprocessingShape" mc:Ignorable="w14 wp14">
+<w:footnotes xmlns:wpc="http://schemas.microsoft.com/office/word/2010/wordprocessingCanvas" xmlns:mc="http://schemas.openxmlformats.org/markup-compatibility/2006" xmlns:o="urn:schemas-microsoft-com:office:office" xmlns:r="http://schemas.openxmlformats.org/officeDocument/2006/relationships" xmlns:m="http://schemas.openxmlformats.org/officeDocument/2006/math" xmlns:v="urn:schemas-microsoft-com:vml" xmlns:wp14="http://schemas.microsoft.com/office/word/2010/wordprocessingDrawing" xmlns:wp="http://schemas.openxmlformats.org/drawingml/2006/wordprocessingDrawing" xmlns:w10="urn:schemas-microsoft-com:office:word" xmlns:w="http://schemas.openxmlformats.org/wordprocessingml/2006/main" xmlns:w14="http://schemas.microsoft.com/office/word/2010/wordml" xmlns:w15="http://schemas.microsoft.com/office/word/2012/wordml" xmlns:wpg="http://schemas.microsoft.com/office/word/2010/wordprocessingGroup" xmlns:wpi="http://schemas.microsoft.com/office/word/2010/wordprocessingInk" xmlns:wne="http://schemas.microsoft.com/office/word/2006/wordml" xmlns:wps="http://schemas.microsoft.com/office/word/2010/wordprocessingShape" mc:Ignorable="w14 w15 wp14">
   <w:footnote w:type="separator" w:id="-1">
     <w:p>
       <w:pPr>
@@ -1386,7 +1559,7 @@
 </file>
 
 <file path=word/header1.xml><?xml version="1.0" encoding="utf-8"?>
-<w:hdr xmlns:wpc="http://schemas.microsoft.com/office/word/2010/wordprocessingCanvas" xmlns:mc="http://schemas.openxmlformats.org/markup-compatibility/2006" xmlns:o="urn:schemas-microsoft-com:office:office" xmlns:r="http://schemas.openxmlformats.org/officeDocument/2006/relationships" xmlns:m="http://schemas.openxmlformats.org/officeDocument/2006/math" xmlns:v="urn:schemas-microsoft-com:vml" xmlns:wp14="http://schemas.microsoft.com/office/word/2010/wordprocessingDrawing" xmlns:wp="http://schemas.openxmlformats.org/drawingml/2006/wordprocessingDrawing" xmlns:w10="urn:schemas-microsoft-com:office:word" xmlns:w="http://schemas.openxmlformats.org/wordprocessingml/2006/main" xmlns:w14="http://schemas.microsoft.com/office/word/2010/wordml" xmlns:wpg="http://schemas.microsoft.com/office/word/2010/wordprocessingGroup" xmlns:wpi="http://schemas.microsoft.com/office/word/2010/wordprocessingInk" xmlns:wne="http://schemas.microsoft.com/office/word/2006/wordml" xmlns:wps="http://schemas.microsoft.com/office/word/2010/wordprocessingShape" mc:Ignorable="w14 wp14">
+<w:hdr xmlns:wpc="http://schemas.microsoft.com/office/word/2010/wordprocessingCanvas" xmlns:mc="http://schemas.openxmlformats.org/markup-compatibility/2006" xmlns:o="urn:schemas-microsoft-com:office:office" xmlns:r="http://schemas.openxmlformats.org/officeDocument/2006/relationships" xmlns:m="http://schemas.openxmlformats.org/officeDocument/2006/math" xmlns:v="urn:schemas-microsoft-com:vml" xmlns:wp14="http://schemas.microsoft.com/office/word/2010/wordprocessingDrawing" xmlns:wp="http://schemas.openxmlformats.org/drawingml/2006/wordprocessingDrawing" xmlns:w10="urn:schemas-microsoft-com:office:word" xmlns:w="http://schemas.openxmlformats.org/wordprocessingml/2006/main" xmlns:w14="http://schemas.microsoft.com/office/word/2010/wordml" xmlns:w15="http://schemas.microsoft.com/office/word/2012/wordml" xmlns:wpg="http://schemas.microsoft.com/office/word/2010/wordprocessingGroup" xmlns:wpi="http://schemas.microsoft.com/office/word/2010/wordprocessingInk" xmlns:wne="http://schemas.microsoft.com/office/word/2006/wordml" xmlns:wps="http://schemas.microsoft.com/office/word/2010/wordprocessingShape" mc:Ignorable="w14 w15 wp14">
   <w:sdt>
     <w:sdtPr>
       <w:id w:val="-510920514"/>
@@ -1419,7 +1592,7 @@
           <w:rPr>
             <w:noProof/>
           </w:rPr>
-          <w:t>2</w:t>
+          <w:t>3</w:t>
         </w:r>
         <w:r>
           <w:rPr>
@@ -1439,7 +1612,7 @@
 </file>
 
 <file path=word/numbering.xml><?xml version="1.0" encoding="utf-8"?>
-<w:numbering xmlns:wpc="http://schemas.microsoft.com/office/word/2010/wordprocessingCanvas" xmlns:mc="http://schemas.openxmlformats.org/markup-compatibility/2006" xmlns:o="urn:schemas-microsoft-com:office:office" xmlns:r="http://schemas.openxmlformats.org/officeDocument/2006/relationships" xmlns:m="http://schemas.openxmlformats.org/officeDocument/2006/math" xmlns:v="urn:schemas-microsoft-com:vml" xmlns:wp14="http://schemas.microsoft.com/office/word/2010/wordprocessingDrawing" xmlns:wp="http://schemas.openxmlformats.org/drawingml/2006/wordprocessingDrawing" xmlns:w10="urn:schemas-microsoft-com:office:word" xmlns:w="http://schemas.openxmlformats.org/wordprocessingml/2006/main" xmlns:w14="http://schemas.microsoft.com/office/word/2010/wordml" xmlns:wpg="http://schemas.microsoft.com/office/word/2010/wordprocessingGroup" xmlns:wpi="http://schemas.microsoft.com/office/word/2010/wordprocessingInk" xmlns:wne="http://schemas.microsoft.com/office/word/2006/wordml" xmlns:wps="http://schemas.microsoft.com/office/word/2010/wordprocessingShape" mc:Ignorable="w14 wp14">
+<w:numbering xmlns:wpc="http://schemas.microsoft.com/office/word/2010/wordprocessingCanvas" xmlns:mc="http://schemas.openxmlformats.org/markup-compatibility/2006" xmlns:o="urn:schemas-microsoft-com:office:office" xmlns:r="http://schemas.openxmlformats.org/officeDocument/2006/relationships" xmlns:m="http://schemas.openxmlformats.org/officeDocument/2006/math" xmlns:v="urn:schemas-microsoft-com:vml" xmlns:wp14="http://schemas.microsoft.com/office/word/2010/wordprocessingDrawing" xmlns:wp="http://schemas.openxmlformats.org/drawingml/2006/wordprocessingDrawing" xmlns:w10="urn:schemas-microsoft-com:office:word" xmlns:w="http://schemas.openxmlformats.org/wordprocessingml/2006/main" xmlns:w14="http://schemas.microsoft.com/office/word/2010/wordml" xmlns:w15="http://schemas.microsoft.com/office/word/2012/wordml" xmlns:wpg="http://schemas.microsoft.com/office/word/2010/wordprocessingGroup" xmlns:wpi="http://schemas.microsoft.com/office/word/2010/wordprocessingInk" xmlns:wne="http://schemas.microsoft.com/office/word/2006/wordml" xmlns:wps="http://schemas.microsoft.com/office/word/2010/wordprocessingShape" mc:Ignorable="w14 w15 wp14">
   <w:abstractNum w:abstractNumId="0">
     <w:nsid w:val="05460025"/>
     <w:multiLevelType w:val="hybridMultilevel"/>
@@ -2062,7 +2235,7 @@
 </file>
 
 <file path=word/styles.xml><?xml version="1.0" encoding="utf-8"?>
-<w:styles xmlns:mc="http://schemas.openxmlformats.org/markup-compatibility/2006" xmlns:r="http://schemas.openxmlformats.org/officeDocument/2006/relationships" xmlns:w="http://schemas.openxmlformats.org/wordprocessingml/2006/main" xmlns:w14="http://schemas.microsoft.com/office/word/2010/wordml" mc:Ignorable="w14">
+<w:styles xmlns:mc="http://schemas.openxmlformats.org/markup-compatibility/2006" xmlns:r="http://schemas.openxmlformats.org/officeDocument/2006/relationships" xmlns:w="http://schemas.openxmlformats.org/wordprocessingml/2006/main" xmlns:w14="http://schemas.microsoft.com/office/word/2010/wordml" xmlns:w15="http://schemas.microsoft.com/office/word/2012/wordml" mc:Ignorable="w14 w15">
   <w:docDefaults>
     <w:rPrDefault>
       <w:rPr>
@@ -2078,144 +2251,378 @@
       </w:pPr>
     </w:pPrDefault>
   </w:docDefaults>
-  <w:latentStyles w:defLockedState="0" w:defUIPriority="99" w:defSemiHidden="1" w:defUnhideWhenUsed="1" w:defQFormat="0" w:count="267">
-    <w:lsdException w:name="Normal" w:semiHidden="0" w:uiPriority="0" w:unhideWhenUsed="0" w:qFormat="1"/>
-    <w:lsdException w:name="heading 1" w:semiHidden="0" w:uiPriority="9" w:unhideWhenUsed="0" w:qFormat="1"/>
-    <w:lsdException w:name="heading 2" w:uiPriority="9" w:qFormat="1"/>
-    <w:lsdException w:name="heading 3" w:uiPriority="9" w:qFormat="1"/>
-    <w:lsdException w:name="heading 4" w:uiPriority="9" w:qFormat="1"/>
-    <w:lsdException w:name="heading 5" w:uiPriority="9" w:qFormat="1"/>
-    <w:lsdException w:name="heading 6" w:uiPriority="9" w:qFormat="1"/>
-    <w:lsdException w:name="heading 7" w:uiPriority="9" w:qFormat="1"/>
-    <w:lsdException w:name="heading 8" w:uiPriority="9" w:qFormat="1"/>
-    <w:lsdException w:name="heading 9" w:uiPriority="9" w:qFormat="1"/>
-    <w:lsdException w:name="toc 1" w:uiPriority="39"/>
-    <w:lsdException w:name="toc 2" w:uiPriority="39"/>
-    <w:lsdException w:name="toc 3" w:uiPriority="39"/>
-    <w:lsdException w:name="toc 4" w:uiPriority="39"/>
-    <w:lsdException w:name="toc 5" w:uiPriority="39"/>
-    <w:lsdException w:name="toc 6" w:uiPriority="39"/>
-    <w:lsdException w:name="toc 7" w:uiPriority="39"/>
-    <w:lsdException w:name="toc 8" w:uiPriority="39"/>
-    <w:lsdException w:name="toc 9" w:uiPriority="39"/>
-    <w:lsdException w:name="caption" w:uiPriority="35" w:qFormat="1"/>
-    <w:lsdException w:name="Title" w:semiHidden="0" w:uiPriority="10" w:unhideWhenUsed="0" w:qFormat="1"/>
-    <w:lsdException w:name="Default Paragraph Font" w:uiPriority="1"/>
-    <w:lsdException w:name="Subtitle" w:semiHidden="0" w:uiPriority="11" w:unhideWhenUsed="0" w:qFormat="1"/>
-    <w:lsdException w:name="Strong" w:semiHidden="0" w:uiPriority="22" w:unhideWhenUsed="0" w:qFormat="1"/>
-    <w:lsdException w:name="Emphasis" w:semiHidden="0" w:uiPriority="20" w:unhideWhenUsed="0" w:qFormat="1"/>
-    <w:lsdException w:name="Table Grid" w:semiHidden="0" w:uiPriority="59" w:unhideWhenUsed="0"/>
-    <w:lsdException w:name="Placeholder Text" w:unhideWhenUsed="0"/>
-    <w:lsdException w:name="No Spacing" w:semiHidden="0" w:uiPriority="1" w:unhideWhenUsed="0" w:qFormat="1"/>
-    <w:lsdException w:name="Light Shading" w:semiHidden="0" w:uiPriority="60" w:unhideWhenUsed="0"/>
-    <w:lsdException w:name="Light List" w:semiHidden="0" w:uiPriority="61" w:unhideWhenUsed="0"/>
-    <w:lsdException w:name="Light Grid" w:semiHidden="0" w:uiPriority="62" w:unhideWhenUsed="0"/>
-    <w:lsdException w:name="Medium Shading 1" w:semiHidden="0" w:uiPriority="63" w:unhideWhenUsed="0"/>
-    <w:lsdException w:name="Medium Shading 2" w:semiHidden="0" w:uiPriority="64" w:unhideWhenUsed="0"/>
-    <w:lsdException w:name="Medium List 1" w:semiHidden="0" w:uiPriority="65" w:unhideWhenUsed="0"/>
-    <w:lsdException w:name="Medium List 2" w:semiHidden="0" w:uiPriority="66" w:unhideWhenUsed="0"/>
-    <w:lsdException w:name="Medium Grid 1" w:semiHidden="0" w:uiPriority="67" w:unhideWhenUsed="0"/>
-    <w:lsdException w:name="Medium Grid 2" w:semiHidden="0" w:uiPriority="68" w:unhideWhenUsed="0"/>
-    <w:lsdException w:name="Medium Grid 3" w:semiHidden="0" w:uiPriority="69" w:unhideWhenUsed="0"/>
-    <w:lsdException w:name="Dark List" w:semiHidden="0" w:uiPriority="70" w:unhideWhenUsed="0"/>
-    <w:lsdException w:name="Colorful Shading" w:semiHidden="0" w:uiPriority="71" w:unhideWhenUsed="0"/>
-    <w:lsdException w:name="Colorful List" w:semiHidden="0" w:uiPriority="72" w:unhideWhenUsed="0"/>
-    <w:lsdException w:name="Colorful Grid" w:semiHidden="0" w:uiPriority="73" w:unhideWhenUsed="0"/>
-    <w:lsdException w:name="Light Shading Accent 1" w:semiHidden="0" w:uiPriority="60" w:unhideWhenUsed="0"/>
-    <w:lsdException w:name="Light List Accent 1" w:semiHidden="0" w:uiPriority="61" w:unhideWhenUsed="0"/>
-    <w:lsdException w:name="Light Grid Accent 1" w:semiHidden="0" w:uiPriority="62" w:unhideWhenUsed="0"/>
-    <w:lsdException w:name="Medium Shading 1 Accent 1" w:semiHidden="0" w:uiPriority="63" w:unhideWhenUsed="0"/>
-    <w:lsdException w:name="Medium Shading 2 Accent 1" w:semiHidden="0" w:uiPriority="64" w:unhideWhenUsed="0"/>
-    <w:lsdException w:name="Medium List 1 Accent 1" w:semiHidden="0" w:uiPriority="65" w:unhideWhenUsed="0"/>
-    <w:lsdException w:name="Revision" w:unhideWhenUsed="0"/>
-    <w:lsdException w:name="List Paragraph" w:semiHidden="0" w:uiPriority="34" w:unhideWhenUsed="0" w:qFormat="1"/>
-    <w:lsdException w:name="Quote" w:semiHidden="0" w:uiPriority="29" w:unhideWhenUsed="0" w:qFormat="1"/>
-    <w:lsdException w:name="Intense Quote" w:semiHidden="0" w:uiPriority="30" w:unhideWhenUsed="0" w:qFormat="1"/>
-    <w:lsdException w:name="Medium List 2 Accent 1" w:semiHidden="0" w:uiPriority="66" w:unhideWhenUsed="0"/>
-    <w:lsdException w:name="Medium Grid 1 Accent 1" w:semiHidden="0" w:uiPriority="67" w:unhideWhenUsed="0"/>
-    <w:lsdException w:name="Medium Grid 2 Accent 1" w:semiHidden="0" w:uiPriority="68" w:unhideWhenUsed="0"/>
-    <w:lsdException w:name="Medium Grid 3 Accent 1" w:semiHidden="0" w:uiPriority="69" w:unhideWhenUsed="0"/>
-    <w:lsdException w:name="Dark List Accent 1" w:semiHidden="0" w:uiPriority="70" w:unhideWhenUsed="0"/>
-    <w:lsdException w:name="Colorful Shading Accent 1" w:semiHidden="0" w:uiPriority="71" w:unhideWhenUsed="0"/>
-    <w:lsdException w:name="Colorful List Accent 1" w:semiHidden="0" w:uiPriority="72" w:unhideWhenUsed="0"/>
-    <w:lsdException w:name="Colorful Grid Accent 1" w:semiHidden="0" w:uiPriority="73" w:unhideWhenUsed="0"/>
-    <w:lsdException w:name="Light Shading Accent 2" w:semiHidden="0" w:uiPriority="60" w:unhideWhenUsed="0"/>
-    <w:lsdException w:name="Light List Accent 2" w:semiHidden="0" w:uiPriority="61" w:unhideWhenUsed="0"/>
-    <w:lsdException w:name="Light Grid Accent 2" w:semiHidden="0" w:uiPriority="62" w:unhideWhenUsed="0"/>
-    <w:lsdException w:name="Medium Shading 1 Accent 2" w:semiHidden="0" w:uiPriority="63" w:unhideWhenUsed="0"/>
-    <w:lsdException w:name="Medium Shading 2 Accent 2" w:semiHidden="0" w:uiPriority="64" w:unhideWhenUsed="0"/>
-    <w:lsdException w:name="Medium List 1 Accent 2" w:semiHidden="0" w:uiPriority="65" w:unhideWhenUsed="0"/>
-    <w:lsdException w:name="Medium List 2 Accent 2" w:semiHidden="0" w:uiPriority="66" w:unhideWhenUsed="0"/>
-    <w:lsdException w:name="Medium Grid 1 Accent 2" w:semiHidden="0" w:uiPriority="67" w:unhideWhenUsed="0"/>
-    <w:lsdException w:name="Medium Grid 2 Accent 2" w:semiHidden="0" w:uiPriority="68" w:unhideWhenUsed="0"/>
-    <w:lsdException w:name="Medium Grid 3 Accent 2" w:semiHidden="0" w:uiPriority="69" w:unhideWhenUsed="0"/>
-    <w:lsdException w:name="Dark List Accent 2" w:semiHidden="0" w:uiPriority="70" w:unhideWhenUsed="0"/>
-    <w:lsdException w:name="Colorful Shading Accent 2" w:semiHidden="0" w:uiPriority="71" w:unhideWhenUsed="0"/>
-    <w:lsdException w:name="Colorful List Accent 2" w:semiHidden="0" w:uiPriority="72" w:unhideWhenUsed="0"/>
-    <w:lsdException w:name="Colorful Grid Accent 2" w:semiHidden="0" w:uiPriority="73" w:unhideWhenUsed="0"/>
-    <w:lsdException w:name="Light Shading Accent 3" w:semiHidden="0" w:uiPriority="60" w:unhideWhenUsed="0"/>
-    <w:lsdException w:name="Light List Accent 3" w:semiHidden="0" w:uiPriority="61" w:unhideWhenUsed="0"/>
-    <w:lsdException w:name="Light Grid Accent 3" w:semiHidden="0" w:uiPriority="62" w:unhideWhenUsed="0"/>
-    <w:lsdException w:name="Medium Shading 1 Accent 3" w:semiHidden="0" w:uiPriority="63" w:unhideWhenUsed="0"/>
-    <w:lsdException w:name="Medium Shading 2 Accent 3" w:semiHidden="0" w:uiPriority="64" w:unhideWhenUsed="0"/>
-    <w:lsdException w:name="Medium List 1 Accent 3" w:semiHidden="0" w:uiPriority="65" w:unhideWhenUsed="0"/>
-    <w:lsdException w:name="Medium List 2 Accent 3" w:semiHidden="0" w:uiPriority="66" w:unhideWhenUsed="0"/>
-    <w:lsdException w:name="Medium Grid 1 Accent 3" w:semiHidden="0" w:uiPriority="67" w:unhideWhenUsed="0"/>
-    <w:lsdException w:name="Medium Grid 2 Accent 3" w:semiHidden="0" w:uiPriority="68" w:unhideWhenUsed="0"/>
-    <w:lsdException w:name="Medium Grid 3 Accent 3" w:semiHidden="0" w:uiPriority="69" w:unhideWhenUsed="0"/>
-    <w:lsdException w:name="Dark List Accent 3" w:semiHidden="0" w:uiPriority="70" w:unhideWhenUsed="0"/>
-    <w:lsdException w:name="Colorful Shading Accent 3" w:semiHidden="0" w:uiPriority="71" w:unhideWhenUsed="0"/>
-    <w:lsdException w:name="Colorful List Accent 3" w:semiHidden="0" w:uiPriority="72" w:unhideWhenUsed="0"/>
-    <w:lsdException w:name="Colorful Grid Accent 3" w:semiHidden="0" w:uiPriority="73" w:unhideWhenUsed="0"/>
-    <w:lsdException w:name="Light Shading Accent 4" w:semiHidden="0" w:uiPriority="60" w:unhideWhenUsed="0"/>
-    <w:lsdException w:name="Light List Accent 4" w:semiHidden="0" w:uiPriority="61" w:unhideWhenUsed="0"/>
-    <w:lsdException w:name="Light Grid Accent 4" w:semiHidden="0" w:uiPriority="62" w:unhideWhenUsed="0"/>
-    <w:lsdException w:name="Medium Shading 1 Accent 4" w:semiHidden="0" w:uiPriority="63" w:unhideWhenUsed="0"/>
-    <w:lsdException w:name="Medium Shading 2 Accent 4" w:semiHidden="0" w:uiPriority="64" w:unhideWhenUsed="0"/>
-    <w:lsdException w:name="Medium List 1 Accent 4" w:semiHidden="0" w:uiPriority="65" w:unhideWhenUsed="0"/>
-    <w:lsdException w:name="Medium List 2 Accent 4" w:semiHidden="0" w:uiPriority="66" w:unhideWhenUsed="0"/>
-    <w:lsdException w:name="Medium Grid 1 Accent 4" w:semiHidden="0" w:uiPriority="67" w:unhideWhenUsed="0"/>
-    <w:lsdException w:name="Medium Grid 2 Accent 4" w:semiHidden="0" w:uiPriority="68" w:unhideWhenUsed="0"/>
-    <w:lsdException w:name="Medium Grid 3 Accent 4" w:semiHidden="0" w:uiPriority="69" w:unhideWhenUsed="0"/>
-    <w:lsdException w:name="Dark List Accent 4" w:semiHidden="0" w:uiPriority="70" w:unhideWhenUsed="0"/>
-    <w:lsdException w:name="Colorful Shading Accent 4" w:semiHidden="0" w:uiPriority="71" w:unhideWhenUsed="0"/>
-    <w:lsdException w:name="Colorful List Accent 4" w:semiHidden="0" w:uiPriority="72" w:unhideWhenUsed="0"/>
-    <w:lsdException w:name="Colorful Grid Accent 4" w:semiHidden="0" w:uiPriority="73" w:unhideWhenUsed="0"/>
-    <w:lsdException w:name="Light Shading Accent 5" w:semiHidden="0" w:uiPriority="60" w:unhideWhenUsed="0"/>
-    <w:lsdException w:name="Light List Accent 5" w:semiHidden="0" w:uiPriority="61" w:unhideWhenUsed="0"/>
-    <w:lsdException w:name="Light Grid Accent 5" w:semiHidden="0" w:uiPriority="62" w:unhideWhenUsed="0"/>
-    <w:lsdException w:name="Medium Shading 1 Accent 5" w:semiHidden="0" w:uiPriority="63" w:unhideWhenUsed="0"/>
-    <w:lsdException w:name="Medium Shading 2 Accent 5" w:semiHidden="0" w:uiPriority="64" w:unhideWhenUsed="0"/>
-    <w:lsdException w:name="Medium List 1 Accent 5" w:semiHidden="0" w:uiPriority="65" w:unhideWhenUsed="0"/>
-    <w:lsdException w:name="Medium List 2 Accent 5" w:semiHidden="0" w:uiPriority="66" w:unhideWhenUsed="0"/>
-    <w:lsdException w:name="Medium Grid 1 Accent 5" w:semiHidden="0" w:uiPriority="67" w:unhideWhenUsed="0"/>
-    <w:lsdException w:name="Medium Grid 2 Accent 5" w:semiHidden="0" w:uiPriority="68" w:unhideWhenUsed="0"/>
-    <w:lsdException w:name="Medium Grid 3 Accent 5" w:semiHidden="0" w:uiPriority="69" w:unhideWhenUsed="0"/>
-    <w:lsdException w:name="Dark List Accent 5" w:semiHidden="0" w:uiPriority="70" w:unhideWhenUsed="0"/>
-    <w:lsdException w:name="Colorful Shading Accent 5" w:semiHidden="0" w:uiPriority="71" w:unhideWhenUsed="0"/>
-    <w:lsdException w:name="Colorful List Accent 5" w:semiHidden="0" w:uiPriority="72" w:unhideWhenUsed="0"/>
-    <w:lsdException w:name="Colorful Grid Accent 5" w:semiHidden="0" w:uiPriority="73" w:unhideWhenUsed="0"/>
-    <w:lsdException w:name="Light Shading Accent 6" w:semiHidden="0" w:uiPriority="60" w:unhideWhenUsed="0"/>
-    <w:lsdException w:name="Light List Accent 6" w:semiHidden="0" w:uiPriority="61" w:unhideWhenUsed="0"/>
-    <w:lsdException w:name="Light Grid Accent 6" w:semiHidden="0" w:uiPriority="62" w:unhideWhenUsed="0"/>
-    <w:lsdException w:name="Medium Shading 1 Accent 6" w:semiHidden="0" w:uiPriority="63" w:unhideWhenUsed="0"/>
-    <w:lsdException w:name="Medium Shading 2 Accent 6" w:semiHidden="0" w:uiPriority="64" w:unhideWhenUsed="0"/>
-    <w:lsdException w:name="Medium List 1 Accent 6" w:semiHidden="0" w:uiPriority="65" w:unhideWhenUsed="0"/>
-    <w:lsdException w:name="Medium List 2 Accent 6" w:semiHidden="0" w:uiPriority="66" w:unhideWhenUsed="0"/>
-    <w:lsdException w:name="Medium Grid 1 Accent 6" w:semiHidden="0" w:uiPriority="67" w:unhideWhenUsed="0"/>
-    <w:lsdException w:name="Medium Grid 2 Accent 6" w:semiHidden="0" w:uiPriority="68" w:unhideWhenUsed="0"/>
-    <w:lsdException w:name="Medium Grid 3 Accent 6" w:semiHidden="0" w:uiPriority="69" w:unhideWhenUsed="0"/>
-    <w:lsdException w:name="Dark List Accent 6" w:semiHidden="0" w:uiPriority="70" w:unhideWhenUsed="0"/>
-    <w:lsdException w:name="Colorful Shading Accent 6" w:semiHidden="0" w:uiPriority="71" w:unhideWhenUsed="0"/>
-    <w:lsdException w:name="Colorful List Accent 6" w:semiHidden="0" w:uiPriority="72" w:unhideWhenUsed="0"/>
-    <w:lsdException w:name="Colorful Grid Accent 6" w:semiHidden="0" w:uiPriority="73" w:unhideWhenUsed="0"/>
-    <w:lsdException w:name="Subtle Emphasis" w:semiHidden="0" w:uiPriority="19" w:unhideWhenUsed="0" w:qFormat="1"/>
-    <w:lsdException w:name="Intense Emphasis" w:semiHidden="0" w:uiPriority="21" w:unhideWhenUsed="0" w:qFormat="1"/>
-    <w:lsdException w:name="Subtle Reference" w:semiHidden="0" w:uiPriority="31" w:unhideWhenUsed="0" w:qFormat="1"/>
-    <w:lsdException w:name="Intense Reference" w:semiHidden="0" w:uiPriority="32" w:unhideWhenUsed="0" w:qFormat="1"/>
-    <w:lsdException w:name="Book Title" w:semiHidden="0" w:uiPriority="33" w:unhideWhenUsed="0" w:qFormat="1"/>
-    <w:lsdException w:name="Bibliography" w:uiPriority="37"/>
-    <w:lsdException w:name="TOC Heading" w:uiPriority="39" w:qFormat="1"/>
+  <w:latentStyles w:defLockedState="0" w:defUIPriority="99" w:defSemiHidden="0" w:defUnhideWhenUsed="0" w:defQFormat="0" w:count="371">
+    <w:lsdException w:name="Normal" w:uiPriority="0" w:qFormat="1"/>
+    <w:lsdException w:name="heading 1" w:uiPriority="9" w:qFormat="1"/>
+    <w:lsdException w:name="heading 2" w:semiHidden="1" w:uiPriority="9" w:unhideWhenUsed="1" w:qFormat="1"/>
+    <w:lsdException w:name="heading 3" w:semiHidden="1" w:uiPriority="9" w:unhideWhenUsed="1" w:qFormat="1"/>
+    <w:lsdException w:name="heading 4" w:semiHidden="1" w:uiPriority="9" w:unhideWhenUsed="1" w:qFormat="1"/>
+    <w:lsdException w:name="heading 5" w:semiHidden="1" w:uiPriority="9" w:unhideWhenUsed="1" w:qFormat="1"/>
+    <w:lsdException w:name="heading 6" w:semiHidden="1" w:uiPriority="9" w:unhideWhenUsed="1" w:qFormat="1"/>
+    <w:lsdException w:name="heading 7" w:semiHidden="1" w:uiPriority="9" w:unhideWhenUsed="1" w:qFormat="1"/>
+    <w:lsdException w:name="heading 8" w:semiHidden="1" w:uiPriority="9" w:unhideWhenUsed="1" w:qFormat="1"/>
+    <w:lsdException w:name="heading 9" w:semiHidden="1" w:uiPriority="9" w:unhideWhenUsed="1" w:qFormat="1"/>
+    <w:lsdException w:name="index 1" w:semiHidden="1" w:unhideWhenUsed="1"/>
+    <w:lsdException w:name="index 2" w:semiHidden="1" w:unhideWhenUsed="1"/>
+    <w:lsdException w:name="index 3" w:semiHidden="1" w:unhideWhenUsed="1"/>
+    <w:lsdException w:name="index 4" w:semiHidden="1" w:unhideWhenUsed="1"/>
+    <w:lsdException w:name="index 5" w:semiHidden="1" w:unhideWhenUsed="1"/>
+    <w:lsdException w:name="index 6" w:semiHidden="1" w:unhideWhenUsed="1"/>
+    <w:lsdException w:name="index 7" w:semiHidden="1" w:unhideWhenUsed="1"/>
+    <w:lsdException w:name="index 8" w:semiHidden="1" w:unhideWhenUsed="1"/>
+    <w:lsdException w:name="index 9" w:semiHidden="1" w:unhideWhenUsed="1"/>
+    <w:lsdException w:name="toc 1" w:semiHidden="1" w:uiPriority="39" w:unhideWhenUsed="1"/>
+    <w:lsdException w:name="toc 2" w:semiHidden="1" w:uiPriority="39" w:unhideWhenUsed="1"/>
+    <w:lsdException w:name="toc 3" w:semiHidden="1" w:uiPriority="39" w:unhideWhenUsed="1"/>
+    <w:lsdException w:name="toc 4" w:semiHidden="1" w:uiPriority="39" w:unhideWhenUsed="1"/>
+    <w:lsdException w:name="toc 5" w:semiHidden="1" w:uiPriority="39" w:unhideWhenUsed="1"/>
+    <w:lsdException w:name="toc 6" w:semiHidden="1" w:uiPriority="39" w:unhideWhenUsed="1"/>
+    <w:lsdException w:name="toc 7" w:semiHidden="1" w:uiPriority="39" w:unhideWhenUsed="1"/>
+    <w:lsdException w:name="toc 8" w:semiHidden="1" w:uiPriority="39" w:unhideWhenUsed="1"/>
+    <w:lsdException w:name="toc 9" w:semiHidden="1" w:uiPriority="39" w:unhideWhenUsed="1"/>
+    <w:lsdException w:name="Normal Indent" w:semiHidden="1" w:unhideWhenUsed="1"/>
+    <w:lsdException w:name="footnote text" w:semiHidden="1" w:unhideWhenUsed="1"/>
+    <w:lsdException w:name="annotation text" w:semiHidden="1" w:unhideWhenUsed="1"/>
+    <w:lsdException w:name="header" w:semiHidden="1" w:unhideWhenUsed="1"/>
+    <w:lsdException w:name="footer" w:semiHidden="1" w:unhideWhenUsed="1"/>
+    <w:lsdException w:name="index heading" w:semiHidden="1" w:unhideWhenUsed="1"/>
+    <w:lsdException w:name="caption" w:semiHidden="1" w:uiPriority="35" w:unhideWhenUsed="1" w:qFormat="1"/>
+    <w:lsdException w:name="table of figures" w:semiHidden="1" w:unhideWhenUsed="1"/>
+    <w:lsdException w:name="envelope address" w:semiHidden="1" w:unhideWhenUsed="1"/>
+    <w:lsdException w:name="envelope return" w:semiHidden="1" w:unhideWhenUsed="1"/>
+    <w:lsdException w:name="footnote reference" w:semiHidden="1" w:unhideWhenUsed="1"/>
+    <w:lsdException w:name="annotation reference" w:semiHidden="1" w:unhideWhenUsed="1"/>
+    <w:lsdException w:name="line number" w:semiHidden="1" w:unhideWhenUsed="1"/>
+    <w:lsdException w:name="page number" w:semiHidden="1" w:unhideWhenUsed="1"/>
+    <w:lsdException w:name="endnote reference" w:semiHidden="1" w:unhideWhenUsed="1"/>
+    <w:lsdException w:name="endnote text" w:semiHidden="1" w:unhideWhenUsed="1"/>
+    <w:lsdException w:name="table of authorities" w:semiHidden="1" w:unhideWhenUsed="1"/>
+    <w:lsdException w:name="macro" w:semiHidden="1" w:unhideWhenUsed="1"/>
+    <w:lsdException w:name="toa heading" w:semiHidden="1" w:unhideWhenUsed="1"/>
+    <w:lsdException w:name="List" w:semiHidden="1" w:unhideWhenUsed="1"/>
+    <w:lsdException w:name="List Bullet" w:semiHidden="1" w:unhideWhenUsed="1"/>
+    <w:lsdException w:name="List Number" w:semiHidden="1" w:unhideWhenUsed="1"/>
+    <w:lsdException w:name="List 2" w:semiHidden="1" w:unhideWhenUsed="1"/>
+    <w:lsdException w:name="List 3" w:semiHidden="1" w:unhideWhenUsed="1"/>
+    <w:lsdException w:name="List 4" w:semiHidden="1" w:unhideWhenUsed="1"/>
+    <w:lsdException w:name="List 5" w:semiHidden="1" w:unhideWhenUsed="1"/>
+    <w:lsdException w:name="List Bullet 2" w:semiHidden="1" w:unhideWhenUsed="1"/>
+    <w:lsdException w:name="List Bullet 3" w:semiHidden="1" w:unhideWhenUsed="1"/>
+    <w:lsdException w:name="List Bullet 4" w:semiHidden="1" w:unhideWhenUsed="1"/>
+    <w:lsdException w:name="List Bullet 5" w:semiHidden="1" w:unhideWhenUsed="1"/>
+    <w:lsdException w:name="List Number 2" w:semiHidden="1" w:unhideWhenUsed="1"/>
+    <w:lsdException w:name="List Number 3" w:semiHidden="1" w:unhideWhenUsed="1"/>
+    <w:lsdException w:name="List Number 4" w:semiHidden="1" w:unhideWhenUsed="1"/>
+    <w:lsdException w:name="List Number 5" w:semiHidden="1" w:unhideWhenUsed="1"/>
+    <w:lsdException w:name="Title" w:uiPriority="10" w:qFormat="1"/>
+    <w:lsdException w:name="Closing" w:semiHidden="1" w:unhideWhenUsed="1"/>
+    <w:lsdException w:name="Signature" w:semiHidden="1" w:unhideWhenUsed="1"/>
+    <w:lsdException w:name="Default Paragraph Font" w:semiHidden="1" w:uiPriority="1" w:unhideWhenUsed="1"/>
+    <w:lsdException w:name="Body Text" w:semiHidden="1" w:unhideWhenUsed="1"/>
+    <w:lsdException w:name="Body Text Indent" w:semiHidden="1" w:unhideWhenUsed="1"/>
+    <w:lsdException w:name="List Continue" w:semiHidden="1" w:unhideWhenUsed="1"/>
+    <w:lsdException w:name="List Continue 2" w:semiHidden="1" w:unhideWhenUsed="1"/>
+    <w:lsdException w:name="List Continue 3" w:semiHidden="1" w:unhideWhenUsed="1"/>
+    <w:lsdException w:name="List Continue 4" w:semiHidden="1" w:unhideWhenUsed="1"/>
+    <w:lsdException w:name="List Continue 5" w:semiHidden="1" w:unhideWhenUsed="1"/>
+    <w:lsdException w:name="Message Header" w:semiHidden="1" w:unhideWhenUsed="1"/>
+    <w:lsdException w:name="Subtitle" w:uiPriority="11" w:qFormat="1"/>
+    <w:lsdException w:name="Salutation" w:semiHidden="1" w:unhideWhenUsed="1"/>
+    <w:lsdException w:name="Date" w:semiHidden="1" w:unhideWhenUsed="1"/>
+    <w:lsdException w:name="Body Text First Indent" w:semiHidden="1" w:unhideWhenUsed="1"/>
+    <w:lsdException w:name="Body Text First Indent 2" w:semiHidden="1" w:unhideWhenUsed="1"/>
+    <w:lsdException w:name="Note Heading" w:semiHidden="1" w:unhideWhenUsed="1"/>
+    <w:lsdException w:name="Body Text 2" w:semiHidden="1" w:unhideWhenUsed="1"/>
+    <w:lsdException w:name="Body Text 3" w:semiHidden="1" w:unhideWhenUsed="1"/>
+    <w:lsdException w:name="Body Text Indent 2" w:semiHidden="1" w:unhideWhenUsed="1"/>
+    <w:lsdException w:name="Body Text Indent 3" w:semiHidden="1" w:unhideWhenUsed="1"/>
+    <w:lsdException w:name="Block Text" w:semiHidden="1" w:unhideWhenUsed="1"/>
+    <w:lsdException w:name="Hyperlink" w:semiHidden="1" w:unhideWhenUsed="1"/>
+    <w:lsdException w:name="FollowedHyperlink" w:semiHidden="1" w:unhideWhenUsed="1"/>
+    <w:lsdException w:name="Strong" w:uiPriority="22" w:qFormat="1"/>
+    <w:lsdException w:name="Emphasis" w:uiPriority="20" w:qFormat="1"/>
+    <w:lsdException w:name="Document Map" w:semiHidden="1" w:unhideWhenUsed="1"/>
+    <w:lsdException w:name="Plain Text" w:semiHidden="1" w:unhideWhenUsed="1"/>
+    <w:lsdException w:name="E-mail Signature" w:semiHidden="1" w:unhideWhenUsed="1"/>
+    <w:lsdException w:name="HTML Top of Form" w:semiHidden="1" w:unhideWhenUsed="1"/>
+    <w:lsdException w:name="HTML Bottom of Form" w:semiHidden="1" w:unhideWhenUsed="1"/>
+    <w:lsdException w:name="Normal (Web)" w:semiHidden="1" w:unhideWhenUsed="1"/>
+    <w:lsdException w:name="HTML Acronym" w:semiHidden="1" w:unhideWhenUsed="1"/>
+    <w:lsdException w:name="HTML Address" w:semiHidden="1" w:unhideWhenUsed="1"/>
+    <w:lsdException w:name="HTML Cite" w:semiHidden="1" w:unhideWhenUsed="1"/>
+    <w:lsdException w:name="HTML Code" w:semiHidden="1" w:unhideWhenUsed="1"/>
+    <w:lsdException w:name="HTML Definition" w:semiHidden="1" w:unhideWhenUsed="1"/>
+    <w:lsdException w:name="HTML Keyboard" w:semiHidden="1" w:unhideWhenUsed="1"/>
+    <w:lsdException w:name="HTML Preformatted" w:semiHidden="1" w:unhideWhenUsed="1"/>
+    <w:lsdException w:name="HTML Sample" w:semiHidden="1" w:unhideWhenUsed="1"/>
+    <w:lsdException w:name="HTML Typewriter" w:semiHidden="1" w:unhideWhenUsed="1"/>
+    <w:lsdException w:name="HTML Variable" w:semiHidden="1" w:unhideWhenUsed="1"/>
+    <w:lsdException w:name="Normal Table" w:semiHidden="1" w:unhideWhenUsed="1"/>
+    <w:lsdException w:name="annotation subject" w:semiHidden="1" w:unhideWhenUsed="1"/>
+    <w:lsdException w:name="No List" w:semiHidden="1" w:unhideWhenUsed="1"/>
+    <w:lsdException w:name="Outline List 1" w:semiHidden="1" w:unhideWhenUsed="1"/>
+    <w:lsdException w:name="Outline List 2" w:semiHidden="1" w:unhideWhenUsed="1"/>
+    <w:lsdException w:name="Outline List 3" w:semiHidden="1" w:unhideWhenUsed="1"/>
+    <w:lsdException w:name="Table Simple 1" w:semiHidden="1" w:unhideWhenUsed="1"/>
+    <w:lsdException w:name="Table Simple 2" w:semiHidden="1" w:unhideWhenUsed="1"/>
+    <w:lsdException w:name="Table Simple 3" w:semiHidden="1" w:unhideWhenUsed="1"/>
+    <w:lsdException w:name="Table Classic 1" w:semiHidden="1" w:unhideWhenUsed="1"/>
+    <w:lsdException w:name="Table Classic 2" w:semiHidden="1" w:unhideWhenUsed="1"/>
+    <w:lsdException w:name="Table Classic 3" w:semiHidden="1" w:unhideWhenUsed="1"/>
+    <w:lsdException w:name="Table Classic 4" w:semiHidden="1" w:unhideWhenUsed="1"/>
+    <w:lsdException w:name="Table Colorful 1" w:semiHidden="1" w:unhideWhenUsed="1"/>
+    <w:lsdException w:name="Table Colorful 2" w:semiHidden="1" w:unhideWhenUsed="1"/>
+    <w:lsdException w:name="Table Colorful 3" w:semiHidden="1" w:unhideWhenUsed="1"/>
+    <w:lsdException w:name="Table Columns 1" w:semiHidden="1" w:unhideWhenUsed="1"/>
+    <w:lsdException w:name="Table Columns 2" w:semiHidden="1" w:unhideWhenUsed="1"/>
+    <w:lsdException w:name="Table Columns 3" w:semiHidden="1" w:unhideWhenUsed="1"/>
+    <w:lsdException w:name="Table Columns 4" w:semiHidden="1" w:unhideWhenUsed="1"/>
+    <w:lsdException w:name="Table Columns 5" w:semiHidden="1" w:unhideWhenUsed="1"/>
+    <w:lsdException w:name="Table Grid 1" w:semiHidden="1" w:unhideWhenUsed="1"/>
+    <w:lsdException w:name="Table Grid 2" w:semiHidden="1" w:unhideWhenUsed="1"/>
+    <w:lsdException w:name="Table Grid 3" w:semiHidden="1" w:unhideWhenUsed="1"/>
+    <w:lsdException w:name="Table Grid 4" w:semiHidden="1" w:unhideWhenUsed="1"/>
+    <w:lsdException w:name="Table Grid 5" w:semiHidden="1" w:unhideWhenUsed="1"/>
+    <w:lsdException w:name="Table Grid 6" w:semiHidden="1" w:unhideWhenUsed="1"/>
+    <w:lsdException w:name="Table Grid 7" w:semiHidden="1" w:unhideWhenUsed="1"/>
+    <w:lsdException w:name="Table Grid 8" w:semiHidden="1" w:unhideWhenUsed="1"/>
+    <w:lsdException w:name="Table List 1" w:semiHidden="1" w:unhideWhenUsed="1"/>
+    <w:lsdException w:name="Table List 2" w:semiHidden="1" w:unhideWhenUsed="1"/>
+    <w:lsdException w:name="Table List 3" w:semiHidden="1" w:unhideWhenUsed="1"/>
+    <w:lsdException w:name="Table List 4" w:semiHidden="1" w:unhideWhenUsed="1"/>
+    <w:lsdException w:name="Table List 5" w:semiHidden="1" w:unhideWhenUsed="1"/>
+    <w:lsdException w:name="Table List 6" w:semiHidden="1" w:unhideWhenUsed="1"/>
+    <w:lsdException w:name="Table List 7" w:semiHidden="1" w:unhideWhenUsed="1"/>
+    <w:lsdException w:name="Table List 8" w:semiHidden="1" w:unhideWhenUsed="1"/>
+    <w:lsdException w:name="Table 3D effects 1" w:semiHidden="1" w:unhideWhenUsed="1"/>
+    <w:lsdException w:name="Table 3D effects 2" w:semiHidden="1" w:unhideWhenUsed="1"/>
+    <w:lsdException w:name="Table 3D effects 3" w:semiHidden="1" w:unhideWhenUsed="1"/>
+    <w:lsdException w:name="Table Contemporary" w:semiHidden="1" w:unhideWhenUsed="1"/>
+    <w:lsdException w:name="Table Elegant" w:semiHidden="1" w:unhideWhenUsed="1"/>
+    <w:lsdException w:name="Table Professional" w:semiHidden="1" w:unhideWhenUsed="1"/>
+    <w:lsdException w:name="Table Subtle 1" w:semiHidden="1" w:unhideWhenUsed="1"/>
+    <w:lsdException w:name="Table Subtle 2" w:semiHidden="1" w:unhideWhenUsed="1"/>
+    <w:lsdException w:name="Table Web 1" w:semiHidden="1" w:unhideWhenUsed="1"/>
+    <w:lsdException w:name="Table Web 2" w:semiHidden="1" w:unhideWhenUsed="1"/>
+    <w:lsdException w:name="Table Web 3" w:semiHidden="1" w:unhideWhenUsed="1"/>
+    <w:lsdException w:name="Balloon Text" w:semiHidden="1" w:unhideWhenUsed="1"/>
+    <w:lsdException w:name="Table Grid" w:uiPriority="59"/>
+    <w:lsdException w:name="Table Theme" w:semiHidden="1" w:unhideWhenUsed="1"/>
+    <w:lsdException w:name="Placeholder Text" w:semiHidden="1"/>
+    <w:lsdException w:name="No Spacing" w:uiPriority="1" w:qFormat="1"/>
+    <w:lsdException w:name="Light Shading" w:uiPriority="60"/>
+    <w:lsdException w:name="Light List" w:uiPriority="61"/>
+    <w:lsdException w:name="Light Grid" w:uiPriority="62"/>
+    <w:lsdException w:name="Medium Shading 1" w:uiPriority="63"/>
+    <w:lsdException w:name="Medium Shading 2" w:uiPriority="64"/>
+    <w:lsdException w:name="Medium List 1" w:uiPriority="65"/>
+    <w:lsdException w:name="Medium List 2" w:uiPriority="66"/>
+    <w:lsdException w:name="Medium Grid 1" w:uiPriority="67"/>
+    <w:lsdException w:name="Medium Grid 2" w:uiPriority="68"/>
+    <w:lsdException w:name="Medium Grid 3" w:uiPriority="69"/>
+    <w:lsdException w:name="Dark List" w:uiPriority="70"/>
+    <w:lsdException w:name="Colorful Shading" w:uiPriority="71"/>
+    <w:lsdException w:name="Colorful List" w:uiPriority="72"/>
+    <w:lsdException w:name="Colorful Grid" w:uiPriority="73"/>
+    <w:lsdException w:name="Light Shading Accent 1" w:uiPriority="60"/>
+    <w:lsdException w:name="Light List Accent 1" w:uiPriority="61"/>
+    <w:lsdException w:name="Light Grid Accent 1" w:uiPriority="62"/>
+    <w:lsdException w:name="Medium Shading 1 Accent 1" w:uiPriority="63"/>
+    <w:lsdException w:name="Medium Shading 2 Accent 1" w:uiPriority="64"/>
+    <w:lsdException w:name="Medium List 1 Accent 1" w:uiPriority="65"/>
+    <w:lsdException w:name="Revision" w:semiHidden="1"/>
+    <w:lsdException w:name="List Paragraph" w:uiPriority="34" w:qFormat="1"/>
+    <w:lsdException w:name="Quote" w:uiPriority="29" w:qFormat="1"/>
+    <w:lsdException w:name="Intense Quote" w:uiPriority="30" w:qFormat="1"/>
+    <w:lsdException w:name="Medium List 2 Accent 1" w:uiPriority="66"/>
+    <w:lsdException w:name="Medium Grid 1 Accent 1" w:uiPriority="67"/>
+    <w:lsdException w:name="Medium Grid 2 Accent 1" w:uiPriority="68"/>
+    <w:lsdException w:name="Medium Grid 3 Accent 1" w:uiPriority="69"/>
+    <w:lsdException w:name="Dark List Accent 1" w:uiPriority="70"/>
+    <w:lsdException w:name="Colorful Shading Accent 1" w:uiPriority="71"/>
+    <w:lsdException w:name="Colorful List Accent 1" w:uiPriority="72"/>
+    <w:lsdException w:name="Colorful Grid Accent 1" w:uiPriority="73"/>
+    <w:lsdException w:name="Light Shading Accent 2" w:uiPriority="60"/>
+    <w:lsdException w:name="Light List Accent 2" w:uiPriority="61"/>
+    <w:lsdException w:name="Light Grid Accent 2" w:uiPriority="62"/>
+    <w:lsdException w:name="Medium Shading 1 Accent 2" w:uiPriority="63"/>
+    <w:lsdException w:name="Medium Shading 2 Accent 2" w:uiPriority="64"/>
+    <w:lsdException w:name="Medium List 1 Accent 2" w:uiPriority="65"/>
+    <w:lsdException w:name="Medium List 2 Accent 2" w:uiPriority="66"/>
+    <w:lsdException w:name="Medium Grid 1 Accent 2" w:uiPriority="67"/>
+    <w:lsdException w:name="Medium Grid 2 Accent 2" w:uiPriority="68"/>
+    <w:lsdException w:name="Medium Grid 3 Accent 2" w:uiPriority="69"/>
+    <w:lsdException w:name="Dark List Accent 2" w:uiPriority="70"/>
+    <w:lsdException w:name="Colorful Shading Accent 2" w:uiPriority="71"/>
+    <w:lsdException w:name="Colorful List Accent 2" w:uiPriority="72"/>
+    <w:lsdException w:name="Colorful Grid Accent 2" w:uiPriority="73"/>
+    <w:lsdException w:name="Light Shading Accent 3" w:uiPriority="60"/>
+    <w:lsdException w:name="Light List Accent 3" w:uiPriority="61"/>
+    <w:lsdException w:name="Light Grid Accent 3" w:uiPriority="62"/>
+    <w:lsdException w:name="Medium Shading 1 Accent 3" w:uiPriority="63"/>
+    <w:lsdException w:name="Medium Shading 2 Accent 3" w:uiPriority="64"/>
+    <w:lsdException w:name="Medium List 1 Accent 3" w:uiPriority="65"/>
+    <w:lsdException w:name="Medium List 2 Accent 3" w:uiPriority="66"/>
+    <w:lsdException w:name="Medium Grid 1 Accent 3" w:uiPriority="67"/>
+    <w:lsdException w:name="Medium Grid 2 Accent 3" w:uiPriority="68"/>
+    <w:lsdException w:name="Medium Grid 3 Accent 3" w:uiPriority="69"/>
+    <w:lsdException w:name="Dark List Accent 3" w:uiPriority="70"/>
+    <w:lsdException w:name="Colorful Shading Accent 3" w:uiPriority="71"/>
+    <w:lsdException w:name="Colorful List Accent 3" w:uiPriority="72"/>
+    <w:lsdException w:name="Colorful Grid Accent 3" w:uiPriority="73"/>
+    <w:lsdException w:name="Light Shading Accent 4" w:uiPriority="60"/>
+    <w:lsdException w:name="Light List Accent 4" w:uiPriority="61"/>
+    <w:lsdException w:name="Light Grid Accent 4" w:uiPriority="62"/>
+    <w:lsdException w:name="Medium Shading 1 Accent 4" w:uiPriority="63"/>
+    <w:lsdException w:name="Medium Shading 2 Accent 4" w:uiPriority="64"/>
+    <w:lsdException w:name="Medium List 1 Accent 4" w:uiPriority="65"/>
+    <w:lsdException w:name="Medium List 2 Accent 4" w:uiPriority="66"/>
+    <w:lsdException w:name="Medium Grid 1 Accent 4" w:uiPriority="67"/>
+    <w:lsdException w:name="Medium Grid 2 Accent 4" w:uiPriority="68"/>
+    <w:lsdException w:name="Medium Grid 3 Accent 4" w:uiPriority="69"/>
+    <w:lsdException w:name="Dark List Accent 4" w:uiPriority="70"/>
+    <w:lsdException w:name="Colorful Shading Accent 4" w:uiPriority="71"/>
+    <w:lsdException w:name="Colorful List Accent 4" w:uiPriority="72"/>
+    <w:lsdException w:name="Colorful Grid Accent 4" w:uiPriority="73"/>
+    <w:lsdException w:name="Light Shading Accent 5" w:uiPriority="60"/>
+    <w:lsdException w:name="Light List Accent 5" w:uiPriority="61"/>
+    <w:lsdException w:name="Light Grid Accent 5" w:uiPriority="62"/>
+    <w:lsdException w:name="Medium Shading 1 Accent 5" w:uiPriority="63"/>
+    <w:lsdException w:name="Medium Shading 2 Accent 5" w:uiPriority="64"/>
+    <w:lsdException w:name="Medium List 1 Accent 5" w:uiPriority="65"/>
+    <w:lsdException w:name="Medium List 2 Accent 5" w:uiPriority="66"/>
+    <w:lsdException w:name="Medium Grid 1 Accent 5" w:uiPriority="67"/>
+    <w:lsdException w:name="Medium Grid 2 Accent 5" w:uiPriority="68"/>
+    <w:lsdException w:name="Medium Grid 3 Accent 5" w:uiPriority="69"/>
+    <w:lsdException w:name="Dark List Accent 5" w:uiPriority="70"/>
+    <w:lsdException w:name="Colorful Shading Accent 5" w:uiPriority="71"/>
+    <w:lsdException w:name="Colorful List Accent 5" w:uiPriority="72"/>
+    <w:lsdException w:name="Colorful Grid Accent 5" w:uiPriority="73"/>
+    <w:lsdException w:name="Light Shading Accent 6" w:uiPriority="60"/>
+    <w:lsdException w:name="Light List Accent 6" w:uiPriority="61"/>
+    <w:lsdException w:name="Light Grid Accent 6" w:uiPriority="62"/>
+    <w:lsdException w:name="Medium Shading 1 Accent 6" w:uiPriority="63"/>
+    <w:lsdException w:name="Medium Shading 2 Accent 6" w:uiPriority="64"/>
+    <w:lsdException w:name="Medium List 1 Accent 6" w:uiPriority="65"/>
+    <w:lsdException w:name="Medium List 2 Accent 6" w:uiPriority="66"/>
+    <w:lsdException w:name="Medium Grid 1 Accent 6" w:uiPriority="67"/>
+    <w:lsdException w:name="Medium Grid 2 Accent 6" w:uiPriority="68"/>
+    <w:lsdException w:name="Medium Grid 3 Accent 6" w:uiPriority="69"/>
+    <w:lsdException w:name="Dark List Accent 6" w:uiPriority="70"/>
+    <w:lsdException w:name="Colorful Shading Accent 6" w:uiPriority="71"/>
+    <w:lsdException w:name="Colorful List Accent 6" w:uiPriority="72"/>
+    <w:lsdException w:name="Colorful Grid Accent 6" w:uiPriority="73"/>
+    <w:lsdException w:name="Subtle Emphasis" w:uiPriority="19" w:qFormat="1"/>
+    <w:lsdException w:name="Intense Emphasis" w:uiPriority="21" w:qFormat="1"/>
+    <w:lsdException w:name="Subtle Reference" w:uiPriority="31" w:qFormat="1"/>
+    <w:lsdException w:name="Intense Reference" w:uiPriority="32" w:qFormat="1"/>
+    <w:lsdException w:name="Book Title" w:uiPriority="33" w:qFormat="1"/>
+    <w:lsdException w:name="Bibliography" w:semiHidden="1" w:uiPriority="37" w:unhideWhenUsed="1"/>
+    <w:lsdException w:name="TOC Heading" w:semiHidden="1" w:uiPriority="39" w:unhideWhenUsed="1" w:qFormat="1"/>
+    <w:lsdException w:name="Plain Table 1" w:uiPriority="41"/>
+    <w:lsdException w:name="Plain Table 2" w:uiPriority="42"/>
+    <w:lsdException w:name="Plain Table 3" w:uiPriority="43"/>
+    <w:lsdException w:name="Plain Table 4" w:uiPriority="44"/>
+    <w:lsdException w:name="Plain Table 5" w:uiPriority="45"/>
+    <w:lsdException w:name="Grid Table Light" w:uiPriority="40"/>
+    <w:lsdException w:name="Grid Table 1 Light" w:uiPriority="46"/>
+    <w:lsdException w:name="Grid Table 2" w:uiPriority="47"/>
+    <w:lsdException w:name="Grid Table 3" w:uiPriority="48"/>
+    <w:lsdException w:name="Grid Table 4" w:uiPriority="49"/>
+    <w:lsdException w:name="Grid Table 5 Dark" w:uiPriority="50"/>
+    <w:lsdException w:name="Grid Table 6 Colorful" w:uiPriority="51"/>
+    <w:lsdException w:name="Grid Table 7 Colorful" w:uiPriority="52"/>
+    <w:lsdException w:name="Grid Table 1 Light Accent 1" w:uiPriority="46"/>
+    <w:lsdException w:name="Grid Table 2 Accent 1" w:uiPriority="47"/>
+    <w:lsdException w:name="Grid Table 3 Accent 1" w:uiPriority="48"/>
+    <w:lsdException w:name="Grid Table 4 Accent 1" w:uiPriority="49"/>
+    <w:lsdException w:name="Grid Table 5 Dark Accent 1" w:uiPriority="50"/>
+    <w:lsdException w:name="Grid Table 6 Colorful Accent 1" w:uiPriority="51"/>
+    <w:lsdException w:name="Grid Table 7 Colorful Accent 1" w:uiPriority="52"/>
+    <w:lsdException w:name="Grid Table 1 Light Accent 2" w:uiPriority="46"/>
+    <w:lsdException w:name="Grid Table 2 Accent 2" w:uiPriority="47"/>
+    <w:lsdException w:name="Grid Table 3 Accent 2" w:uiPriority="48"/>
+    <w:lsdException w:name="Grid Table 4 Accent 2" w:uiPriority="49"/>
+    <w:lsdException w:name="Grid Table 5 Dark Accent 2" w:uiPriority="50"/>
+    <w:lsdException w:name="Grid Table 6 Colorful Accent 2" w:uiPriority="51"/>
+    <w:lsdException w:name="Grid Table 7 Colorful Accent 2" w:uiPriority="52"/>
+    <w:lsdException w:name="Grid Table 1 Light Accent 3" w:uiPriority="46"/>
+    <w:lsdException w:name="Grid Table 2 Accent 3" w:uiPriority="47"/>
+    <w:lsdException w:name="Grid Table 3 Accent 3" w:uiPriority="48"/>
+    <w:lsdException w:name="Grid Table 4 Accent 3" w:uiPriority="49"/>
+    <w:lsdException w:name="Grid Table 5 Dark Accent 3" w:uiPriority="50"/>
+    <w:lsdException w:name="Grid Table 6 Colorful Accent 3" w:uiPriority="51"/>
+    <w:lsdException w:name="Grid Table 7 Colorful Accent 3" w:uiPriority="52"/>
+    <w:lsdException w:name="Grid Table 1 Light Accent 4" w:uiPriority="46"/>
+    <w:lsdException w:name="Grid Table 2 Accent 4" w:uiPriority="47"/>
+    <w:lsdException w:name="Grid Table 3 Accent 4" w:uiPriority="48"/>
+    <w:lsdException w:name="Grid Table 4 Accent 4" w:uiPriority="49"/>
+    <w:lsdException w:name="Grid Table 5 Dark Accent 4" w:uiPriority="50"/>
+    <w:lsdException w:name="Grid Table 6 Colorful Accent 4" w:uiPriority="51"/>
+    <w:lsdException w:name="Grid Table 7 Colorful Accent 4" w:uiPriority="52"/>
+    <w:lsdException w:name="Grid Table 1 Light Accent 5" w:uiPriority="46"/>
+    <w:lsdException w:name="Grid Table 2 Accent 5" w:uiPriority="47"/>
+    <w:lsdException w:name="Grid Table 3 Accent 5" w:uiPriority="48"/>
+    <w:lsdException w:name="Grid Table 4 Accent 5" w:uiPriority="49"/>
+    <w:lsdException w:name="Grid Table 5 Dark Accent 5" w:uiPriority="50"/>
+    <w:lsdException w:name="Grid Table 6 Colorful Accent 5" w:uiPriority="51"/>
+    <w:lsdException w:name="Grid Table 7 Colorful Accent 5" w:uiPriority="52"/>
+    <w:lsdException w:name="Grid Table 1 Light Accent 6" w:uiPriority="46"/>
+    <w:lsdException w:name="Grid Table 2 Accent 6" w:uiPriority="47"/>
+    <w:lsdException w:name="Grid Table 3 Accent 6" w:uiPriority="48"/>
+    <w:lsdException w:name="Grid Table 4 Accent 6" w:uiPriority="49"/>
+    <w:lsdException w:name="Grid Table 5 Dark Accent 6" w:uiPriority="50"/>
+    <w:lsdException w:name="Grid Table 6 Colorful Accent 6" w:uiPriority="51"/>
+    <w:lsdException w:name="Grid Table 7 Colorful Accent 6" w:uiPriority="52"/>
+    <w:lsdException w:name="List Table 1 Light" w:uiPriority="46"/>
+    <w:lsdException w:name="List Table 2" w:uiPriority="47"/>
+    <w:lsdException w:name="List Table 3" w:uiPriority="48"/>
+    <w:lsdException w:name="List Table 4" w:uiPriority="49"/>
+    <w:lsdException w:name="List Table 5 Dark" w:uiPriority="50"/>
+    <w:lsdException w:name="List Table 6 Colorful" w:uiPriority="51"/>
+    <w:lsdException w:name="List Table 7 Colorful" w:uiPriority="52"/>
+    <w:lsdException w:name="List Table 1 Light Accent 1" w:uiPriority="46"/>
+    <w:lsdException w:name="List Table 2 Accent 1" w:uiPriority="47"/>
+    <w:lsdException w:name="List Table 3 Accent 1" w:uiPriority="48"/>
+    <w:lsdException w:name="List Table 4 Accent 1" w:uiPriority="49"/>
+    <w:lsdException w:name="List Table 5 Dark Accent 1" w:uiPriority="50"/>
+    <w:lsdException w:name="List Table 6 Colorful Accent 1" w:uiPriority="51"/>
+    <w:lsdException w:name="List Table 7 Colorful Accent 1" w:uiPriority="52"/>
+    <w:lsdException w:name="List Table 1 Light Accent 2" w:uiPriority="46"/>
+    <w:lsdException w:name="List Table 2 Accent 2" w:uiPriority="47"/>
+    <w:lsdException w:name="List Table 3 Accent 2" w:uiPriority="48"/>
+    <w:lsdException w:name="List Table 4 Accent 2" w:uiPriority="49"/>
+    <w:lsdException w:name="List Table 5 Dark Accent 2" w:uiPriority="50"/>
+    <w:lsdException w:name="List Table 6 Colorful Accent 2" w:uiPriority="51"/>
+    <w:lsdException w:name="List Table 7 Colorful Accent 2" w:uiPriority="52"/>
+    <w:lsdException w:name="List Table 1 Light Accent 3" w:uiPriority="46"/>
+    <w:lsdException w:name="List Table 2 Accent 3" w:uiPriority="47"/>
+    <w:lsdException w:name="List Table 3 Accent 3" w:uiPriority="48"/>
+    <w:lsdException w:name="List Table 4 Accent 3" w:uiPriority="49"/>
+    <w:lsdException w:name="List Table 5 Dark Accent 3" w:uiPriority="50"/>
+    <w:lsdException w:name="List Table 6 Colorful Accent 3" w:uiPriority="51"/>
+    <w:lsdException w:name="List Table 7 Colorful Accent 3" w:uiPriority="52"/>
+    <w:lsdException w:name="List Table 1 Light Accent 4" w:uiPriority="46"/>
+    <w:lsdException w:name="List Table 2 Accent 4" w:uiPriority="47"/>
+    <w:lsdException w:name="List Table 3 Accent 4" w:uiPriority="48"/>
+    <w:lsdException w:name="List Table 4 Accent 4" w:uiPriority="49"/>
+    <w:lsdException w:name="List Table 5 Dark Accent 4" w:uiPriority="50"/>
+    <w:lsdException w:name="List Table 6 Colorful Accent 4" w:uiPriority="51"/>
+    <w:lsdException w:name="List Table 7 Colorful Accent 4" w:uiPriority="52"/>
+    <w:lsdException w:name="List Table 1 Light Accent 5" w:uiPriority="46"/>
+    <w:lsdException w:name="List Table 2 Accent 5" w:uiPriority="47"/>
+    <w:lsdException w:name="List Table 3 Accent 5" w:uiPriority="48"/>
+    <w:lsdException w:name="List Table 4 Accent 5" w:uiPriority="49"/>
+    <w:lsdException w:name="List Table 5 Dark Accent 5" w:uiPriority="50"/>
+    <w:lsdException w:name="List Table 6 Colorful Accent 5" w:uiPriority="51"/>
+    <w:lsdException w:name="List Table 7 Colorful Accent 5" w:uiPriority="52"/>
+    <w:lsdException w:name="List Table 1 Light Accent 6" w:uiPriority="46"/>
+    <w:lsdException w:name="List Table 2 Accent 6" w:uiPriority="47"/>
+    <w:lsdException w:name="List Table 3 Accent 6" w:uiPriority="48"/>
+    <w:lsdException w:name="List Table 4 Accent 6" w:uiPriority="49"/>
+    <w:lsdException w:name="List Table 5 Dark Accent 6" w:uiPriority="50"/>
+    <w:lsdException w:name="List Table 6 Colorful Accent 6" w:uiPriority="51"/>
+    <w:lsdException w:name="List Table 7 Colorful Accent 6" w:uiPriority="52"/>
   </w:latentStyles>
   <w:style w:type="paragraph" w:default="1" w:styleId="Normal">
     <w:name w:val="Normal"/>
@@ -2307,264 +2714,6 @@
     <w:name w:val="Hyperlink"/>
     <w:basedOn w:val="DefaultParagraphFont"/>
     <w:uiPriority w:val="99"/>
-    <w:semiHidden/>
-    <w:unhideWhenUsed/>
-    <w:rsid w:val="00BD019F"/>
-    <w:rPr>
-      <w:color w:val="0000FF"/>
-      <w:u w:val="single"/>
-    </w:rPr>
-  </w:style>
-</w:styles>
-</file>
-
-<file path=word/stylesWithEffects.xml><?xml version="1.0" encoding="utf-8"?>
-<w:styles xmlns:wpc="http://schemas.microsoft.com/office/word/2010/wordprocessingCanvas" xmlns:mc="http://schemas.openxmlformats.org/markup-compatibility/2006" xmlns:o="urn:schemas-microsoft-com:office:office" xmlns:r="http://schemas.openxmlformats.org/officeDocument/2006/relationships" xmlns:m="http://schemas.openxmlformats.org/officeDocument/2006/math" xmlns:v="urn:schemas-microsoft-com:vml" xmlns:wp14="http://schemas.microsoft.com/office/word/2010/wordprocessingDrawing" xmlns:wp="http://schemas.openxmlformats.org/drawingml/2006/wordprocessingDrawing" xmlns:w10="urn:schemas-microsoft-com:office:word" xmlns:w="http://schemas.openxmlformats.org/wordprocessingml/2006/main" xmlns:w14="http://schemas.microsoft.com/office/word/2010/wordml" xmlns:wpg="http://schemas.microsoft.com/office/word/2010/wordprocessingGroup" xmlns:wpi="http://schemas.microsoft.com/office/word/2010/wordprocessingInk" xmlns:wne="http://schemas.microsoft.com/office/word/2006/wordml" xmlns:wps="http://schemas.microsoft.com/office/word/2010/wordprocessingShape" mc:Ignorable="w14 wp14">
-  <w:docDefaults>
-    <w:rPrDefault>
-      <w:rPr>
-        <w:rFonts w:asciiTheme="minorHAnsi" w:eastAsiaTheme="minorHAnsi" w:hAnsiTheme="minorHAnsi" w:cstheme="minorBidi"/>
-        <w:sz w:val="22"/>
-        <w:szCs w:val="22"/>
-        <w:lang w:val="en-US" w:eastAsia="en-US" w:bidi="ar-SA"/>
-      </w:rPr>
-    </w:rPrDefault>
-    <w:pPrDefault>
-      <w:pPr>
-        <w:spacing w:after="200" w:line="276" w:lineRule="auto"/>
-      </w:pPr>
-    </w:pPrDefault>
-  </w:docDefaults>
-  <w:latentStyles w:defLockedState="0" w:defUIPriority="99" w:defSemiHidden="1" w:defUnhideWhenUsed="1" w:defQFormat="0" w:count="267">
-    <w:lsdException w:name="Normal" w:semiHidden="0" w:uiPriority="0" w:unhideWhenUsed="0" w:qFormat="1"/>
-    <w:lsdException w:name="heading 1" w:semiHidden="0" w:uiPriority="9" w:unhideWhenUsed="0" w:qFormat="1"/>
-    <w:lsdException w:name="heading 2" w:uiPriority="9" w:qFormat="1"/>
-    <w:lsdException w:name="heading 3" w:uiPriority="9" w:qFormat="1"/>
-    <w:lsdException w:name="heading 4" w:uiPriority="9" w:qFormat="1"/>
-    <w:lsdException w:name="heading 5" w:uiPriority="9" w:qFormat="1"/>
-    <w:lsdException w:name="heading 6" w:uiPriority="9" w:qFormat="1"/>
-    <w:lsdException w:name="heading 7" w:uiPriority="9" w:qFormat="1"/>
-    <w:lsdException w:name="heading 8" w:uiPriority="9" w:qFormat="1"/>
-    <w:lsdException w:name="heading 9" w:uiPriority="9" w:qFormat="1"/>
-    <w:lsdException w:name="toc 1" w:uiPriority="39"/>
-    <w:lsdException w:name="toc 2" w:uiPriority="39"/>
-    <w:lsdException w:name="toc 3" w:uiPriority="39"/>
-    <w:lsdException w:name="toc 4" w:uiPriority="39"/>
-    <w:lsdException w:name="toc 5" w:uiPriority="39"/>
-    <w:lsdException w:name="toc 6" w:uiPriority="39"/>
-    <w:lsdException w:name="toc 7" w:uiPriority="39"/>
-    <w:lsdException w:name="toc 8" w:uiPriority="39"/>
-    <w:lsdException w:name="toc 9" w:uiPriority="39"/>
-    <w:lsdException w:name="caption" w:uiPriority="35" w:qFormat="1"/>
-    <w:lsdException w:name="Title" w:semiHidden="0" w:uiPriority="10" w:unhideWhenUsed="0" w:qFormat="1"/>
-    <w:lsdException w:name="Default Paragraph Font" w:uiPriority="1"/>
-    <w:lsdException w:name="Subtitle" w:semiHidden="0" w:uiPriority="11" w:unhideWhenUsed="0" w:qFormat="1"/>
-    <w:lsdException w:name="Strong" w:semiHidden="0" w:uiPriority="22" w:unhideWhenUsed="0" w:qFormat="1"/>
-    <w:lsdException w:name="Emphasis" w:semiHidden="0" w:uiPriority="20" w:unhideWhenUsed="0" w:qFormat="1"/>
-    <w:lsdException w:name="Table Grid" w:semiHidden="0" w:uiPriority="59" w:unhideWhenUsed="0"/>
-    <w:lsdException w:name="Placeholder Text" w:unhideWhenUsed="0"/>
-    <w:lsdException w:name="No Spacing" w:semiHidden="0" w:uiPriority="1" w:unhideWhenUsed="0" w:qFormat="1"/>
-    <w:lsdException w:name="Light Shading" w:semiHidden="0" w:uiPriority="60" w:unhideWhenUsed="0"/>
-    <w:lsdException w:name="Light List" w:semiHidden="0" w:uiPriority="61" w:unhideWhenUsed="0"/>
-    <w:lsdException w:name="Light Grid" w:semiHidden="0" w:uiPriority="62" w:unhideWhenUsed="0"/>
-    <w:lsdException w:name="Medium Shading 1" w:semiHidden="0" w:uiPriority="63" w:unhideWhenUsed="0"/>
-    <w:lsdException w:name="Medium Shading 2" w:semiHidden="0" w:uiPriority="64" w:unhideWhenUsed="0"/>
-    <w:lsdException w:name="Medium List 1" w:semiHidden="0" w:uiPriority="65" w:unhideWhenUsed="0"/>
-    <w:lsdException w:name="Medium List 2" w:semiHidden="0" w:uiPriority="66" w:unhideWhenUsed="0"/>
-    <w:lsdException w:name="Medium Grid 1" w:semiHidden="0" w:uiPriority="67" w:unhideWhenUsed="0"/>
-    <w:lsdException w:name="Medium Grid 2" w:semiHidden="0" w:uiPriority="68" w:unhideWhenUsed="0"/>
-    <w:lsdException w:name="Medium Grid 3" w:semiHidden="0" w:uiPriority="69" w:unhideWhenUsed="0"/>
-    <w:lsdException w:name="Dark List" w:semiHidden="0" w:uiPriority="70" w:unhideWhenUsed="0"/>
-    <w:lsdException w:name="Colorful Shading" w:semiHidden="0" w:uiPriority="71" w:unhideWhenUsed="0"/>
-    <w:lsdException w:name="Colorful List" w:semiHidden="0" w:uiPriority="72" w:unhideWhenUsed="0"/>
-    <w:lsdException w:name="Colorful Grid" w:semiHidden="0" w:uiPriority="73" w:unhideWhenUsed="0"/>
-    <w:lsdException w:name="Light Shading Accent 1" w:semiHidden="0" w:uiPriority="60" w:unhideWhenUsed="0"/>
-    <w:lsdException w:name="Light List Accent 1" w:semiHidden="0" w:uiPriority="61" w:unhideWhenUsed="0"/>
-    <w:lsdException w:name="Light Grid Accent 1" w:semiHidden="0" w:uiPriority="62" w:unhideWhenUsed="0"/>
-    <w:lsdException w:name="Medium Shading 1 Accent 1" w:semiHidden="0" w:uiPriority="63" w:unhideWhenUsed="0"/>
-    <w:lsdException w:name="Medium Shading 2 Accent 1" w:semiHidden="0" w:uiPriority="64" w:unhideWhenUsed="0"/>
-    <w:lsdException w:name="Medium List 1 Accent 1" w:semiHidden="0" w:uiPriority="65" w:unhideWhenUsed="0"/>
-    <w:lsdException w:name="Revision" w:unhideWhenUsed="0"/>
-    <w:lsdException w:name="List Paragraph" w:semiHidden="0" w:uiPriority="34" w:unhideWhenUsed="0" w:qFormat="1"/>
-    <w:lsdException w:name="Quote" w:semiHidden="0" w:uiPriority="29" w:unhideWhenUsed="0" w:qFormat="1"/>
-    <w:lsdException w:name="Intense Quote" w:semiHidden="0" w:uiPriority="30" w:unhideWhenUsed="0" w:qFormat="1"/>
-    <w:lsdException w:name="Medium List 2 Accent 1" w:semiHidden="0" w:uiPriority="66" w:unhideWhenUsed="0"/>
-    <w:lsdException w:name="Medium Grid 1 Accent 1" w:semiHidden="0" w:uiPriority="67" w:unhideWhenUsed="0"/>
-    <w:lsdException w:name="Medium Grid 2 Accent 1" w:semiHidden="0" w:uiPriority="68" w:unhideWhenUsed="0"/>
-    <w:lsdException w:name="Medium Grid 3 Accent 1" w:semiHidden="0" w:uiPriority="69" w:unhideWhenUsed="0"/>
-    <w:lsdException w:name="Dark List Accent 1" w:semiHidden="0" w:uiPriority="70" w:unhideWhenUsed="0"/>
-    <w:lsdException w:name="Colorful Shading Accent 1" w:semiHidden="0" w:uiPriority="71" w:unhideWhenUsed="0"/>
-    <w:lsdException w:name="Colorful List Accent 1" w:semiHidden="0" w:uiPriority="72" w:unhideWhenUsed="0"/>
-    <w:lsdException w:name="Colorful Grid Accent 1" w:semiHidden="0" w:uiPriority="73" w:unhideWhenUsed="0"/>
-    <w:lsdException w:name="Light Shading Accent 2" w:semiHidden="0" w:uiPriority="60" w:unhideWhenUsed="0"/>
-    <w:lsdException w:name="Light List Accent 2" w:semiHidden="0" w:uiPriority="61" w:unhideWhenUsed="0"/>
-    <w:lsdException w:name="Light Grid Accent 2" w:semiHidden="0" w:uiPriority="62" w:unhideWhenUsed="0"/>
-    <w:lsdException w:name="Medium Shading 1 Accent 2" w:semiHidden="0" w:uiPriority="63" w:unhideWhenUsed="0"/>
-    <w:lsdException w:name="Medium Shading 2 Accent 2" w:semiHidden="0" w:uiPriority="64" w:unhideWhenUsed="0"/>
-    <w:lsdException w:name="Medium List 1 Accent 2" w:semiHidden="0" w:uiPriority="65" w:unhideWhenUsed="0"/>
-    <w:lsdException w:name="Medium List 2 Accent 2" w:semiHidden="0" w:uiPriority="66" w:unhideWhenUsed="0"/>
-    <w:lsdException w:name="Medium Grid 1 Accent 2" w:semiHidden="0" w:uiPriority="67" w:unhideWhenUsed="0"/>
-    <w:lsdException w:name="Medium Grid 2 Accent 2" w:semiHidden="0" w:uiPriority="68" w:unhideWhenUsed="0"/>
-    <w:lsdException w:name="Medium Grid 3 Accent 2" w:semiHidden="0" w:uiPriority="69" w:unhideWhenUsed="0"/>
-    <w:lsdException w:name="Dark List Accent 2" w:semiHidden="0" w:uiPriority="70" w:unhideWhenUsed="0"/>
-    <w:lsdException w:name="Colorful Shading Accent 2" w:semiHidden="0" w:uiPriority="71" w:unhideWhenUsed="0"/>
-    <w:lsdException w:name="Colorful List Accent 2" w:semiHidden="0" w:uiPriority="72" w:unhideWhenUsed="0"/>
-    <w:lsdException w:name="Colorful Grid Accent 2" w:semiHidden="0" w:uiPriority="73" w:unhideWhenUsed="0"/>
-    <w:lsdException w:name="Light Shading Accent 3" w:semiHidden="0" w:uiPriority="60" w:unhideWhenUsed="0"/>
-    <w:lsdException w:name="Light List Accent 3" w:semiHidden="0" w:uiPriority="61" w:unhideWhenUsed="0"/>
-    <w:lsdException w:name="Light Grid Accent 3" w:semiHidden="0" w:uiPriority="62" w:unhideWhenUsed="0"/>
-    <w:lsdException w:name="Medium Shading 1 Accent 3" w:semiHidden="0" w:uiPriority="63" w:unhideWhenUsed="0"/>
-    <w:lsdException w:name="Medium Shading 2 Accent 3" w:semiHidden="0" w:uiPriority="64" w:unhideWhenUsed="0"/>
-    <w:lsdException w:name="Medium List 1 Accent 3" w:semiHidden="0" w:uiPriority="65" w:unhideWhenUsed="0"/>
-    <w:lsdException w:name="Medium List 2 Accent 3" w:semiHidden="0" w:uiPriority="66" w:unhideWhenUsed="0"/>
-    <w:lsdException w:name="Medium Grid 1 Accent 3" w:semiHidden="0" w:uiPriority="67" w:unhideWhenUsed="0"/>
-    <w:lsdException w:name="Medium Grid 2 Accent 3" w:semiHidden="0" w:uiPriority="68" w:unhideWhenUsed="0"/>
-    <w:lsdException w:name="Medium Grid 3 Accent 3" w:semiHidden="0" w:uiPriority="69" w:unhideWhenUsed="0"/>
-    <w:lsdException w:name="Dark List Accent 3" w:semiHidden="0" w:uiPriority="70" w:unhideWhenUsed="0"/>
-    <w:lsdException w:name="Colorful Shading Accent 3" w:semiHidden="0" w:uiPriority="71" w:unhideWhenUsed="0"/>
-    <w:lsdException w:name="Colorful List Accent 3" w:semiHidden="0" w:uiPriority="72" w:unhideWhenUsed="0"/>
-    <w:lsdException w:name="Colorful Grid Accent 3" w:semiHidden="0" w:uiPriority="73" w:unhideWhenUsed="0"/>
-    <w:lsdException w:name="Light Shading Accent 4" w:semiHidden="0" w:uiPriority="60" w:unhideWhenUsed="0"/>
-    <w:lsdException w:name="Light List Accent 4" w:semiHidden="0" w:uiPriority="61" w:unhideWhenUsed="0"/>
-    <w:lsdException w:name="Light Grid Accent 4" w:semiHidden="0" w:uiPriority="62" w:unhideWhenUsed="0"/>
-    <w:lsdException w:name="Medium Shading 1 Accent 4" w:semiHidden="0" w:uiPriority="63" w:unhideWhenUsed="0"/>
-    <w:lsdException w:name="Medium Shading 2 Accent 4" w:semiHidden="0" w:uiPriority="64" w:unhideWhenUsed="0"/>
-    <w:lsdException w:name="Medium List 1 Accent 4" w:semiHidden="0" w:uiPriority="65" w:unhideWhenUsed="0"/>
-    <w:lsdException w:name="Medium List 2 Accent 4" w:semiHidden="0" w:uiPriority="66" w:unhideWhenUsed="0"/>
-    <w:lsdException w:name="Medium Grid 1 Accent 4" w:semiHidden="0" w:uiPriority="67" w:unhideWhenUsed="0"/>
-    <w:lsdException w:name="Medium Grid 2 Accent 4" w:semiHidden="0" w:uiPriority="68" w:unhideWhenUsed="0"/>
-    <w:lsdException w:name="Medium Grid 3 Accent 4" w:semiHidden="0" w:uiPriority="69" w:unhideWhenUsed="0"/>
-    <w:lsdException w:name="Dark List Accent 4" w:semiHidden="0" w:uiPriority="70" w:unhideWhenUsed="0"/>
-    <w:lsdException w:name="Colorful Shading Accent 4" w:semiHidden="0" w:uiPriority="71" w:unhideWhenUsed="0"/>
-    <w:lsdException w:name="Colorful List Accent 4" w:semiHidden="0" w:uiPriority="72" w:unhideWhenUsed="0"/>
-    <w:lsdException w:name="Colorful Grid Accent 4" w:semiHidden="0" w:uiPriority="73" w:unhideWhenUsed="0"/>
-    <w:lsdException w:name="Light Shading Accent 5" w:semiHidden="0" w:uiPriority="60" w:unhideWhenUsed="0"/>
-    <w:lsdException w:name="Light List Accent 5" w:semiHidden="0" w:uiPriority="61" w:unhideWhenUsed="0"/>
-    <w:lsdException w:name="Light Grid Accent 5" w:semiHidden="0" w:uiPriority="62" w:unhideWhenUsed="0"/>
-    <w:lsdException w:name="Medium Shading 1 Accent 5" w:semiHidden="0" w:uiPriority="63" w:unhideWhenUsed="0"/>
-    <w:lsdException w:name="Medium Shading 2 Accent 5" w:semiHidden="0" w:uiPriority="64" w:unhideWhenUsed="0"/>
-    <w:lsdException w:name="Medium List 1 Accent 5" w:semiHidden="0" w:uiPriority="65" w:unhideWhenUsed="0"/>
-    <w:lsdException w:name="Medium List 2 Accent 5" w:semiHidden="0" w:uiPriority="66" w:unhideWhenUsed="0"/>
-    <w:lsdException w:name="Medium Grid 1 Accent 5" w:semiHidden="0" w:uiPriority="67" w:unhideWhenUsed="0"/>
-    <w:lsdException w:name="Medium Grid 2 Accent 5" w:semiHidden="0" w:uiPriority="68" w:unhideWhenUsed="0"/>
-    <w:lsdException w:name="Medium Grid 3 Accent 5" w:semiHidden="0" w:uiPriority="69" w:unhideWhenUsed="0"/>
-    <w:lsdException w:name="Dark List Accent 5" w:semiHidden="0" w:uiPriority="70" w:unhideWhenUsed="0"/>
-    <w:lsdException w:name="Colorful Shading Accent 5" w:semiHidden="0" w:uiPriority="71" w:unhideWhenUsed="0"/>
-    <w:lsdException w:name="Colorful List Accent 5" w:semiHidden="0" w:uiPriority="72" w:unhideWhenUsed="0"/>
-    <w:lsdException w:name="Colorful Grid Accent 5" w:semiHidden="0" w:uiPriority="73" w:unhideWhenUsed="0"/>
-    <w:lsdException w:name="Light Shading Accent 6" w:semiHidden="0" w:uiPriority="60" w:unhideWhenUsed="0"/>
-    <w:lsdException w:name="Light List Accent 6" w:semiHidden="0" w:uiPriority="61" w:unhideWhenUsed="0"/>
-    <w:lsdException w:name="Light Grid Accent 6" w:semiHidden="0" w:uiPriority="62" w:unhideWhenUsed="0"/>
-    <w:lsdException w:name="Medium Shading 1 Accent 6" w:semiHidden="0" w:uiPriority="63" w:unhideWhenUsed="0"/>
-    <w:lsdException w:name="Medium Shading 2 Accent 6" w:semiHidden="0" w:uiPriority="64" w:unhideWhenUsed="0"/>
-    <w:lsdException w:name="Medium List 1 Accent 6" w:semiHidden="0" w:uiPriority="65" w:unhideWhenUsed="0"/>
-    <w:lsdException w:name="Medium List 2 Accent 6" w:semiHidden="0" w:uiPriority="66" w:unhideWhenUsed="0"/>
-    <w:lsdException w:name="Medium Grid 1 Accent 6" w:semiHidden="0" w:uiPriority="67" w:unhideWhenUsed="0"/>
-    <w:lsdException w:name="Medium Grid 2 Accent 6" w:semiHidden="0" w:uiPriority="68" w:unhideWhenUsed="0"/>
-    <w:lsdException w:name="Medium Grid 3 Accent 6" w:semiHidden="0" w:uiPriority="69" w:unhideWhenUsed="0"/>
-    <w:lsdException w:name="Dark List Accent 6" w:semiHidden="0" w:uiPriority="70" w:unhideWhenUsed="0"/>
-    <w:lsdException w:name="Colorful Shading Accent 6" w:semiHidden="0" w:uiPriority="71" w:unhideWhenUsed="0"/>
-    <w:lsdException w:name="Colorful List Accent 6" w:semiHidden="0" w:uiPriority="72" w:unhideWhenUsed="0"/>
-    <w:lsdException w:name="Colorful Grid Accent 6" w:semiHidden="0" w:uiPriority="73" w:unhideWhenUsed="0"/>
-    <w:lsdException w:name="Subtle Emphasis" w:semiHidden="0" w:uiPriority="19" w:unhideWhenUsed="0" w:qFormat="1"/>
-    <w:lsdException w:name="Intense Emphasis" w:semiHidden="0" w:uiPriority="21" w:unhideWhenUsed="0" w:qFormat="1"/>
-    <w:lsdException w:name="Subtle Reference" w:semiHidden="0" w:uiPriority="31" w:unhideWhenUsed="0" w:qFormat="1"/>
-    <w:lsdException w:name="Intense Reference" w:semiHidden="0" w:uiPriority="32" w:unhideWhenUsed="0" w:qFormat="1"/>
-    <w:lsdException w:name="Book Title" w:semiHidden="0" w:uiPriority="33" w:unhideWhenUsed="0" w:qFormat="1"/>
-    <w:lsdException w:name="Bibliography" w:uiPriority="37"/>
-    <w:lsdException w:name="TOC Heading" w:uiPriority="39" w:qFormat="1"/>
-  </w:latentStyles>
-  <w:style w:type="paragraph" w:default="1" w:styleId="Normal">
-    <w:name w:val="Normal"/>
-    <w:qFormat/>
-  </w:style>
-  <w:style w:type="character" w:default="1" w:styleId="DefaultParagraphFont">
-    <w:name w:val="Default Paragraph Font"/>
-    <w:uiPriority w:val="1"/>
-    <w:semiHidden/>
-    <w:unhideWhenUsed/>
-  </w:style>
-  <w:style w:type="table" w:default="1" w:styleId="TableNormal">
-    <w:name w:val="Normal Table"/>
-    <w:uiPriority w:val="99"/>
-    <w:semiHidden/>
-    <w:unhideWhenUsed/>
-    <w:tblPr>
-      <w:tblInd w:w="0" w:type="dxa"/>
-      <w:tblCellMar>
-        <w:top w:w="0" w:type="dxa"/>
-        <w:left w:w="108" w:type="dxa"/>
-        <w:bottom w:w="0" w:type="dxa"/>
-        <w:right w:w="108" w:type="dxa"/>
-      </w:tblCellMar>
-    </w:tblPr>
-  </w:style>
-  <w:style w:type="numbering" w:default="1" w:styleId="NoList">
-    <w:name w:val="No List"/>
-    <w:uiPriority w:val="99"/>
-    <w:semiHidden/>
-    <w:unhideWhenUsed/>
-  </w:style>
-  <w:style w:type="paragraph" w:styleId="ListParagraph">
-    <w:name w:val="List Paragraph"/>
-    <w:basedOn w:val="Normal"/>
-    <w:uiPriority w:val="34"/>
-    <w:qFormat/>
-    <w:rsid w:val="005A651F"/>
-    <w:pPr>
-      <w:ind w:left="720"/>
-      <w:contextualSpacing/>
-    </w:pPr>
-  </w:style>
-  <w:style w:type="paragraph" w:styleId="Header">
-    <w:name w:val="header"/>
-    <w:basedOn w:val="Normal"/>
-    <w:link w:val="HeaderChar"/>
-    <w:uiPriority w:val="99"/>
-    <w:unhideWhenUsed/>
-    <w:rsid w:val="00F73061"/>
-    <w:pPr>
-      <w:tabs>
-        <w:tab w:val="center" w:pos="4680"/>
-        <w:tab w:val="right" w:pos="9360"/>
-      </w:tabs>
-      <w:spacing w:after="0" w:line="240" w:lineRule="auto"/>
-    </w:pPr>
-  </w:style>
-  <w:style w:type="character" w:customStyle="1" w:styleId="HeaderChar">
-    <w:name w:val="Header Char"/>
-    <w:basedOn w:val="DefaultParagraphFont"/>
-    <w:link w:val="Header"/>
-    <w:uiPriority w:val="99"/>
-    <w:rsid w:val="00F73061"/>
-  </w:style>
-  <w:style w:type="paragraph" w:styleId="Footer">
-    <w:name w:val="footer"/>
-    <w:basedOn w:val="Normal"/>
-    <w:link w:val="FooterChar"/>
-    <w:uiPriority w:val="99"/>
-    <w:unhideWhenUsed/>
-    <w:rsid w:val="00F73061"/>
-    <w:pPr>
-      <w:tabs>
-        <w:tab w:val="center" w:pos="4680"/>
-        <w:tab w:val="right" w:pos="9360"/>
-      </w:tabs>
-      <w:spacing w:after="0" w:line="240" w:lineRule="auto"/>
-    </w:pPr>
-  </w:style>
-  <w:style w:type="character" w:customStyle="1" w:styleId="FooterChar">
-    <w:name w:val="Footer Char"/>
-    <w:basedOn w:val="DefaultParagraphFont"/>
-    <w:link w:val="Footer"/>
-    <w:uiPriority w:val="99"/>
-    <w:rsid w:val="00F73061"/>
-  </w:style>
-  <w:style w:type="character" w:styleId="Hyperlink">
-    <w:name w:val="Hyperlink"/>
-    <w:basedOn w:val="DefaultParagraphFont"/>
-    <w:uiPriority w:val="99"/>
-    <w:semiHidden/>
     <w:unhideWhenUsed/>
     <w:rsid w:val="00BD019F"/>
     <w:rPr>

</xml_diff>

<commit_message>
Approved with minor revisions, check comments in document
</commit_message>
<xml_diff>
--- a/Documentation/Project Proposal.docx
+++ b/Documentation/Project Proposal.docx
@@ -1,6 +1,6 @@
 
 <file path=word/document.xml><?xml version="1.0" encoding="utf-8"?>
-<w:document xmlns:wpc="http://schemas.microsoft.com/office/word/2010/wordprocessingCanvas" xmlns:mc="http://schemas.openxmlformats.org/markup-compatibility/2006" xmlns:o="urn:schemas-microsoft-com:office:office" xmlns:r="http://schemas.openxmlformats.org/officeDocument/2006/relationships" xmlns:m="http://schemas.openxmlformats.org/officeDocument/2006/math" xmlns:v="urn:schemas-microsoft-com:vml" xmlns:wp14="http://schemas.microsoft.com/office/word/2010/wordprocessingDrawing" xmlns:wp="http://schemas.openxmlformats.org/drawingml/2006/wordprocessingDrawing" xmlns:w10="urn:schemas-microsoft-com:office:word" xmlns:w="http://schemas.openxmlformats.org/wordprocessingml/2006/main" xmlns:w14="http://schemas.microsoft.com/office/word/2010/wordml" xmlns:wpg="http://schemas.microsoft.com/office/word/2010/wordprocessingGroup" xmlns:wpi="http://schemas.microsoft.com/office/word/2010/wordprocessingInk" xmlns:wne="http://schemas.microsoft.com/office/word/2006/wordml" xmlns:wps="http://schemas.microsoft.com/office/word/2010/wordprocessingShape" mc:Ignorable="w14 wp14">
+<w:document xmlns:wpc="http://schemas.microsoft.com/office/word/2010/wordprocessingCanvas" xmlns:cx="http://schemas.microsoft.com/office/drawing/2014/chartex" xmlns:cx1="http://schemas.microsoft.com/office/drawing/2015/9/8/chartex" xmlns:mc="http://schemas.openxmlformats.org/markup-compatibility/2006" xmlns:o="urn:schemas-microsoft-com:office:office" xmlns:r="http://schemas.openxmlformats.org/officeDocument/2006/relationships" xmlns:m="http://schemas.openxmlformats.org/officeDocument/2006/math" xmlns:v="urn:schemas-microsoft-com:vml" xmlns:wp14="http://schemas.microsoft.com/office/word/2010/wordprocessingDrawing" xmlns:wp="http://schemas.openxmlformats.org/drawingml/2006/wordprocessingDrawing" xmlns:w10="urn:schemas-microsoft-com:office:word" xmlns:w="http://schemas.openxmlformats.org/wordprocessingml/2006/main" xmlns:w14="http://schemas.microsoft.com/office/word/2010/wordml" xmlns:w15="http://schemas.microsoft.com/office/word/2012/wordml" xmlns:w16se="http://schemas.microsoft.com/office/word/2015/wordml/symex" xmlns:wpg="http://schemas.microsoft.com/office/word/2010/wordprocessingGroup" xmlns:wpi="http://schemas.microsoft.com/office/word/2010/wordprocessingInk" xmlns:wne="http://schemas.microsoft.com/office/word/2006/wordml" xmlns:wps="http://schemas.microsoft.com/office/word/2010/wordprocessingShape" mc:Ignorable="w14 w15 w16se wp14">
   <w:body>
     <w:p>
       <w:pPr>
@@ -124,6 +124,7 @@
           <w:u w:val="single"/>
         </w:rPr>
       </w:pPr>
+      <w:commentRangeStart w:id="0"/>
       <w:r>
         <w:rPr>
           <w:rFonts w:ascii="Times New Roman" w:hAnsi="Times New Roman" w:cs="Times New Roman"/>
@@ -144,6 +145,13 @@
         </w:rPr>
         <w:t xml:space="preserve"> (PSO)</w:t>
       </w:r>
+      <w:commentRangeEnd w:id="0"/>
+      <w:r>
+        <w:rPr>
+          <w:rStyle w:val="CommentReference"/>
+        </w:rPr>
+        <w:commentReference w:id="0"/>
+      </w:r>
     </w:p>
     <w:p>
       <w:pPr>
@@ -1085,7 +1093,7 @@
           <w:noProof/>
         </w:rPr>
         <w:drawing>
-          <wp:anchor distT="0" distB="0" distL="114300" distR="114300" simplePos="0" relativeHeight="251661312" behindDoc="1" locked="0" layoutInCell="1" allowOverlap="1">
+          <wp:anchor distT="0" distB="0" distL="114300" distR="114300" simplePos="0" relativeHeight="251661312" behindDoc="1" locked="0" layoutInCell="1" allowOverlap="1" wp14:anchorId="2CBAB9FA" wp14:editId="127D71E2">
             <wp:simplePos x="0" y="0"/>
             <wp:positionH relativeFrom="column">
               <wp:posOffset>533400</wp:posOffset>
@@ -1118,7 +1126,7 @@
                     </pic:cNvPicPr>
                   </pic:nvPicPr>
                   <pic:blipFill>
-                    <a:blip r:embed="rId8">
+                    <a:blip r:embed="rId9">
                       <a:extLst>
                         <a:ext uri="{28A0092B-C50C-407E-A947-70E740481C1C}">
                           <a14:useLocalDpi xmlns:a14="http://schemas.microsoft.com/office/drawing/2010/main" val="0"/>
@@ -1372,8 +1380,9 @@
           <w:u w:val="single"/>
         </w:rPr>
         <w:lastRenderedPageBreak/>
-        <w:t>Project Outcome</w:t>
-      </w:r>
+        <w:t xml:space="preserve">Project </w:t>
+      </w:r>
+      <w:commentRangeStart w:id="2"/>
       <w:r>
         <w:rPr>
           <w:rFonts w:ascii="Times New Roman" w:hAnsi="Times New Roman" w:cs="Times New Roman"/>
@@ -1382,7 +1391,24 @@
           <w:szCs w:val="24"/>
           <w:u w:val="single"/>
         </w:rPr>
+        <w:t>Outcome</w:t>
+      </w:r>
+      <w:r>
+        <w:rPr>
+          <w:rFonts w:ascii="Times New Roman" w:hAnsi="Times New Roman" w:cs="Times New Roman"/>
+          <w:b/>
+          <w:sz w:val="24"/>
+          <w:szCs w:val="24"/>
+          <w:u w:val="single"/>
+        </w:rPr>
         <w:t>s</w:t>
+      </w:r>
+      <w:commentRangeEnd w:id="2"/>
+      <w:r>
+        <w:rPr>
+          <w:rStyle w:val="CommentReference"/>
+        </w:rPr>
+        <w:commentReference w:id="2"/>
       </w:r>
       <w:r>
         <w:rPr>
@@ -1566,25 +1592,7 @@
           <w:sz w:val="24"/>
           <w:szCs w:val="24"/>
         </w:rPr>
-        <w:t xml:space="preserve">PSO can work effectively for all those optimization problems which </w:t>
-      </w:r>
-      <w:proofErr w:type="spellStart"/>
-      <w:r>
-        <w:rPr>
-          <w:rFonts w:ascii="Times New Roman" w:hAnsi="Times New Roman" w:cs="Times New Roman"/>
-          <w:sz w:val="24"/>
-          <w:szCs w:val="24"/>
-        </w:rPr>
-        <w:t>can not</w:t>
-      </w:r>
-      <w:proofErr w:type="spellEnd"/>
-      <w:r>
-        <w:rPr>
-          <w:rFonts w:ascii="Times New Roman" w:hAnsi="Times New Roman" w:cs="Times New Roman"/>
-          <w:sz w:val="24"/>
-          <w:szCs w:val="24"/>
-        </w:rPr>
-        <w:t xml:space="preserve"> be mathematically modeled.</w:t>
+        <w:t>PSO can work effectively for all those optimization problems which can not be mathematically modeled.</w:t>
       </w:r>
     </w:p>
     <w:p>
@@ -1659,7 +1667,7 @@
           <w:szCs w:val="24"/>
           <w:shd w:val="clear" w:color="auto" w:fill="FFFFFF"/>
         </w:rPr>
-        <w:t>engineering design, process optimization, to service or</w:t>
+        <w:t>engineering design, process optimization, to service oriented applications in healthcare and bioinformatics.</w:t>
       </w:r>
       <w:r>
         <w:rPr>
@@ -1669,20 +1677,8 @@
           <w:szCs w:val="24"/>
           <w:shd w:val="clear" w:color="auto" w:fill="FFFFFF"/>
         </w:rPr>
-        <w:t>iented applications in healthcare and bioinformatics.</w:t>
-      </w:r>
-      <w:r>
-        <w:rPr>
-          <w:rFonts w:ascii="Times New Roman" w:hAnsi="Times New Roman" w:cs="Times New Roman"/>
-          <w:color w:val="000000"/>
-          <w:sz w:val="24"/>
-          <w:szCs w:val="24"/>
-          <w:shd w:val="clear" w:color="auto" w:fill="FFFFFF"/>
-        </w:rPr>
         <w:t xml:space="preserve"> Some of them are listed below.</w:t>
       </w:r>
-      <w:bookmarkStart w:id="0" w:name="_GoBack"/>
-      <w:bookmarkEnd w:id="0"/>
     </w:p>
     <w:p>
       <w:pPr>
@@ -2313,7 +2309,7 @@
         <w:spacing w:line="480" w:lineRule="auto"/>
         <w:jc w:val="both"/>
       </w:pPr>
-      <w:hyperlink r:id="rId9" w:history="1">
+      <w:hyperlink r:id="rId10" w:history="1">
         <w:r>
           <w:rPr>
             <w:rStyle w:val="Hyperlink"/>
@@ -2337,7 +2333,7 @@
           <w:u w:val="single"/>
         </w:rPr>
       </w:pPr>
-      <w:hyperlink r:id="rId10" w:history="1">
+      <w:hyperlink r:id="rId11" w:history="1">
         <w:r>
           <w:rPr>
             <w:rStyle w:val="Hyperlink"/>
@@ -2358,7 +2354,7 @@
           <w:u w:val="single"/>
         </w:rPr>
       </w:pPr>
-      <w:hyperlink r:id="rId11" w:history="1">
+      <w:hyperlink r:id="rId12" w:history="1">
         <w:r>
           <w:rPr>
             <w:rStyle w:val="Hyperlink"/>
@@ -2381,7 +2377,7 @@
           <w:u w:val="single"/>
         </w:rPr>
       </w:pPr>
-      <w:hyperlink r:id="rId12" w:history="1">
+      <w:hyperlink r:id="rId13" w:history="1">
         <w:r>
           <w:rPr>
             <w:rStyle w:val="Hyperlink"/>
@@ -2404,7 +2400,7 @@
           <w:u w:val="single"/>
         </w:rPr>
       </w:pPr>
-      <w:hyperlink r:id="rId13" w:history="1">
+      <w:hyperlink r:id="rId14" w:history="1">
         <w:r>
           <w:rPr>
             <w:rStyle w:val="Hyperlink"/>
@@ -2427,7 +2423,7 @@
           <w:u w:val="single"/>
         </w:rPr>
       </w:pPr>
-      <w:hyperlink r:id="rId14" w:history="1">
+      <w:hyperlink r:id="rId15" w:history="1">
         <w:r>
           <w:rPr>
             <w:rStyle w:val="Hyperlink"/>
@@ -2449,7 +2445,7 @@
           <w:u w:val="single"/>
         </w:rPr>
       </w:pPr>
-      <w:hyperlink r:id="rId15" w:history="1">
+      <w:hyperlink r:id="rId16" w:history="1">
         <w:r>
           <w:rPr>
             <w:rStyle w:val="Hyperlink"/>
@@ -2459,7 +2455,7 @@
       </w:hyperlink>
     </w:p>
     <w:sectPr>
-      <w:headerReference w:type="default" r:id="rId16"/>
+      <w:headerReference w:type="default" r:id="rId17"/>
       <w:pgSz w:w="12240" w:h="15840"/>
       <w:pgMar w:top="1440" w:right="1440" w:bottom="1440" w:left="1440" w:header="720" w:footer="720" w:gutter="0"/>
       <w:cols w:space="720"/>
@@ -2469,8 +2465,78 @@
 </w:document>
 </file>
 
+<file path=word/comments.xml><?xml version="1.0" encoding="utf-8"?>
+<w:comments xmlns:wpc="http://schemas.microsoft.com/office/word/2010/wordprocessingCanvas" xmlns:cx="http://schemas.microsoft.com/office/drawing/2014/chartex" xmlns:cx1="http://schemas.microsoft.com/office/drawing/2015/9/8/chartex" xmlns:mc="http://schemas.openxmlformats.org/markup-compatibility/2006" xmlns:o="urn:schemas-microsoft-com:office:office" xmlns:r="http://schemas.openxmlformats.org/officeDocument/2006/relationships" xmlns:m="http://schemas.openxmlformats.org/officeDocument/2006/math" xmlns:v="urn:schemas-microsoft-com:vml" xmlns:wp14="http://schemas.microsoft.com/office/word/2010/wordprocessingDrawing" xmlns:wp="http://schemas.openxmlformats.org/drawingml/2006/wordprocessingDrawing" xmlns:w10="urn:schemas-microsoft-com:office:word" xmlns:w="http://schemas.openxmlformats.org/wordprocessingml/2006/main" xmlns:w14="http://schemas.microsoft.com/office/word/2010/wordml" xmlns:w15="http://schemas.microsoft.com/office/word/2012/wordml" xmlns:w16se="http://schemas.microsoft.com/office/word/2015/wordml/symex" xmlns:wpg="http://schemas.microsoft.com/office/word/2010/wordprocessingGroup" xmlns:wpi="http://schemas.microsoft.com/office/word/2010/wordprocessingInk" xmlns:wne="http://schemas.microsoft.com/office/word/2006/wordml" xmlns:wps="http://schemas.microsoft.com/office/word/2010/wordprocessingShape" mc:Ignorable="w14 w15 w16se wp14">
+  <w:comment w:id="0" w:author="Ayaz ul Hassan Khan" w:date="2020-04-05T08:42:00Z" w:initials="AuHK">
+    <w:p>
+      <w:pPr>
+        <w:pStyle w:val="CommentText"/>
+      </w:pPr>
+      <w:r>
+        <w:rPr>
+          <w:rStyle w:val="CommentReference"/>
+        </w:rPr>
+        <w:annotationRef/>
+      </w:r>
+      <w:r>
+        <w:t>Approved with minor revision</w:t>
+      </w:r>
+      <w:bookmarkStart w:id="1" w:name="_GoBack"/>
+      <w:bookmarkEnd w:id="1"/>
+    </w:p>
+  </w:comment>
+  <w:comment w:id="2" w:author="Ayaz ul Hassan Khan" w:date="2020-04-05T08:38:00Z" w:initials="AuHK">
+    <w:p>
+      <w:pPr>
+        <w:pStyle w:val="CommentText"/>
+      </w:pPr>
+      <w:r>
+        <w:rPr>
+          <w:rStyle w:val="CommentReference"/>
+        </w:rPr>
+        <w:annotationRef/>
+      </w:r>
+      <w:r>
+        <w:t>You need to reduce and clarify the scope of the project.</w:t>
+      </w:r>
+    </w:p>
+    <w:p>
+      <w:pPr>
+        <w:pStyle w:val="CommentText"/>
+      </w:pPr>
+      <w:r>
+        <w:t>If you are going to implement the PSO in python by yourself then you just focus on its analysis, implementation, validation and performance evaluation with possible applications that how it can be mapped to the different applications.</w:t>
+      </w:r>
+    </w:p>
+    <w:p>
+      <w:pPr>
+        <w:pStyle w:val="CommentText"/>
+      </w:pPr>
+      <w:r>
+        <w:t>If the implementation is already available for the base algorithm but not the applications then select any one application to work on and use PSO implementation in that.</w:t>
+      </w:r>
+    </w:p>
+    <w:p>
+      <w:pPr>
+        <w:pStyle w:val="CommentText"/>
+      </w:pPr>
+      <w:r>
+        <w:t>Evaluating three applications will only be applicable if you have the referenced implementations for these.</w:t>
+      </w:r>
+    </w:p>
+  </w:comment>
+</w:comments>
+</file>
+
+<file path=word/commentsExtended.xml><?xml version="1.0" encoding="utf-8"?>
+<w15:commentsEx xmlns:wpc="http://schemas.microsoft.com/office/word/2010/wordprocessingCanvas" xmlns:cx="http://schemas.microsoft.com/office/drawing/2014/chartex" xmlns:cx1="http://schemas.microsoft.com/office/drawing/2015/9/8/chartex" xmlns:mc="http://schemas.openxmlformats.org/markup-compatibility/2006" xmlns:o="urn:schemas-microsoft-com:office:office" xmlns:r="http://schemas.openxmlformats.org/officeDocument/2006/relationships" xmlns:m="http://schemas.openxmlformats.org/officeDocument/2006/math" xmlns:v="urn:schemas-microsoft-com:vml" xmlns:wp14="http://schemas.microsoft.com/office/word/2010/wordprocessingDrawing" xmlns:wp="http://schemas.openxmlformats.org/drawingml/2006/wordprocessingDrawing" xmlns:w10="urn:schemas-microsoft-com:office:word" xmlns:w="http://schemas.openxmlformats.org/wordprocessingml/2006/main" xmlns:w14="http://schemas.microsoft.com/office/word/2010/wordml" xmlns:w15="http://schemas.microsoft.com/office/word/2012/wordml" xmlns:w16se="http://schemas.microsoft.com/office/word/2015/wordml/symex" xmlns:wpg="http://schemas.microsoft.com/office/word/2010/wordprocessingGroup" xmlns:wpi="http://schemas.microsoft.com/office/word/2010/wordprocessingInk" xmlns:wne="http://schemas.microsoft.com/office/word/2006/wordml" xmlns:wps="http://schemas.microsoft.com/office/word/2010/wordprocessingShape" mc:Ignorable="w14 w15 w16se wp14">
+  <w15:commentEx w15:paraId="538A106E" w15:done="0"/>
+  <w15:commentEx w15:paraId="29618D2D" w15:done="0"/>
+</w15:commentsEx>
+</file>
+
 <file path=word/endnotes.xml><?xml version="1.0" encoding="utf-8"?>
-<w:endnotes xmlns:wpc="http://schemas.microsoft.com/office/word/2010/wordprocessingCanvas" xmlns:mc="http://schemas.openxmlformats.org/markup-compatibility/2006" xmlns:o="urn:schemas-microsoft-com:office:office" xmlns:r="http://schemas.openxmlformats.org/officeDocument/2006/relationships" xmlns:m="http://schemas.openxmlformats.org/officeDocument/2006/math" xmlns:v="urn:schemas-microsoft-com:vml" xmlns:wp14="http://schemas.microsoft.com/office/word/2010/wordprocessingDrawing" xmlns:wp="http://schemas.openxmlformats.org/drawingml/2006/wordprocessingDrawing" xmlns:w10="urn:schemas-microsoft-com:office:word" xmlns:w="http://schemas.openxmlformats.org/wordprocessingml/2006/main" xmlns:w14="http://schemas.microsoft.com/office/word/2010/wordml" xmlns:wpg="http://schemas.microsoft.com/office/word/2010/wordprocessingGroup" xmlns:wpi="http://schemas.microsoft.com/office/word/2010/wordprocessingInk" xmlns:wne="http://schemas.microsoft.com/office/word/2006/wordml" xmlns:wps="http://schemas.microsoft.com/office/word/2010/wordprocessingShape" mc:Ignorable="w14 wp14">
+<w:endnotes xmlns:wpc="http://schemas.microsoft.com/office/word/2010/wordprocessingCanvas" xmlns:cx="http://schemas.microsoft.com/office/drawing/2014/chartex" xmlns:cx1="http://schemas.microsoft.com/office/drawing/2015/9/8/chartex" xmlns:mc="http://schemas.openxmlformats.org/markup-compatibility/2006" xmlns:o="urn:schemas-microsoft-com:office:office" xmlns:r="http://schemas.openxmlformats.org/officeDocument/2006/relationships" xmlns:m="http://schemas.openxmlformats.org/officeDocument/2006/math" xmlns:v="urn:schemas-microsoft-com:vml" xmlns:wp14="http://schemas.microsoft.com/office/word/2010/wordprocessingDrawing" xmlns:wp="http://schemas.openxmlformats.org/drawingml/2006/wordprocessingDrawing" xmlns:w10="urn:schemas-microsoft-com:office:word" xmlns:w="http://schemas.openxmlformats.org/wordprocessingml/2006/main" xmlns:w14="http://schemas.microsoft.com/office/word/2010/wordml" xmlns:w15="http://schemas.microsoft.com/office/word/2012/wordml" xmlns:w16se="http://schemas.microsoft.com/office/word/2015/wordml/symex" xmlns:wpg="http://schemas.microsoft.com/office/word/2010/wordprocessingGroup" xmlns:wpi="http://schemas.microsoft.com/office/word/2010/wordprocessingInk" xmlns:wne="http://schemas.microsoft.com/office/word/2006/wordml" xmlns:wps="http://schemas.microsoft.com/office/word/2010/wordprocessingShape" mc:Ignorable="w14 w15 w16se wp14">
   <w:endnote w:type="separator" w:id="-1">
     <w:p>
       <w:pPr>
@@ -2495,7 +2561,7 @@
 </file>
 
 <file path=word/footnotes.xml><?xml version="1.0" encoding="utf-8"?>
-<w:footnotes xmlns:wpc="http://schemas.microsoft.com/office/word/2010/wordprocessingCanvas" xmlns:mc="http://schemas.openxmlformats.org/markup-compatibility/2006" xmlns:o="urn:schemas-microsoft-com:office:office" xmlns:r="http://schemas.openxmlformats.org/officeDocument/2006/relationships" xmlns:m="http://schemas.openxmlformats.org/officeDocument/2006/math" xmlns:v="urn:schemas-microsoft-com:vml" xmlns:wp14="http://schemas.microsoft.com/office/word/2010/wordprocessingDrawing" xmlns:wp="http://schemas.openxmlformats.org/drawingml/2006/wordprocessingDrawing" xmlns:w10="urn:schemas-microsoft-com:office:word" xmlns:w="http://schemas.openxmlformats.org/wordprocessingml/2006/main" xmlns:w14="http://schemas.microsoft.com/office/word/2010/wordml" xmlns:wpg="http://schemas.microsoft.com/office/word/2010/wordprocessingGroup" xmlns:wpi="http://schemas.microsoft.com/office/word/2010/wordprocessingInk" xmlns:wne="http://schemas.microsoft.com/office/word/2006/wordml" xmlns:wps="http://schemas.microsoft.com/office/word/2010/wordprocessingShape" mc:Ignorable="w14 wp14">
+<w:footnotes xmlns:wpc="http://schemas.microsoft.com/office/word/2010/wordprocessingCanvas" xmlns:cx="http://schemas.microsoft.com/office/drawing/2014/chartex" xmlns:cx1="http://schemas.microsoft.com/office/drawing/2015/9/8/chartex" xmlns:mc="http://schemas.openxmlformats.org/markup-compatibility/2006" xmlns:o="urn:schemas-microsoft-com:office:office" xmlns:r="http://schemas.openxmlformats.org/officeDocument/2006/relationships" xmlns:m="http://schemas.openxmlformats.org/officeDocument/2006/math" xmlns:v="urn:schemas-microsoft-com:vml" xmlns:wp14="http://schemas.microsoft.com/office/word/2010/wordprocessingDrawing" xmlns:wp="http://schemas.openxmlformats.org/drawingml/2006/wordprocessingDrawing" xmlns:w10="urn:schemas-microsoft-com:office:word" xmlns:w="http://schemas.openxmlformats.org/wordprocessingml/2006/main" xmlns:w14="http://schemas.microsoft.com/office/word/2010/wordml" xmlns:w15="http://schemas.microsoft.com/office/word/2012/wordml" xmlns:w16se="http://schemas.microsoft.com/office/word/2015/wordml/symex" xmlns:wpg="http://schemas.microsoft.com/office/word/2010/wordprocessingGroup" xmlns:wpi="http://schemas.microsoft.com/office/word/2010/wordprocessingInk" xmlns:wne="http://schemas.microsoft.com/office/word/2006/wordml" xmlns:wps="http://schemas.microsoft.com/office/word/2010/wordprocessingShape" mc:Ignorable="w14 w15 w16se wp14">
   <w:footnote w:type="separator" w:id="-1">
     <w:p>
       <w:pPr>
@@ -2520,7 +2586,7 @@
 </file>
 
 <file path=word/header1.xml><?xml version="1.0" encoding="utf-8"?>
-<w:hdr xmlns:wpc="http://schemas.microsoft.com/office/word/2010/wordprocessingCanvas" xmlns:mc="http://schemas.openxmlformats.org/markup-compatibility/2006" xmlns:o="urn:schemas-microsoft-com:office:office" xmlns:r="http://schemas.openxmlformats.org/officeDocument/2006/relationships" xmlns:m="http://schemas.openxmlformats.org/officeDocument/2006/math" xmlns:v="urn:schemas-microsoft-com:vml" xmlns:wp14="http://schemas.microsoft.com/office/word/2010/wordprocessingDrawing" xmlns:wp="http://schemas.openxmlformats.org/drawingml/2006/wordprocessingDrawing" xmlns:w10="urn:schemas-microsoft-com:office:word" xmlns:w="http://schemas.openxmlformats.org/wordprocessingml/2006/main" xmlns:w14="http://schemas.microsoft.com/office/word/2010/wordml" xmlns:wpg="http://schemas.microsoft.com/office/word/2010/wordprocessingGroup" xmlns:wpi="http://schemas.microsoft.com/office/word/2010/wordprocessingInk" xmlns:wne="http://schemas.microsoft.com/office/word/2006/wordml" xmlns:wps="http://schemas.microsoft.com/office/word/2010/wordprocessingShape" mc:Ignorable="w14 wp14">
+<w:hdr xmlns:wpc="http://schemas.microsoft.com/office/word/2010/wordprocessingCanvas" xmlns:cx="http://schemas.microsoft.com/office/drawing/2014/chartex" xmlns:cx1="http://schemas.microsoft.com/office/drawing/2015/9/8/chartex" xmlns:mc="http://schemas.openxmlformats.org/markup-compatibility/2006" xmlns:o="urn:schemas-microsoft-com:office:office" xmlns:r="http://schemas.openxmlformats.org/officeDocument/2006/relationships" xmlns:m="http://schemas.openxmlformats.org/officeDocument/2006/math" xmlns:v="urn:schemas-microsoft-com:vml" xmlns:wp14="http://schemas.microsoft.com/office/word/2010/wordprocessingDrawing" xmlns:wp="http://schemas.openxmlformats.org/drawingml/2006/wordprocessingDrawing" xmlns:w10="urn:schemas-microsoft-com:office:word" xmlns:w="http://schemas.openxmlformats.org/wordprocessingml/2006/main" xmlns:w14="http://schemas.microsoft.com/office/word/2010/wordml" xmlns:w15="http://schemas.microsoft.com/office/word/2012/wordml" xmlns:w16se="http://schemas.microsoft.com/office/word/2015/wordml/symex" xmlns:wpg="http://schemas.microsoft.com/office/word/2010/wordprocessingGroup" xmlns:wpi="http://schemas.microsoft.com/office/word/2010/wordprocessingInk" xmlns:wne="http://schemas.microsoft.com/office/word/2006/wordml" xmlns:wps="http://schemas.microsoft.com/office/word/2010/wordprocessingShape" mc:Ignorable="w14 w15 w16se wp14">
   <w:sdt>
     <w:sdtPr>
       <w:id w:val="-510920514"/>
@@ -2553,7 +2619,7 @@
           <w:rPr>
             <w:noProof/>
           </w:rPr>
-          <w:t>5</w:t>
+          <w:t>1</w:t>
         </w:r>
         <w:r>
           <w:rPr>
@@ -2573,8 +2639,8 @@
 </file>
 
 <file path=word/numbering.xml><?xml version="1.0" encoding="utf-8"?>
-<w:numbering xmlns:wpc="http://schemas.microsoft.com/office/word/2010/wordprocessingCanvas" xmlns:mc="http://schemas.openxmlformats.org/markup-compatibility/2006" xmlns:o="urn:schemas-microsoft-com:office:office" xmlns:r="http://schemas.openxmlformats.org/officeDocument/2006/relationships" xmlns:m="http://schemas.openxmlformats.org/officeDocument/2006/math" xmlns:v="urn:schemas-microsoft-com:vml" xmlns:wp14="http://schemas.microsoft.com/office/word/2010/wordprocessingDrawing" xmlns:wp="http://schemas.openxmlformats.org/drawingml/2006/wordprocessingDrawing" xmlns:w10="urn:schemas-microsoft-com:office:word" xmlns:w="http://schemas.openxmlformats.org/wordprocessingml/2006/main" xmlns:w14="http://schemas.microsoft.com/office/word/2010/wordml" xmlns:wpg="http://schemas.microsoft.com/office/word/2010/wordprocessingGroup" xmlns:wpi="http://schemas.microsoft.com/office/word/2010/wordprocessingInk" xmlns:wne="http://schemas.microsoft.com/office/word/2006/wordml" xmlns:wps="http://schemas.microsoft.com/office/word/2010/wordprocessingShape" mc:Ignorable="w14 wp14">
-  <w:abstractNum w:abstractNumId="0">
+<w:numbering xmlns:wpc="http://schemas.microsoft.com/office/word/2010/wordprocessingCanvas" xmlns:cx="http://schemas.microsoft.com/office/drawing/2014/chartex" xmlns:cx1="http://schemas.microsoft.com/office/drawing/2015/9/8/chartex" xmlns:mc="http://schemas.openxmlformats.org/markup-compatibility/2006" xmlns:o="urn:schemas-microsoft-com:office:office" xmlns:r="http://schemas.openxmlformats.org/officeDocument/2006/relationships" xmlns:m="http://schemas.openxmlformats.org/officeDocument/2006/math" xmlns:v="urn:schemas-microsoft-com:vml" xmlns:wp14="http://schemas.microsoft.com/office/word/2010/wordprocessingDrawing" xmlns:wp="http://schemas.openxmlformats.org/drawingml/2006/wordprocessingDrawing" xmlns:w10="urn:schemas-microsoft-com:office:word" xmlns:w="http://schemas.openxmlformats.org/wordprocessingml/2006/main" xmlns:w14="http://schemas.microsoft.com/office/word/2010/wordml" xmlns:w15="http://schemas.microsoft.com/office/word/2012/wordml" xmlns:w16se="http://schemas.microsoft.com/office/word/2015/wordml/symex" xmlns:wpg="http://schemas.microsoft.com/office/word/2010/wordprocessingGroup" xmlns:wpi="http://schemas.microsoft.com/office/word/2010/wordprocessingInk" xmlns:wne="http://schemas.microsoft.com/office/word/2006/wordml" xmlns:wps="http://schemas.microsoft.com/office/word/2010/wordprocessingShape" mc:Ignorable="w14 w15 w16se wp14">
+  <w:abstractNum w:abstractNumId="0" w15:restartNumberingAfterBreak="0">
     <w:nsid w:val="046D7C0B"/>
     <w:multiLevelType w:val="hybridMultilevel"/>
     <w:tmpl w:val="0EE4B06C"/>
@@ -2687,7 +2753,7 @@
       </w:rPr>
     </w:lvl>
   </w:abstractNum>
-  <w:abstractNum w:abstractNumId="1">
+  <w:abstractNum w:abstractNumId="1" w15:restartNumberingAfterBreak="0">
     <w:nsid w:val="05460025"/>
     <w:multiLevelType w:val="hybridMultilevel"/>
     <w:tmpl w:val="74545A52"/>
@@ -2776,7 +2842,7 @@
       </w:pPr>
     </w:lvl>
   </w:abstractNum>
-  <w:abstractNum w:abstractNumId="2">
+  <w:abstractNum w:abstractNumId="2" w15:restartNumberingAfterBreak="0">
     <w:nsid w:val="076733D1"/>
     <w:multiLevelType w:val="hybridMultilevel"/>
     <w:tmpl w:val="2E3AE22A"/>
@@ -2862,7 +2928,7 @@
       </w:pPr>
     </w:lvl>
   </w:abstractNum>
-  <w:abstractNum w:abstractNumId="3">
+  <w:abstractNum w:abstractNumId="3" w15:restartNumberingAfterBreak="0">
     <w:nsid w:val="0CC74D40"/>
     <w:multiLevelType w:val="hybridMultilevel"/>
     <w:tmpl w:val="52D08582"/>
@@ -2975,7 +3041,7 @@
       </w:rPr>
     </w:lvl>
   </w:abstractNum>
-  <w:abstractNum w:abstractNumId="4">
+  <w:abstractNum w:abstractNumId="4" w15:restartNumberingAfterBreak="0">
     <w:nsid w:val="13A26F9E"/>
     <w:multiLevelType w:val="hybridMultilevel"/>
     <w:tmpl w:val="BF9EC8BC"/>
@@ -3088,7 +3154,7 @@
       </w:rPr>
     </w:lvl>
   </w:abstractNum>
-  <w:abstractNum w:abstractNumId="5">
+  <w:abstractNum w:abstractNumId="5" w15:restartNumberingAfterBreak="0">
     <w:nsid w:val="1CB451A6"/>
     <w:multiLevelType w:val="hybridMultilevel"/>
     <w:tmpl w:val="08D41A0C"/>
@@ -3201,7 +3267,7 @@
       </w:rPr>
     </w:lvl>
   </w:abstractNum>
-  <w:abstractNum w:abstractNumId="6">
+  <w:abstractNum w:abstractNumId="6" w15:restartNumberingAfterBreak="0">
     <w:nsid w:val="2080757C"/>
     <w:multiLevelType w:val="hybridMultilevel"/>
     <w:tmpl w:val="F53A3602"/>
@@ -3287,7 +3353,7 @@
       </w:pPr>
     </w:lvl>
   </w:abstractNum>
-  <w:abstractNum w:abstractNumId="7">
+  <w:abstractNum w:abstractNumId="7" w15:restartNumberingAfterBreak="0">
     <w:nsid w:val="2D960702"/>
     <w:multiLevelType w:val="hybridMultilevel"/>
     <w:tmpl w:val="F4DAF736"/>
@@ -3400,7 +3466,7 @@
       </w:rPr>
     </w:lvl>
   </w:abstractNum>
-  <w:abstractNum w:abstractNumId="8">
+  <w:abstractNum w:abstractNumId="8" w15:restartNumberingAfterBreak="0">
     <w:nsid w:val="2DFB4150"/>
     <w:multiLevelType w:val="hybridMultilevel"/>
     <w:tmpl w:val="414EC57C"/>
@@ -3513,7 +3579,7 @@
       </w:rPr>
     </w:lvl>
   </w:abstractNum>
-  <w:abstractNum w:abstractNumId="9">
+  <w:abstractNum w:abstractNumId="9" w15:restartNumberingAfterBreak="0">
     <w:nsid w:val="2F075E93"/>
     <w:multiLevelType w:val="hybridMultilevel"/>
     <w:tmpl w:val="F05C81D0"/>
@@ -3626,7 +3692,7 @@
       </w:rPr>
     </w:lvl>
   </w:abstractNum>
-  <w:abstractNum w:abstractNumId="10">
+  <w:abstractNum w:abstractNumId="10" w15:restartNumberingAfterBreak="0">
     <w:nsid w:val="49992B6E"/>
     <w:multiLevelType w:val="hybridMultilevel"/>
     <w:tmpl w:val="C4D0FD16"/>
@@ -3739,7 +3805,7 @@
       </w:rPr>
     </w:lvl>
   </w:abstractNum>
-  <w:abstractNum w:abstractNumId="11">
+  <w:abstractNum w:abstractNumId="11" w15:restartNumberingAfterBreak="0">
     <w:nsid w:val="4EE30F87"/>
     <w:multiLevelType w:val="hybridMultilevel"/>
     <w:tmpl w:val="BCFA7562"/>
@@ -3852,7 +3918,7 @@
       </w:rPr>
     </w:lvl>
   </w:abstractNum>
-  <w:abstractNum w:abstractNumId="12">
+  <w:abstractNum w:abstractNumId="12" w15:restartNumberingAfterBreak="0">
     <w:nsid w:val="75063597"/>
     <w:multiLevelType w:val="hybridMultilevel"/>
     <w:tmpl w:val="61D484A8"/>
@@ -3965,7 +4031,7 @@
       </w:rPr>
     </w:lvl>
   </w:abstractNum>
-  <w:abstractNum w:abstractNumId="13">
+  <w:abstractNum w:abstractNumId="13" w15:restartNumberingAfterBreak="0">
     <w:nsid w:val="793B2868"/>
     <w:multiLevelType w:val="hybridMultilevel"/>
     <w:tmpl w:val="97A07BC4"/>
@@ -4123,8 +4189,16 @@
 </w:numbering>
 </file>
 
+<file path=word/people.xml><?xml version="1.0" encoding="utf-8"?>
+<w15:people xmlns:wpc="http://schemas.microsoft.com/office/word/2010/wordprocessingCanvas" xmlns:cx="http://schemas.microsoft.com/office/drawing/2014/chartex" xmlns:cx1="http://schemas.microsoft.com/office/drawing/2015/9/8/chartex" xmlns:mc="http://schemas.openxmlformats.org/markup-compatibility/2006" xmlns:o="urn:schemas-microsoft-com:office:office" xmlns:r="http://schemas.openxmlformats.org/officeDocument/2006/relationships" xmlns:m="http://schemas.openxmlformats.org/officeDocument/2006/math" xmlns:v="urn:schemas-microsoft-com:vml" xmlns:wp14="http://schemas.microsoft.com/office/word/2010/wordprocessingDrawing" xmlns:wp="http://schemas.openxmlformats.org/drawingml/2006/wordprocessingDrawing" xmlns:w10="urn:schemas-microsoft-com:office:word" xmlns:w="http://schemas.openxmlformats.org/wordprocessingml/2006/main" xmlns:w14="http://schemas.microsoft.com/office/word/2010/wordml" xmlns:w15="http://schemas.microsoft.com/office/word/2012/wordml" xmlns:w16se="http://schemas.microsoft.com/office/word/2015/wordml/symex" xmlns:wpg="http://schemas.microsoft.com/office/word/2010/wordprocessingGroup" xmlns:wpi="http://schemas.microsoft.com/office/word/2010/wordprocessingInk" xmlns:wne="http://schemas.microsoft.com/office/word/2006/wordml" xmlns:wps="http://schemas.microsoft.com/office/word/2010/wordprocessingShape" mc:Ignorable="w14 w15 w16se wp14">
+  <w15:person w15:author="Ayaz ul Hassan Khan">
+    <w15:presenceInfo w15:providerId="AD" w15:userId="S-1-5-21-4203889343-2385139759-2766066218-25844"/>
+  </w15:person>
+</w15:people>
+</file>
+
 <file path=word/styles.xml><?xml version="1.0" encoding="utf-8"?>
-<w:styles xmlns:mc="http://schemas.openxmlformats.org/markup-compatibility/2006" xmlns:r="http://schemas.openxmlformats.org/officeDocument/2006/relationships" xmlns:w="http://schemas.openxmlformats.org/wordprocessingml/2006/main" xmlns:w14="http://schemas.microsoft.com/office/word/2010/wordml" mc:Ignorable="w14">
+<w:styles xmlns:mc="http://schemas.openxmlformats.org/markup-compatibility/2006" xmlns:r="http://schemas.openxmlformats.org/officeDocument/2006/relationships" xmlns:w="http://schemas.openxmlformats.org/wordprocessingml/2006/main" xmlns:w14="http://schemas.microsoft.com/office/word/2010/wordml" xmlns:w15="http://schemas.microsoft.com/office/word/2012/wordml" xmlns:w16se="http://schemas.microsoft.com/office/word/2015/wordml/symex" mc:Ignorable="w14 w15 w16se">
   <w:docDefaults>
     <w:rPrDefault>
       <w:rPr>
@@ -4140,144 +4214,378 @@
       </w:pPr>
     </w:pPrDefault>
   </w:docDefaults>
-  <w:latentStyles w:defLockedState="0" w:defUIPriority="99" w:defSemiHidden="1" w:defUnhideWhenUsed="1" w:defQFormat="0" w:count="267">
-    <w:lsdException w:name="Normal" w:semiHidden="0" w:uiPriority="0" w:unhideWhenUsed="0" w:qFormat="1"/>
-    <w:lsdException w:name="heading 1" w:semiHidden="0" w:uiPriority="9" w:unhideWhenUsed="0" w:qFormat="1"/>
-    <w:lsdException w:name="heading 2" w:uiPriority="9" w:qFormat="1"/>
-    <w:lsdException w:name="heading 3" w:uiPriority="9" w:qFormat="1"/>
-    <w:lsdException w:name="heading 4" w:uiPriority="9" w:qFormat="1"/>
-    <w:lsdException w:name="heading 5" w:uiPriority="9" w:qFormat="1"/>
-    <w:lsdException w:name="heading 6" w:uiPriority="9" w:qFormat="1"/>
-    <w:lsdException w:name="heading 7" w:uiPriority="9" w:qFormat="1"/>
-    <w:lsdException w:name="heading 8" w:uiPriority="9" w:qFormat="1"/>
-    <w:lsdException w:name="heading 9" w:uiPriority="9" w:qFormat="1"/>
-    <w:lsdException w:name="toc 1" w:uiPriority="39"/>
-    <w:lsdException w:name="toc 2" w:uiPriority="39"/>
-    <w:lsdException w:name="toc 3" w:uiPriority="39"/>
-    <w:lsdException w:name="toc 4" w:uiPriority="39"/>
-    <w:lsdException w:name="toc 5" w:uiPriority="39"/>
-    <w:lsdException w:name="toc 6" w:uiPriority="39"/>
-    <w:lsdException w:name="toc 7" w:uiPriority="39"/>
-    <w:lsdException w:name="toc 8" w:uiPriority="39"/>
-    <w:lsdException w:name="toc 9" w:uiPriority="39"/>
-    <w:lsdException w:name="caption" w:uiPriority="35" w:qFormat="1"/>
-    <w:lsdException w:name="Title" w:semiHidden="0" w:uiPriority="10" w:unhideWhenUsed="0" w:qFormat="1"/>
-    <w:lsdException w:name="Default Paragraph Font" w:uiPriority="1"/>
-    <w:lsdException w:name="Subtitle" w:semiHidden="0" w:uiPriority="11" w:unhideWhenUsed="0" w:qFormat="1"/>
-    <w:lsdException w:name="Strong" w:semiHidden="0" w:uiPriority="22" w:unhideWhenUsed="0" w:qFormat="1"/>
-    <w:lsdException w:name="Emphasis" w:semiHidden="0" w:uiPriority="20" w:unhideWhenUsed="0" w:qFormat="1"/>
-    <w:lsdException w:name="Table Grid" w:semiHidden="0" w:uiPriority="59" w:unhideWhenUsed="0"/>
-    <w:lsdException w:name="Placeholder Text" w:unhideWhenUsed="0"/>
-    <w:lsdException w:name="No Spacing" w:semiHidden="0" w:uiPriority="1" w:unhideWhenUsed="0" w:qFormat="1"/>
-    <w:lsdException w:name="Light Shading" w:semiHidden="0" w:uiPriority="60" w:unhideWhenUsed="0"/>
-    <w:lsdException w:name="Light List" w:semiHidden="0" w:uiPriority="61" w:unhideWhenUsed="0"/>
-    <w:lsdException w:name="Light Grid" w:semiHidden="0" w:uiPriority="62" w:unhideWhenUsed="0"/>
-    <w:lsdException w:name="Medium Shading 1" w:semiHidden="0" w:uiPriority="63" w:unhideWhenUsed="0"/>
-    <w:lsdException w:name="Medium Shading 2" w:semiHidden="0" w:uiPriority="64" w:unhideWhenUsed="0"/>
-    <w:lsdException w:name="Medium List 1" w:semiHidden="0" w:uiPriority="65" w:unhideWhenUsed="0"/>
-    <w:lsdException w:name="Medium List 2" w:semiHidden="0" w:uiPriority="66" w:unhideWhenUsed="0"/>
-    <w:lsdException w:name="Medium Grid 1" w:semiHidden="0" w:uiPriority="67" w:unhideWhenUsed="0"/>
-    <w:lsdException w:name="Medium Grid 2" w:semiHidden="0" w:uiPriority="68" w:unhideWhenUsed="0"/>
-    <w:lsdException w:name="Medium Grid 3" w:semiHidden="0" w:uiPriority="69" w:unhideWhenUsed="0"/>
-    <w:lsdException w:name="Dark List" w:semiHidden="0" w:uiPriority="70" w:unhideWhenUsed="0"/>
-    <w:lsdException w:name="Colorful Shading" w:semiHidden="0" w:uiPriority="71" w:unhideWhenUsed="0"/>
-    <w:lsdException w:name="Colorful List" w:semiHidden="0" w:uiPriority="72" w:unhideWhenUsed="0"/>
-    <w:lsdException w:name="Colorful Grid" w:semiHidden="0" w:uiPriority="73" w:unhideWhenUsed="0"/>
-    <w:lsdException w:name="Light Shading Accent 1" w:semiHidden="0" w:uiPriority="60" w:unhideWhenUsed="0"/>
-    <w:lsdException w:name="Light List Accent 1" w:semiHidden="0" w:uiPriority="61" w:unhideWhenUsed="0"/>
-    <w:lsdException w:name="Light Grid Accent 1" w:semiHidden="0" w:uiPriority="62" w:unhideWhenUsed="0"/>
-    <w:lsdException w:name="Medium Shading 1 Accent 1" w:semiHidden="0" w:uiPriority="63" w:unhideWhenUsed="0"/>
-    <w:lsdException w:name="Medium Shading 2 Accent 1" w:semiHidden="0" w:uiPriority="64" w:unhideWhenUsed="0"/>
-    <w:lsdException w:name="Medium List 1 Accent 1" w:semiHidden="0" w:uiPriority="65" w:unhideWhenUsed="0"/>
-    <w:lsdException w:name="Revision" w:unhideWhenUsed="0"/>
-    <w:lsdException w:name="List Paragraph" w:semiHidden="0" w:uiPriority="34" w:unhideWhenUsed="0" w:qFormat="1"/>
-    <w:lsdException w:name="Quote" w:semiHidden="0" w:uiPriority="29" w:unhideWhenUsed="0" w:qFormat="1"/>
-    <w:lsdException w:name="Intense Quote" w:semiHidden="0" w:uiPriority="30" w:unhideWhenUsed="0" w:qFormat="1"/>
-    <w:lsdException w:name="Medium List 2 Accent 1" w:semiHidden="0" w:uiPriority="66" w:unhideWhenUsed="0"/>
-    <w:lsdException w:name="Medium Grid 1 Accent 1" w:semiHidden="0" w:uiPriority="67" w:unhideWhenUsed="0"/>
-    <w:lsdException w:name="Medium Grid 2 Accent 1" w:semiHidden="0" w:uiPriority="68" w:unhideWhenUsed="0"/>
-    <w:lsdException w:name="Medium Grid 3 Accent 1" w:semiHidden="0" w:uiPriority="69" w:unhideWhenUsed="0"/>
-    <w:lsdException w:name="Dark List Accent 1" w:semiHidden="0" w:uiPriority="70" w:unhideWhenUsed="0"/>
-    <w:lsdException w:name="Colorful Shading Accent 1" w:semiHidden="0" w:uiPriority="71" w:unhideWhenUsed="0"/>
-    <w:lsdException w:name="Colorful List Accent 1" w:semiHidden="0" w:uiPriority="72" w:unhideWhenUsed="0"/>
-    <w:lsdException w:name="Colorful Grid Accent 1" w:semiHidden="0" w:uiPriority="73" w:unhideWhenUsed="0"/>
-    <w:lsdException w:name="Light Shading Accent 2" w:semiHidden="0" w:uiPriority="60" w:unhideWhenUsed="0"/>
-    <w:lsdException w:name="Light List Accent 2" w:semiHidden="0" w:uiPriority="61" w:unhideWhenUsed="0"/>
-    <w:lsdException w:name="Light Grid Accent 2" w:semiHidden="0" w:uiPriority="62" w:unhideWhenUsed="0"/>
-    <w:lsdException w:name="Medium Shading 1 Accent 2" w:semiHidden="0" w:uiPriority="63" w:unhideWhenUsed="0"/>
-    <w:lsdException w:name="Medium Shading 2 Accent 2" w:semiHidden="0" w:uiPriority="64" w:unhideWhenUsed="0"/>
-    <w:lsdException w:name="Medium List 1 Accent 2" w:semiHidden="0" w:uiPriority="65" w:unhideWhenUsed="0"/>
-    <w:lsdException w:name="Medium List 2 Accent 2" w:semiHidden="0" w:uiPriority="66" w:unhideWhenUsed="0"/>
-    <w:lsdException w:name="Medium Grid 1 Accent 2" w:semiHidden="0" w:uiPriority="67" w:unhideWhenUsed="0"/>
-    <w:lsdException w:name="Medium Grid 2 Accent 2" w:semiHidden="0" w:uiPriority="68" w:unhideWhenUsed="0"/>
-    <w:lsdException w:name="Medium Grid 3 Accent 2" w:semiHidden="0" w:uiPriority="69" w:unhideWhenUsed="0"/>
-    <w:lsdException w:name="Dark List Accent 2" w:semiHidden="0" w:uiPriority="70" w:unhideWhenUsed="0"/>
-    <w:lsdException w:name="Colorful Shading Accent 2" w:semiHidden="0" w:uiPriority="71" w:unhideWhenUsed="0"/>
-    <w:lsdException w:name="Colorful List Accent 2" w:semiHidden="0" w:uiPriority="72" w:unhideWhenUsed="0"/>
-    <w:lsdException w:name="Colorful Grid Accent 2" w:semiHidden="0" w:uiPriority="73" w:unhideWhenUsed="0"/>
-    <w:lsdException w:name="Light Shading Accent 3" w:semiHidden="0" w:uiPriority="60" w:unhideWhenUsed="0"/>
-    <w:lsdException w:name="Light List Accent 3" w:semiHidden="0" w:uiPriority="61" w:unhideWhenUsed="0"/>
-    <w:lsdException w:name="Light Grid Accent 3" w:semiHidden="0" w:uiPriority="62" w:unhideWhenUsed="0"/>
-    <w:lsdException w:name="Medium Shading 1 Accent 3" w:semiHidden="0" w:uiPriority="63" w:unhideWhenUsed="0"/>
-    <w:lsdException w:name="Medium Shading 2 Accent 3" w:semiHidden="0" w:uiPriority="64" w:unhideWhenUsed="0"/>
-    <w:lsdException w:name="Medium List 1 Accent 3" w:semiHidden="0" w:uiPriority="65" w:unhideWhenUsed="0"/>
-    <w:lsdException w:name="Medium List 2 Accent 3" w:semiHidden="0" w:uiPriority="66" w:unhideWhenUsed="0"/>
-    <w:lsdException w:name="Medium Grid 1 Accent 3" w:semiHidden="0" w:uiPriority="67" w:unhideWhenUsed="0"/>
-    <w:lsdException w:name="Medium Grid 2 Accent 3" w:semiHidden="0" w:uiPriority="68" w:unhideWhenUsed="0"/>
-    <w:lsdException w:name="Medium Grid 3 Accent 3" w:semiHidden="0" w:uiPriority="69" w:unhideWhenUsed="0"/>
-    <w:lsdException w:name="Dark List Accent 3" w:semiHidden="0" w:uiPriority="70" w:unhideWhenUsed="0"/>
-    <w:lsdException w:name="Colorful Shading Accent 3" w:semiHidden="0" w:uiPriority="71" w:unhideWhenUsed="0"/>
-    <w:lsdException w:name="Colorful List Accent 3" w:semiHidden="0" w:uiPriority="72" w:unhideWhenUsed="0"/>
-    <w:lsdException w:name="Colorful Grid Accent 3" w:semiHidden="0" w:uiPriority="73" w:unhideWhenUsed="0"/>
-    <w:lsdException w:name="Light Shading Accent 4" w:semiHidden="0" w:uiPriority="60" w:unhideWhenUsed="0"/>
-    <w:lsdException w:name="Light List Accent 4" w:semiHidden="0" w:uiPriority="61" w:unhideWhenUsed="0"/>
-    <w:lsdException w:name="Light Grid Accent 4" w:semiHidden="0" w:uiPriority="62" w:unhideWhenUsed="0"/>
-    <w:lsdException w:name="Medium Shading 1 Accent 4" w:semiHidden="0" w:uiPriority="63" w:unhideWhenUsed="0"/>
-    <w:lsdException w:name="Medium Shading 2 Accent 4" w:semiHidden="0" w:uiPriority="64" w:unhideWhenUsed="0"/>
-    <w:lsdException w:name="Medium List 1 Accent 4" w:semiHidden="0" w:uiPriority="65" w:unhideWhenUsed="0"/>
-    <w:lsdException w:name="Medium List 2 Accent 4" w:semiHidden="0" w:uiPriority="66" w:unhideWhenUsed="0"/>
-    <w:lsdException w:name="Medium Grid 1 Accent 4" w:semiHidden="0" w:uiPriority="67" w:unhideWhenUsed="0"/>
-    <w:lsdException w:name="Medium Grid 2 Accent 4" w:semiHidden="0" w:uiPriority="68" w:unhideWhenUsed="0"/>
-    <w:lsdException w:name="Medium Grid 3 Accent 4" w:semiHidden="0" w:uiPriority="69" w:unhideWhenUsed="0"/>
-    <w:lsdException w:name="Dark List Accent 4" w:semiHidden="0" w:uiPriority="70" w:unhideWhenUsed="0"/>
-    <w:lsdException w:name="Colorful Shading Accent 4" w:semiHidden="0" w:uiPriority="71" w:unhideWhenUsed="0"/>
-    <w:lsdException w:name="Colorful List Accent 4" w:semiHidden="0" w:uiPriority="72" w:unhideWhenUsed="0"/>
-    <w:lsdException w:name="Colorful Grid Accent 4" w:semiHidden="0" w:uiPriority="73" w:unhideWhenUsed="0"/>
-    <w:lsdException w:name="Light Shading Accent 5" w:semiHidden="0" w:uiPriority="60" w:unhideWhenUsed="0"/>
-    <w:lsdException w:name="Light List Accent 5" w:semiHidden="0" w:uiPriority="61" w:unhideWhenUsed="0"/>
-    <w:lsdException w:name="Light Grid Accent 5" w:semiHidden="0" w:uiPriority="62" w:unhideWhenUsed="0"/>
-    <w:lsdException w:name="Medium Shading 1 Accent 5" w:semiHidden="0" w:uiPriority="63" w:unhideWhenUsed="0"/>
-    <w:lsdException w:name="Medium Shading 2 Accent 5" w:semiHidden="0" w:uiPriority="64" w:unhideWhenUsed="0"/>
-    <w:lsdException w:name="Medium List 1 Accent 5" w:semiHidden="0" w:uiPriority="65" w:unhideWhenUsed="0"/>
-    <w:lsdException w:name="Medium List 2 Accent 5" w:semiHidden="0" w:uiPriority="66" w:unhideWhenUsed="0"/>
-    <w:lsdException w:name="Medium Grid 1 Accent 5" w:semiHidden="0" w:uiPriority="67" w:unhideWhenUsed="0"/>
-    <w:lsdException w:name="Medium Grid 2 Accent 5" w:semiHidden="0" w:uiPriority="68" w:unhideWhenUsed="0"/>
-    <w:lsdException w:name="Medium Grid 3 Accent 5" w:semiHidden="0" w:uiPriority="69" w:unhideWhenUsed="0"/>
-    <w:lsdException w:name="Dark List Accent 5" w:semiHidden="0" w:uiPriority="70" w:unhideWhenUsed="0"/>
-    <w:lsdException w:name="Colorful Shading Accent 5" w:semiHidden="0" w:uiPriority="71" w:unhideWhenUsed="0"/>
-    <w:lsdException w:name="Colorful List Accent 5" w:semiHidden="0" w:uiPriority="72" w:unhideWhenUsed="0"/>
-    <w:lsdException w:name="Colorful Grid Accent 5" w:semiHidden="0" w:uiPriority="73" w:unhideWhenUsed="0"/>
-    <w:lsdException w:name="Light Shading Accent 6" w:semiHidden="0" w:uiPriority="60" w:unhideWhenUsed="0"/>
-    <w:lsdException w:name="Light List Accent 6" w:semiHidden="0" w:uiPriority="61" w:unhideWhenUsed="0"/>
-    <w:lsdException w:name="Light Grid Accent 6" w:semiHidden="0" w:uiPriority="62" w:unhideWhenUsed="0"/>
-    <w:lsdException w:name="Medium Shading 1 Accent 6" w:semiHidden="0" w:uiPriority="63" w:unhideWhenUsed="0"/>
-    <w:lsdException w:name="Medium Shading 2 Accent 6" w:semiHidden="0" w:uiPriority="64" w:unhideWhenUsed="0"/>
-    <w:lsdException w:name="Medium List 1 Accent 6" w:semiHidden="0" w:uiPriority="65" w:unhideWhenUsed="0"/>
-    <w:lsdException w:name="Medium List 2 Accent 6" w:semiHidden="0" w:uiPriority="66" w:unhideWhenUsed="0"/>
-    <w:lsdException w:name="Medium Grid 1 Accent 6" w:semiHidden="0" w:uiPriority="67" w:unhideWhenUsed="0"/>
-    <w:lsdException w:name="Medium Grid 2 Accent 6" w:semiHidden="0" w:uiPriority="68" w:unhideWhenUsed="0"/>
-    <w:lsdException w:name="Medium Grid 3 Accent 6" w:semiHidden="0" w:uiPriority="69" w:unhideWhenUsed="0"/>
-    <w:lsdException w:name="Dark List Accent 6" w:semiHidden="0" w:uiPriority="70" w:unhideWhenUsed="0"/>
-    <w:lsdException w:name="Colorful Shading Accent 6" w:semiHidden="0" w:uiPriority="71" w:unhideWhenUsed="0"/>
-    <w:lsdException w:name="Colorful List Accent 6" w:semiHidden="0" w:uiPriority="72" w:unhideWhenUsed="0"/>
-    <w:lsdException w:name="Colorful Grid Accent 6" w:semiHidden="0" w:uiPriority="73" w:unhideWhenUsed="0"/>
-    <w:lsdException w:name="Subtle Emphasis" w:semiHidden="0" w:uiPriority="19" w:unhideWhenUsed="0" w:qFormat="1"/>
-    <w:lsdException w:name="Intense Emphasis" w:semiHidden="0" w:uiPriority="21" w:unhideWhenUsed="0" w:qFormat="1"/>
-    <w:lsdException w:name="Subtle Reference" w:semiHidden="0" w:uiPriority="31" w:unhideWhenUsed="0" w:qFormat="1"/>
-    <w:lsdException w:name="Intense Reference" w:semiHidden="0" w:uiPriority="32" w:unhideWhenUsed="0" w:qFormat="1"/>
-    <w:lsdException w:name="Book Title" w:semiHidden="0" w:uiPriority="33" w:unhideWhenUsed="0" w:qFormat="1"/>
-    <w:lsdException w:name="Bibliography" w:uiPriority="37"/>
-    <w:lsdException w:name="TOC Heading" w:uiPriority="39" w:qFormat="1"/>
+  <w:latentStyles w:defLockedState="0" w:defUIPriority="99" w:defSemiHidden="0" w:defUnhideWhenUsed="0" w:defQFormat="0" w:count="371">
+    <w:lsdException w:name="Normal" w:uiPriority="0" w:qFormat="1"/>
+    <w:lsdException w:name="heading 1" w:uiPriority="9" w:qFormat="1"/>
+    <w:lsdException w:name="heading 2" w:semiHidden="1" w:uiPriority="9" w:unhideWhenUsed="1" w:qFormat="1"/>
+    <w:lsdException w:name="heading 3" w:semiHidden="1" w:uiPriority="9" w:unhideWhenUsed="1" w:qFormat="1"/>
+    <w:lsdException w:name="heading 4" w:semiHidden="1" w:uiPriority="9" w:unhideWhenUsed="1" w:qFormat="1"/>
+    <w:lsdException w:name="heading 5" w:semiHidden="1" w:uiPriority="9" w:unhideWhenUsed="1" w:qFormat="1"/>
+    <w:lsdException w:name="heading 6" w:semiHidden="1" w:uiPriority="9" w:unhideWhenUsed="1" w:qFormat="1"/>
+    <w:lsdException w:name="heading 7" w:semiHidden="1" w:uiPriority="9" w:unhideWhenUsed="1" w:qFormat="1"/>
+    <w:lsdException w:name="heading 8" w:semiHidden="1" w:uiPriority="9" w:unhideWhenUsed="1" w:qFormat="1"/>
+    <w:lsdException w:name="heading 9" w:semiHidden="1" w:uiPriority="9" w:unhideWhenUsed="1" w:qFormat="1"/>
+    <w:lsdException w:name="index 1" w:semiHidden="1" w:unhideWhenUsed="1"/>
+    <w:lsdException w:name="index 2" w:semiHidden="1" w:unhideWhenUsed="1"/>
+    <w:lsdException w:name="index 3" w:semiHidden="1" w:unhideWhenUsed="1"/>
+    <w:lsdException w:name="index 4" w:semiHidden="1" w:unhideWhenUsed="1"/>
+    <w:lsdException w:name="index 5" w:semiHidden="1" w:unhideWhenUsed="1"/>
+    <w:lsdException w:name="index 6" w:semiHidden="1" w:unhideWhenUsed="1"/>
+    <w:lsdException w:name="index 7" w:semiHidden="1" w:unhideWhenUsed="1"/>
+    <w:lsdException w:name="index 8" w:semiHidden="1" w:unhideWhenUsed="1"/>
+    <w:lsdException w:name="index 9" w:semiHidden="1" w:unhideWhenUsed="1"/>
+    <w:lsdException w:name="toc 1" w:semiHidden="1" w:uiPriority="39" w:unhideWhenUsed="1"/>
+    <w:lsdException w:name="toc 2" w:semiHidden="1" w:uiPriority="39" w:unhideWhenUsed="1"/>
+    <w:lsdException w:name="toc 3" w:semiHidden="1" w:uiPriority="39" w:unhideWhenUsed="1"/>
+    <w:lsdException w:name="toc 4" w:semiHidden="1" w:uiPriority="39" w:unhideWhenUsed="1"/>
+    <w:lsdException w:name="toc 5" w:semiHidden="1" w:uiPriority="39" w:unhideWhenUsed="1"/>
+    <w:lsdException w:name="toc 6" w:semiHidden="1" w:uiPriority="39" w:unhideWhenUsed="1"/>
+    <w:lsdException w:name="toc 7" w:semiHidden="1" w:uiPriority="39" w:unhideWhenUsed="1"/>
+    <w:lsdException w:name="toc 8" w:semiHidden="1" w:uiPriority="39" w:unhideWhenUsed="1"/>
+    <w:lsdException w:name="toc 9" w:semiHidden="1" w:uiPriority="39" w:unhideWhenUsed="1"/>
+    <w:lsdException w:name="Normal Indent" w:semiHidden="1" w:unhideWhenUsed="1"/>
+    <w:lsdException w:name="footnote text" w:semiHidden="1" w:unhideWhenUsed="1"/>
+    <w:lsdException w:name="annotation text" w:semiHidden="1" w:unhideWhenUsed="1"/>
+    <w:lsdException w:name="header" w:semiHidden="1" w:unhideWhenUsed="1"/>
+    <w:lsdException w:name="footer" w:semiHidden="1" w:unhideWhenUsed="1"/>
+    <w:lsdException w:name="index heading" w:semiHidden="1" w:unhideWhenUsed="1"/>
+    <w:lsdException w:name="caption" w:semiHidden="1" w:uiPriority="35" w:unhideWhenUsed="1" w:qFormat="1"/>
+    <w:lsdException w:name="table of figures" w:semiHidden="1" w:unhideWhenUsed="1"/>
+    <w:lsdException w:name="envelope address" w:semiHidden="1" w:unhideWhenUsed="1"/>
+    <w:lsdException w:name="envelope return" w:semiHidden="1" w:unhideWhenUsed="1"/>
+    <w:lsdException w:name="footnote reference" w:semiHidden="1" w:unhideWhenUsed="1"/>
+    <w:lsdException w:name="annotation reference" w:semiHidden="1" w:unhideWhenUsed="1"/>
+    <w:lsdException w:name="line number" w:semiHidden="1" w:unhideWhenUsed="1"/>
+    <w:lsdException w:name="page number" w:semiHidden="1" w:unhideWhenUsed="1"/>
+    <w:lsdException w:name="endnote reference" w:semiHidden="1" w:unhideWhenUsed="1"/>
+    <w:lsdException w:name="endnote text" w:semiHidden="1" w:unhideWhenUsed="1"/>
+    <w:lsdException w:name="table of authorities" w:semiHidden="1" w:unhideWhenUsed="1"/>
+    <w:lsdException w:name="macro" w:semiHidden="1" w:unhideWhenUsed="1"/>
+    <w:lsdException w:name="toa heading" w:semiHidden="1" w:unhideWhenUsed="1"/>
+    <w:lsdException w:name="List" w:semiHidden="1" w:unhideWhenUsed="1"/>
+    <w:lsdException w:name="List Bullet" w:semiHidden="1" w:unhideWhenUsed="1"/>
+    <w:lsdException w:name="List Number" w:semiHidden="1" w:unhideWhenUsed="1"/>
+    <w:lsdException w:name="List 2" w:semiHidden="1" w:unhideWhenUsed="1"/>
+    <w:lsdException w:name="List 3" w:semiHidden="1" w:unhideWhenUsed="1"/>
+    <w:lsdException w:name="List 4" w:semiHidden="1" w:unhideWhenUsed="1"/>
+    <w:lsdException w:name="List 5" w:semiHidden="1" w:unhideWhenUsed="1"/>
+    <w:lsdException w:name="List Bullet 2" w:semiHidden="1" w:unhideWhenUsed="1"/>
+    <w:lsdException w:name="List Bullet 3" w:semiHidden="1" w:unhideWhenUsed="1"/>
+    <w:lsdException w:name="List Bullet 4" w:semiHidden="1" w:unhideWhenUsed="1"/>
+    <w:lsdException w:name="List Bullet 5" w:semiHidden="1" w:unhideWhenUsed="1"/>
+    <w:lsdException w:name="List Number 2" w:semiHidden="1" w:unhideWhenUsed="1"/>
+    <w:lsdException w:name="List Number 3" w:semiHidden="1" w:unhideWhenUsed="1"/>
+    <w:lsdException w:name="List Number 4" w:semiHidden="1" w:unhideWhenUsed="1"/>
+    <w:lsdException w:name="List Number 5" w:semiHidden="1" w:unhideWhenUsed="1"/>
+    <w:lsdException w:name="Title" w:uiPriority="10" w:qFormat="1"/>
+    <w:lsdException w:name="Closing" w:semiHidden="1" w:unhideWhenUsed="1"/>
+    <w:lsdException w:name="Signature" w:semiHidden="1" w:unhideWhenUsed="1"/>
+    <w:lsdException w:name="Default Paragraph Font" w:semiHidden="1" w:uiPriority="1" w:unhideWhenUsed="1"/>
+    <w:lsdException w:name="Body Text" w:semiHidden="1" w:unhideWhenUsed="1"/>
+    <w:lsdException w:name="Body Text Indent" w:semiHidden="1" w:unhideWhenUsed="1"/>
+    <w:lsdException w:name="List Continue" w:semiHidden="1" w:unhideWhenUsed="1"/>
+    <w:lsdException w:name="List Continue 2" w:semiHidden="1" w:unhideWhenUsed="1"/>
+    <w:lsdException w:name="List Continue 3" w:semiHidden="1" w:unhideWhenUsed="1"/>
+    <w:lsdException w:name="List Continue 4" w:semiHidden="1" w:unhideWhenUsed="1"/>
+    <w:lsdException w:name="List Continue 5" w:semiHidden="1" w:unhideWhenUsed="1"/>
+    <w:lsdException w:name="Message Header" w:semiHidden="1" w:unhideWhenUsed="1"/>
+    <w:lsdException w:name="Subtitle" w:uiPriority="11" w:qFormat="1"/>
+    <w:lsdException w:name="Salutation" w:semiHidden="1" w:unhideWhenUsed="1"/>
+    <w:lsdException w:name="Date" w:semiHidden="1" w:unhideWhenUsed="1"/>
+    <w:lsdException w:name="Body Text First Indent" w:semiHidden="1" w:unhideWhenUsed="1"/>
+    <w:lsdException w:name="Body Text First Indent 2" w:semiHidden="1" w:unhideWhenUsed="1"/>
+    <w:lsdException w:name="Note Heading" w:semiHidden="1" w:unhideWhenUsed="1"/>
+    <w:lsdException w:name="Body Text 2" w:semiHidden="1" w:unhideWhenUsed="1"/>
+    <w:lsdException w:name="Body Text 3" w:semiHidden="1" w:unhideWhenUsed="1"/>
+    <w:lsdException w:name="Body Text Indent 2" w:semiHidden="1" w:unhideWhenUsed="1"/>
+    <w:lsdException w:name="Body Text Indent 3" w:semiHidden="1" w:unhideWhenUsed="1"/>
+    <w:lsdException w:name="Block Text" w:semiHidden="1" w:unhideWhenUsed="1"/>
+    <w:lsdException w:name="Hyperlink" w:semiHidden="1" w:unhideWhenUsed="1"/>
+    <w:lsdException w:name="FollowedHyperlink" w:semiHidden="1" w:unhideWhenUsed="1"/>
+    <w:lsdException w:name="Strong" w:uiPriority="22" w:qFormat="1"/>
+    <w:lsdException w:name="Emphasis" w:uiPriority="20" w:qFormat="1"/>
+    <w:lsdException w:name="Document Map" w:semiHidden="1" w:unhideWhenUsed="1"/>
+    <w:lsdException w:name="Plain Text" w:semiHidden="1" w:unhideWhenUsed="1"/>
+    <w:lsdException w:name="E-mail Signature" w:semiHidden="1" w:unhideWhenUsed="1"/>
+    <w:lsdException w:name="HTML Top of Form" w:semiHidden="1" w:unhideWhenUsed="1"/>
+    <w:lsdException w:name="HTML Bottom of Form" w:semiHidden="1" w:unhideWhenUsed="1"/>
+    <w:lsdException w:name="Normal (Web)" w:semiHidden="1" w:unhideWhenUsed="1"/>
+    <w:lsdException w:name="HTML Acronym" w:semiHidden="1" w:unhideWhenUsed="1"/>
+    <w:lsdException w:name="HTML Address" w:semiHidden="1" w:unhideWhenUsed="1"/>
+    <w:lsdException w:name="HTML Cite" w:semiHidden="1" w:unhideWhenUsed="1"/>
+    <w:lsdException w:name="HTML Code" w:semiHidden="1" w:unhideWhenUsed="1"/>
+    <w:lsdException w:name="HTML Definition" w:semiHidden="1" w:unhideWhenUsed="1"/>
+    <w:lsdException w:name="HTML Keyboard" w:semiHidden="1" w:unhideWhenUsed="1"/>
+    <w:lsdException w:name="HTML Preformatted" w:semiHidden="1" w:unhideWhenUsed="1"/>
+    <w:lsdException w:name="HTML Sample" w:semiHidden="1" w:unhideWhenUsed="1"/>
+    <w:lsdException w:name="HTML Typewriter" w:semiHidden="1" w:unhideWhenUsed="1"/>
+    <w:lsdException w:name="HTML Variable" w:semiHidden="1" w:unhideWhenUsed="1"/>
+    <w:lsdException w:name="Normal Table" w:semiHidden="1" w:unhideWhenUsed="1"/>
+    <w:lsdException w:name="annotation subject" w:semiHidden="1" w:unhideWhenUsed="1"/>
+    <w:lsdException w:name="No List" w:semiHidden="1" w:unhideWhenUsed="1"/>
+    <w:lsdException w:name="Outline List 1" w:semiHidden="1" w:unhideWhenUsed="1"/>
+    <w:lsdException w:name="Outline List 2" w:semiHidden="1" w:unhideWhenUsed="1"/>
+    <w:lsdException w:name="Outline List 3" w:semiHidden="1" w:unhideWhenUsed="1"/>
+    <w:lsdException w:name="Table Simple 1" w:semiHidden="1" w:unhideWhenUsed="1"/>
+    <w:lsdException w:name="Table Simple 2" w:semiHidden="1" w:unhideWhenUsed="1"/>
+    <w:lsdException w:name="Table Simple 3" w:semiHidden="1" w:unhideWhenUsed="1"/>
+    <w:lsdException w:name="Table Classic 1" w:semiHidden="1" w:unhideWhenUsed="1"/>
+    <w:lsdException w:name="Table Classic 2" w:semiHidden="1" w:unhideWhenUsed="1"/>
+    <w:lsdException w:name="Table Classic 3" w:semiHidden="1" w:unhideWhenUsed="1"/>
+    <w:lsdException w:name="Table Classic 4" w:semiHidden="1" w:unhideWhenUsed="1"/>
+    <w:lsdException w:name="Table Colorful 1" w:semiHidden="1" w:unhideWhenUsed="1"/>
+    <w:lsdException w:name="Table Colorful 2" w:semiHidden="1" w:unhideWhenUsed="1"/>
+    <w:lsdException w:name="Table Colorful 3" w:semiHidden="1" w:unhideWhenUsed="1"/>
+    <w:lsdException w:name="Table Columns 1" w:semiHidden="1" w:unhideWhenUsed="1"/>
+    <w:lsdException w:name="Table Columns 2" w:semiHidden="1" w:unhideWhenUsed="1"/>
+    <w:lsdException w:name="Table Columns 3" w:semiHidden="1" w:unhideWhenUsed="1"/>
+    <w:lsdException w:name="Table Columns 4" w:semiHidden="1" w:unhideWhenUsed="1"/>
+    <w:lsdException w:name="Table Columns 5" w:semiHidden="1" w:unhideWhenUsed="1"/>
+    <w:lsdException w:name="Table Grid 1" w:semiHidden="1" w:unhideWhenUsed="1"/>
+    <w:lsdException w:name="Table Grid 2" w:semiHidden="1" w:unhideWhenUsed="1"/>
+    <w:lsdException w:name="Table Grid 3" w:semiHidden="1" w:unhideWhenUsed="1"/>
+    <w:lsdException w:name="Table Grid 4" w:semiHidden="1" w:unhideWhenUsed="1"/>
+    <w:lsdException w:name="Table Grid 5" w:semiHidden="1" w:unhideWhenUsed="1"/>
+    <w:lsdException w:name="Table Grid 6" w:semiHidden="1" w:unhideWhenUsed="1"/>
+    <w:lsdException w:name="Table Grid 7" w:semiHidden="1" w:unhideWhenUsed="1"/>
+    <w:lsdException w:name="Table Grid 8" w:semiHidden="1" w:unhideWhenUsed="1"/>
+    <w:lsdException w:name="Table List 1" w:semiHidden="1" w:unhideWhenUsed="1"/>
+    <w:lsdException w:name="Table List 2" w:semiHidden="1" w:unhideWhenUsed="1"/>
+    <w:lsdException w:name="Table List 3" w:semiHidden="1" w:unhideWhenUsed="1"/>
+    <w:lsdException w:name="Table List 4" w:semiHidden="1" w:unhideWhenUsed="1"/>
+    <w:lsdException w:name="Table List 5" w:semiHidden="1" w:unhideWhenUsed="1"/>
+    <w:lsdException w:name="Table List 6" w:semiHidden="1" w:unhideWhenUsed="1"/>
+    <w:lsdException w:name="Table List 7" w:semiHidden="1" w:unhideWhenUsed="1"/>
+    <w:lsdException w:name="Table List 8" w:semiHidden="1" w:unhideWhenUsed="1"/>
+    <w:lsdException w:name="Table 3D effects 1" w:semiHidden="1" w:unhideWhenUsed="1"/>
+    <w:lsdException w:name="Table 3D effects 2" w:semiHidden="1" w:unhideWhenUsed="1"/>
+    <w:lsdException w:name="Table 3D effects 3" w:semiHidden="1" w:unhideWhenUsed="1"/>
+    <w:lsdException w:name="Table Contemporary" w:semiHidden="1" w:unhideWhenUsed="1"/>
+    <w:lsdException w:name="Table Elegant" w:semiHidden="1" w:unhideWhenUsed="1"/>
+    <w:lsdException w:name="Table Professional" w:semiHidden="1" w:unhideWhenUsed="1"/>
+    <w:lsdException w:name="Table Subtle 1" w:semiHidden="1" w:unhideWhenUsed="1"/>
+    <w:lsdException w:name="Table Subtle 2" w:semiHidden="1" w:unhideWhenUsed="1"/>
+    <w:lsdException w:name="Table Web 1" w:semiHidden="1" w:unhideWhenUsed="1"/>
+    <w:lsdException w:name="Table Web 2" w:semiHidden="1" w:unhideWhenUsed="1"/>
+    <w:lsdException w:name="Table Web 3" w:semiHidden="1" w:unhideWhenUsed="1"/>
+    <w:lsdException w:name="Balloon Text" w:semiHidden="1" w:unhideWhenUsed="1"/>
+    <w:lsdException w:name="Table Grid" w:uiPriority="59"/>
+    <w:lsdException w:name="Table Theme" w:semiHidden="1" w:unhideWhenUsed="1"/>
+    <w:lsdException w:name="Placeholder Text" w:semiHidden="1"/>
+    <w:lsdException w:name="No Spacing" w:uiPriority="1" w:qFormat="1"/>
+    <w:lsdException w:name="Light Shading" w:uiPriority="60"/>
+    <w:lsdException w:name="Light List" w:uiPriority="61"/>
+    <w:lsdException w:name="Light Grid" w:uiPriority="62"/>
+    <w:lsdException w:name="Medium Shading 1" w:uiPriority="63"/>
+    <w:lsdException w:name="Medium Shading 2" w:uiPriority="64"/>
+    <w:lsdException w:name="Medium List 1" w:uiPriority="65"/>
+    <w:lsdException w:name="Medium List 2" w:uiPriority="66"/>
+    <w:lsdException w:name="Medium Grid 1" w:uiPriority="67"/>
+    <w:lsdException w:name="Medium Grid 2" w:uiPriority="68"/>
+    <w:lsdException w:name="Medium Grid 3" w:uiPriority="69"/>
+    <w:lsdException w:name="Dark List" w:uiPriority="70"/>
+    <w:lsdException w:name="Colorful Shading" w:uiPriority="71"/>
+    <w:lsdException w:name="Colorful List" w:uiPriority="72"/>
+    <w:lsdException w:name="Colorful Grid" w:uiPriority="73"/>
+    <w:lsdException w:name="Light Shading Accent 1" w:uiPriority="60"/>
+    <w:lsdException w:name="Light List Accent 1" w:uiPriority="61"/>
+    <w:lsdException w:name="Light Grid Accent 1" w:uiPriority="62"/>
+    <w:lsdException w:name="Medium Shading 1 Accent 1" w:uiPriority="63"/>
+    <w:lsdException w:name="Medium Shading 2 Accent 1" w:uiPriority="64"/>
+    <w:lsdException w:name="Medium List 1 Accent 1" w:uiPriority="65"/>
+    <w:lsdException w:name="Revision" w:semiHidden="1"/>
+    <w:lsdException w:name="List Paragraph" w:uiPriority="34" w:qFormat="1"/>
+    <w:lsdException w:name="Quote" w:uiPriority="29" w:qFormat="1"/>
+    <w:lsdException w:name="Intense Quote" w:uiPriority="30" w:qFormat="1"/>
+    <w:lsdException w:name="Medium List 2 Accent 1" w:uiPriority="66"/>
+    <w:lsdException w:name="Medium Grid 1 Accent 1" w:uiPriority="67"/>
+    <w:lsdException w:name="Medium Grid 2 Accent 1" w:uiPriority="68"/>
+    <w:lsdException w:name="Medium Grid 3 Accent 1" w:uiPriority="69"/>
+    <w:lsdException w:name="Dark List Accent 1" w:uiPriority="70"/>
+    <w:lsdException w:name="Colorful Shading Accent 1" w:uiPriority="71"/>
+    <w:lsdException w:name="Colorful List Accent 1" w:uiPriority="72"/>
+    <w:lsdException w:name="Colorful Grid Accent 1" w:uiPriority="73"/>
+    <w:lsdException w:name="Light Shading Accent 2" w:uiPriority="60"/>
+    <w:lsdException w:name="Light List Accent 2" w:uiPriority="61"/>
+    <w:lsdException w:name="Light Grid Accent 2" w:uiPriority="62"/>
+    <w:lsdException w:name="Medium Shading 1 Accent 2" w:uiPriority="63"/>
+    <w:lsdException w:name="Medium Shading 2 Accent 2" w:uiPriority="64"/>
+    <w:lsdException w:name="Medium List 1 Accent 2" w:uiPriority="65"/>
+    <w:lsdException w:name="Medium List 2 Accent 2" w:uiPriority="66"/>
+    <w:lsdException w:name="Medium Grid 1 Accent 2" w:uiPriority="67"/>
+    <w:lsdException w:name="Medium Grid 2 Accent 2" w:uiPriority="68"/>
+    <w:lsdException w:name="Medium Grid 3 Accent 2" w:uiPriority="69"/>
+    <w:lsdException w:name="Dark List Accent 2" w:uiPriority="70"/>
+    <w:lsdException w:name="Colorful Shading Accent 2" w:uiPriority="71"/>
+    <w:lsdException w:name="Colorful List Accent 2" w:uiPriority="72"/>
+    <w:lsdException w:name="Colorful Grid Accent 2" w:uiPriority="73"/>
+    <w:lsdException w:name="Light Shading Accent 3" w:uiPriority="60"/>
+    <w:lsdException w:name="Light List Accent 3" w:uiPriority="61"/>
+    <w:lsdException w:name="Light Grid Accent 3" w:uiPriority="62"/>
+    <w:lsdException w:name="Medium Shading 1 Accent 3" w:uiPriority="63"/>
+    <w:lsdException w:name="Medium Shading 2 Accent 3" w:uiPriority="64"/>
+    <w:lsdException w:name="Medium List 1 Accent 3" w:uiPriority="65"/>
+    <w:lsdException w:name="Medium List 2 Accent 3" w:uiPriority="66"/>
+    <w:lsdException w:name="Medium Grid 1 Accent 3" w:uiPriority="67"/>
+    <w:lsdException w:name="Medium Grid 2 Accent 3" w:uiPriority="68"/>
+    <w:lsdException w:name="Medium Grid 3 Accent 3" w:uiPriority="69"/>
+    <w:lsdException w:name="Dark List Accent 3" w:uiPriority="70"/>
+    <w:lsdException w:name="Colorful Shading Accent 3" w:uiPriority="71"/>
+    <w:lsdException w:name="Colorful List Accent 3" w:uiPriority="72"/>
+    <w:lsdException w:name="Colorful Grid Accent 3" w:uiPriority="73"/>
+    <w:lsdException w:name="Light Shading Accent 4" w:uiPriority="60"/>
+    <w:lsdException w:name="Light List Accent 4" w:uiPriority="61"/>
+    <w:lsdException w:name="Light Grid Accent 4" w:uiPriority="62"/>
+    <w:lsdException w:name="Medium Shading 1 Accent 4" w:uiPriority="63"/>
+    <w:lsdException w:name="Medium Shading 2 Accent 4" w:uiPriority="64"/>
+    <w:lsdException w:name="Medium List 1 Accent 4" w:uiPriority="65"/>
+    <w:lsdException w:name="Medium List 2 Accent 4" w:uiPriority="66"/>
+    <w:lsdException w:name="Medium Grid 1 Accent 4" w:uiPriority="67"/>
+    <w:lsdException w:name="Medium Grid 2 Accent 4" w:uiPriority="68"/>
+    <w:lsdException w:name="Medium Grid 3 Accent 4" w:uiPriority="69"/>
+    <w:lsdException w:name="Dark List Accent 4" w:uiPriority="70"/>
+    <w:lsdException w:name="Colorful Shading Accent 4" w:uiPriority="71"/>
+    <w:lsdException w:name="Colorful List Accent 4" w:uiPriority="72"/>
+    <w:lsdException w:name="Colorful Grid Accent 4" w:uiPriority="73"/>
+    <w:lsdException w:name="Light Shading Accent 5" w:uiPriority="60"/>
+    <w:lsdException w:name="Light List Accent 5" w:uiPriority="61"/>
+    <w:lsdException w:name="Light Grid Accent 5" w:uiPriority="62"/>
+    <w:lsdException w:name="Medium Shading 1 Accent 5" w:uiPriority="63"/>
+    <w:lsdException w:name="Medium Shading 2 Accent 5" w:uiPriority="64"/>
+    <w:lsdException w:name="Medium List 1 Accent 5" w:uiPriority="65"/>
+    <w:lsdException w:name="Medium List 2 Accent 5" w:uiPriority="66"/>
+    <w:lsdException w:name="Medium Grid 1 Accent 5" w:uiPriority="67"/>
+    <w:lsdException w:name="Medium Grid 2 Accent 5" w:uiPriority="68"/>
+    <w:lsdException w:name="Medium Grid 3 Accent 5" w:uiPriority="69"/>
+    <w:lsdException w:name="Dark List Accent 5" w:uiPriority="70"/>
+    <w:lsdException w:name="Colorful Shading Accent 5" w:uiPriority="71"/>
+    <w:lsdException w:name="Colorful List Accent 5" w:uiPriority="72"/>
+    <w:lsdException w:name="Colorful Grid Accent 5" w:uiPriority="73"/>
+    <w:lsdException w:name="Light Shading Accent 6" w:uiPriority="60"/>
+    <w:lsdException w:name="Light List Accent 6" w:uiPriority="61"/>
+    <w:lsdException w:name="Light Grid Accent 6" w:uiPriority="62"/>
+    <w:lsdException w:name="Medium Shading 1 Accent 6" w:uiPriority="63"/>
+    <w:lsdException w:name="Medium Shading 2 Accent 6" w:uiPriority="64"/>
+    <w:lsdException w:name="Medium List 1 Accent 6" w:uiPriority="65"/>
+    <w:lsdException w:name="Medium List 2 Accent 6" w:uiPriority="66"/>
+    <w:lsdException w:name="Medium Grid 1 Accent 6" w:uiPriority="67"/>
+    <w:lsdException w:name="Medium Grid 2 Accent 6" w:uiPriority="68"/>
+    <w:lsdException w:name="Medium Grid 3 Accent 6" w:uiPriority="69"/>
+    <w:lsdException w:name="Dark List Accent 6" w:uiPriority="70"/>
+    <w:lsdException w:name="Colorful Shading Accent 6" w:uiPriority="71"/>
+    <w:lsdException w:name="Colorful List Accent 6" w:uiPriority="72"/>
+    <w:lsdException w:name="Colorful Grid Accent 6" w:uiPriority="73"/>
+    <w:lsdException w:name="Subtle Emphasis" w:uiPriority="19" w:qFormat="1"/>
+    <w:lsdException w:name="Intense Emphasis" w:uiPriority="21" w:qFormat="1"/>
+    <w:lsdException w:name="Subtle Reference" w:uiPriority="31" w:qFormat="1"/>
+    <w:lsdException w:name="Intense Reference" w:uiPriority="32" w:qFormat="1"/>
+    <w:lsdException w:name="Book Title" w:uiPriority="33" w:qFormat="1"/>
+    <w:lsdException w:name="Bibliography" w:semiHidden="1" w:uiPriority="37" w:unhideWhenUsed="1"/>
+    <w:lsdException w:name="TOC Heading" w:semiHidden="1" w:uiPriority="39" w:unhideWhenUsed="1" w:qFormat="1"/>
+    <w:lsdException w:name="Plain Table 1" w:uiPriority="41"/>
+    <w:lsdException w:name="Plain Table 2" w:uiPriority="42"/>
+    <w:lsdException w:name="Plain Table 3" w:uiPriority="43"/>
+    <w:lsdException w:name="Plain Table 4" w:uiPriority="44"/>
+    <w:lsdException w:name="Plain Table 5" w:uiPriority="45"/>
+    <w:lsdException w:name="Grid Table Light" w:uiPriority="40"/>
+    <w:lsdException w:name="Grid Table 1 Light" w:uiPriority="46"/>
+    <w:lsdException w:name="Grid Table 2" w:uiPriority="47"/>
+    <w:lsdException w:name="Grid Table 3" w:uiPriority="48"/>
+    <w:lsdException w:name="Grid Table 4" w:uiPriority="49"/>
+    <w:lsdException w:name="Grid Table 5 Dark" w:uiPriority="50"/>
+    <w:lsdException w:name="Grid Table 6 Colorful" w:uiPriority="51"/>
+    <w:lsdException w:name="Grid Table 7 Colorful" w:uiPriority="52"/>
+    <w:lsdException w:name="Grid Table 1 Light Accent 1" w:uiPriority="46"/>
+    <w:lsdException w:name="Grid Table 2 Accent 1" w:uiPriority="47"/>
+    <w:lsdException w:name="Grid Table 3 Accent 1" w:uiPriority="48"/>
+    <w:lsdException w:name="Grid Table 4 Accent 1" w:uiPriority="49"/>
+    <w:lsdException w:name="Grid Table 5 Dark Accent 1" w:uiPriority="50"/>
+    <w:lsdException w:name="Grid Table 6 Colorful Accent 1" w:uiPriority="51"/>
+    <w:lsdException w:name="Grid Table 7 Colorful Accent 1" w:uiPriority="52"/>
+    <w:lsdException w:name="Grid Table 1 Light Accent 2" w:uiPriority="46"/>
+    <w:lsdException w:name="Grid Table 2 Accent 2" w:uiPriority="47"/>
+    <w:lsdException w:name="Grid Table 3 Accent 2" w:uiPriority="48"/>
+    <w:lsdException w:name="Grid Table 4 Accent 2" w:uiPriority="49"/>
+    <w:lsdException w:name="Grid Table 5 Dark Accent 2" w:uiPriority="50"/>
+    <w:lsdException w:name="Grid Table 6 Colorful Accent 2" w:uiPriority="51"/>
+    <w:lsdException w:name="Grid Table 7 Colorful Accent 2" w:uiPriority="52"/>
+    <w:lsdException w:name="Grid Table 1 Light Accent 3" w:uiPriority="46"/>
+    <w:lsdException w:name="Grid Table 2 Accent 3" w:uiPriority="47"/>
+    <w:lsdException w:name="Grid Table 3 Accent 3" w:uiPriority="48"/>
+    <w:lsdException w:name="Grid Table 4 Accent 3" w:uiPriority="49"/>
+    <w:lsdException w:name="Grid Table 5 Dark Accent 3" w:uiPriority="50"/>
+    <w:lsdException w:name="Grid Table 6 Colorful Accent 3" w:uiPriority="51"/>
+    <w:lsdException w:name="Grid Table 7 Colorful Accent 3" w:uiPriority="52"/>
+    <w:lsdException w:name="Grid Table 1 Light Accent 4" w:uiPriority="46"/>
+    <w:lsdException w:name="Grid Table 2 Accent 4" w:uiPriority="47"/>
+    <w:lsdException w:name="Grid Table 3 Accent 4" w:uiPriority="48"/>
+    <w:lsdException w:name="Grid Table 4 Accent 4" w:uiPriority="49"/>
+    <w:lsdException w:name="Grid Table 5 Dark Accent 4" w:uiPriority="50"/>
+    <w:lsdException w:name="Grid Table 6 Colorful Accent 4" w:uiPriority="51"/>
+    <w:lsdException w:name="Grid Table 7 Colorful Accent 4" w:uiPriority="52"/>
+    <w:lsdException w:name="Grid Table 1 Light Accent 5" w:uiPriority="46"/>
+    <w:lsdException w:name="Grid Table 2 Accent 5" w:uiPriority="47"/>
+    <w:lsdException w:name="Grid Table 3 Accent 5" w:uiPriority="48"/>
+    <w:lsdException w:name="Grid Table 4 Accent 5" w:uiPriority="49"/>
+    <w:lsdException w:name="Grid Table 5 Dark Accent 5" w:uiPriority="50"/>
+    <w:lsdException w:name="Grid Table 6 Colorful Accent 5" w:uiPriority="51"/>
+    <w:lsdException w:name="Grid Table 7 Colorful Accent 5" w:uiPriority="52"/>
+    <w:lsdException w:name="Grid Table 1 Light Accent 6" w:uiPriority="46"/>
+    <w:lsdException w:name="Grid Table 2 Accent 6" w:uiPriority="47"/>
+    <w:lsdException w:name="Grid Table 3 Accent 6" w:uiPriority="48"/>
+    <w:lsdException w:name="Grid Table 4 Accent 6" w:uiPriority="49"/>
+    <w:lsdException w:name="Grid Table 5 Dark Accent 6" w:uiPriority="50"/>
+    <w:lsdException w:name="Grid Table 6 Colorful Accent 6" w:uiPriority="51"/>
+    <w:lsdException w:name="Grid Table 7 Colorful Accent 6" w:uiPriority="52"/>
+    <w:lsdException w:name="List Table 1 Light" w:uiPriority="46"/>
+    <w:lsdException w:name="List Table 2" w:uiPriority="47"/>
+    <w:lsdException w:name="List Table 3" w:uiPriority="48"/>
+    <w:lsdException w:name="List Table 4" w:uiPriority="49"/>
+    <w:lsdException w:name="List Table 5 Dark" w:uiPriority="50"/>
+    <w:lsdException w:name="List Table 6 Colorful" w:uiPriority="51"/>
+    <w:lsdException w:name="List Table 7 Colorful" w:uiPriority="52"/>
+    <w:lsdException w:name="List Table 1 Light Accent 1" w:uiPriority="46"/>
+    <w:lsdException w:name="List Table 2 Accent 1" w:uiPriority="47"/>
+    <w:lsdException w:name="List Table 3 Accent 1" w:uiPriority="48"/>
+    <w:lsdException w:name="List Table 4 Accent 1" w:uiPriority="49"/>
+    <w:lsdException w:name="List Table 5 Dark Accent 1" w:uiPriority="50"/>
+    <w:lsdException w:name="List Table 6 Colorful Accent 1" w:uiPriority="51"/>
+    <w:lsdException w:name="List Table 7 Colorful Accent 1" w:uiPriority="52"/>
+    <w:lsdException w:name="List Table 1 Light Accent 2" w:uiPriority="46"/>
+    <w:lsdException w:name="List Table 2 Accent 2" w:uiPriority="47"/>
+    <w:lsdException w:name="List Table 3 Accent 2" w:uiPriority="48"/>
+    <w:lsdException w:name="List Table 4 Accent 2" w:uiPriority="49"/>
+    <w:lsdException w:name="List Table 5 Dark Accent 2" w:uiPriority="50"/>
+    <w:lsdException w:name="List Table 6 Colorful Accent 2" w:uiPriority="51"/>
+    <w:lsdException w:name="List Table 7 Colorful Accent 2" w:uiPriority="52"/>
+    <w:lsdException w:name="List Table 1 Light Accent 3" w:uiPriority="46"/>
+    <w:lsdException w:name="List Table 2 Accent 3" w:uiPriority="47"/>
+    <w:lsdException w:name="List Table 3 Accent 3" w:uiPriority="48"/>
+    <w:lsdException w:name="List Table 4 Accent 3" w:uiPriority="49"/>
+    <w:lsdException w:name="List Table 5 Dark Accent 3" w:uiPriority="50"/>
+    <w:lsdException w:name="List Table 6 Colorful Accent 3" w:uiPriority="51"/>
+    <w:lsdException w:name="List Table 7 Colorful Accent 3" w:uiPriority="52"/>
+    <w:lsdException w:name="List Table 1 Light Accent 4" w:uiPriority="46"/>
+    <w:lsdException w:name="List Table 2 Accent 4" w:uiPriority="47"/>
+    <w:lsdException w:name="List Table 3 Accent 4" w:uiPriority="48"/>
+    <w:lsdException w:name="List Table 4 Accent 4" w:uiPriority="49"/>
+    <w:lsdException w:name="List Table 5 Dark Accent 4" w:uiPriority="50"/>
+    <w:lsdException w:name="List Table 6 Colorful Accent 4" w:uiPriority="51"/>
+    <w:lsdException w:name="List Table 7 Colorful Accent 4" w:uiPriority="52"/>
+    <w:lsdException w:name="List Table 1 Light Accent 5" w:uiPriority="46"/>
+    <w:lsdException w:name="List Table 2 Accent 5" w:uiPriority="47"/>
+    <w:lsdException w:name="List Table 3 Accent 5" w:uiPriority="48"/>
+    <w:lsdException w:name="List Table 4 Accent 5" w:uiPriority="49"/>
+    <w:lsdException w:name="List Table 5 Dark Accent 5" w:uiPriority="50"/>
+    <w:lsdException w:name="List Table 6 Colorful Accent 5" w:uiPriority="51"/>
+    <w:lsdException w:name="List Table 7 Colorful Accent 5" w:uiPriority="52"/>
+    <w:lsdException w:name="List Table 1 Light Accent 6" w:uiPriority="46"/>
+    <w:lsdException w:name="List Table 2 Accent 6" w:uiPriority="47"/>
+    <w:lsdException w:name="List Table 3 Accent 6" w:uiPriority="48"/>
+    <w:lsdException w:name="List Table 4 Accent 6" w:uiPriority="49"/>
+    <w:lsdException w:name="List Table 5 Dark Accent 6" w:uiPriority="50"/>
+    <w:lsdException w:name="List Table 6 Colorful Accent 6" w:uiPriority="51"/>
+    <w:lsdException w:name="List Table 7 Colorful Accent 6" w:uiPriority="52"/>
   </w:latentStyles>
   <w:style w:type="paragraph" w:default="1" w:styleId="Normal">
     <w:name w:val="Normal"/>
@@ -4376,260 +4684,102 @@
       <w:u w:val="single"/>
     </w:rPr>
   </w:style>
-</w:styles>
-</file>
-
-<file path=word/stylesWithEffects.xml><?xml version="1.0" encoding="utf-8"?>
-<w:styles xmlns:wpc="http://schemas.microsoft.com/office/word/2010/wordprocessingCanvas" xmlns:mc="http://schemas.openxmlformats.org/markup-compatibility/2006" xmlns:o="urn:schemas-microsoft-com:office:office" xmlns:r="http://schemas.openxmlformats.org/officeDocument/2006/relationships" xmlns:m="http://schemas.openxmlformats.org/officeDocument/2006/math" xmlns:v="urn:schemas-microsoft-com:vml" xmlns:wp14="http://schemas.microsoft.com/office/word/2010/wordprocessingDrawing" xmlns:wp="http://schemas.openxmlformats.org/drawingml/2006/wordprocessingDrawing" xmlns:w10="urn:schemas-microsoft-com:office:word" xmlns:w="http://schemas.openxmlformats.org/wordprocessingml/2006/main" xmlns:w14="http://schemas.microsoft.com/office/word/2010/wordml" xmlns:wpg="http://schemas.microsoft.com/office/word/2010/wordprocessingGroup" xmlns:wpi="http://schemas.microsoft.com/office/word/2010/wordprocessingInk" xmlns:wne="http://schemas.microsoft.com/office/word/2006/wordml" xmlns:wps="http://schemas.microsoft.com/office/word/2010/wordprocessingShape" mc:Ignorable="w14 wp14">
-  <w:docDefaults>
-    <w:rPrDefault>
-      <w:rPr>
-        <w:rFonts w:asciiTheme="minorHAnsi" w:eastAsiaTheme="minorHAnsi" w:hAnsiTheme="minorHAnsi" w:cstheme="minorBidi"/>
-        <w:sz w:val="22"/>
-        <w:szCs w:val="22"/>
-        <w:lang w:val="en-US" w:eastAsia="en-US" w:bidi="ar-SA"/>
-      </w:rPr>
-    </w:rPrDefault>
-    <w:pPrDefault>
-      <w:pPr>
-        <w:spacing w:after="200" w:line="276" w:lineRule="auto"/>
-      </w:pPr>
-    </w:pPrDefault>
-  </w:docDefaults>
-  <w:latentStyles w:defLockedState="0" w:defUIPriority="99" w:defSemiHidden="1" w:defUnhideWhenUsed="1" w:defQFormat="0" w:count="267">
-    <w:lsdException w:name="Normal" w:semiHidden="0" w:uiPriority="0" w:unhideWhenUsed="0" w:qFormat="1"/>
-    <w:lsdException w:name="heading 1" w:semiHidden="0" w:uiPriority="9" w:unhideWhenUsed="0" w:qFormat="1"/>
-    <w:lsdException w:name="heading 2" w:uiPriority="9" w:qFormat="1"/>
-    <w:lsdException w:name="heading 3" w:uiPriority="9" w:qFormat="1"/>
-    <w:lsdException w:name="heading 4" w:uiPriority="9" w:qFormat="1"/>
-    <w:lsdException w:name="heading 5" w:uiPriority="9" w:qFormat="1"/>
-    <w:lsdException w:name="heading 6" w:uiPriority="9" w:qFormat="1"/>
-    <w:lsdException w:name="heading 7" w:uiPriority="9" w:qFormat="1"/>
-    <w:lsdException w:name="heading 8" w:uiPriority="9" w:qFormat="1"/>
-    <w:lsdException w:name="heading 9" w:uiPriority="9" w:qFormat="1"/>
-    <w:lsdException w:name="toc 1" w:uiPriority="39"/>
-    <w:lsdException w:name="toc 2" w:uiPriority="39"/>
-    <w:lsdException w:name="toc 3" w:uiPriority="39"/>
-    <w:lsdException w:name="toc 4" w:uiPriority="39"/>
-    <w:lsdException w:name="toc 5" w:uiPriority="39"/>
-    <w:lsdException w:name="toc 6" w:uiPriority="39"/>
-    <w:lsdException w:name="toc 7" w:uiPriority="39"/>
-    <w:lsdException w:name="toc 8" w:uiPriority="39"/>
-    <w:lsdException w:name="toc 9" w:uiPriority="39"/>
-    <w:lsdException w:name="caption" w:uiPriority="35" w:qFormat="1"/>
-    <w:lsdException w:name="Title" w:semiHidden="0" w:uiPriority="10" w:unhideWhenUsed="0" w:qFormat="1"/>
-    <w:lsdException w:name="Default Paragraph Font" w:uiPriority="1"/>
-    <w:lsdException w:name="Subtitle" w:semiHidden="0" w:uiPriority="11" w:unhideWhenUsed="0" w:qFormat="1"/>
-    <w:lsdException w:name="Strong" w:semiHidden="0" w:uiPriority="22" w:unhideWhenUsed="0" w:qFormat="1"/>
-    <w:lsdException w:name="Emphasis" w:semiHidden="0" w:uiPriority="20" w:unhideWhenUsed="0" w:qFormat="1"/>
-    <w:lsdException w:name="Table Grid" w:semiHidden="0" w:uiPriority="59" w:unhideWhenUsed="0"/>
-    <w:lsdException w:name="Placeholder Text" w:unhideWhenUsed="0"/>
-    <w:lsdException w:name="No Spacing" w:semiHidden="0" w:uiPriority="1" w:unhideWhenUsed="0" w:qFormat="1"/>
-    <w:lsdException w:name="Light Shading" w:semiHidden="0" w:uiPriority="60" w:unhideWhenUsed="0"/>
-    <w:lsdException w:name="Light List" w:semiHidden="0" w:uiPriority="61" w:unhideWhenUsed="0"/>
-    <w:lsdException w:name="Light Grid" w:semiHidden="0" w:uiPriority="62" w:unhideWhenUsed="0"/>
-    <w:lsdException w:name="Medium Shading 1" w:semiHidden="0" w:uiPriority="63" w:unhideWhenUsed="0"/>
-    <w:lsdException w:name="Medium Shading 2" w:semiHidden="0" w:uiPriority="64" w:unhideWhenUsed="0"/>
-    <w:lsdException w:name="Medium List 1" w:semiHidden="0" w:uiPriority="65" w:unhideWhenUsed="0"/>
-    <w:lsdException w:name="Medium List 2" w:semiHidden="0" w:uiPriority="66" w:unhideWhenUsed="0"/>
-    <w:lsdException w:name="Medium Grid 1" w:semiHidden="0" w:uiPriority="67" w:unhideWhenUsed="0"/>
-    <w:lsdException w:name="Medium Grid 2" w:semiHidden="0" w:uiPriority="68" w:unhideWhenUsed="0"/>
-    <w:lsdException w:name="Medium Grid 3" w:semiHidden="0" w:uiPriority="69" w:unhideWhenUsed="0"/>
-    <w:lsdException w:name="Dark List" w:semiHidden="0" w:uiPriority="70" w:unhideWhenUsed="0"/>
-    <w:lsdException w:name="Colorful Shading" w:semiHidden="0" w:uiPriority="71" w:unhideWhenUsed="0"/>
-    <w:lsdException w:name="Colorful List" w:semiHidden="0" w:uiPriority="72" w:unhideWhenUsed="0"/>
-    <w:lsdException w:name="Colorful Grid" w:semiHidden="0" w:uiPriority="73" w:unhideWhenUsed="0"/>
-    <w:lsdException w:name="Light Shading Accent 1" w:semiHidden="0" w:uiPriority="60" w:unhideWhenUsed="0"/>
-    <w:lsdException w:name="Light List Accent 1" w:semiHidden="0" w:uiPriority="61" w:unhideWhenUsed="0"/>
-    <w:lsdException w:name="Light Grid Accent 1" w:semiHidden="0" w:uiPriority="62" w:unhideWhenUsed="0"/>
-    <w:lsdException w:name="Medium Shading 1 Accent 1" w:semiHidden="0" w:uiPriority="63" w:unhideWhenUsed="0"/>
-    <w:lsdException w:name="Medium Shading 2 Accent 1" w:semiHidden="0" w:uiPriority="64" w:unhideWhenUsed="0"/>
-    <w:lsdException w:name="Medium List 1 Accent 1" w:semiHidden="0" w:uiPriority="65" w:unhideWhenUsed="0"/>
-    <w:lsdException w:name="Revision" w:unhideWhenUsed="0"/>
-    <w:lsdException w:name="List Paragraph" w:semiHidden="0" w:uiPriority="34" w:unhideWhenUsed="0" w:qFormat="1"/>
-    <w:lsdException w:name="Quote" w:semiHidden="0" w:uiPriority="29" w:unhideWhenUsed="0" w:qFormat="1"/>
-    <w:lsdException w:name="Intense Quote" w:semiHidden="0" w:uiPriority="30" w:unhideWhenUsed="0" w:qFormat="1"/>
-    <w:lsdException w:name="Medium List 2 Accent 1" w:semiHidden="0" w:uiPriority="66" w:unhideWhenUsed="0"/>
-    <w:lsdException w:name="Medium Grid 1 Accent 1" w:semiHidden="0" w:uiPriority="67" w:unhideWhenUsed="0"/>
-    <w:lsdException w:name="Medium Grid 2 Accent 1" w:semiHidden="0" w:uiPriority="68" w:unhideWhenUsed="0"/>
-    <w:lsdException w:name="Medium Grid 3 Accent 1" w:semiHidden="0" w:uiPriority="69" w:unhideWhenUsed="0"/>
-    <w:lsdException w:name="Dark List Accent 1" w:semiHidden="0" w:uiPriority="70" w:unhideWhenUsed="0"/>
-    <w:lsdException w:name="Colorful Shading Accent 1" w:semiHidden="0" w:uiPriority="71" w:unhideWhenUsed="0"/>
-    <w:lsdException w:name="Colorful List Accent 1" w:semiHidden="0" w:uiPriority="72" w:unhideWhenUsed="0"/>
-    <w:lsdException w:name="Colorful Grid Accent 1" w:semiHidden="0" w:uiPriority="73" w:unhideWhenUsed="0"/>
-    <w:lsdException w:name="Light Shading Accent 2" w:semiHidden="0" w:uiPriority="60" w:unhideWhenUsed="0"/>
-    <w:lsdException w:name="Light List Accent 2" w:semiHidden="0" w:uiPriority="61" w:unhideWhenUsed="0"/>
-    <w:lsdException w:name="Light Grid Accent 2" w:semiHidden="0" w:uiPriority="62" w:unhideWhenUsed="0"/>
-    <w:lsdException w:name="Medium Shading 1 Accent 2" w:semiHidden="0" w:uiPriority="63" w:unhideWhenUsed="0"/>
-    <w:lsdException w:name="Medium Shading 2 Accent 2" w:semiHidden="0" w:uiPriority="64" w:unhideWhenUsed="0"/>
-    <w:lsdException w:name="Medium List 1 Accent 2" w:semiHidden="0" w:uiPriority="65" w:unhideWhenUsed="0"/>
-    <w:lsdException w:name="Medium List 2 Accent 2" w:semiHidden="0" w:uiPriority="66" w:unhideWhenUsed="0"/>
-    <w:lsdException w:name="Medium Grid 1 Accent 2" w:semiHidden="0" w:uiPriority="67" w:unhideWhenUsed="0"/>
-    <w:lsdException w:name="Medium Grid 2 Accent 2" w:semiHidden="0" w:uiPriority="68" w:unhideWhenUsed="0"/>
-    <w:lsdException w:name="Medium Grid 3 Accent 2" w:semiHidden="0" w:uiPriority="69" w:unhideWhenUsed="0"/>
-    <w:lsdException w:name="Dark List Accent 2" w:semiHidden="0" w:uiPriority="70" w:unhideWhenUsed="0"/>
-    <w:lsdException w:name="Colorful Shading Accent 2" w:semiHidden="0" w:uiPriority="71" w:unhideWhenUsed="0"/>
-    <w:lsdException w:name="Colorful List Accent 2" w:semiHidden="0" w:uiPriority="72" w:unhideWhenUsed="0"/>
-    <w:lsdException w:name="Colorful Grid Accent 2" w:semiHidden="0" w:uiPriority="73" w:unhideWhenUsed="0"/>
-    <w:lsdException w:name="Light Shading Accent 3" w:semiHidden="0" w:uiPriority="60" w:unhideWhenUsed="0"/>
-    <w:lsdException w:name="Light List Accent 3" w:semiHidden="0" w:uiPriority="61" w:unhideWhenUsed="0"/>
-    <w:lsdException w:name="Light Grid Accent 3" w:semiHidden="0" w:uiPriority="62" w:unhideWhenUsed="0"/>
-    <w:lsdException w:name="Medium Shading 1 Accent 3" w:semiHidden="0" w:uiPriority="63" w:unhideWhenUsed="0"/>
-    <w:lsdException w:name="Medium Shading 2 Accent 3" w:semiHidden="0" w:uiPriority="64" w:unhideWhenUsed="0"/>
-    <w:lsdException w:name="Medium List 1 Accent 3" w:semiHidden="0" w:uiPriority="65" w:unhideWhenUsed="0"/>
-    <w:lsdException w:name="Medium List 2 Accent 3" w:semiHidden="0" w:uiPriority="66" w:unhideWhenUsed="0"/>
-    <w:lsdException w:name="Medium Grid 1 Accent 3" w:semiHidden="0" w:uiPriority="67" w:unhideWhenUsed="0"/>
-    <w:lsdException w:name="Medium Grid 2 Accent 3" w:semiHidden="0" w:uiPriority="68" w:unhideWhenUsed="0"/>
-    <w:lsdException w:name="Medium Grid 3 Accent 3" w:semiHidden="0" w:uiPriority="69" w:unhideWhenUsed="0"/>
-    <w:lsdException w:name="Dark List Accent 3" w:semiHidden="0" w:uiPriority="70" w:unhideWhenUsed="0"/>
-    <w:lsdException w:name="Colorful Shading Accent 3" w:semiHidden="0" w:uiPriority="71" w:unhideWhenUsed="0"/>
-    <w:lsdException w:name="Colorful List Accent 3" w:semiHidden="0" w:uiPriority="72" w:unhideWhenUsed="0"/>
-    <w:lsdException w:name="Colorful Grid Accent 3" w:semiHidden="0" w:uiPriority="73" w:unhideWhenUsed="0"/>
-    <w:lsdException w:name="Light Shading Accent 4" w:semiHidden="0" w:uiPriority="60" w:unhideWhenUsed="0"/>
-    <w:lsdException w:name="Light List Accent 4" w:semiHidden="0" w:uiPriority="61" w:unhideWhenUsed="0"/>
-    <w:lsdException w:name="Light Grid Accent 4" w:semiHidden="0" w:uiPriority="62" w:unhideWhenUsed="0"/>
-    <w:lsdException w:name="Medium Shading 1 Accent 4" w:semiHidden="0" w:uiPriority="63" w:unhideWhenUsed="0"/>
-    <w:lsdException w:name="Medium Shading 2 Accent 4" w:semiHidden="0" w:uiPriority="64" w:unhideWhenUsed="0"/>
-    <w:lsdException w:name="Medium List 1 Accent 4" w:semiHidden="0" w:uiPriority="65" w:unhideWhenUsed="0"/>
-    <w:lsdException w:name="Medium List 2 Accent 4" w:semiHidden="0" w:uiPriority="66" w:unhideWhenUsed="0"/>
-    <w:lsdException w:name="Medium Grid 1 Accent 4" w:semiHidden="0" w:uiPriority="67" w:unhideWhenUsed="0"/>
-    <w:lsdException w:name="Medium Grid 2 Accent 4" w:semiHidden="0" w:uiPriority="68" w:unhideWhenUsed="0"/>
-    <w:lsdException w:name="Medium Grid 3 Accent 4" w:semiHidden="0" w:uiPriority="69" w:unhideWhenUsed="0"/>
-    <w:lsdException w:name="Dark List Accent 4" w:semiHidden="0" w:uiPriority="70" w:unhideWhenUsed="0"/>
-    <w:lsdException w:name="Colorful Shading Accent 4" w:semiHidden="0" w:uiPriority="71" w:unhideWhenUsed="0"/>
-    <w:lsdException w:name="Colorful List Accent 4" w:semiHidden="0" w:uiPriority="72" w:unhideWhenUsed="0"/>
-    <w:lsdException w:name="Colorful Grid Accent 4" w:semiHidden="0" w:uiPriority="73" w:unhideWhenUsed="0"/>
-    <w:lsdException w:name="Light Shading Accent 5" w:semiHidden="0" w:uiPriority="60" w:unhideWhenUsed="0"/>
-    <w:lsdException w:name="Light List Accent 5" w:semiHidden="0" w:uiPriority="61" w:unhideWhenUsed="0"/>
-    <w:lsdException w:name="Light Grid Accent 5" w:semiHidden="0" w:uiPriority="62" w:unhideWhenUsed="0"/>
-    <w:lsdException w:name="Medium Shading 1 Accent 5" w:semiHidden="0" w:uiPriority="63" w:unhideWhenUsed="0"/>
-    <w:lsdException w:name="Medium Shading 2 Accent 5" w:semiHidden="0" w:uiPriority="64" w:unhideWhenUsed="0"/>
-    <w:lsdException w:name="Medium List 1 Accent 5" w:semiHidden="0" w:uiPriority="65" w:unhideWhenUsed="0"/>
-    <w:lsdException w:name="Medium List 2 Accent 5" w:semiHidden="0" w:uiPriority="66" w:unhideWhenUsed="0"/>
-    <w:lsdException w:name="Medium Grid 1 Accent 5" w:semiHidden="0" w:uiPriority="67" w:unhideWhenUsed="0"/>
-    <w:lsdException w:name="Medium Grid 2 Accent 5" w:semiHidden="0" w:uiPriority="68" w:unhideWhenUsed="0"/>
-    <w:lsdException w:name="Medium Grid 3 Accent 5" w:semiHidden="0" w:uiPriority="69" w:unhideWhenUsed="0"/>
-    <w:lsdException w:name="Dark List Accent 5" w:semiHidden="0" w:uiPriority="70" w:unhideWhenUsed="0"/>
-    <w:lsdException w:name="Colorful Shading Accent 5" w:semiHidden="0" w:uiPriority="71" w:unhideWhenUsed="0"/>
-    <w:lsdException w:name="Colorful List Accent 5" w:semiHidden="0" w:uiPriority="72" w:unhideWhenUsed="0"/>
-    <w:lsdException w:name="Colorful Grid Accent 5" w:semiHidden="0" w:uiPriority="73" w:unhideWhenUsed="0"/>
-    <w:lsdException w:name="Light Shading Accent 6" w:semiHidden="0" w:uiPriority="60" w:unhideWhenUsed="0"/>
-    <w:lsdException w:name="Light List Accent 6" w:semiHidden="0" w:uiPriority="61" w:unhideWhenUsed="0"/>
-    <w:lsdException w:name="Light Grid Accent 6" w:semiHidden="0" w:uiPriority="62" w:unhideWhenUsed="0"/>
-    <w:lsdException w:name="Medium Shading 1 Accent 6" w:semiHidden="0" w:uiPriority="63" w:unhideWhenUsed="0"/>
-    <w:lsdException w:name="Medium Shading 2 Accent 6" w:semiHidden="0" w:uiPriority="64" w:unhideWhenUsed="0"/>
-    <w:lsdException w:name="Medium List 1 Accent 6" w:semiHidden="0" w:uiPriority="65" w:unhideWhenUsed="0"/>
-    <w:lsdException w:name="Medium List 2 Accent 6" w:semiHidden="0" w:uiPriority="66" w:unhideWhenUsed="0"/>
-    <w:lsdException w:name="Medium Grid 1 Accent 6" w:semiHidden="0" w:uiPriority="67" w:unhideWhenUsed="0"/>
-    <w:lsdException w:name="Medium Grid 2 Accent 6" w:semiHidden="0" w:uiPriority="68" w:unhideWhenUsed="0"/>
-    <w:lsdException w:name="Medium Grid 3 Accent 6" w:semiHidden="0" w:uiPriority="69" w:unhideWhenUsed="0"/>
-    <w:lsdException w:name="Dark List Accent 6" w:semiHidden="0" w:uiPriority="70" w:unhideWhenUsed="0"/>
-    <w:lsdException w:name="Colorful Shading Accent 6" w:semiHidden="0" w:uiPriority="71" w:unhideWhenUsed="0"/>
-    <w:lsdException w:name="Colorful List Accent 6" w:semiHidden="0" w:uiPriority="72" w:unhideWhenUsed="0"/>
-    <w:lsdException w:name="Colorful Grid Accent 6" w:semiHidden="0" w:uiPriority="73" w:unhideWhenUsed="0"/>
-    <w:lsdException w:name="Subtle Emphasis" w:semiHidden="0" w:uiPriority="19" w:unhideWhenUsed="0" w:qFormat="1"/>
-    <w:lsdException w:name="Intense Emphasis" w:semiHidden="0" w:uiPriority="21" w:unhideWhenUsed="0" w:qFormat="1"/>
-    <w:lsdException w:name="Subtle Reference" w:semiHidden="0" w:uiPriority="31" w:unhideWhenUsed="0" w:qFormat="1"/>
-    <w:lsdException w:name="Intense Reference" w:semiHidden="0" w:uiPriority="32" w:unhideWhenUsed="0" w:qFormat="1"/>
-    <w:lsdException w:name="Book Title" w:semiHidden="0" w:uiPriority="33" w:unhideWhenUsed="0" w:qFormat="1"/>
-    <w:lsdException w:name="Bibliography" w:uiPriority="37"/>
-    <w:lsdException w:name="TOC Heading" w:uiPriority="39" w:qFormat="1"/>
-  </w:latentStyles>
-  <w:style w:type="paragraph" w:default="1" w:styleId="Normal">
-    <w:name w:val="Normal"/>
-    <w:qFormat/>
-  </w:style>
-  <w:style w:type="character" w:default="1" w:styleId="DefaultParagraphFont">
-    <w:name w:val="Default Paragraph Font"/>
-    <w:uiPriority w:val="1"/>
-    <w:semiHidden/>
-    <w:unhideWhenUsed/>
-  </w:style>
-  <w:style w:type="table" w:default="1" w:styleId="TableNormal">
-    <w:name w:val="Normal Table"/>
+  <w:style w:type="character" w:styleId="CommentReference">
+    <w:name w:val="annotation reference"/>
+    <w:basedOn w:val="DefaultParagraphFont"/>
     <w:uiPriority w:val="99"/>
     <w:semiHidden/>
     <w:unhideWhenUsed/>
-    <w:tblPr>
-      <w:tblInd w:w="0" w:type="dxa"/>
-      <w:tblCellMar>
-        <w:top w:w="0" w:type="dxa"/>
-        <w:left w:w="108" w:type="dxa"/>
-        <w:bottom w:w="0" w:type="dxa"/>
-        <w:right w:w="108" w:type="dxa"/>
-      </w:tblCellMar>
-    </w:tblPr>
+    <w:rsid w:val="00B640C5"/>
+    <w:rPr>
+      <w:sz w:val="16"/>
+      <w:szCs w:val="16"/>
+    </w:rPr>
   </w:style>
-  <w:style w:type="numbering" w:default="1" w:styleId="NoList">
-    <w:name w:val="No List"/>
+  <w:style w:type="paragraph" w:styleId="CommentText">
+    <w:name w:val="annotation text"/>
+    <w:basedOn w:val="Normal"/>
+    <w:link w:val="CommentTextChar"/>
     <w:uiPriority w:val="99"/>
     <w:semiHidden/>
     <w:unhideWhenUsed/>
+    <w:rsid w:val="00B640C5"/>
+    <w:pPr>
+      <w:spacing w:line="240" w:lineRule="auto"/>
+    </w:pPr>
+    <w:rPr>
+      <w:sz w:val="20"/>
+      <w:szCs w:val="20"/>
+    </w:rPr>
   </w:style>
-  <w:style w:type="paragraph" w:styleId="ListParagraph">
-    <w:name w:val="List Paragraph"/>
+  <w:style w:type="character" w:customStyle="1" w:styleId="CommentTextChar">
+    <w:name w:val="Comment Text Char"/>
+    <w:basedOn w:val="DefaultParagraphFont"/>
+    <w:link w:val="CommentText"/>
+    <w:uiPriority w:val="99"/>
+    <w:semiHidden/>
+    <w:rsid w:val="00B640C5"/>
+    <w:rPr>
+      <w:sz w:val="20"/>
+      <w:szCs w:val="20"/>
+    </w:rPr>
+  </w:style>
+  <w:style w:type="paragraph" w:styleId="CommentSubject">
+    <w:name w:val="annotation subject"/>
+    <w:basedOn w:val="CommentText"/>
+    <w:next w:val="CommentText"/>
+    <w:link w:val="CommentSubjectChar"/>
+    <w:uiPriority w:val="99"/>
+    <w:semiHidden/>
+    <w:unhideWhenUsed/>
+    <w:rsid w:val="00B640C5"/>
+    <w:rPr>
+      <w:b/>
+      <w:bCs/>
+    </w:rPr>
+  </w:style>
+  <w:style w:type="character" w:customStyle="1" w:styleId="CommentSubjectChar">
+    <w:name w:val="Comment Subject Char"/>
+    <w:basedOn w:val="CommentTextChar"/>
+    <w:link w:val="CommentSubject"/>
+    <w:uiPriority w:val="99"/>
+    <w:semiHidden/>
+    <w:rsid w:val="00B640C5"/>
+    <w:rPr>
+      <w:b/>
+      <w:bCs/>
+      <w:sz w:val="20"/>
+      <w:szCs w:val="20"/>
+    </w:rPr>
+  </w:style>
+  <w:style w:type="paragraph" w:styleId="BalloonText">
+    <w:name w:val="Balloon Text"/>
     <w:basedOn w:val="Normal"/>
-    <w:uiPriority w:val="34"/>
-    <w:qFormat/>
-    <w:rsid w:val="005A651F"/>
+    <w:link w:val="BalloonTextChar"/>
+    <w:uiPriority w:val="99"/>
+    <w:semiHidden/>
+    <w:unhideWhenUsed/>
+    <w:rsid w:val="00B640C5"/>
     <w:pPr>
-      <w:ind w:left="720"/>
-      <w:contextualSpacing/>
-    </w:pPr>
-  </w:style>
-  <w:style w:type="paragraph" w:styleId="Header">
-    <w:name w:val="header"/>
-    <w:basedOn w:val="Normal"/>
-    <w:link w:val="HeaderChar"/>
-    <w:uiPriority w:val="99"/>
-    <w:unhideWhenUsed/>
-    <w:rsid w:val="00F73061"/>
-    <w:pPr>
-      <w:tabs>
-        <w:tab w:val="center" w:pos="4680"/>
-        <w:tab w:val="right" w:pos="9360"/>
-      </w:tabs>
       <w:spacing w:after="0" w:line="240" w:lineRule="auto"/>
     </w:pPr>
+    <w:rPr>
+      <w:rFonts w:ascii="Segoe UI" w:hAnsi="Segoe UI" w:cs="Segoe UI"/>
+      <w:sz w:val="18"/>
+      <w:szCs w:val="18"/>
+    </w:rPr>
   </w:style>
-  <w:style w:type="character" w:customStyle="1" w:styleId="HeaderChar">
-    <w:name w:val="Header Char"/>
+  <w:style w:type="character" w:customStyle="1" w:styleId="BalloonTextChar">
+    <w:name w:val="Balloon Text Char"/>
     <w:basedOn w:val="DefaultParagraphFont"/>
-    <w:link w:val="Header"/>
+    <w:link w:val="BalloonText"/>
     <w:uiPriority w:val="99"/>
-    <w:rsid w:val="00F73061"/>
-  </w:style>
-  <w:style w:type="paragraph" w:styleId="Footer">
-    <w:name w:val="footer"/>
-    <w:basedOn w:val="Normal"/>
-    <w:link w:val="FooterChar"/>
-    <w:uiPriority w:val="99"/>
-    <w:unhideWhenUsed/>
-    <w:rsid w:val="00F73061"/>
-    <w:pPr>
-      <w:tabs>
-        <w:tab w:val="center" w:pos="4680"/>
-        <w:tab w:val="right" w:pos="9360"/>
-      </w:tabs>
-      <w:spacing w:after="0" w:line="240" w:lineRule="auto"/>
-    </w:pPr>
-  </w:style>
-  <w:style w:type="character" w:customStyle="1" w:styleId="FooterChar">
-    <w:name w:val="Footer Char"/>
-    <w:basedOn w:val="DefaultParagraphFont"/>
-    <w:link w:val="Footer"/>
-    <w:uiPriority w:val="99"/>
-    <w:rsid w:val="00F73061"/>
-  </w:style>
-  <w:style w:type="character" w:styleId="Hyperlink">
-    <w:name w:val="Hyperlink"/>
-    <w:basedOn w:val="DefaultParagraphFont"/>
-    <w:uiPriority w:val="99"/>
-    <w:unhideWhenUsed/>
-    <w:rsid w:val="00BD019F"/>
+    <w:semiHidden/>
+    <w:rsid w:val="00B640C5"/>
     <w:rPr>
-      <w:color w:val="0000FF"/>
-      <w:u w:val="single"/>
+      <w:rFonts w:ascii="Segoe UI" w:hAnsi="Segoe UI" w:cs="Segoe UI"/>
+      <w:sz w:val="18"/>
+      <w:szCs w:val="18"/>
     </w:rPr>
   </w:style>
 </w:styles>

</xml_diff>

<commit_message>
Minor changes made in the approved proposal
</commit_message>
<xml_diff>
--- a/Documentation/Project Proposal.docx
+++ b/Documentation/Project Proposal.docx
@@ -1,6 +1,6 @@
 
 <file path=word/document.xml><?xml version="1.0" encoding="utf-8"?>
-<w:document xmlns:wpc="http://schemas.microsoft.com/office/word/2010/wordprocessingCanvas" xmlns:cx="http://schemas.microsoft.com/office/drawing/2014/chartex" xmlns:cx1="http://schemas.microsoft.com/office/drawing/2015/9/8/chartex" xmlns:mc="http://schemas.openxmlformats.org/markup-compatibility/2006" xmlns:o="urn:schemas-microsoft-com:office:office" xmlns:r="http://schemas.openxmlformats.org/officeDocument/2006/relationships" xmlns:m="http://schemas.openxmlformats.org/officeDocument/2006/math" xmlns:v="urn:schemas-microsoft-com:vml" xmlns:wp14="http://schemas.microsoft.com/office/word/2010/wordprocessingDrawing" xmlns:wp="http://schemas.openxmlformats.org/drawingml/2006/wordprocessingDrawing" xmlns:w10="urn:schemas-microsoft-com:office:word" xmlns:w="http://schemas.openxmlformats.org/wordprocessingml/2006/main" xmlns:w14="http://schemas.microsoft.com/office/word/2010/wordml" xmlns:w15="http://schemas.microsoft.com/office/word/2012/wordml" xmlns:w16se="http://schemas.microsoft.com/office/word/2015/wordml/symex" xmlns:wpg="http://schemas.microsoft.com/office/word/2010/wordprocessingGroup" xmlns:wpi="http://schemas.microsoft.com/office/word/2010/wordprocessingInk" xmlns:wne="http://schemas.microsoft.com/office/word/2006/wordml" xmlns:wps="http://schemas.microsoft.com/office/word/2010/wordprocessingShape" mc:Ignorable="w14 w15 w16se wp14">
+<w:document xmlns:wpc="http://schemas.microsoft.com/office/word/2010/wordprocessingCanvas" xmlns:mc="http://schemas.openxmlformats.org/markup-compatibility/2006" xmlns:o="urn:schemas-microsoft-com:office:office" xmlns:r="http://schemas.openxmlformats.org/officeDocument/2006/relationships" xmlns:m="http://schemas.openxmlformats.org/officeDocument/2006/math" xmlns:v="urn:schemas-microsoft-com:vml" xmlns:wp14="http://schemas.microsoft.com/office/word/2010/wordprocessingDrawing" xmlns:wp="http://schemas.openxmlformats.org/drawingml/2006/wordprocessingDrawing" xmlns:w10="urn:schemas-microsoft-com:office:word" xmlns:w="http://schemas.openxmlformats.org/wordprocessingml/2006/main" xmlns:w14="http://schemas.microsoft.com/office/word/2010/wordml" xmlns:w15="http://schemas.microsoft.com/office/word/2012/wordml" xmlns:wpg="http://schemas.microsoft.com/office/word/2010/wordprocessingGroup" xmlns:wpi="http://schemas.microsoft.com/office/word/2010/wordprocessingInk" xmlns:wne="http://schemas.microsoft.com/office/word/2006/wordml" xmlns:wps="http://schemas.microsoft.com/office/word/2010/wordprocessingShape" mc:Ignorable="w14 w15 wp14">
   <w:body>
     <w:p>
       <w:pPr>
@@ -1382,7 +1382,7 @@
         <w:lastRenderedPageBreak/>
         <w:t xml:space="preserve">Project </w:t>
       </w:r>
-      <w:commentRangeStart w:id="2"/>
+      <w:commentRangeStart w:id="1"/>
       <w:r>
         <w:rPr>
           <w:rFonts w:ascii="Times New Roman" w:hAnsi="Times New Roman" w:cs="Times New Roman"/>
@@ -1403,12 +1403,12 @@
         </w:rPr>
         <w:t>s</w:t>
       </w:r>
-      <w:commentRangeEnd w:id="2"/>
+      <w:commentRangeEnd w:id="1"/>
       <w:r>
         <w:rPr>
           <w:rStyle w:val="CommentReference"/>
         </w:rPr>
-        <w:commentReference w:id="2"/>
+        <w:commentReference w:id="1"/>
       </w:r>
       <w:r>
         <w:rPr>
@@ -1468,7 +1468,31 @@
           <w:sz w:val="24"/>
           <w:szCs w:val="24"/>
         </w:rPr>
-        <w:t>PSO has been widely used in continuous optimization problems because of its speed, accuracy and better performance amongst other optimization algorithms. Through this project we will analyze the efficiency and robustness of PSO algorithm.</w:t>
+        <w:t>PSO has been widely used in continuous optimization problems because of its speed, accuracy and better performance amongst other optimization algorithms. Through this project we will</w:t>
+      </w:r>
+      <w:r>
+        <w:rPr>
+          <w:rFonts w:ascii="Times New Roman" w:hAnsi="Times New Roman" w:cs="Times New Roman"/>
+          <w:sz w:val="24"/>
+          <w:szCs w:val="24"/>
+        </w:rPr>
+        <w:t xml:space="preserve"> provide a python implementation of the PSO algorithm and also</w:t>
+      </w:r>
+      <w:r>
+        <w:rPr>
+          <w:rFonts w:ascii="Times New Roman" w:hAnsi="Times New Roman" w:cs="Times New Roman"/>
+          <w:sz w:val="24"/>
+          <w:szCs w:val="24"/>
+        </w:rPr>
+        <w:t xml:space="preserve"> analyze the efficiency </w:t>
+      </w:r>
+      <w:r>
+        <w:rPr>
+          <w:rFonts w:ascii="Times New Roman" w:hAnsi="Times New Roman" w:cs="Times New Roman"/>
+          <w:sz w:val="24"/>
+          <w:szCs w:val="24"/>
+        </w:rPr>
+        <w:t>and robustness of PSO algorithm.</w:t>
       </w:r>
     </w:p>
     <w:p>
@@ -1502,783 +1526,13 @@
         </w:rPr>
         <w:t xml:space="preserve"> that is why many of the problems related to science and engineering discipline have been solved using PSO algorithm. Also its simple implementation makes it one of the best optimization algorithms.</w:t>
       </w:r>
-    </w:p>
-    <w:p>
-      <w:pPr>
-        <w:pStyle w:val="ListParagraph"/>
-        <w:numPr>
-          <w:ilvl w:val="1"/>
-          <w:numId w:val="7"/>
-        </w:numPr>
-        <w:spacing w:line="480" w:lineRule="auto"/>
-        <w:jc w:val="both"/>
-        <w:rPr>
-          <w:rFonts w:ascii="Times New Roman" w:hAnsi="Times New Roman" w:cs="Times New Roman"/>
-          <w:sz w:val="24"/>
-          <w:szCs w:val="24"/>
-        </w:rPr>
-      </w:pPr>
-      <w:r>
-        <w:rPr>
-          <w:rFonts w:ascii="Times New Roman" w:hAnsi="Times New Roman" w:cs="Times New Roman"/>
-          <w:sz w:val="24"/>
-          <w:szCs w:val="24"/>
-        </w:rPr>
-        <w:t>Hybrid PSO algorithms are being introduced to improve the performance and efficiency of PSO algorithm to reach a more accurate optimal solution.</w:t>
-      </w:r>
-    </w:p>
-    <w:p>
-      <w:pPr>
-        <w:pStyle w:val="ListParagraph"/>
-        <w:numPr>
-          <w:ilvl w:val="0"/>
-          <w:numId w:val="2"/>
-        </w:numPr>
-        <w:spacing w:line="480" w:lineRule="auto"/>
-        <w:jc w:val="both"/>
-        <w:rPr>
-          <w:rFonts w:ascii="Times New Roman" w:hAnsi="Times New Roman" w:cs="Times New Roman"/>
-          <w:sz w:val="24"/>
-          <w:szCs w:val="24"/>
-          <w:u w:val="single"/>
-        </w:rPr>
-      </w:pPr>
-      <w:r>
-        <w:rPr>
-          <w:rFonts w:ascii="Times New Roman" w:hAnsi="Times New Roman" w:cs="Times New Roman"/>
-          <w:sz w:val="24"/>
-          <w:szCs w:val="24"/>
-          <w:u w:val="single"/>
-        </w:rPr>
-        <w:t>Applications of PSO</w:t>
-      </w:r>
-      <w:r>
-        <w:rPr>
-          <w:rFonts w:ascii="Times New Roman" w:hAnsi="Times New Roman" w:cs="Times New Roman"/>
-          <w:sz w:val="24"/>
-          <w:szCs w:val="24"/>
-          <w:u w:val="single"/>
-        </w:rPr>
-        <w:t xml:space="preserve"> </w:t>
-      </w:r>
-      <w:r>
-        <w:rPr>
-          <w:rFonts w:ascii="Times New Roman" w:hAnsi="Times New Roman" w:cs="Times New Roman"/>
-          <w:sz w:val="24"/>
-          <w:szCs w:val="24"/>
-          <w:u w:val="single"/>
-        </w:rPr>
-        <w:t>:</w:t>
-      </w:r>
-    </w:p>
-    <w:p>
-      <w:pPr>
-        <w:pStyle w:val="ListParagraph"/>
-        <w:numPr>
-          <w:ilvl w:val="1"/>
-          <w:numId w:val="2"/>
-        </w:numPr>
-        <w:spacing w:line="480" w:lineRule="auto"/>
-        <w:jc w:val="both"/>
-        <w:rPr>
-          <w:rFonts w:ascii="Times New Roman" w:hAnsi="Times New Roman" w:cs="Times New Roman"/>
-          <w:sz w:val="24"/>
-          <w:szCs w:val="24"/>
-        </w:rPr>
-      </w:pPr>
-      <w:r>
-        <w:rPr>
-          <w:rFonts w:ascii="Times New Roman" w:hAnsi="Times New Roman" w:cs="Times New Roman"/>
-          <w:sz w:val="24"/>
-          <w:szCs w:val="24"/>
-        </w:rPr>
-        <w:t>PSO can work effectively for all those optimization problems which can not be mathematically modeled.</w:t>
-      </w:r>
-    </w:p>
-    <w:p>
-      <w:pPr>
-        <w:pStyle w:val="ListParagraph"/>
-        <w:numPr>
-          <w:ilvl w:val="1"/>
-          <w:numId w:val="2"/>
-        </w:numPr>
-        <w:spacing w:line="480" w:lineRule="auto"/>
-        <w:jc w:val="both"/>
-        <w:rPr>
-          <w:rFonts w:ascii="Times New Roman" w:hAnsi="Times New Roman" w:cs="Times New Roman"/>
-          <w:sz w:val="24"/>
-          <w:szCs w:val="24"/>
-          <w:u w:val="single"/>
-        </w:rPr>
-      </w:pPr>
-      <w:r>
-        <w:rPr>
-          <w:rFonts w:ascii="Times New Roman" w:hAnsi="Times New Roman" w:cs="Times New Roman"/>
-          <w:sz w:val="24"/>
-          <w:szCs w:val="24"/>
-        </w:rPr>
-        <w:t>Application</w:t>
-      </w:r>
-      <w:r>
-        <w:rPr>
-          <w:rFonts w:ascii="Times New Roman" w:hAnsi="Times New Roman" w:cs="Times New Roman"/>
-          <w:sz w:val="24"/>
-          <w:szCs w:val="24"/>
-        </w:rPr>
-        <w:t>s</w:t>
-      </w:r>
-      <w:r>
-        <w:rPr>
-          <w:rFonts w:ascii="Times New Roman" w:hAnsi="Times New Roman" w:cs="Times New Roman"/>
-          <w:sz w:val="24"/>
-          <w:szCs w:val="24"/>
-        </w:rPr>
-        <w:t xml:space="preserve"> of PSO are found in variety of field</w:t>
-      </w:r>
-      <w:r>
-        <w:rPr>
-          <w:rFonts w:ascii="Times New Roman" w:hAnsi="Times New Roman" w:cs="Times New Roman"/>
-          <w:sz w:val="24"/>
-          <w:szCs w:val="24"/>
-        </w:rPr>
-        <w:t>s</w:t>
-      </w:r>
-      <w:r>
-        <w:rPr>
-          <w:rFonts w:ascii="Times New Roman" w:hAnsi="Times New Roman" w:cs="Times New Roman"/>
-          <w:sz w:val="24"/>
-          <w:szCs w:val="24"/>
-        </w:rPr>
-        <w:t xml:space="preserve"> ranging </w:t>
-      </w:r>
-      <w:r>
-        <w:rPr>
-          <w:rFonts w:ascii="Times New Roman" w:hAnsi="Times New Roman" w:cs="Times New Roman"/>
-          <w:sz w:val="24"/>
-          <w:szCs w:val="24"/>
-        </w:rPr>
-        <w:t xml:space="preserve">from </w:t>
-      </w:r>
-      <w:r>
-        <w:rPr>
-          <w:rFonts w:ascii="Times New Roman" w:hAnsi="Times New Roman" w:cs="Times New Roman"/>
-          <w:color w:val="000000"/>
-          <w:sz w:val="24"/>
-          <w:szCs w:val="24"/>
-          <w:shd w:val="clear" w:color="auto" w:fill="FFFFFF"/>
-        </w:rPr>
-        <w:t>engineering design, process optimization, to service oriented applications in healthcare and bioinformatics.</w:t>
-      </w:r>
-      <w:r>
-        <w:rPr>
-          <w:rFonts w:ascii="Times New Roman" w:hAnsi="Times New Roman" w:cs="Times New Roman"/>
-          <w:color w:val="000000"/>
-          <w:sz w:val="24"/>
-          <w:szCs w:val="24"/>
-          <w:shd w:val="clear" w:color="auto" w:fill="FFFFFF"/>
-        </w:rPr>
-        <w:t xml:space="preserve"> Some of them are listed below.</w:t>
-      </w:r>
-    </w:p>
-    <w:p>
-      <w:pPr>
-        <w:pStyle w:val="ListParagraph"/>
-        <w:numPr>
-          <w:ilvl w:val="0"/>
-          <w:numId w:val="9"/>
-        </w:numPr>
-        <w:spacing w:line="480" w:lineRule="auto"/>
-        <w:jc w:val="both"/>
-        <w:rPr>
-          <w:rFonts w:ascii="Times New Roman" w:hAnsi="Times New Roman" w:cs="Times New Roman"/>
-          <w:sz w:val="24"/>
-          <w:szCs w:val="24"/>
-          <w:u w:val="single"/>
-        </w:rPr>
-      </w:pPr>
-      <w:r>
-        <w:rPr>
-          <w:rFonts w:ascii="Times New Roman" w:hAnsi="Times New Roman" w:cs="Times New Roman"/>
-          <w:sz w:val="24"/>
-          <w:szCs w:val="24"/>
-          <w:u w:val="single"/>
-        </w:rPr>
-        <w:t xml:space="preserve">Heart Disease Prediction System: </w:t>
-      </w:r>
-    </w:p>
-    <w:p>
-      <w:pPr>
-        <w:pStyle w:val="ListParagraph"/>
-        <w:numPr>
-          <w:ilvl w:val="1"/>
-          <w:numId w:val="12"/>
-        </w:numPr>
-        <w:spacing w:line="480" w:lineRule="auto"/>
-        <w:jc w:val="both"/>
-        <w:rPr>
-          <w:rFonts w:ascii="Times New Roman" w:hAnsi="Times New Roman" w:cs="Times New Roman"/>
-          <w:sz w:val="24"/>
-          <w:szCs w:val="24"/>
-        </w:rPr>
-      </w:pPr>
-      <w:r>
-        <w:rPr>
-          <w:rFonts w:ascii="Times New Roman" w:hAnsi="Times New Roman" w:cs="Times New Roman"/>
-          <w:sz w:val="24"/>
-          <w:szCs w:val="24"/>
-        </w:rPr>
-        <w:t xml:space="preserve">It is important to track </w:t>
-      </w:r>
-      <w:r>
-        <w:rPr>
-          <w:rFonts w:ascii="Times New Roman" w:hAnsi="Times New Roman" w:cs="Times New Roman"/>
-          <w:sz w:val="24"/>
-          <w:szCs w:val="24"/>
-        </w:rPr>
-        <w:t>patients exact condition with respect to other diseases linked to the heart (chest pains, heart attacks).</w:t>
-      </w:r>
-    </w:p>
-    <w:p>
-      <w:pPr>
-        <w:pStyle w:val="ListParagraph"/>
-        <w:numPr>
-          <w:ilvl w:val="1"/>
-          <w:numId w:val="12"/>
-        </w:numPr>
-        <w:spacing w:line="480" w:lineRule="auto"/>
-        <w:jc w:val="both"/>
-        <w:rPr>
-          <w:rFonts w:ascii="Times New Roman" w:hAnsi="Times New Roman" w:cs="Times New Roman"/>
-          <w:sz w:val="24"/>
-          <w:szCs w:val="24"/>
-        </w:rPr>
-      </w:pPr>
-      <w:r>
-        <w:rPr>
-          <w:rFonts w:ascii="Times New Roman" w:hAnsi="Times New Roman" w:cs="Times New Roman"/>
-          <w:sz w:val="24"/>
-          <w:szCs w:val="24"/>
-        </w:rPr>
-        <w:t xml:space="preserve"> Earlier, using the traditional method/technique to predict such diseases, were inefficient and inaccurate. </w:t>
-      </w:r>
-    </w:p>
-    <w:p>
-      <w:pPr>
-        <w:pStyle w:val="ListParagraph"/>
-        <w:numPr>
-          <w:ilvl w:val="1"/>
-          <w:numId w:val="12"/>
-        </w:numPr>
-        <w:spacing w:line="480" w:lineRule="auto"/>
-        <w:jc w:val="both"/>
-        <w:rPr>
-          <w:rFonts w:ascii="Times New Roman" w:hAnsi="Times New Roman" w:cs="Times New Roman"/>
-          <w:sz w:val="24"/>
-          <w:szCs w:val="24"/>
-        </w:rPr>
-      </w:pPr>
-      <w:r>
-        <w:rPr>
-          <w:rFonts w:ascii="Times New Roman" w:hAnsi="Times New Roman" w:cs="Times New Roman"/>
-          <w:sz w:val="24"/>
-          <w:szCs w:val="24"/>
-        </w:rPr>
-        <w:lastRenderedPageBreak/>
-        <w:t>An efficient way is the b</w:t>
-      </w:r>
-      <w:r>
-        <w:rPr>
-          <w:rFonts w:ascii="Times New Roman" w:hAnsi="Times New Roman" w:cs="Times New Roman"/>
-          <w:sz w:val="24"/>
-          <w:szCs w:val="24"/>
-        </w:rPr>
-        <w:t>inary PSO</w:t>
-      </w:r>
-      <w:r>
-        <w:rPr>
-          <w:rFonts w:ascii="Times New Roman" w:hAnsi="Times New Roman" w:cs="Times New Roman"/>
-          <w:sz w:val="24"/>
-          <w:szCs w:val="24"/>
-        </w:rPr>
-        <w:t>, which</w:t>
-      </w:r>
-      <w:r>
-        <w:rPr>
-          <w:rFonts w:ascii="Times New Roman" w:hAnsi="Times New Roman" w:cs="Times New Roman"/>
-          <w:sz w:val="24"/>
-          <w:szCs w:val="24"/>
-        </w:rPr>
-        <w:t xml:space="preserve"> divides the working of the system in two parts i.e. prediction model and performance model. </w:t>
-      </w:r>
-    </w:p>
-    <w:p>
-      <w:pPr>
-        <w:pStyle w:val="ListParagraph"/>
-        <w:numPr>
-          <w:ilvl w:val="0"/>
-          <w:numId w:val="9"/>
-        </w:numPr>
-        <w:spacing w:line="480" w:lineRule="auto"/>
-        <w:jc w:val="both"/>
-        <w:rPr>
-          <w:rFonts w:ascii="Times New Roman" w:hAnsi="Times New Roman" w:cs="Times New Roman"/>
-          <w:sz w:val="24"/>
-          <w:szCs w:val="24"/>
-        </w:rPr>
-      </w:pPr>
-      <w:r>
-        <w:rPr>
-          <w:rFonts w:ascii="Times New Roman" w:hAnsi="Times New Roman" w:cs="Times New Roman"/>
-          <w:sz w:val="24"/>
-          <w:szCs w:val="24"/>
-          <w:u w:val="single"/>
-          <w:shd w:val="clear" w:color="auto" w:fill="FFFFFF"/>
-        </w:rPr>
-        <w:t>The Analysis of Basketball Free Throw Trajectory using PSO Algorithm</w:t>
-      </w:r>
-      <w:r>
-        <w:rPr>
-          <w:rFonts w:ascii="Times New Roman" w:hAnsi="Times New Roman" w:cs="Times New Roman"/>
-          <w:sz w:val="24"/>
-          <w:szCs w:val="24"/>
-          <w:shd w:val="clear" w:color="auto" w:fill="FFFFFF"/>
-        </w:rPr>
-        <w:t xml:space="preserve">: </w:t>
-      </w:r>
-    </w:p>
-    <w:p>
-      <w:pPr>
-        <w:pStyle w:val="ListParagraph"/>
-        <w:numPr>
-          <w:ilvl w:val="1"/>
-          <w:numId w:val="13"/>
-        </w:numPr>
-        <w:spacing w:line="480" w:lineRule="auto"/>
-        <w:jc w:val="both"/>
-        <w:rPr>
-          <w:rFonts w:ascii="Times New Roman" w:hAnsi="Times New Roman" w:cs="Times New Roman"/>
-          <w:sz w:val="24"/>
-          <w:szCs w:val="24"/>
-        </w:rPr>
-      </w:pPr>
-      <w:r>
-        <w:rPr>
-          <w:rFonts w:ascii="Times New Roman" w:hAnsi="Times New Roman" w:cs="Times New Roman"/>
-          <w:sz w:val="24"/>
-          <w:szCs w:val="24"/>
-          <w:shd w:val="clear" w:color="auto" w:fill="FFFFFF"/>
-        </w:rPr>
-        <w:t xml:space="preserve">PSO algorithm can be used to track the ball while playing basketball. </w:t>
-      </w:r>
-    </w:p>
-    <w:p>
-      <w:pPr>
-        <w:pStyle w:val="ListParagraph"/>
-        <w:numPr>
-          <w:ilvl w:val="1"/>
-          <w:numId w:val="13"/>
-        </w:numPr>
-        <w:spacing w:line="480" w:lineRule="auto"/>
-        <w:jc w:val="both"/>
-        <w:rPr>
-          <w:rFonts w:ascii="Times New Roman" w:hAnsi="Times New Roman" w:cs="Times New Roman"/>
-          <w:sz w:val="24"/>
-          <w:szCs w:val="24"/>
-        </w:rPr>
-      </w:pPr>
-      <w:r>
-        <w:rPr>
-          <w:rFonts w:ascii="Times New Roman" w:hAnsi="Times New Roman" w:cs="Times New Roman"/>
-          <w:sz w:val="24"/>
-          <w:szCs w:val="24"/>
-          <w:shd w:val="clear" w:color="auto" w:fill="FFFFFF"/>
-        </w:rPr>
-        <w:t xml:space="preserve">The research determined that there is a significant relation between the height and shape of free throw trajectory. </w:t>
-      </w:r>
-    </w:p>
-    <w:p>
-      <w:pPr>
-        <w:pStyle w:val="ListParagraph"/>
-        <w:numPr>
-          <w:ilvl w:val="1"/>
-          <w:numId w:val="13"/>
-        </w:numPr>
-        <w:spacing w:line="480" w:lineRule="auto"/>
-        <w:jc w:val="both"/>
-        <w:rPr>
-          <w:rFonts w:ascii="Times New Roman" w:hAnsi="Times New Roman" w:cs="Times New Roman"/>
-          <w:sz w:val="24"/>
-          <w:szCs w:val="24"/>
-        </w:rPr>
-      </w:pPr>
-      <w:r>
-        <w:rPr>
-          <w:rFonts w:ascii="Times New Roman" w:hAnsi="Times New Roman" w:cs="Times New Roman"/>
-          <w:sz w:val="24"/>
-          <w:szCs w:val="24"/>
-          <w:shd w:val="clear" w:color="auto" w:fill="FFFFFF"/>
-        </w:rPr>
-        <w:t xml:space="preserve">This method can also be used while training the players in order to improve their performance of free throw. </w:t>
-      </w:r>
-    </w:p>
-    <w:p>
-      <w:pPr>
-        <w:pStyle w:val="ListParagraph"/>
-        <w:numPr>
-          <w:ilvl w:val="0"/>
-          <w:numId w:val="9"/>
-        </w:numPr>
-        <w:spacing w:line="480" w:lineRule="auto"/>
-        <w:jc w:val="both"/>
-        <w:rPr>
-          <w:rFonts w:ascii="Times New Roman" w:hAnsi="Times New Roman" w:cs="Times New Roman"/>
-          <w:sz w:val="24"/>
-          <w:szCs w:val="24"/>
-          <w:u w:val="single"/>
-        </w:rPr>
-      </w:pPr>
-      <w:r>
-        <w:rPr>
-          <w:rFonts w:ascii="Times New Roman" w:hAnsi="Times New Roman" w:cs="Times New Roman"/>
-          <w:bCs/>
-          <w:sz w:val="24"/>
-          <w:szCs w:val="24"/>
-          <w:u w:val="single"/>
-          <w:shd w:val="clear" w:color="auto" w:fill="FFFFFF"/>
-        </w:rPr>
-        <w:t xml:space="preserve">Micro strip antenna design using neural networks optimized by PSO: </w:t>
-      </w:r>
-    </w:p>
-    <w:p>
-      <w:pPr>
-        <w:pStyle w:val="ListParagraph"/>
-        <w:numPr>
-          <w:ilvl w:val="1"/>
-          <w:numId w:val="14"/>
-        </w:numPr>
-        <w:spacing w:line="480" w:lineRule="auto"/>
-        <w:jc w:val="both"/>
-        <w:rPr>
-          <w:rFonts w:ascii="Times New Roman" w:hAnsi="Times New Roman" w:cs="Times New Roman"/>
-          <w:sz w:val="24"/>
-          <w:szCs w:val="24"/>
-        </w:rPr>
-      </w:pPr>
-      <w:r>
-        <w:rPr>
-          <w:rFonts w:ascii="Times New Roman" w:hAnsi="Times New Roman" w:cs="Times New Roman"/>
-          <w:bCs/>
-          <w:sz w:val="24"/>
-          <w:szCs w:val="24"/>
-          <w:shd w:val="clear" w:color="auto" w:fill="FFFFFF"/>
-        </w:rPr>
-        <w:t xml:space="preserve">Micro strip antenna, </w:t>
-      </w:r>
-      <w:r>
-        <w:rPr>
-          <w:rFonts w:ascii="Times New Roman" w:hAnsi="Times New Roman" w:cs="Times New Roman"/>
-          <w:bCs/>
-          <w:sz w:val="24"/>
-          <w:szCs w:val="24"/>
-          <w:shd w:val="clear" w:color="auto" w:fill="FFFFFF"/>
-        </w:rPr>
-        <w:t>used f</w:t>
-      </w:r>
-      <w:r>
-        <w:rPr>
-          <w:rFonts w:ascii="Times New Roman" w:hAnsi="Times New Roman" w:cs="Times New Roman"/>
-          <w:bCs/>
-          <w:sz w:val="24"/>
-          <w:szCs w:val="24"/>
-          <w:shd w:val="clear" w:color="auto" w:fill="FFFFFF"/>
-        </w:rPr>
-        <w:t>or global positioning satellite.</w:t>
-      </w:r>
-    </w:p>
-    <w:p>
-      <w:pPr>
-        <w:pStyle w:val="ListParagraph"/>
-        <w:numPr>
-          <w:ilvl w:val="1"/>
-          <w:numId w:val="14"/>
-        </w:numPr>
-        <w:spacing w:line="480" w:lineRule="auto"/>
-        <w:jc w:val="both"/>
-        <w:rPr>
-          <w:rFonts w:ascii="Times New Roman" w:hAnsi="Times New Roman" w:cs="Times New Roman"/>
-          <w:sz w:val="24"/>
-          <w:szCs w:val="24"/>
-        </w:rPr>
-      </w:pPr>
-      <w:r>
-        <w:rPr>
-          <w:rFonts w:ascii="Times New Roman" w:hAnsi="Times New Roman" w:cs="Times New Roman"/>
-          <w:bCs/>
-          <w:sz w:val="24"/>
-          <w:szCs w:val="24"/>
-          <w:shd w:val="clear" w:color="auto" w:fill="FFFFFF"/>
-        </w:rPr>
-        <w:t xml:space="preserve"> </w:t>
-      </w:r>
-      <w:r>
-        <w:rPr>
-          <w:rFonts w:ascii="Times New Roman" w:hAnsi="Times New Roman" w:cs="Times New Roman"/>
-          <w:bCs/>
-          <w:sz w:val="24"/>
-          <w:szCs w:val="24"/>
-          <w:shd w:val="clear" w:color="auto" w:fill="FFFFFF"/>
-        </w:rPr>
-        <w:t>It has become very demanding</w:t>
-      </w:r>
-      <w:r>
-        <w:rPr>
-          <w:rFonts w:ascii="Times New Roman" w:hAnsi="Times New Roman" w:cs="Times New Roman"/>
-          <w:bCs/>
-          <w:sz w:val="24"/>
-          <w:szCs w:val="24"/>
-          <w:shd w:val="clear" w:color="auto" w:fill="FFFFFF"/>
-        </w:rPr>
-        <w:t xml:space="preserve"> because of its small dimensions and low cost of production. </w:t>
-      </w:r>
-    </w:p>
-    <w:p>
-      <w:pPr>
-        <w:pStyle w:val="ListParagraph"/>
-        <w:numPr>
-          <w:ilvl w:val="1"/>
-          <w:numId w:val="14"/>
-        </w:numPr>
-        <w:spacing w:line="480" w:lineRule="auto"/>
-        <w:jc w:val="both"/>
-        <w:rPr>
-          <w:rFonts w:ascii="Times New Roman" w:hAnsi="Times New Roman" w:cs="Times New Roman"/>
-          <w:sz w:val="24"/>
-          <w:szCs w:val="24"/>
-        </w:rPr>
-      </w:pPr>
-      <w:r>
-        <w:rPr>
-          <w:rFonts w:ascii="Times New Roman" w:hAnsi="Times New Roman" w:cs="Times New Roman"/>
-          <w:bCs/>
-          <w:sz w:val="24"/>
-          <w:szCs w:val="24"/>
-          <w:shd w:val="clear" w:color="auto" w:fill="FFFFFF"/>
-        </w:rPr>
-        <w:t xml:space="preserve">Design </w:t>
-      </w:r>
-      <w:r>
-        <w:rPr>
-          <w:rFonts w:ascii="Times New Roman" w:hAnsi="Times New Roman" w:cs="Times New Roman"/>
-          <w:bCs/>
-          <w:sz w:val="24"/>
-          <w:szCs w:val="24"/>
-          <w:shd w:val="clear" w:color="auto" w:fill="FFFFFF"/>
-        </w:rPr>
-        <w:t>parameters of micro strip require</w:t>
-      </w:r>
-      <w:r>
-        <w:rPr>
-          <w:rFonts w:ascii="Times New Roman" w:hAnsi="Times New Roman" w:cs="Times New Roman"/>
-          <w:bCs/>
-          <w:sz w:val="24"/>
-          <w:szCs w:val="24"/>
-          <w:shd w:val="clear" w:color="auto" w:fill="FFFFFF"/>
-        </w:rPr>
-        <w:t xml:space="preserve"> high accuracy and calculations, t</w:t>
-      </w:r>
-      <w:r>
-        <w:rPr>
-          <w:rFonts w:ascii="Times New Roman" w:hAnsi="Times New Roman" w:cs="Times New Roman"/>
-          <w:bCs/>
-          <w:sz w:val="24"/>
-          <w:szCs w:val="24"/>
-          <w:shd w:val="clear" w:color="auto" w:fill="FFFFFF"/>
-        </w:rPr>
-        <w:t xml:space="preserve">he known models give less accurate results. </w:t>
-      </w:r>
-    </w:p>
-    <w:p>
-      <w:pPr>
-        <w:pStyle w:val="ListParagraph"/>
-        <w:numPr>
-          <w:ilvl w:val="1"/>
-          <w:numId w:val="14"/>
-        </w:numPr>
-        <w:spacing w:line="480" w:lineRule="auto"/>
-        <w:jc w:val="both"/>
-        <w:rPr>
-          <w:rFonts w:ascii="Times New Roman" w:hAnsi="Times New Roman" w:cs="Times New Roman"/>
-          <w:sz w:val="24"/>
-          <w:szCs w:val="24"/>
-        </w:rPr>
-      </w:pPr>
-      <w:r>
-        <w:rPr>
-          <w:rFonts w:ascii="Times New Roman" w:hAnsi="Times New Roman" w:cs="Times New Roman"/>
-          <w:bCs/>
-          <w:sz w:val="24"/>
-          <w:szCs w:val="24"/>
-          <w:shd w:val="clear" w:color="auto" w:fill="FFFFFF"/>
-        </w:rPr>
-        <w:t xml:space="preserve">The demand for more accurate and fast computations can be satisfied using neural networks which are optimized by PSO. </w:t>
-      </w:r>
-    </w:p>
-    <w:p>
-      <w:pPr>
-        <w:pStyle w:val="ListParagraph"/>
-        <w:numPr>
-          <w:ilvl w:val="0"/>
-          <w:numId w:val="9"/>
-        </w:numPr>
-        <w:spacing w:line="480" w:lineRule="auto"/>
-        <w:jc w:val="both"/>
-        <w:rPr>
-          <w:rFonts w:ascii="Times New Roman" w:hAnsi="Times New Roman" w:cs="Times New Roman"/>
-          <w:sz w:val="24"/>
-          <w:szCs w:val="24"/>
-        </w:rPr>
-      </w:pPr>
-      <w:r>
-        <w:rPr>
-          <w:rFonts w:ascii="Times New Roman" w:hAnsi="Times New Roman" w:cs="Times New Roman"/>
-          <w:sz w:val="24"/>
-          <w:szCs w:val="24"/>
-          <w:u w:val="single"/>
-          <w:shd w:val="clear" w:color="auto" w:fill="FFFFFF"/>
-        </w:rPr>
-        <w:t xml:space="preserve">Prediction model of PSO-BP neural network on </w:t>
-      </w:r>
-      <w:r>
-        <w:rPr>
-          <w:rFonts w:ascii="Times New Roman" w:hAnsi="Times New Roman" w:cs="Times New Roman"/>
-          <w:sz w:val="24"/>
-          <w:szCs w:val="24"/>
-          <w:u w:val="single"/>
-          <w:shd w:val="clear" w:color="auto" w:fill="FFFFFF"/>
-        </w:rPr>
-        <w:t xml:space="preserve">amount of coliform </w:t>
-      </w:r>
-      <w:r>
-        <w:rPr>
-          <w:rFonts w:ascii="Times New Roman" w:hAnsi="Times New Roman" w:cs="Times New Roman"/>
-          <w:sz w:val="24"/>
-          <w:szCs w:val="24"/>
-          <w:u w:val="single"/>
-          <w:shd w:val="clear" w:color="auto" w:fill="FFFFFF"/>
-        </w:rPr>
-        <w:t>in food and drinking water:</w:t>
-      </w:r>
-      <w:r>
-        <w:rPr>
-          <w:rFonts w:ascii="Times New Roman" w:hAnsi="Times New Roman" w:cs="Times New Roman"/>
-          <w:sz w:val="24"/>
-          <w:szCs w:val="24"/>
-          <w:shd w:val="clear" w:color="auto" w:fill="FFFFFF"/>
-        </w:rPr>
-        <w:t xml:space="preserve"> </w:t>
-      </w:r>
-    </w:p>
-    <w:p>
-      <w:pPr>
-        <w:pStyle w:val="ListParagraph"/>
-        <w:numPr>
-          <w:ilvl w:val="1"/>
-          <w:numId w:val="9"/>
-        </w:numPr>
-        <w:spacing w:line="480" w:lineRule="auto"/>
-        <w:jc w:val="both"/>
-        <w:rPr>
-          <w:rFonts w:ascii="Times New Roman" w:hAnsi="Times New Roman" w:cs="Times New Roman"/>
-          <w:sz w:val="24"/>
-          <w:szCs w:val="24"/>
-        </w:rPr>
-      </w:pPr>
-      <w:r>
-        <w:rPr>
-          <w:rFonts w:ascii="Times New Roman" w:hAnsi="Times New Roman" w:cs="Times New Roman"/>
-          <w:sz w:val="24"/>
-          <w:szCs w:val="24"/>
-          <w:shd w:val="clear" w:color="auto" w:fill="FFFFFF"/>
-        </w:rPr>
-        <w:t xml:space="preserve">Coliform is a bacteria which is already found mostly in the drinking water and sometimes in food. </w:t>
-      </w:r>
-    </w:p>
-    <w:p>
-      <w:pPr>
-        <w:pStyle w:val="ListParagraph"/>
-        <w:numPr>
-          <w:ilvl w:val="1"/>
-          <w:numId w:val="9"/>
-        </w:numPr>
-        <w:spacing w:line="480" w:lineRule="auto"/>
-        <w:jc w:val="both"/>
-        <w:rPr>
-          <w:rFonts w:ascii="Times New Roman" w:hAnsi="Times New Roman" w:cs="Times New Roman"/>
-          <w:sz w:val="24"/>
-          <w:szCs w:val="24"/>
-        </w:rPr>
-      </w:pPr>
-      <w:r>
-        <w:rPr>
-          <w:rFonts w:ascii="Times New Roman" w:hAnsi="Times New Roman" w:cs="Times New Roman"/>
-          <w:sz w:val="24"/>
-          <w:szCs w:val="24"/>
-          <w:shd w:val="clear" w:color="auto" w:fill="FFFFFF"/>
-        </w:rPr>
-        <w:t xml:space="preserve">They are usually not as harmful as other bacteria but some such as few strains of E.Coli cause illness which are often associated with the outbreak of disease. </w:t>
-      </w:r>
-    </w:p>
-    <w:p>
-      <w:pPr>
-        <w:pStyle w:val="ListParagraph"/>
-        <w:numPr>
-          <w:ilvl w:val="1"/>
-          <w:numId w:val="9"/>
-        </w:numPr>
-        <w:spacing w:line="480" w:lineRule="auto"/>
-        <w:jc w:val="both"/>
-        <w:rPr>
-          <w:rFonts w:ascii="Times New Roman" w:hAnsi="Times New Roman" w:cs="Times New Roman"/>
-          <w:sz w:val="24"/>
-          <w:szCs w:val="24"/>
-        </w:rPr>
-      </w:pPr>
-      <w:r>
-        <w:rPr>
-          <w:rFonts w:ascii="Times New Roman" w:hAnsi="Times New Roman" w:cs="Times New Roman"/>
-          <w:sz w:val="24"/>
-          <w:szCs w:val="24"/>
-          <w:shd w:val="clear" w:color="auto" w:fill="FFFFFF"/>
-        </w:rPr>
-        <w:lastRenderedPageBreak/>
-        <w:t xml:space="preserve">PSO along with BP are used </w:t>
-      </w:r>
-      <w:r>
-        <w:rPr>
-          <w:rFonts w:ascii="Times New Roman" w:hAnsi="Times New Roman" w:cs="Times New Roman"/>
-          <w:sz w:val="24"/>
-          <w:szCs w:val="24"/>
-          <w:shd w:val="clear" w:color="auto" w:fill="FFFFFF"/>
-        </w:rPr>
-        <w:t xml:space="preserve">to </w:t>
-      </w:r>
-      <w:r>
-        <w:rPr>
-          <w:rFonts w:ascii="Times New Roman" w:hAnsi="Times New Roman" w:cs="Times New Roman"/>
-          <w:sz w:val="24"/>
-          <w:szCs w:val="24"/>
-          <w:shd w:val="clear" w:color="auto" w:fill="FFFFFF"/>
-        </w:rPr>
-        <w:t>predict the amount of coliform bacteria</w:t>
-      </w:r>
-      <w:r>
-        <w:rPr>
-          <w:rFonts w:ascii="Times New Roman" w:hAnsi="Times New Roman" w:cs="Times New Roman"/>
-          <w:sz w:val="24"/>
-          <w:szCs w:val="24"/>
-          <w:shd w:val="clear" w:color="auto" w:fill="FFFFFF"/>
-        </w:rPr>
-        <w:t xml:space="preserve"> in different foods and drinks. </w:t>
+      <w:r>
+        <w:rPr>
+          <w:rFonts w:ascii="Times New Roman" w:hAnsi="Times New Roman" w:cs="Times New Roman"/>
+          <w:sz w:val="24"/>
+          <w:szCs w:val="24"/>
+        </w:rPr>
+        <w:t xml:space="preserve"> This project will also provide a brief overview of possible applications of PSO in various areas of study.</w:t>
       </w:r>
     </w:p>
     <w:p>
@@ -2293,6 +1547,8 @@
           <w:u w:val="single"/>
         </w:rPr>
       </w:pPr>
+      <w:bookmarkStart w:id="2" w:name="_GoBack"/>
+      <w:bookmarkEnd w:id="2"/>
       <w:r>
         <w:rPr>
           <w:rFonts w:ascii="Times New Roman" w:hAnsi="Times New Roman" w:cs="Times New Roman"/>
@@ -2466,7 +1722,7 @@
 </file>
 
 <file path=word/comments.xml><?xml version="1.0" encoding="utf-8"?>
-<w:comments xmlns:wpc="http://schemas.microsoft.com/office/word/2010/wordprocessingCanvas" xmlns:cx="http://schemas.microsoft.com/office/drawing/2014/chartex" xmlns:cx1="http://schemas.microsoft.com/office/drawing/2015/9/8/chartex" xmlns:mc="http://schemas.openxmlformats.org/markup-compatibility/2006" xmlns:o="urn:schemas-microsoft-com:office:office" xmlns:r="http://schemas.openxmlformats.org/officeDocument/2006/relationships" xmlns:m="http://schemas.openxmlformats.org/officeDocument/2006/math" xmlns:v="urn:schemas-microsoft-com:vml" xmlns:wp14="http://schemas.microsoft.com/office/word/2010/wordprocessingDrawing" xmlns:wp="http://schemas.openxmlformats.org/drawingml/2006/wordprocessingDrawing" xmlns:w10="urn:schemas-microsoft-com:office:word" xmlns:w="http://schemas.openxmlformats.org/wordprocessingml/2006/main" xmlns:w14="http://schemas.microsoft.com/office/word/2010/wordml" xmlns:w15="http://schemas.microsoft.com/office/word/2012/wordml" xmlns:w16se="http://schemas.microsoft.com/office/word/2015/wordml/symex" xmlns:wpg="http://schemas.microsoft.com/office/word/2010/wordprocessingGroup" xmlns:wpi="http://schemas.microsoft.com/office/word/2010/wordprocessingInk" xmlns:wne="http://schemas.microsoft.com/office/word/2006/wordml" xmlns:wps="http://schemas.microsoft.com/office/word/2010/wordprocessingShape" mc:Ignorable="w14 w15 w16se wp14">
+<w:comments xmlns:wpc="http://schemas.microsoft.com/office/word/2010/wordprocessingCanvas" xmlns:mc="http://schemas.openxmlformats.org/markup-compatibility/2006" xmlns:o="urn:schemas-microsoft-com:office:office" xmlns:r="http://schemas.openxmlformats.org/officeDocument/2006/relationships" xmlns:m="http://schemas.openxmlformats.org/officeDocument/2006/math" xmlns:v="urn:schemas-microsoft-com:vml" xmlns:wp14="http://schemas.microsoft.com/office/word/2010/wordprocessingDrawing" xmlns:wp="http://schemas.openxmlformats.org/drawingml/2006/wordprocessingDrawing" xmlns:w10="urn:schemas-microsoft-com:office:word" xmlns:w="http://schemas.openxmlformats.org/wordprocessingml/2006/main" xmlns:w14="http://schemas.microsoft.com/office/word/2010/wordml" xmlns:w15="http://schemas.microsoft.com/office/word/2012/wordml" xmlns:wpg="http://schemas.microsoft.com/office/word/2010/wordprocessingGroup" xmlns:wpi="http://schemas.microsoft.com/office/word/2010/wordprocessingInk" xmlns:wne="http://schemas.microsoft.com/office/word/2006/wordml" xmlns:wps="http://schemas.microsoft.com/office/word/2010/wordprocessingShape" mc:Ignorable="w14 w15 wp14">
   <w:comment w:id="0" w:author="Ayaz ul Hassan Khan" w:date="2020-04-05T08:42:00Z" w:initials="AuHK">
     <w:p>
       <w:pPr>
@@ -2481,11 +1737,9 @@
       <w:r>
         <w:t>Approved with minor revision</w:t>
       </w:r>
-      <w:bookmarkStart w:id="1" w:name="_GoBack"/>
-      <w:bookmarkEnd w:id="1"/>
     </w:p>
   </w:comment>
-  <w:comment w:id="2" w:author="Ayaz ul Hassan Khan" w:date="2020-04-05T08:38:00Z" w:initials="AuHK">
+  <w:comment w:id="1" w:author="Ayaz ul Hassan Khan" w:date="2020-04-05T08:38:00Z" w:initials="AuHK">
     <w:p>
       <w:pPr>
         <w:pStyle w:val="CommentText"/>
@@ -2529,14 +1783,14 @@
 </file>
 
 <file path=word/commentsExtended.xml><?xml version="1.0" encoding="utf-8"?>
-<w15:commentsEx xmlns:wpc="http://schemas.microsoft.com/office/word/2010/wordprocessingCanvas" xmlns:cx="http://schemas.microsoft.com/office/drawing/2014/chartex" xmlns:cx1="http://schemas.microsoft.com/office/drawing/2015/9/8/chartex" xmlns:mc="http://schemas.openxmlformats.org/markup-compatibility/2006" xmlns:o="urn:schemas-microsoft-com:office:office" xmlns:r="http://schemas.openxmlformats.org/officeDocument/2006/relationships" xmlns:m="http://schemas.openxmlformats.org/officeDocument/2006/math" xmlns:v="urn:schemas-microsoft-com:vml" xmlns:wp14="http://schemas.microsoft.com/office/word/2010/wordprocessingDrawing" xmlns:wp="http://schemas.openxmlformats.org/drawingml/2006/wordprocessingDrawing" xmlns:w10="urn:schemas-microsoft-com:office:word" xmlns:w="http://schemas.openxmlformats.org/wordprocessingml/2006/main" xmlns:w14="http://schemas.microsoft.com/office/word/2010/wordml" xmlns:w15="http://schemas.microsoft.com/office/word/2012/wordml" xmlns:w16se="http://schemas.microsoft.com/office/word/2015/wordml/symex" xmlns:wpg="http://schemas.microsoft.com/office/word/2010/wordprocessingGroup" xmlns:wpi="http://schemas.microsoft.com/office/word/2010/wordprocessingInk" xmlns:wne="http://schemas.microsoft.com/office/word/2006/wordml" xmlns:wps="http://schemas.microsoft.com/office/word/2010/wordprocessingShape" mc:Ignorable="w14 w15 w16se wp14">
+<w15:commentsEx xmlns:wpc="http://schemas.microsoft.com/office/word/2010/wordprocessingCanvas" xmlns:mc="http://schemas.openxmlformats.org/markup-compatibility/2006" xmlns:o="urn:schemas-microsoft-com:office:office" xmlns:r="http://schemas.openxmlformats.org/officeDocument/2006/relationships" xmlns:m="http://schemas.openxmlformats.org/officeDocument/2006/math" xmlns:v="urn:schemas-microsoft-com:vml" xmlns:wp14="http://schemas.microsoft.com/office/word/2010/wordprocessingDrawing" xmlns:wp="http://schemas.openxmlformats.org/drawingml/2006/wordprocessingDrawing" xmlns:w10="urn:schemas-microsoft-com:office:word" xmlns:w="http://schemas.openxmlformats.org/wordprocessingml/2006/main" xmlns:w14="http://schemas.microsoft.com/office/word/2010/wordml" xmlns:w15="http://schemas.microsoft.com/office/word/2012/wordml" xmlns:wpg="http://schemas.microsoft.com/office/word/2010/wordprocessingGroup" xmlns:wpi="http://schemas.microsoft.com/office/word/2010/wordprocessingInk" xmlns:wne="http://schemas.microsoft.com/office/word/2006/wordml" xmlns:wps="http://schemas.microsoft.com/office/word/2010/wordprocessingShape" mc:Ignorable="w14 w15 wp14">
   <w15:commentEx w15:paraId="538A106E" w15:done="0"/>
   <w15:commentEx w15:paraId="29618D2D" w15:done="0"/>
 </w15:commentsEx>
 </file>
 
 <file path=word/endnotes.xml><?xml version="1.0" encoding="utf-8"?>
-<w:endnotes xmlns:wpc="http://schemas.microsoft.com/office/word/2010/wordprocessingCanvas" xmlns:cx="http://schemas.microsoft.com/office/drawing/2014/chartex" xmlns:cx1="http://schemas.microsoft.com/office/drawing/2015/9/8/chartex" xmlns:mc="http://schemas.openxmlformats.org/markup-compatibility/2006" xmlns:o="urn:schemas-microsoft-com:office:office" xmlns:r="http://schemas.openxmlformats.org/officeDocument/2006/relationships" xmlns:m="http://schemas.openxmlformats.org/officeDocument/2006/math" xmlns:v="urn:schemas-microsoft-com:vml" xmlns:wp14="http://schemas.microsoft.com/office/word/2010/wordprocessingDrawing" xmlns:wp="http://schemas.openxmlformats.org/drawingml/2006/wordprocessingDrawing" xmlns:w10="urn:schemas-microsoft-com:office:word" xmlns:w="http://schemas.openxmlformats.org/wordprocessingml/2006/main" xmlns:w14="http://schemas.microsoft.com/office/word/2010/wordml" xmlns:w15="http://schemas.microsoft.com/office/word/2012/wordml" xmlns:w16se="http://schemas.microsoft.com/office/word/2015/wordml/symex" xmlns:wpg="http://schemas.microsoft.com/office/word/2010/wordprocessingGroup" xmlns:wpi="http://schemas.microsoft.com/office/word/2010/wordprocessingInk" xmlns:wne="http://schemas.microsoft.com/office/word/2006/wordml" xmlns:wps="http://schemas.microsoft.com/office/word/2010/wordprocessingShape" mc:Ignorable="w14 w15 w16se wp14">
+<w:endnotes xmlns:wpc="http://schemas.microsoft.com/office/word/2010/wordprocessingCanvas" xmlns:mc="http://schemas.openxmlformats.org/markup-compatibility/2006" xmlns:o="urn:schemas-microsoft-com:office:office" xmlns:r="http://schemas.openxmlformats.org/officeDocument/2006/relationships" xmlns:m="http://schemas.openxmlformats.org/officeDocument/2006/math" xmlns:v="urn:schemas-microsoft-com:vml" xmlns:wp14="http://schemas.microsoft.com/office/word/2010/wordprocessingDrawing" xmlns:wp="http://schemas.openxmlformats.org/drawingml/2006/wordprocessingDrawing" xmlns:w10="urn:schemas-microsoft-com:office:word" xmlns:w="http://schemas.openxmlformats.org/wordprocessingml/2006/main" xmlns:w14="http://schemas.microsoft.com/office/word/2010/wordml" xmlns:w15="http://schemas.microsoft.com/office/word/2012/wordml" xmlns:wpg="http://schemas.microsoft.com/office/word/2010/wordprocessingGroup" xmlns:wpi="http://schemas.microsoft.com/office/word/2010/wordprocessingInk" xmlns:wne="http://schemas.microsoft.com/office/word/2006/wordml" xmlns:wps="http://schemas.microsoft.com/office/word/2010/wordprocessingShape" mc:Ignorable="w14 w15 wp14">
   <w:endnote w:type="separator" w:id="-1">
     <w:p>
       <w:pPr>
@@ -2561,7 +1815,7 @@
 </file>
 
 <file path=word/footnotes.xml><?xml version="1.0" encoding="utf-8"?>
-<w:footnotes xmlns:wpc="http://schemas.microsoft.com/office/word/2010/wordprocessingCanvas" xmlns:cx="http://schemas.microsoft.com/office/drawing/2014/chartex" xmlns:cx1="http://schemas.microsoft.com/office/drawing/2015/9/8/chartex" xmlns:mc="http://schemas.openxmlformats.org/markup-compatibility/2006" xmlns:o="urn:schemas-microsoft-com:office:office" xmlns:r="http://schemas.openxmlformats.org/officeDocument/2006/relationships" xmlns:m="http://schemas.openxmlformats.org/officeDocument/2006/math" xmlns:v="urn:schemas-microsoft-com:vml" xmlns:wp14="http://schemas.microsoft.com/office/word/2010/wordprocessingDrawing" xmlns:wp="http://schemas.openxmlformats.org/drawingml/2006/wordprocessingDrawing" xmlns:w10="urn:schemas-microsoft-com:office:word" xmlns:w="http://schemas.openxmlformats.org/wordprocessingml/2006/main" xmlns:w14="http://schemas.microsoft.com/office/word/2010/wordml" xmlns:w15="http://schemas.microsoft.com/office/word/2012/wordml" xmlns:w16se="http://schemas.microsoft.com/office/word/2015/wordml/symex" xmlns:wpg="http://schemas.microsoft.com/office/word/2010/wordprocessingGroup" xmlns:wpi="http://schemas.microsoft.com/office/word/2010/wordprocessingInk" xmlns:wne="http://schemas.microsoft.com/office/word/2006/wordml" xmlns:wps="http://schemas.microsoft.com/office/word/2010/wordprocessingShape" mc:Ignorable="w14 w15 w16se wp14">
+<w:footnotes xmlns:wpc="http://schemas.microsoft.com/office/word/2010/wordprocessingCanvas" xmlns:mc="http://schemas.openxmlformats.org/markup-compatibility/2006" xmlns:o="urn:schemas-microsoft-com:office:office" xmlns:r="http://schemas.openxmlformats.org/officeDocument/2006/relationships" xmlns:m="http://schemas.openxmlformats.org/officeDocument/2006/math" xmlns:v="urn:schemas-microsoft-com:vml" xmlns:wp14="http://schemas.microsoft.com/office/word/2010/wordprocessingDrawing" xmlns:wp="http://schemas.openxmlformats.org/drawingml/2006/wordprocessingDrawing" xmlns:w10="urn:schemas-microsoft-com:office:word" xmlns:w="http://schemas.openxmlformats.org/wordprocessingml/2006/main" xmlns:w14="http://schemas.microsoft.com/office/word/2010/wordml" xmlns:w15="http://schemas.microsoft.com/office/word/2012/wordml" xmlns:wpg="http://schemas.microsoft.com/office/word/2010/wordprocessingGroup" xmlns:wpi="http://schemas.microsoft.com/office/word/2010/wordprocessingInk" xmlns:wne="http://schemas.microsoft.com/office/word/2006/wordml" xmlns:wps="http://schemas.microsoft.com/office/word/2010/wordprocessingShape" mc:Ignorable="w14 w15 wp14">
   <w:footnote w:type="separator" w:id="-1">
     <w:p>
       <w:pPr>
@@ -2586,7 +1840,7 @@
 </file>
 
 <file path=word/header1.xml><?xml version="1.0" encoding="utf-8"?>
-<w:hdr xmlns:wpc="http://schemas.microsoft.com/office/word/2010/wordprocessingCanvas" xmlns:cx="http://schemas.microsoft.com/office/drawing/2014/chartex" xmlns:cx1="http://schemas.microsoft.com/office/drawing/2015/9/8/chartex" xmlns:mc="http://schemas.openxmlformats.org/markup-compatibility/2006" xmlns:o="urn:schemas-microsoft-com:office:office" xmlns:r="http://schemas.openxmlformats.org/officeDocument/2006/relationships" xmlns:m="http://schemas.openxmlformats.org/officeDocument/2006/math" xmlns:v="urn:schemas-microsoft-com:vml" xmlns:wp14="http://schemas.microsoft.com/office/word/2010/wordprocessingDrawing" xmlns:wp="http://schemas.openxmlformats.org/drawingml/2006/wordprocessingDrawing" xmlns:w10="urn:schemas-microsoft-com:office:word" xmlns:w="http://schemas.openxmlformats.org/wordprocessingml/2006/main" xmlns:w14="http://schemas.microsoft.com/office/word/2010/wordml" xmlns:w15="http://schemas.microsoft.com/office/word/2012/wordml" xmlns:w16se="http://schemas.microsoft.com/office/word/2015/wordml/symex" xmlns:wpg="http://schemas.microsoft.com/office/word/2010/wordprocessingGroup" xmlns:wpi="http://schemas.microsoft.com/office/word/2010/wordprocessingInk" xmlns:wne="http://schemas.microsoft.com/office/word/2006/wordml" xmlns:wps="http://schemas.microsoft.com/office/word/2010/wordprocessingShape" mc:Ignorable="w14 w15 w16se wp14">
+<w:hdr xmlns:wpc="http://schemas.microsoft.com/office/word/2010/wordprocessingCanvas" xmlns:mc="http://schemas.openxmlformats.org/markup-compatibility/2006" xmlns:o="urn:schemas-microsoft-com:office:office" xmlns:r="http://schemas.openxmlformats.org/officeDocument/2006/relationships" xmlns:m="http://schemas.openxmlformats.org/officeDocument/2006/math" xmlns:v="urn:schemas-microsoft-com:vml" xmlns:wp14="http://schemas.microsoft.com/office/word/2010/wordprocessingDrawing" xmlns:wp="http://schemas.openxmlformats.org/drawingml/2006/wordprocessingDrawing" xmlns:w10="urn:schemas-microsoft-com:office:word" xmlns:w="http://schemas.openxmlformats.org/wordprocessingml/2006/main" xmlns:w14="http://schemas.microsoft.com/office/word/2010/wordml" xmlns:w15="http://schemas.microsoft.com/office/word/2012/wordml" xmlns:wpg="http://schemas.microsoft.com/office/word/2010/wordprocessingGroup" xmlns:wpi="http://schemas.microsoft.com/office/word/2010/wordprocessingInk" xmlns:wne="http://schemas.microsoft.com/office/word/2006/wordml" xmlns:wps="http://schemas.microsoft.com/office/word/2010/wordprocessingShape" mc:Ignorable="w14 w15 wp14">
   <w:sdt>
     <w:sdtPr>
       <w:id w:val="-510920514"/>
@@ -2619,7 +1873,7 @@
           <w:rPr>
             <w:noProof/>
           </w:rPr>
-          <w:t>1</w:t>
+          <w:t>3</w:t>
         </w:r>
         <w:r>
           <w:rPr>
@@ -2639,7 +1893,7 @@
 </file>
 
 <file path=word/numbering.xml><?xml version="1.0" encoding="utf-8"?>
-<w:numbering xmlns:wpc="http://schemas.microsoft.com/office/word/2010/wordprocessingCanvas" xmlns:cx="http://schemas.microsoft.com/office/drawing/2014/chartex" xmlns:cx1="http://schemas.microsoft.com/office/drawing/2015/9/8/chartex" xmlns:mc="http://schemas.openxmlformats.org/markup-compatibility/2006" xmlns:o="urn:schemas-microsoft-com:office:office" xmlns:r="http://schemas.openxmlformats.org/officeDocument/2006/relationships" xmlns:m="http://schemas.openxmlformats.org/officeDocument/2006/math" xmlns:v="urn:schemas-microsoft-com:vml" xmlns:wp14="http://schemas.microsoft.com/office/word/2010/wordprocessingDrawing" xmlns:wp="http://schemas.openxmlformats.org/drawingml/2006/wordprocessingDrawing" xmlns:w10="urn:schemas-microsoft-com:office:word" xmlns:w="http://schemas.openxmlformats.org/wordprocessingml/2006/main" xmlns:w14="http://schemas.microsoft.com/office/word/2010/wordml" xmlns:w15="http://schemas.microsoft.com/office/word/2012/wordml" xmlns:w16se="http://schemas.microsoft.com/office/word/2015/wordml/symex" xmlns:wpg="http://schemas.microsoft.com/office/word/2010/wordprocessingGroup" xmlns:wpi="http://schemas.microsoft.com/office/word/2010/wordprocessingInk" xmlns:wne="http://schemas.microsoft.com/office/word/2006/wordml" xmlns:wps="http://schemas.microsoft.com/office/word/2010/wordprocessingShape" mc:Ignorable="w14 w15 w16se wp14">
+<w:numbering xmlns:wpc="http://schemas.microsoft.com/office/word/2010/wordprocessingCanvas" xmlns:mc="http://schemas.openxmlformats.org/markup-compatibility/2006" xmlns:o="urn:schemas-microsoft-com:office:office" xmlns:r="http://schemas.openxmlformats.org/officeDocument/2006/relationships" xmlns:m="http://schemas.openxmlformats.org/officeDocument/2006/math" xmlns:v="urn:schemas-microsoft-com:vml" xmlns:wp14="http://schemas.microsoft.com/office/word/2010/wordprocessingDrawing" xmlns:wp="http://schemas.openxmlformats.org/drawingml/2006/wordprocessingDrawing" xmlns:w10="urn:schemas-microsoft-com:office:word" xmlns:w="http://schemas.openxmlformats.org/wordprocessingml/2006/main" xmlns:w14="http://schemas.microsoft.com/office/word/2010/wordml" xmlns:w15="http://schemas.microsoft.com/office/word/2012/wordml" xmlns:wpg="http://schemas.microsoft.com/office/word/2010/wordprocessingGroup" xmlns:wpi="http://schemas.microsoft.com/office/word/2010/wordprocessingInk" xmlns:wne="http://schemas.microsoft.com/office/word/2006/wordml" xmlns:wps="http://schemas.microsoft.com/office/word/2010/wordprocessingShape" mc:Ignorable="w14 w15 wp14">
   <w:abstractNum w:abstractNumId="0" w15:restartNumberingAfterBreak="0">
     <w:nsid w:val="046D7C0B"/>
     <w:multiLevelType w:val="hybridMultilevel"/>
@@ -4190,7 +3444,7 @@
 </file>
 
 <file path=word/people.xml><?xml version="1.0" encoding="utf-8"?>
-<w15:people xmlns:wpc="http://schemas.microsoft.com/office/word/2010/wordprocessingCanvas" xmlns:cx="http://schemas.microsoft.com/office/drawing/2014/chartex" xmlns:cx1="http://schemas.microsoft.com/office/drawing/2015/9/8/chartex" xmlns:mc="http://schemas.openxmlformats.org/markup-compatibility/2006" xmlns:o="urn:schemas-microsoft-com:office:office" xmlns:r="http://schemas.openxmlformats.org/officeDocument/2006/relationships" xmlns:m="http://schemas.openxmlformats.org/officeDocument/2006/math" xmlns:v="urn:schemas-microsoft-com:vml" xmlns:wp14="http://schemas.microsoft.com/office/word/2010/wordprocessingDrawing" xmlns:wp="http://schemas.openxmlformats.org/drawingml/2006/wordprocessingDrawing" xmlns:w10="urn:schemas-microsoft-com:office:word" xmlns:w="http://schemas.openxmlformats.org/wordprocessingml/2006/main" xmlns:w14="http://schemas.microsoft.com/office/word/2010/wordml" xmlns:w15="http://schemas.microsoft.com/office/word/2012/wordml" xmlns:w16se="http://schemas.microsoft.com/office/word/2015/wordml/symex" xmlns:wpg="http://schemas.microsoft.com/office/word/2010/wordprocessingGroup" xmlns:wpi="http://schemas.microsoft.com/office/word/2010/wordprocessingInk" xmlns:wne="http://schemas.microsoft.com/office/word/2006/wordml" xmlns:wps="http://schemas.microsoft.com/office/word/2010/wordprocessingShape" mc:Ignorable="w14 w15 w16se wp14">
+<w15:people xmlns:wpc="http://schemas.microsoft.com/office/word/2010/wordprocessingCanvas" xmlns:mc="http://schemas.openxmlformats.org/markup-compatibility/2006" xmlns:o="urn:schemas-microsoft-com:office:office" xmlns:r="http://schemas.openxmlformats.org/officeDocument/2006/relationships" xmlns:m="http://schemas.openxmlformats.org/officeDocument/2006/math" xmlns:v="urn:schemas-microsoft-com:vml" xmlns:wp14="http://schemas.microsoft.com/office/word/2010/wordprocessingDrawing" xmlns:wp="http://schemas.openxmlformats.org/drawingml/2006/wordprocessingDrawing" xmlns:w10="urn:schemas-microsoft-com:office:word" xmlns:w="http://schemas.openxmlformats.org/wordprocessingml/2006/main" xmlns:w14="http://schemas.microsoft.com/office/word/2010/wordml" xmlns:w15="http://schemas.microsoft.com/office/word/2012/wordml" xmlns:wpg="http://schemas.microsoft.com/office/word/2010/wordprocessingGroup" xmlns:wpi="http://schemas.microsoft.com/office/word/2010/wordprocessingInk" xmlns:wne="http://schemas.microsoft.com/office/word/2006/wordml" xmlns:wps="http://schemas.microsoft.com/office/word/2010/wordprocessingShape" mc:Ignorable="w14 w15 wp14">
   <w15:person w15:author="Ayaz ul Hassan Khan">
     <w15:presenceInfo w15:providerId="AD" w15:userId="S-1-5-21-4203889343-2385139759-2766066218-25844"/>
   </w15:person>
@@ -4198,7 +3452,7 @@
 </file>
 
 <file path=word/styles.xml><?xml version="1.0" encoding="utf-8"?>
-<w:styles xmlns:mc="http://schemas.openxmlformats.org/markup-compatibility/2006" xmlns:r="http://schemas.openxmlformats.org/officeDocument/2006/relationships" xmlns:w="http://schemas.openxmlformats.org/wordprocessingml/2006/main" xmlns:w14="http://schemas.microsoft.com/office/word/2010/wordml" xmlns:w15="http://schemas.microsoft.com/office/word/2012/wordml" xmlns:w16se="http://schemas.microsoft.com/office/word/2015/wordml/symex" mc:Ignorable="w14 w15 w16se">
+<w:styles xmlns:mc="http://schemas.openxmlformats.org/markup-compatibility/2006" xmlns:r="http://schemas.openxmlformats.org/officeDocument/2006/relationships" xmlns:w="http://schemas.openxmlformats.org/wordprocessingml/2006/main" xmlns:w14="http://schemas.microsoft.com/office/word/2010/wordml" xmlns:w15="http://schemas.microsoft.com/office/word/2012/wordml" mc:Ignorable="w14 w15">
   <w:docDefaults>
     <w:rPrDefault>
       <w:rPr>

</xml_diff>

<commit_message>
Changes in Project outcomes
</commit_message>
<xml_diff>
--- a/Documentation/Project Proposal.docx
+++ b/Documentation/Project Proposal.docx
@@ -1,6 +1,6 @@
 
 <file path=word/document.xml><?xml version="1.0" encoding="utf-8"?>
-<w:document xmlns:wpc="http://schemas.microsoft.com/office/word/2010/wordprocessingCanvas" xmlns:mc="http://schemas.openxmlformats.org/markup-compatibility/2006" xmlns:o="urn:schemas-microsoft-com:office:office" xmlns:r="http://schemas.openxmlformats.org/officeDocument/2006/relationships" xmlns:m="http://schemas.openxmlformats.org/officeDocument/2006/math" xmlns:v="urn:schemas-microsoft-com:vml" xmlns:wp14="http://schemas.microsoft.com/office/word/2010/wordprocessingDrawing" xmlns:wp="http://schemas.openxmlformats.org/drawingml/2006/wordprocessingDrawing" xmlns:w10="urn:schemas-microsoft-com:office:word" xmlns:w="http://schemas.openxmlformats.org/wordprocessingml/2006/main" xmlns:w14="http://schemas.microsoft.com/office/word/2010/wordml" xmlns:wpg="http://schemas.microsoft.com/office/word/2010/wordprocessingGroup" xmlns:wpi="http://schemas.microsoft.com/office/word/2010/wordprocessingInk" xmlns:wne="http://schemas.microsoft.com/office/word/2006/wordml" xmlns:wps="http://schemas.microsoft.com/office/word/2010/wordprocessingShape" mc:Ignorable="w14 wp14">
+<w:document xmlns:wpc="http://schemas.microsoft.com/office/word/2010/wordprocessingCanvas" xmlns:mc="http://schemas.openxmlformats.org/markup-compatibility/2006" xmlns:o="urn:schemas-microsoft-com:office:office" xmlns:r="http://schemas.openxmlformats.org/officeDocument/2006/relationships" xmlns:m="http://schemas.openxmlformats.org/officeDocument/2006/math" xmlns:v="urn:schemas-microsoft-com:vml" xmlns:wp14="http://schemas.microsoft.com/office/word/2010/wordprocessingDrawing" xmlns:wp="http://schemas.openxmlformats.org/drawingml/2006/wordprocessingDrawing" xmlns:w10="urn:schemas-microsoft-com:office:word" xmlns:w="http://schemas.openxmlformats.org/wordprocessingml/2006/main" xmlns:w14="http://schemas.microsoft.com/office/word/2010/wordml" xmlns:w15="http://schemas.microsoft.com/office/word/2012/wordml" xmlns:wpg="http://schemas.microsoft.com/office/word/2010/wordprocessingGroup" xmlns:wpi="http://schemas.microsoft.com/office/word/2010/wordprocessingInk" xmlns:wne="http://schemas.microsoft.com/office/word/2006/wordml" xmlns:wps="http://schemas.microsoft.com/office/word/2010/wordprocessingShape" mc:Ignorable="w14 w15 wp14">
   <w:body>
     <w:p>
       <w:pPr>
@@ -651,7 +651,6 @@
           <w:szCs w:val="24"/>
         </w:rPr>
       </w:pPr>
-      <w:bookmarkStart w:id="1" w:name="_GoBack"/>
       <w:r>
         <w:rPr>
           <w:rFonts w:ascii="Times New Roman" w:hAnsi="Times New Roman" w:cs="Times New Roman"/>
@@ -757,7 +756,6 @@
         <w:t>ed and movement.</w:t>
       </w:r>
     </w:p>
-    <w:bookmarkEnd w:id="1"/>
     <w:p>
       <w:pPr>
         <w:pStyle w:val="ListParagraph"/>
@@ -934,25 +932,7 @@
           <w:sz w:val="24"/>
           <w:szCs w:val="24"/>
         </w:rPr>
-        <w:t xml:space="preserve">Much like a group of birds in search of food gets closer to actual location of food with increasing iterations and finally </w:t>
-      </w:r>
-      <w:proofErr w:type="gramStart"/>
-      <w:r>
-        <w:rPr>
-          <w:rFonts w:ascii="Times New Roman" w:hAnsi="Times New Roman" w:cs="Times New Roman"/>
-          <w:sz w:val="24"/>
-          <w:szCs w:val="24"/>
-        </w:rPr>
-        <w:t>reach</w:t>
-      </w:r>
-      <w:proofErr w:type="gramEnd"/>
-      <w:r>
-        <w:rPr>
-          <w:rFonts w:ascii="Times New Roman" w:hAnsi="Times New Roman" w:cs="Times New Roman"/>
-          <w:sz w:val="24"/>
-          <w:szCs w:val="24"/>
-        </w:rPr>
-        <w:t xml:space="preserve"> to it. </w:t>
+        <w:t xml:space="preserve">Much like a group of birds in search of food gets closer to actual location of food with increasing iterations and finally reach to it. </w:t>
       </w:r>
     </w:p>
     <w:p>
@@ -1129,6 +1109,7 @@
       <w:r>
         <w:rPr>
           <w:noProof/>
+          <w:lang w:val="en-GB" w:eastAsia="en-GB"/>
         </w:rPr>
         <w:drawing>
           <wp:anchor distT="0" distB="0" distL="114300" distR="114300" simplePos="0" relativeHeight="251661312" behindDoc="1" locked="0" layoutInCell="1" allowOverlap="1" wp14:anchorId="2CBAB9FA" wp14:editId="127D71E2">
@@ -1420,7 +1401,7 @@
         <w:lastRenderedPageBreak/>
         <w:t xml:space="preserve">Project </w:t>
       </w:r>
-      <w:commentRangeStart w:id="2"/>
+      <w:commentRangeStart w:id="1"/>
       <w:r>
         <w:rPr>
           <w:rFonts w:ascii="Times New Roman" w:hAnsi="Times New Roman" w:cs="Times New Roman"/>
@@ -1441,12 +1422,12 @@
         </w:rPr>
         <w:t>s</w:t>
       </w:r>
-      <w:commentRangeEnd w:id="2"/>
+      <w:commentRangeEnd w:id="1"/>
       <w:r>
         <w:rPr>
           <w:rStyle w:val="CommentReference"/>
         </w:rPr>
-        <w:commentReference w:id="2"/>
+        <w:commentReference w:id="1"/>
       </w:r>
       <w:r>
         <w:rPr>
@@ -1464,7 +1445,7 @@
         <w:pStyle w:val="ListParagraph"/>
         <w:numPr>
           <w:ilvl w:val="0"/>
-          <w:numId w:val="7"/>
+          <w:numId w:val="16"/>
         </w:numPr>
         <w:spacing w:line="480" w:lineRule="auto"/>
         <w:jc w:val="both"/>
@@ -1472,17 +1453,89 @@
           <w:rFonts w:ascii="Times New Roman" w:hAnsi="Times New Roman" w:cs="Times New Roman"/>
           <w:sz w:val="24"/>
           <w:szCs w:val="24"/>
-          <w:u w:val="single"/>
-        </w:rPr>
-      </w:pPr>
-      <w:r>
-        <w:rPr>
-          <w:rFonts w:ascii="Times New Roman" w:hAnsi="Times New Roman" w:cs="Times New Roman"/>
-          <w:sz w:val="24"/>
-          <w:szCs w:val="24"/>
-          <w:u w:val="single"/>
-        </w:rPr>
-        <w:t>Why study PSO and why is it preferred the most amongst other optimization algorithms?</w:t>
+        </w:rPr>
+      </w:pPr>
+      <w:r>
+        <w:rPr>
+          <w:rFonts w:ascii="Times New Roman" w:hAnsi="Times New Roman" w:cs="Times New Roman"/>
+          <w:sz w:val="24"/>
+          <w:szCs w:val="24"/>
+        </w:rPr>
+        <w:t xml:space="preserve">PSO has been widely used in continuous optimization problems because of its speed, accuracy and better performance amongst other optimization algorithms. </w:t>
+      </w:r>
+      <w:r>
+        <w:rPr>
+          <w:rFonts w:ascii="Times New Roman" w:hAnsi="Times New Roman" w:cs="Times New Roman"/>
+          <w:sz w:val="24"/>
+          <w:szCs w:val="24"/>
+        </w:rPr>
+        <w:t xml:space="preserve">Also, </w:t>
+      </w:r>
+      <w:r>
+        <w:rPr>
+          <w:rFonts w:ascii="Times New Roman" w:hAnsi="Times New Roman" w:cs="Times New Roman"/>
+          <w:sz w:val="24"/>
+          <w:szCs w:val="24"/>
+        </w:rPr>
+        <w:t xml:space="preserve">PSO algorithm is able to solve complex optimization problems using swarm intelligence that is why many of the problems related to science and engineering discipline have been solved using PSO algorithm. </w:t>
+      </w:r>
+      <w:r>
+        <w:rPr>
+          <w:rFonts w:ascii="Times New Roman" w:hAnsi="Times New Roman" w:cs="Times New Roman"/>
+          <w:sz w:val="24"/>
+          <w:szCs w:val="24"/>
+        </w:rPr>
+        <w:t xml:space="preserve">In addition, its </w:t>
+      </w:r>
+      <w:r>
+        <w:rPr>
+          <w:rFonts w:ascii="Times New Roman" w:hAnsi="Times New Roman" w:cs="Times New Roman"/>
+          <w:sz w:val="24"/>
+          <w:szCs w:val="24"/>
+        </w:rPr>
+        <w:t>simple implementation makes it one of the best optimization algorithms.</w:t>
+      </w:r>
+    </w:p>
+    <w:p>
+      <w:pPr>
+        <w:pStyle w:val="ListParagraph"/>
+        <w:numPr>
+          <w:ilvl w:val="0"/>
+          <w:numId w:val="15"/>
+        </w:numPr>
+        <w:spacing w:line="480" w:lineRule="auto"/>
+        <w:jc w:val="both"/>
+        <w:rPr>
+          <w:rFonts w:ascii="Times New Roman" w:hAnsi="Times New Roman" w:cs="Times New Roman"/>
+          <w:sz w:val="24"/>
+          <w:szCs w:val="24"/>
+        </w:rPr>
+      </w:pPr>
+      <w:r>
+        <w:rPr>
+          <w:rFonts w:ascii="Times New Roman" w:hAnsi="Times New Roman" w:cs="Times New Roman"/>
+          <w:sz w:val="24"/>
+          <w:szCs w:val="24"/>
+        </w:rPr>
+        <w:t>Collectively, t</w:t>
+      </w:r>
+      <w:bookmarkStart w:id="2" w:name="_GoBack"/>
+      <w:bookmarkEnd w:id="2"/>
+      <w:r>
+        <w:rPr>
+          <w:rFonts w:ascii="Times New Roman" w:hAnsi="Times New Roman" w:cs="Times New Roman"/>
+          <w:sz w:val="24"/>
+          <w:szCs w:val="24"/>
+        </w:rPr>
+        <w:t xml:space="preserve">his project will </w:t>
+      </w:r>
+      <w:r>
+        <w:rPr>
+          <w:rFonts w:ascii="Times New Roman" w:hAnsi="Times New Roman" w:cs="Times New Roman"/>
+          <w:sz w:val="24"/>
+          <w:szCs w:val="24"/>
+        </w:rPr>
+        <w:t>include:</w:t>
       </w:r>
     </w:p>
     <w:p>
@@ -1490,7 +1543,7 @@
         <w:pStyle w:val="ListParagraph"/>
         <w:numPr>
           <w:ilvl w:val="1"/>
-          <w:numId w:val="7"/>
+          <w:numId w:val="15"/>
         </w:numPr>
         <w:spacing w:line="480" w:lineRule="auto"/>
         <w:jc w:val="both"/>
@@ -1506,31 +1559,7 @@
           <w:sz w:val="24"/>
           <w:szCs w:val="24"/>
         </w:rPr>
-        <w:t>PSO has been widely used in continuous optimization problems because of its speed, accuracy and better performance amongst other optimization algorithms. Through this project we will</w:t>
-      </w:r>
-      <w:r>
-        <w:rPr>
-          <w:rFonts w:ascii="Times New Roman" w:hAnsi="Times New Roman" w:cs="Times New Roman"/>
-          <w:sz w:val="24"/>
-          <w:szCs w:val="24"/>
-        </w:rPr>
-        <w:t xml:space="preserve"> provide a python implementation of the PSO algorithm and also</w:t>
-      </w:r>
-      <w:r>
-        <w:rPr>
-          <w:rFonts w:ascii="Times New Roman" w:hAnsi="Times New Roman" w:cs="Times New Roman"/>
-          <w:sz w:val="24"/>
-          <w:szCs w:val="24"/>
-        </w:rPr>
-        <w:t xml:space="preserve"> analyze the efficiency </w:t>
-      </w:r>
-      <w:r>
-        <w:rPr>
-          <w:rFonts w:ascii="Times New Roman" w:hAnsi="Times New Roman" w:cs="Times New Roman"/>
-          <w:sz w:val="24"/>
-          <w:szCs w:val="24"/>
-        </w:rPr>
-        <w:t>and robustness of PSO algorithm.</w:t>
+        <w:t>Implementation of basic PSO in python using list data structure.</w:t>
       </w:r>
     </w:p>
     <w:p>
@@ -1538,7 +1567,7 @@
         <w:pStyle w:val="ListParagraph"/>
         <w:numPr>
           <w:ilvl w:val="1"/>
-          <w:numId w:val="7"/>
+          <w:numId w:val="15"/>
         </w:numPr>
         <w:spacing w:line="480" w:lineRule="auto"/>
         <w:jc w:val="both"/>
@@ -1554,23 +1583,95 @@
           <w:sz w:val="24"/>
           <w:szCs w:val="24"/>
         </w:rPr>
-        <w:t>PSO algorithm is able to solve complex optimization problems using swarm intelligence</w:t>
-      </w:r>
-      <w:r>
-        <w:rPr>
-          <w:rFonts w:ascii="Times New Roman" w:hAnsi="Times New Roman" w:cs="Times New Roman"/>
-          <w:sz w:val="24"/>
-          <w:szCs w:val="24"/>
-        </w:rPr>
-        <w:t xml:space="preserve"> that is why many of the problems related to science and engineering discipline have been solved using PSO algorithm. Also its simple implementation makes it one of the best optimization algorithms.</w:t>
-      </w:r>
-      <w:r>
-        <w:rPr>
-          <w:rFonts w:ascii="Times New Roman" w:hAnsi="Times New Roman" w:cs="Times New Roman"/>
-          <w:sz w:val="24"/>
-          <w:szCs w:val="24"/>
-        </w:rPr>
-        <w:t xml:space="preserve"> This project will also provide a brief overview of possible applications of PSO in various areas of study.</w:t>
+        <w:t>Theoretical analysis and time complexity of PSO</w:t>
+      </w:r>
+    </w:p>
+    <w:p>
+      <w:pPr>
+        <w:pStyle w:val="ListParagraph"/>
+        <w:numPr>
+          <w:ilvl w:val="1"/>
+          <w:numId w:val="15"/>
+        </w:numPr>
+        <w:spacing w:line="480" w:lineRule="auto"/>
+        <w:jc w:val="both"/>
+        <w:rPr>
+          <w:rFonts w:ascii="Times New Roman" w:hAnsi="Times New Roman" w:cs="Times New Roman"/>
+          <w:sz w:val="24"/>
+          <w:szCs w:val="24"/>
+        </w:rPr>
+      </w:pPr>
+      <w:r>
+        <w:rPr>
+          <w:rFonts w:ascii="Times New Roman" w:hAnsi="Times New Roman" w:cs="Times New Roman"/>
+          <w:sz w:val="24"/>
+          <w:szCs w:val="24"/>
+        </w:rPr>
+        <w:t>Experimental analysis of PSO</w:t>
+      </w:r>
+    </w:p>
+    <w:p>
+      <w:pPr>
+        <w:pStyle w:val="ListParagraph"/>
+        <w:numPr>
+          <w:ilvl w:val="1"/>
+          <w:numId w:val="15"/>
+        </w:numPr>
+        <w:spacing w:line="480" w:lineRule="auto"/>
+        <w:jc w:val="both"/>
+        <w:rPr>
+          <w:rFonts w:ascii="Times New Roman" w:hAnsi="Times New Roman" w:cs="Times New Roman"/>
+          <w:sz w:val="24"/>
+          <w:szCs w:val="24"/>
+        </w:rPr>
+      </w:pPr>
+      <w:r>
+        <w:rPr>
+          <w:rFonts w:ascii="Times New Roman" w:hAnsi="Times New Roman" w:cs="Times New Roman"/>
+          <w:sz w:val="24"/>
+          <w:szCs w:val="24"/>
+        </w:rPr>
+        <w:t>Validation and performance of PSO using different input values for PSO parameters.  Alongside we would also discuss the limitations to make variations in input values.</w:t>
+      </w:r>
+    </w:p>
+    <w:p>
+      <w:pPr>
+        <w:pStyle w:val="ListParagraph"/>
+        <w:numPr>
+          <w:ilvl w:val="1"/>
+          <w:numId w:val="15"/>
+        </w:numPr>
+        <w:spacing w:line="480" w:lineRule="auto"/>
+        <w:jc w:val="both"/>
+        <w:rPr>
+          <w:rFonts w:ascii="Times New Roman" w:hAnsi="Times New Roman" w:cs="Times New Roman"/>
+          <w:sz w:val="24"/>
+          <w:szCs w:val="24"/>
+        </w:rPr>
+      </w:pPr>
+      <w:r>
+        <w:rPr>
+          <w:rFonts w:ascii="Times New Roman" w:hAnsi="Times New Roman" w:cs="Times New Roman"/>
+          <w:sz w:val="24"/>
+          <w:szCs w:val="24"/>
+        </w:rPr>
+        <w:t>C</w:t>
+      </w:r>
+      <w:r>
+        <w:rPr>
+          <w:rFonts w:ascii="Times New Roman" w:hAnsi="Times New Roman" w:cs="Times New Roman"/>
+          <w:sz w:val="24"/>
+          <w:szCs w:val="24"/>
+        </w:rPr>
+        <w:t xml:space="preserve">omparison between </w:t>
+      </w:r>
+      <w:r>
+        <w:rPr>
+          <w:rFonts w:ascii="Times New Roman" w:hAnsi="Times New Roman" w:cs="Times New Roman"/>
+          <w:sz w:val="24"/>
+          <w:szCs w:val="24"/>
+        </w:rPr>
+        <w:t xml:space="preserve">theoretical and experimental analysis of PSO. </w:t>
       </w:r>
     </w:p>
     <w:p>
@@ -1758,7 +1859,7 @@
 </file>
 
 <file path=word/comments.xml><?xml version="1.0" encoding="utf-8"?>
-<w:comments xmlns:wpc="http://schemas.microsoft.com/office/word/2010/wordprocessingCanvas" xmlns:mc="http://schemas.openxmlformats.org/markup-compatibility/2006" xmlns:o="urn:schemas-microsoft-com:office:office" xmlns:r="http://schemas.openxmlformats.org/officeDocument/2006/relationships" xmlns:m="http://schemas.openxmlformats.org/officeDocument/2006/math" xmlns:v="urn:schemas-microsoft-com:vml" xmlns:wp14="http://schemas.microsoft.com/office/word/2010/wordprocessingDrawing" xmlns:wp="http://schemas.openxmlformats.org/drawingml/2006/wordprocessingDrawing" xmlns:w10="urn:schemas-microsoft-com:office:word" xmlns:w="http://schemas.openxmlformats.org/wordprocessingml/2006/main" xmlns:w14="http://schemas.microsoft.com/office/word/2010/wordml" xmlns:wpg="http://schemas.microsoft.com/office/word/2010/wordprocessingGroup" xmlns:wpi="http://schemas.microsoft.com/office/word/2010/wordprocessingInk" xmlns:wne="http://schemas.microsoft.com/office/word/2006/wordml" xmlns:wps="http://schemas.microsoft.com/office/word/2010/wordprocessingShape" mc:Ignorable="w14 wp14">
+<w:comments xmlns:wpc="http://schemas.microsoft.com/office/word/2010/wordprocessingCanvas" xmlns:mc="http://schemas.openxmlformats.org/markup-compatibility/2006" xmlns:o="urn:schemas-microsoft-com:office:office" xmlns:r="http://schemas.openxmlformats.org/officeDocument/2006/relationships" xmlns:m="http://schemas.openxmlformats.org/officeDocument/2006/math" xmlns:v="urn:schemas-microsoft-com:vml" xmlns:wp14="http://schemas.microsoft.com/office/word/2010/wordprocessingDrawing" xmlns:wp="http://schemas.openxmlformats.org/drawingml/2006/wordprocessingDrawing" xmlns:w10="urn:schemas-microsoft-com:office:word" xmlns:w="http://schemas.openxmlformats.org/wordprocessingml/2006/main" xmlns:w14="http://schemas.microsoft.com/office/word/2010/wordml" xmlns:w15="http://schemas.microsoft.com/office/word/2012/wordml" xmlns:wpg="http://schemas.microsoft.com/office/word/2010/wordprocessingGroup" xmlns:wpi="http://schemas.microsoft.com/office/word/2010/wordprocessingInk" xmlns:wne="http://schemas.microsoft.com/office/word/2006/wordml" xmlns:wps="http://schemas.microsoft.com/office/word/2010/wordprocessingShape" mc:Ignorable="w14 w15 wp14">
   <w:comment w:id="0" w:author="Ayaz ul Hassan Khan" w:date="2020-04-05T08:42:00Z" w:initials="AuHK">
     <w:p>
       <w:pPr>
@@ -1775,7 +1876,7 @@
       </w:r>
     </w:p>
   </w:comment>
-  <w:comment w:id="2" w:author="Ayaz ul Hassan Khan" w:date="2020-04-05T08:38:00Z" w:initials="AuHK">
+  <w:comment w:id="1" w:author="Ayaz ul Hassan Khan" w:date="2020-04-05T08:38:00Z" w:initials="AuHK">
     <w:p>
       <w:pPr>
         <w:pStyle w:val="CommentText"/>
@@ -1826,7 +1927,7 @@
 </file>
 
 <file path=word/endnotes.xml><?xml version="1.0" encoding="utf-8"?>
-<w:endnotes xmlns:wpc="http://schemas.microsoft.com/office/word/2010/wordprocessingCanvas" xmlns:mc="http://schemas.openxmlformats.org/markup-compatibility/2006" xmlns:o="urn:schemas-microsoft-com:office:office" xmlns:r="http://schemas.openxmlformats.org/officeDocument/2006/relationships" xmlns:m="http://schemas.openxmlformats.org/officeDocument/2006/math" xmlns:v="urn:schemas-microsoft-com:vml" xmlns:wp14="http://schemas.microsoft.com/office/word/2010/wordprocessingDrawing" xmlns:wp="http://schemas.openxmlformats.org/drawingml/2006/wordprocessingDrawing" xmlns:w10="urn:schemas-microsoft-com:office:word" xmlns:w="http://schemas.openxmlformats.org/wordprocessingml/2006/main" xmlns:w14="http://schemas.microsoft.com/office/word/2010/wordml" xmlns:wpg="http://schemas.microsoft.com/office/word/2010/wordprocessingGroup" xmlns:wpi="http://schemas.microsoft.com/office/word/2010/wordprocessingInk" xmlns:wne="http://schemas.microsoft.com/office/word/2006/wordml" xmlns:wps="http://schemas.microsoft.com/office/word/2010/wordprocessingShape" mc:Ignorable="w14 wp14">
+<w:endnotes xmlns:wpc="http://schemas.microsoft.com/office/word/2010/wordprocessingCanvas" xmlns:mc="http://schemas.openxmlformats.org/markup-compatibility/2006" xmlns:o="urn:schemas-microsoft-com:office:office" xmlns:r="http://schemas.openxmlformats.org/officeDocument/2006/relationships" xmlns:m="http://schemas.openxmlformats.org/officeDocument/2006/math" xmlns:v="urn:schemas-microsoft-com:vml" xmlns:wp14="http://schemas.microsoft.com/office/word/2010/wordprocessingDrawing" xmlns:wp="http://schemas.openxmlformats.org/drawingml/2006/wordprocessingDrawing" xmlns:w10="urn:schemas-microsoft-com:office:word" xmlns:w="http://schemas.openxmlformats.org/wordprocessingml/2006/main" xmlns:w14="http://schemas.microsoft.com/office/word/2010/wordml" xmlns:w15="http://schemas.microsoft.com/office/word/2012/wordml" xmlns:wpg="http://schemas.microsoft.com/office/word/2010/wordprocessingGroup" xmlns:wpi="http://schemas.microsoft.com/office/word/2010/wordprocessingInk" xmlns:wne="http://schemas.microsoft.com/office/word/2006/wordml" xmlns:wps="http://schemas.microsoft.com/office/word/2010/wordprocessingShape" mc:Ignorable="w14 w15 wp14">
   <w:endnote w:type="separator" w:id="-1">
     <w:p>
       <w:pPr>
@@ -1851,7 +1952,7 @@
 </file>
 
 <file path=word/footnotes.xml><?xml version="1.0" encoding="utf-8"?>
-<w:footnotes xmlns:wpc="http://schemas.microsoft.com/office/word/2010/wordprocessingCanvas" xmlns:mc="http://schemas.openxmlformats.org/markup-compatibility/2006" xmlns:o="urn:schemas-microsoft-com:office:office" xmlns:r="http://schemas.openxmlformats.org/officeDocument/2006/relationships" xmlns:m="http://schemas.openxmlformats.org/officeDocument/2006/math" xmlns:v="urn:schemas-microsoft-com:vml" xmlns:wp14="http://schemas.microsoft.com/office/word/2010/wordprocessingDrawing" xmlns:wp="http://schemas.openxmlformats.org/drawingml/2006/wordprocessingDrawing" xmlns:w10="urn:schemas-microsoft-com:office:word" xmlns:w="http://schemas.openxmlformats.org/wordprocessingml/2006/main" xmlns:w14="http://schemas.microsoft.com/office/word/2010/wordml" xmlns:wpg="http://schemas.microsoft.com/office/word/2010/wordprocessingGroup" xmlns:wpi="http://schemas.microsoft.com/office/word/2010/wordprocessingInk" xmlns:wne="http://schemas.microsoft.com/office/word/2006/wordml" xmlns:wps="http://schemas.microsoft.com/office/word/2010/wordprocessingShape" mc:Ignorable="w14 wp14">
+<w:footnotes xmlns:wpc="http://schemas.microsoft.com/office/word/2010/wordprocessingCanvas" xmlns:mc="http://schemas.openxmlformats.org/markup-compatibility/2006" xmlns:o="urn:schemas-microsoft-com:office:office" xmlns:r="http://schemas.openxmlformats.org/officeDocument/2006/relationships" xmlns:m="http://schemas.openxmlformats.org/officeDocument/2006/math" xmlns:v="urn:schemas-microsoft-com:vml" xmlns:wp14="http://schemas.microsoft.com/office/word/2010/wordprocessingDrawing" xmlns:wp="http://schemas.openxmlformats.org/drawingml/2006/wordprocessingDrawing" xmlns:w10="urn:schemas-microsoft-com:office:word" xmlns:w="http://schemas.openxmlformats.org/wordprocessingml/2006/main" xmlns:w14="http://schemas.microsoft.com/office/word/2010/wordml" xmlns:w15="http://schemas.microsoft.com/office/word/2012/wordml" xmlns:wpg="http://schemas.microsoft.com/office/word/2010/wordprocessingGroup" xmlns:wpi="http://schemas.microsoft.com/office/word/2010/wordprocessingInk" xmlns:wne="http://schemas.microsoft.com/office/word/2006/wordml" xmlns:wps="http://schemas.microsoft.com/office/word/2010/wordprocessingShape" mc:Ignorable="w14 w15 wp14">
   <w:footnote w:type="separator" w:id="-1">
     <w:p>
       <w:pPr>
@@ -1876,7 +1977,7 @@
 </file>
 
 <file path=word/header1.xml><?xml version="1.0" encoding="utf-8"?>
-<w:hdr xmlns:wpc="http://schemas.microsoft.com/office/word/2010/wordprocessingCanvas" xmlns:mc="http://schemas.openxmlformats.org/markup-compatibility/2006" xmlns:o="urn:schemas-microsoft-com:office:office" xmlns:r="http://schemas.openxmlformats.org/officeDocument/2006/relationships" xmlns:m="http://schemas.openxmlformats.org/officeDocument/2006/math" xmlns:v="urn:schemas-microsoft-com:vml" xmlns:wp14="http://schemas.microsoft.com/office/word/2010/wordprocessingDrawing" xmlns:wp="http://schemas.openxmlformats.org/drawingml/2006/wordprocessingDrawing" xmlns:w10="urn:schemas-microsoft-com:office:word" xmlns:w="http://schemas.openxmlformats.org/wordprocessingml/2006/main" xmlns:w14="http://schemas.microsoft.com/office/word/2010/wordml" xmlns:wpg="http://schemas.microsoft.com/office/word/2010/wordprocessingGroup" xmlns:wpi="http://schemas.microsoft.com/office/word/2010/wordprocessingInk" xmlns:wne="http://schemas.microsoft.com/office/word/2006/wordml" xmlns:wps="http://schemas.microsoft.com/office/word/2010/wordprocessingShape" mc:Ignorable="w14 wp14">
+<w:hdr xmlns:wpc="http://schemas.microsoft.com/office/word/2010/wordprocessingCanvas" xmlns:mc="http://schemas.openxmlformats.org/markup-compatibility/2006" xmlns:o="urn:schemas-microsoft-com:office:office" xmlns:r="http://schemas.openxmlformats.org/officeDocument/2006/relationships" xmlns:m="http://schemas.openxmlformats.org/officeDocument/2006/math" xmlns:v="urn:schemas-microsoft-com:vml" xmlns:wp14="http://schemas.microsoft.com/office/word/2010/wordprocessingDrawing" xmlns:wp="http://schemas.openxmlformats.org/drawingml/2006/wordprocessingDrawing" xmlns:w10="urn:schemas-microsoft-com:office:word" xmlns:w="http://schemas.openxmlformats.org/wordprocessingml/2006/main" xmlns:w14="http://schemas.microsoft.com/office/word/2010/wordml" xmlns:w15="http://schemas.microsoft.com/office/word/2012/wordml" xmlns:wpg="http://schemas.microsoft.com/office/word/2010/wordprocessingGroup" xmlns:wpi="http://schemas.microsoft.com/office/word/2010/wordprocessingInk" xmlns:wne="http://schemas.microsoft.com/office/word/2006/wordml" xmlns:wps="http://schemas.microsoft.com/office/word/2010/wordprocessingShape" mc:Ignorable="w14 w15 wp14">
   <w:sdt>
     <w:sdtPr>
       <w:id w:val="-510920514"/>
@@ -1909,7 +2010,7 @@
           <w:rPr>
             <w:noProof/>
           </w:rPr>
-          <w:t>2</w:t>
+          <w:t>5</w:t>
         </w:r>
         <w:r>
           <w:rPr>
@@ -1929,7 +2030,7 @@
 </file>
 
 <file path=word/numbering.xml><?xml version="1.0" encoding="utf-8"?>
-<w:numbering xmlns:wpc="http://schemas.microsoft.com/office/word/2010/wordprocessingCanvas" xmlns:mc="http://schemas.openxmlformats.org/markup-compatibility/2006" xmlns:o="urn:schemas-microsoft-com:office:office" xmlns:r="http://schemas.openxmlformats.org/officeDocument/2006/relationships" xmlns:m="http://schemas.openxmlformats.org/officeDocument/2006/math" xmlns:v="urn:schemas-microsoft-com:vml" xmlns:wp14="http://schemas.microsoft.com/office/word/2010/wordprocessingDrawing" xmlns:wp="http://schemas.openxmlformats.org/drawingml/2006/wordprocessingDrawing" xmlns:w10="urn:schemas-microsoft-com:office:word" xmlns:w="http://schemas.openxmlformats.org/wordprocessingml/2006/main" xmlns:w14="http://schemas.microsoft.com/office/word/2010/wordml" xmlns:wpg="http://schemas.microsoft.com/office/word/2010/wordprocessingGroup" xmlns:wpi="http://schemas.microsoft.com/office/word/2010/wordprocessingInk" xmlns:wne="http://schemas.microsoft.com/office/word/2006/wordml" xmlns:wps="http://schemas.microsoft.com/office/word/2010/wordprocessingShape" mc:Ignorable="w14 wp14">
+<w:numbering xmlns:wpc="http://schemas.microsoft.com/office/word/2010/wordprocessingCanvas" xmlns:mc="http://schemas.openxmlformats.org/markup-compatibility/2006" xmlns:o="urn:schemas-microsoft-com:office:office" xmlns:r="http://schemas.openxmlformats.org/officeDocument/2006/relationships" xmlns:m="http://schemas.openxmlformats.org/officeDocument/2006/math" xmlns:v="urn:schemas-microsoft-com:vml" xmlns:wp14="http://schemas.microsoft.com/office/word/2010/wordprocessingDrawing" xmlns:wp="http://schemas.openxmlformats.org/drawingml/2006/wordprocessingDrawing" xmlns:w10="urn:schemas-microsoft-com:office:word" xmlns:w="http://schemas.openxmlformats.org/wordprocessingml/2006/main" xmlns:w14="http://schemas.microsoft.com/office/word/2010/wordml" xmlns:w15="http://schemas.microsoft.com/office/word/2012/wordml" xmlns:wpg="http://schemas.microsoft.com/office/word/2010/wordprocessingGroup" xmlns:wpi="http://schemas.microsoft.com/office/word/2010/wordprocessingInk" xmlns:wne="http://schemas.microsoft.com/office/word/2006/wordml" xmlns:wps="http://schemas.microsoft.com/office/word/2010/wordprocessingShape" mc:Ignorable="w14 w15 wp14">
   <w:abstractNum w:abstractNumId="0">
     <w:nsid w:val="046D7C0B"/>
     <w:multiLevelType w:val="hybridMultilevel"/>
@@ -2219,6 +2320,119 @@
     </w:lvl>
   </w:abstractNum>
   <w:abstractNum w:abstractNumId="3">
+    <w:nsid w:val="0BB4224A"/>
+    <w:multiLevelType w:val="hybridMultilevel"/>
+    <w:tmpl w:val="36441B80"/>
+    <w:lvl w:ilvl="0" w:tplc="0409000B">
+      <w:start w:val="1"/>
+      <w:numFmt w:val="bullet"/>
+      <w:lvlText w:val=""/>
+      <w:lvlJc w:val="left"/>
+      <w:pPr>
+        <w:ind w:left="720" w:hanging="360"/>
+      </w:pPr>
+      <w:rPr>
+        <w:rFonts w:ascii="Wingdings" w:hAnsi="Wingdings" w:hint="default"/>
+      </w:rPr>
+    </w:lvl>
+    <w:lvl w:ilvl="1" w:tplc="08090003" w:tentative="1">
+      <w:start w:val="1"/>
+      <w:numFmt w:val="bullet"/>
+      <w:lvlText w:val="o"/>
+      <w:lvlJc w:val="left"/>
+      <w:pPr>
+        <w:ind w:left="1440" w:hanging="360"/>
+      </w:pPr>
+      <w:rPr>
+        <w:rFonts w:ascii="Courier New" w:hAnsi="Courier New" w:cs="Courier New" w:hint="default"/>
+      </w:rPr>
+    </w:lvl>
+    <w:lvl w:ilvl="2" w:tplc="08090005" w:tentative="1">
+      <w:start w:val="1"/>
+      <w:numFmt w:val="bullet"/>
+      <w:lvlText w:val=""/>
+      <w:lvlJc w:val="left"/>
+      <w:pPr>
+        <w:ind w:left="2160" w:hanging="360"/>
+      </w:pPr>
+      <w:rPr>
+        <w:rFonts w:ascii="Wingdings" w:hAnsi="Wingdings" w:hint="default"/>
+      </w:rPr>
+    </w:lvl>
+    <w:lvl w:ilvl="3" w:tplc="08090001" w:tentative="1">
+      <w:start w:val="1"/>
+      <w:numFmt w:val="bullet"/>
+      <w:lvlText w:val=""/>
+      <w:lvlJc w:val="left"/>
+      <w:pPr>
+        <w:ind w:left="2880" w:hanging="360"/>
+      </w:pPr>
+      <w:rPr>
+        <w:rFonts w:ascii="Symbol" w:hAnsi="Symbol" w:hint="default"/>
+      </w:rPr>
+    </w:lvl>
+    <w:lvl w:ilvl="4" w:tplc="08090003" w:tentative="1">
+      <w:start w:val="1"/>
+      <w:numFmt w:val="bullet"/>
+      <w:lvlText w:val="o"/>
+      <w:lvlJc w:val="left"/>
+      <w:pPr>
+        <w:ind w:left="3600" w:hanging="360"/>
+      </w:pPr>
+      <w:rPr>
+        <w:rFonts w:ascii="Courier New" w:hAnsi="Courier New" w:cs="Courier New" w:hint="default"/>
+      </w:rPr>
+    </w:lvl>
+    <w:lvl w:ilvl="5" w:tplc="08090005" w:tentative="1">
+      <w:start w:val="1"/>
+      <w:numFmt w:val="bullet"/>
+      <w:lvlText w:val=""/>
+      <w:lvlJc w:val="left"/>
+      <w:pPr>
+        <w:ind w:left="4320" w:hanging="360"/>
+      </w:pPr>
+      <w:rPr>
+        <w:rFonts w:ascii="Wingdings" w:hAnsi="Wingdings" w:hint="default"/>
+      </w:rPr>
+    </w:lvl>
+    <w:lvl w:ilvl="6" w:tplc="08090001" w:tentative="1">
+      <w:start w:val="1"/>
+      <w:numFmt w:val="bullet"/>
+      <w:lvlText w:val=""/>
+      <w:lvlJc w:val="left"/>
+      <w:pPr>
+        <w:ind w:left="5040" w:hanging="360"/>
+      </w:pPr>
+      <w:rPr>
+        <w:rFonts w:ascii="Symbol" w:hAnsi="Symbol" w:hint="default"/>
+      </w:rPr>
+    </w:lvl>
+    <w:lvl w:ilvl="7" w:tplc="08090003" w:tentative="1">
+      <w:start w:val="1"/>
+      <w:numFmt w:val="bullet"/>
+      <w:lvlText w:val="o"/>
+      <w:lvlJc w:val="left"/>
+      <w:pPr>
+        <w:ind w:left="5760" w:hanging="360"/>
+      </w:pPr>
+      <w:rPr>
+        <w:rFonts w:ascii="Courier New" w:hAnsi="Courier New" w:cs="Courier New" w:hint="default"/>
+      </w:rPr>
+    </w:lvl>
+    <w:lvl w:ilvl="8" w:tplc="08090005" w:tentative="1">
+      <w:start w:val="1"/>
+      <w:numFmt w:val="bullet"/>
+      <w:lvlText w:val=""/>
+      <w:lvlJc w:val="left"/>
+      <w:pPr>
+        <w:ind w:left="6480" w:hanging="360"/>
+      </w:pPr>
+      <w:rPr>
+        <w:rFonts w:ascii="Wingdings" w:hAnsi="Wingdings" w:hint="default"/>
+      </w:rPr>
+    </w:lvl>
+  </w:abstractNum>
+  <w:abstractNum w:abstractNumId="4">
     <w:nsid w:val="0CC74D40"/>
     <w:multiLevelType w:val="hybridMultilevel"/>
     <w:tmpl w:val="52D08582"/>
@@ -2331,7 +2545,7 @@
       </w:rPr>
     </w:lvl>
   </w:abstractNum>
-  <w:abstractNum w:abstractNumId="4">
+  <w:abstractNum w:abstractNumId="5">
     <w:nsid w:val="13A26F9E"/>
     <w:multiLevelType w:val="hybridMultilevel"/>
     <w:tmpl w:val="BF9EC8BC"/>
@@ -2444,7 +2658,7 @@
       </w:rPr>
     </w:lvl>
   </w:abstractNum>
-  <w:abstractNum w:abstractNumId="5">
+  <w:abstractNum w:abstractNumId="6">
     <w:nsid w:val="1CB451A6"/>
     <w:multiLevelType w:val="hybridMultilevel"/>
     <w:tmpl w:val="08D41A0C"/>
@@ -2557,7 +2771,7 @@
       </w:rPr>
     </w:lvl>
   </w:abstractNum>
-  <w:abstractNum w:abstractNumId="6">
+  <w:abstractNum w:abstractNumId="7">
     <w:nsid w:val="2080757C"/>
     <w:multiLevelType w:val="hybridMultilevel"/>
     <w:tmpl w:val="F53A3602"/>
@@ -2643,7 +2857,7 @@
       </w:pPr>
     </w:lvl>
   </w:abstractNum>
-  <w:abstractNum w:abstractNumId="7">
+  <w:abstractNum w:abstractNumId="8">
     <w:nsid w:val="2D960702"/>
     <w:multiLevelType w:val="hybridMultilevel"/>
     <w:tmpl w:val="F4DAF736"/>
@@ -2756,7 +2970,7 @@
       </w:rPr>
     </w:lvl>
   </w:abstractNum>
-  <w:abstractNum w:abstractNumId="8">
+  <w:abstractNum w:abstractNumId="9">
     <w:nsid w:val="2DFB4150"/>
     <w:multiLevelType w:val="hybridMultilevel"/>
     <w:tmpl w:val="414EC57C"/>
@@ -2869,7 +3083,7 @@
       </w:rPr>
     </w:lvl>
   </w:abstractNum>
-  <w:abstractNum w:abstractNumId="9">
+  <w:abstractNum w:abstractNumId="10">
     <w:nsid w:val="2F075E93"/>
     <w:multiLevelType w:val="hybridMultilevel"/>
     <w:tmpl w:val="F05C81D0"/>
@@ -2982,7 +3196,120 @@
       </w:rPr>
     </w:lvl>
   </w:abstractNum>
-  <w:abstractNum w:abstractNumId="10">
+  <w:abstractNum w:abstractNumId="11">
+    <w:nsid w:val="31C4716A"/>
+    <w:multiLevelType w:val="hybridMultilevel"/>
+    <w:tmpl w:val="F09E7BF8"/>
+    <w:lvl w:ilvl="0" w:tplc="0409000B">
+      <w:start w:val="1"/>
+      <w:numFmt w:val="bullet"/>
+      <w:lvlText w:val=""/>
+      <w:lvlJc w:val="left"/>
+      <w:pPr>
+        <w:ind w:left="720" w:hanging="360"/>
+      </w:pPr>
+      <w:rPr>
+        <w:rFonts w:ascii="Wingdings" w:hAnsi="Wingdings" w:hint="default"/>
+      </w:rPr>
+    </w:lvl>
+    <w:lvl w:ilvl="1" w:tplc="0409000B">
+      <w:start w:val="1"/>
+      <w:numFmt w:val="bullet"/>
+      <w:lvlText w:val=""/>
+      <w:lvlJc w:val="left"/>
+      <w:pPr>
+        <w:ind w:left="1440" w:hanging="360"/>
+      </w:pPr>
+      <w:rPr>
+        <w:rFonts w:ascii="Wingdings" w:hAnsi="Wingdings" w:hint="default"/>
+      </w:rPr>
+    </w:lvl>
+    <w:lvl w:ilvl="2" w:tplc="08090005">
+      <w:start w:val="1"/>
+      <w:numFmt w:val="bullet"/>
+      <w:lvlText w:val=""/>
+      <w:lvlJc w:val="left"/>
+      <w:pPr>
+        <w:ind w:left="2160" w:hanging="360"/>
+      </w:pPr>
+      <w:rPr>
+        <w:rFonts w:ascii="Wingdings" w:hAnsi="Wingdings" w:hint="default"/>
+      </w:rPr>
+    </w:lvl>
+    <w:lvl w:ilvl="3" w:tplc="08090001" w:tentative="1">
+      <w:start w:val="1"/>
+      <w:numFmt w:val="bullet"/>
+      <w:lvlText w:val=""/>
+      <w:lvlJc w:val="left"/>
+      <w:pPr>
+        <w:ind w:left="2880" w:hanging="360"/>
+      </w:pPr>
+      <w:rPr>
+        <w:rFonts w:ascii="Symbol" w:hAnsi="Symbol" w:hint="default"/>
+      </w:rPr>
+    </w:lvl>
+    <w:lvl w:ilvl="4" w:tplc="08090003" w:tentative="1">
+      <w:start w:val="1"/>
+      <w:numFmt w:val="bullet"/>
+      <w:lvlText w:val="o"/>
+      <w:lvlJc w:val="left"/>
+      <w:pPr>
+        <w:ind w:left="3600" w:hanging="360"/>
+      </w:pPr>
+      <w:rPr>
+        <w:rFonts w:ascii="Courier New" w:hAnsi="Courier New" w:cs="Courier New" w:hint="default"/>
+      </w:rPr>
+    </w:lvl>
+    <w:lvl w:ilvl="5" w:tplc="08090005" w:tentative="1">
+      <w:start w:val="1"/>
+      <w:numFmt w:val="bullet"/>
+      <w:lvlText w:val=""/>
+      <w:lvlJc w:val="left"/>
+      <w:pPr>
+        <w:ind w:left="4320" w:hanging="360"/>
+      </w:pPr>
+      <w:rPr>
+        <w:rFonts w:ascii="Wingdings" w:hAnsi="Wingdings" w:hint="default"/>
+      </w:rPr>
+    </w:lvl>
+    <w:lvl w:ilvl="6" w:tplc="08090001" w:tentative="1">
+      <w:start w:val="1"/>
+      <w:numFmt w:val="bullet"/>
+      <w:lvlText w:val=""/>
+      <w:lvlJc w:val="left"/>
+      <w:pPr>
+        <w:ind w:left="5040" w:hanging="360"/>
+      </w:pPr>
+      <w:rPr>
+        <w:rFonts w:ascii="Symbol" w:hAnsi="Symbol" w:hint="default"/>
+      </w:rPr>
+    </w:lvl>
+    <w:lvl w:ilvl="7" w:tplc="08090003" w:tentative="1">
+      <w:start w:val="1"/>
+      <w:numFmt w:val="bullet"/>
+      <w:lvlText w:val="o"/>
+      <w:lvlJc w:val="left"/>
+      <w:pPr>
+        <w:ind w:left="5760" w:hanging="360"/>
+      </w:pPr>
+      <w:rPr>
+        <w:rFonts w:ascii="Courier New" w:hAnsi="Courier New" w:cs="Courier New" w:hint="default"/>
+      </w:rPr>
+    </w:lvl>
+    <w:lvl w:ilvl="8" w:tplc="08090005" w:tentative="1">
+      <w:start w:val="1"/>
+      <w:numFmt w:val="bullet"/>
+      <w:lvlText w:val=""/>
+      <w:lvlJc w:val="left"/>
+      <w:pPr>
+        <w:ind w:left="6480" w:hanging="360"/>
+      </w:pPr>
+      <w:rPr>
+        <w:rFonts w:ascii="Wingdings" w:hAnsi="Wingdings" w:hint="default"/>
+      </w:rPr>
+    </w:lvl>
+  </w:abstractNum>
+  <w:abstractNum w:abstractNumId="12">
     <w:nsid w:val="49992B6E"/>
     <w:multiLevelType w:val="hybridMultilevel"/>
     <w:tmpl w:val="C4D0FD16"/>
@@ -3095,7 +3422,7 @@
       </w:rPr>
     </w:lvl>
   </w:abstractNum>
-  <w:abstractNum w:abstractNumId="11">
+  <w:abstractNum w:abstractNumId="13">
     <w:nsid w:val="4EE30F87"/>
     <w:multiLevelType w:val="hybridMultilevel"/>
     <w:tmpl w:val="BCFA7562"/>
@@ -3208,7 +3535,7 @@
       </w:rPr>
     </w:lvl>
   </w:abstractNum>
-  <w:abstractNum w:abstractNumId="12">
+  <w:abstractNum w:abstractNumId="14">
     <w:nsid w:val="75063597"/>
     <w:multiLevelType w:val="hybridMultilevel"/>
     <w:tmpl w:val="61D484A8"/>
@@ -3321,7 +3648,7 @@
       </w:rPr>
     </w:lvl>
   </w:abstractNum>
-  <w:abstractNum w:abstractNumId="13">
+  <w:abstractNum w:abstractNumId="15">
     <w:nsid w:val="793B2868"/>
     <w:multiLevelType w:val="hybridMultilevel"/>
     <w:tmpl w:val="97A07BC4"/>
@@ -3435,46 +3762,52 @@
     </w:lvl>
   </w:abstractNum>
   <w:num w:numId="1">
-    <w:abstractNumId w:val="8"/>
+    <w:abstractNumId w:val="9"/>
   </w:num>
   <w:num w:numId="2">
-    <w:abstractNumId w:val="10"/>
+    <w:abstractNumId w:val="12"/>
   </w:num>
   <w:num w:numId="3">
     <w:abstractNumId w:val="2"/>
   </w:num>
   <w:num w:numId="4">
-    <w:abstractNumId w:val="11"/>
+    <w:abstractNumId w:val="13"/>
   </w:num>
   <w:num w:numId="5">
-    <w:abstractNumId w:val="6"/>
+    <w:abstractNumId w:val="7"/>
   </w:num>
   <w:num w:numId="6">
     <w:abstractNumId w:val="1"/>
   </w:num>
   <w:num w:numId="7">
-    <w:abstractNumId w:val="3"/>
+    <w:abstractNumId w:val="4"/>
   </w:num>
   <w:num w:numId="8">
-    <w:abstractNumId w:val="9"/>
+    <w:abstractNumId w:val="10"/>
   </w:num>
   <w:num w:numId="9">
-    <w:abstractNumId w:val="12"/>
+    <w:abstractNumId w:val="14"/>
   </w:num>
   <w:num w:numId="10">
-    <w:abstractNumId w:val="7"/>
+    <w:abstractNumId w:val="8"/>
   </w:num>
   <w:num w:numId="11">
+    <w:abstractNumId w:val="6"/>
+  </w:num>
+  <w:num w:numId="12">
     <w:abstractNumId w:val="5"/>
   </w:num>
-  <w:num w:numId="12">
-    <w:abstractNumId w:val="4"/>
-  </w:num>
   <w:num w:numId="13">
-    <w:abstractNumId w:val="13"/>
+    <w:abstractNumId w:val="15"/>
   </w:num>
   <w:num w:numId="14">
     <w:abstractNumId w:val="0"/>
+  </w:num>
+  <w:num w:numId="15">
+    <w:abstractNumId w:val="11"/>
+  </w:num>
+  <w:num w:numId="16">
+    <w:abstractNumId w:val="3"/>
   </w:num>
 </w:numbering>
 </file>
@@ -3488,7 +3821,7 @@
 </file>
 
 <file path=word/styles.xml><?xml version="1.0" encoding="utf-8"?>
-<w:styles xmlns:mc="http://schemas.openxmlformats.org/markup-compatibility/2006" xmlns:r="http://schemas.openxmlformats.org/officeDocument/2006/relationships" xmlns:w="http://schemas.openxmlformats.org/wordprocessingml/2006/main" xmlns:w14="http://schemas.microsoft.com/office/word/2010/wordml" mc:Ignorable="w14">
+<w:styles xmlns:mc="http://schemas.openxmlformats.org/markup-compatibility/2006" xmlns:r="http://schemas.openxmlformats.org/officeDocument/2006/relationships" xmlns:w="http://schemas.openxmlformats.org/wordprocessingml/2006/main" xmlns:w14="http://schemas.microsoft.com/office/word/2010/wordml" xmlns:w15="http://schemas.microsoft.com/office/word/2012/wordml" mc:Ignorable="w14 w15">
   <w:docDefaults>
     <w:rPrDefault>
       <w:rPr>
@@ -3504,498 +3837,378 @@
       </w:pPr>
     </w:pPrDefault>
   </w:docDefaults>
-  <w:latentStyles w:defLockedState="0" w:defUIPriority="99" w:defSemiHidden="1" w:defUnhideWhenUsed="1" w:defQFormat="0" w:count="267">
-    <w:lsdException w:name="Normal" w:semiHidden="0" w:uiPriority="0" w:unhideWhenUsed="0" w:qFormat="1"/>
-    <w:lsdException w:name="heading 1" w:semiHidden="0" w:uiPriority="9" w:unhideWhenUsed="0" w:qFormat="1"/>
-    <w:lsdException w:name="heading 2" w:uiPriority="9" w:qFormat="1"/>
-    <w:lsdException w:name="heading 3" w:uiPriority="9" w:qFormat="1"/>
-    <w:lsdException w:name="heading 4" w:uiPriority="9" w:qFormat="1"/>
-    <w:lsdException w:name="heading 5" w:uiPriority="9" w:qFormat="1"/>
-    <w:lsdException w:name="heading 6" w:uiPriority="9" w:qFormat="1"/>
-    <w:lsdException w:name="heading 7" w:uiPriority="9" w:qFormat="1"/>
-    <w:lsdException w:name="heading 8" w:uiPriority="9" w:qFormat="1"/>
-    <w:lsdException w:name="heading 9" w:uiPriority="9" w:qFormat="1"/>
-    <w:lsdException w:name="toc 1" w:uiPriority="39"/>
-    <w:lsdException w:name="toc 2" w:uiPriority="39"/>
-    <w:lsdException w:name="toc 3" w:uiPriority="39"/>
-    <w:lsdException w:name="toc 4" w:uiPriority="39"/>
-    <w:lsdException w:name="toc 5" w:uiPriority="39"/>
-    <w:lsdException w:name="toc 6" w:uiPriority="39"/>
-    <w:lsdException w:name="toc 7" w:uiPriority="39"/>
-    <w:lsdException w:name="toc 8" w:uiPriority="39"/>
-    <w:lsdException w:name="toc 9" w:uiPriority="39"/>
-    <w:lsdException w:name="caption" w:uiPriority="35" w:qFormat="1"/>
-    <w:lsdException w:name="Title" w:semiHidden="0" w:uiPriority="10" w:unhideWhenUsed="0" w:qFormat="1"/>
-    <w:lsdException w:name="Default Paragraph Font" w:uiPriority="1"/>
-    <w:lsdException w:name="Subtitle" w:semiHidden="0" w:uiPriority="11" w:unhideWhenUsed="0" w:qFormat="1"/>
-    <w:lsdException w:name="Strong" w:semiHidden="0" w:uiPriority="22" w:unhideWhenUsed="0" w:qFormat="1"/>
-    <w:lsdException w:name="Emphasis" w:semiHidden="0" w:uiPriority="20" w:unhideWhenUsed="0" w:qFormat="1"/>
-    <w:lsdException w:name="Table Grid" w:semiHidden="0" w:uiPriority="59" w:unhideWhenUsed="0"/>
-    <w:lsdException w:name="Placeholder Text" w:unhideWhenUsed="0"/>
-    <w:lsdException w:name="No Spacing" w:semiHidden="0" w:uiPriority="1" w:unhideWhenUsed="0" w:qFormat="1"/>
-    <w:lsdException w:name="Light Shading" w:semiHidden="0" w:uiPriority="60" w:unhideWhenUsed="0"/>
-    <w:lsdException w:name="Light List" w:semiHidden="0" w:uiPriority="61" w:unhideWhenUsed="0"/>
-    <w:lsdException w:name="Light Grid" w:semiHidden="0" w:uiPriority="62" w:unhideWhenUsed="0"/>
-    <w:lsdException w:name="Medium Shading 1" w:semiHidden="0" w:uiPriority="63" w:unhideWhenUsed="0"/>
-    <w:lsdException w:name="Medium Shading 2" w:semiHidden="0" w:uiPriority="64" w:unhideWhenUsed="0"/>
-    <w:lsdException w:name="Medium List 1" w:semiHidden="0" w:uiPriority="65" w:unhideWhenUsed="0"/>
-    <w:lsdException w:name="Medium List 2" w:semiHidden="0" w:uiPriority="66" w:unhideWhenUsed="0"/>
-    <w:lsdException w:name="Medium Grid 1" w:semiHidden="0" w:uiPriority="67" w:unhideWhenUsed="0"/>
-    <w:lsdException w:name="Medium Grid 2" w:semiHidden="0" w:uiPriority="68" w:unhideWhenUsed="0"/>
-    <w:lsdException w:name="Medium Grid 3" w:semiHidden="0" w:uiPriority="69" w:unhideWhenUsed="0"/>
-    <w:lsdException w:name="Dark List" w:semiHidden="0" w:uiPriority="70" w:unhideWhenUsed="0"/>
-    <w:lsdException w:name="Colorful Shading" w:semiHidden="0" w:uiPriority="71" w:unhideWhenUsed="0"/>
-    <w:lsdException w:name="Colorful List" w:semiHidden="0" w:uiPriority="72" w:unhideWhenUsed="0"/>
-    <w:lsdException w:name="Colorful Grid" w:semiHidden="0" w:uiPriority="73" w:unhideWhenUsed="0"/>
-    <w:lsdException w:name="Light Shading Accent 1" w:semiHidden="0" w:uiPriority="60" w:unhideWhenUsed="0"/>
-    <w:lsdException w:name="Light List Accent 1" w:semiHidden="0" w:uiPriority="61" w:unhideWhenUsed="0"/>
-    <w:lsdException w:name="Light Grid Accent 1" w:semiHidden="0" w:uiPriority="62" w:unhideWhenUsed="0"/>
-    <w:lsdException w:name="Medium Shading 1 Accent 1" w:semiHidden="0" w:uiPriority="63" w:unhideWhenUsed="0"/>
-    <w:lsdException w:name="Medium Shading 2 Accent 1" w:semiHidden="0" w:uiPriority="64" w:unhideWhenUsed="0"/>
-    <w:lsdException w:name="Medium List 1 Accent 1" w:semiHidden="0" w:uiPriority="65" w:unhideWhenUsed="0"/>
-    <w:lsdException w:name="Revision" w:unhideWhenUsed="0"/>
-    <w:lsdException w:name="List Paragraph" w:semiHidden="0" w:uiPriority="34" w:unhideWhenUsed="0" w:qFormat="1"/>
-    <w:lsdException w:name="Quote" w:semiHidden="0" w:uiPriority="29" w:unhideWhenUsed="0" w:qFormat="1"/>
-    <w:lsdException w:name="Intense Quote" w:semiHidden="0" w:uiPriority="30" w:unhideWhenUsed="0" w:qFormat="1"/>
-    <w:lsdException w:name="Medium List 2 Accent 1" w:semiHidden="0" w:uiPriority="66" w:unhideWhenUsed="0"/>
-    <w:lsdException w:name="Medium Grid 1 Accent 1" w:semiHidden="0" w:uiPriority="67" w:unhideWhenUsed="0"/>
-    <w:lsdException w:name="Medium Grid 2 Accent 1" w:semiHidden="0" w:uiPriority="68" w:unhideWhenUsed="0"/>
-    <w:lsdException w:name="Medium Grid 3 Accent 1" w:semiHidden="0" w:uiPriority="69" w:unhideWhenUsed="0"/>
-    <w:lsdException w:name="Dark List Accent 1" w:semiHidden="0" w:uiPriority="70" w:unhideWhenUsed="0"/>
-    <w:lsdException w:name="Colorful Shading Accent 1" w:semiHidden="0" w:uiPriority="71" w:unhideWhenUsed="0"/>
-    <w:lsdException w:name="Colorful List Accent 1" w:semiHidden="0" w:uiPriority="72" w:unhideWhenUsed="0"/>
-    <w:lsdException w:name="Colorful Grid Accent 1" w:semiHidden="0" w:uiPriority="73" w:unhideWhenUsed="0"/>
-    <w:lsdException w:name="Light Shading Accent 2" w:semiHidden="0" w:uiPriority="60" w:unhideWhenUsed="0"/>
-    <w:lsdException w:name="Light List Accent 2" w:semiHidden="0" w:uiPriority="61" w:unhideWhenUsed="0"/>
-    <w:lsdException w:name="Light Grid Accent 2" w:semiHidden="0" w:uiPriority="62" w:unhideWhenUsed="0"/>
-    <w:lsdException w:name="Medium Shading 1 Accent 2" w:semiHidden="0" w:uiPriority="63" w:unhideWhenUsed="0"/>
-    <w:lsdException w:name="Medium Shading 2 Accent 2" w:semiHidden="0" w:uiPriority="64" w:unhideWhenUsed="0"/>
-    <w:lsdException w:name="Medium List 1 Accent 2" w:semiHidden="0" w:uiPriority="65" w:unhideWhenUsed="0"/>
-    <w:lsdException w:name="Medium List 2 Accent 2" w:semiHidden="0" w:uiPriority="66" w:unhideWhenUsed="0"/>
-    <w:lsdException w:name="Medium Grid 1 Accent 2" w:semiHidden="0" w:uiPriority="67" w:unhideWhenUsed="0"/>
-    <w:lsdException w:name="Medium Grid 2 Accent 2" w:semiHidden="0" w:uiPriority="68" w:unhideWhenUsed="0"/>
-    <w:lsdException w:name="Medium Grid 3 Accent 2" w:semiHidden="0" w:uiPriority="69" w:unhideWhenUsed="0"/>
-    <w:lsdException w:name="Dark List Accent 2" w:semiHidden="0" w:uiPriority="70" w:unhideWhenUsed="0"/>
-    <w:lsdException w:name="Colorful Shading Accent 2" w:semiHidden="0" w:uiPriority="71" w:unhideWhenUsed="0"/>
-    <w:lsdException w:name="Colorful List Accent 2" w:semiHidden="0" w:uiPriority="72" w:unhideWhenUsed="0"/>
-    <w:lsdException w:name="Colorful Grid Accent 2" w:semiHidden="0" w:uiPriority="73" w:unhideWhenUsed="0"/>
-    <w:lsdException w:name="Light Shading Accent 3" w:semiHidden="0" w:uiPriority="60" w:unhideWhenUsed="0"/>
-    <w:lsdException w:name="Light List Accent 3" w:semiHidden="0" w:uiPriority="61" w:unhideWhenUsed="0"/>
-    <w:lsdException w:name="Light Grid Accent 3" w:semiHidden="0" w:uiPriority="62" w:unhideWhenUsed="0"/>
-    <w:lsdException w:name="Medium Shading 1 Accent 3" w:semiHidden="0" w:uiPriority="63" w:unhideWhenUsed="0"/>
-    <w:lsdException w:name="Medium Shading 2 Accent 3" w:semiHidden="0" w:uiPriority="64" w:unhideWhenUsed="0"/>
-    <w:lsdException w:name="Medium List 1 Accent 3" w:semiHidden="0" w:uiPriority="65" w:unhideWhenUsed="0"/>
-    <w:lsdException w:name="Medium List 2 Accent 3" w:semiHidden="0" w:uiPriority="66" w:unhideWhenUsed="0"/>
-    <w:lsdException w:name="Medium Grid 1 Accent 3" w:semiHidden="0" w:uiPriority="67" w:unhideWhenUsed="0"/>
-    <w:lsdException w:name="Medium Grid 2 Accent 3" w:semiHidden="0" w:uiPriority="68" w:unhideWhenUsed="0"/>
-    <w:lsdException w:name="Medium Grid 3 Accent 3" w:semiHidden="0" w:uiPriority="69" w:unhideWhenUsed="0"/>
-    <w:lsdException w:name="Dark List Accent 3" w:semiHidden="0" w:uiPriority="70" w:unhideWhenUsed="0"/>
-    <w:lsdException w:name="Colorful Shading Accent 3" w:semiHidden="0" w:uiPriority="71" w:unhideWhenUsed="0"/>
-    <w:lsdException w:name="Colorful List Accent 3" w:semiHidden="0" w:uiPriority="72" w:unhideWhenUsed="0"/>
-    <w:lsdException w:name="Colorful Grid Accent 3" w:semiHidden="0" w:uiPriority="73" w:unhideWhenUsed="0"/>
-    <w:lsdException w:name="Light Shading Accent 4" w:semiHidden="0" w:uiPriority="60" w:unhideWhenUsed="0"/>
-    <w:lsdException w:name="Light List Accent 4" w:semiHidden="0" w:uiPriority="61" w:unhideWhenUsed="0"/>
-    <w:lsdException w:name="Light Grid Accent 4" w:semiHidden="0" w:uiPriority="62" w:unhideWhenUsed="0"/>
-    <w:lsdException w:name="Medium Shading 1 Accent 4" w:semiHidden="0" w:uiPriority="63" w:unhideWhenUsed="0"/>
-    <w:lsdException w:name="Medium Shading 2 Accent 4" w:semiHidden="0" w:uiPriority="64" w:unhideWhenUsed="0"/>
-    <w:lsdException w:name="Medium List 1 Accent 4" w:semiHidden="0" w:uiPriority="65" w:unhideWhenUsed="0"/>
-    <w:lsdException w:name="Medium List 2 Accent 4" w:semiHidden="0" w:uiPriority="66" w:unhideWhenUsed="0"/>
-    <w:lsdException w:name="Medium Grid 1 Accent 4" w:semiHidden="0" w:uiPriority="67" w:unhideWhenUsed="0"/>
-    <w:lsdException w:name="Medium Grid 2 Accent 4" w:semiHidden="0" w:uiPriority="68" w:unhideWhenUsed="0"/>
-    <w:lsdException w:name="Medium Grid 3 Accent 4" w:semiHidden="0" w:uiPriority="69" w:unhideWhenUsed="0"/>
-    <w:lsdException w:name="Dark List Accent 4" w:semiHidden="0" w:uiPriority="70" w:unhideWhenUsed="0"/>
-    <w:lsdException w:name="Colorful Shading Accent 4" w:semiHidden="0" w:uiPriority="71" w:unhideWhenUsed="0"/>
-    <w:lsdException w:name="Colorful List Accent 4" w:semiHidden="0" w:uiPriority="72" w:unhideWhenUsed="0"/>
-    <w:lsdException w:name="Colorful Grid Accent 4" w:semiHidden="0" w:uiPriority="73" w:unhideWhenUsed="0"/>
-    <w:lsdException w:name="Light Shading Accent 5" w:semiHidden="0" w:uiPriority="60" w:unhideWhenUsed="0"/>
-    <w:lsdException w:name="Light List Accent 5" w:semiHidden="0" w:uiPriority="61" w:unhideWhenUsed="0"/>
-    <w:lsdException w:name="Light Grid Accent 5" w:semiHidden="0" w:uiPriority="62" w:unhideWhenUsed="0"/>
-    <w:lsdException w:name="Medium Shading 1 Accent 5" w:semiHidden="0" w:uiPriority="63" w:unhideWhenUsed="0"/>
-    <w:lsdException w:name="Medium Shading 2 Accent 5" w:semiHidden="0" w:uiPriority="64" w:unhideWhenUsed="0"/>
-    <w:lsdException w:name="Medium List 1 Accent 5" w:semiHidden="0" w:uiPriority="65" w:unhideWhenUsed="0"/>
-    <w:lsdException w:name="Medium List 2 Accent 5" w:semiHidden="0" w:uiPriority="66" w:unhideWhenUsed="0"/>
-    <w:lsdException w:name="Medium Grid 1 Accent 5" w:semiHidden="0" w:uiPriority="67" w:unhideWhenUsed="0"/>
-    <w:lsdException w:name="Medium Grid 2 Accent 5" w:semiHidden="0" w:uiPriority="68" w:unhideWhenUsed="0"/>
-    <w:lsdException w:name="Medium Grid 3 Accent 5" w:semiHidden="0" w:uiPriority="69" w:unhideWhenUsed="0"/>
-    <w:lsdException w:name="Dark List Accent 5" w:semiHidden="0" w:uiPriority="70" w:unhideWhenUsed="0"/>
-    <w:lsdException w:name="Colorful Shading Accent 5" w:semiHidden="0" w:uiPriority="71" w:unhideWhenUsed="0"/>
-    <w:lsdException w:name="Colorful List Accent 5" w:semiHidden="0" w:uiPriority="72" w:unhideWhenUsed="0"/>
-    <w:lsdException w:name="Colorful Grid Accent 5" w:semiHidden="0" w:uiPriority="73" w:unhideWhenUsed="0"/>
-    <w:lsdException w:name="Light Shading Accent 6" w:semiHidden="0" w:uiPriority="60" w:unhideWhenUsed="0"/>
-    <w:lsdException w:name="Light List Accent 6" w:semiHidden="0" w:uiPriority="61" w:unhideWhenUsed="0"/>
-    <w:lsdException w:name="Light Grid Accent 6" w:semiHidden="0" w:uiPriority="62" w:unhideWhenUsed="0"/>
-    <w:lsdException w:name="Medium Shading 1 Accent 6" w:semiHidden="0" w:uiPriority="63" w:unhideWhenUsed="0"/>
-    <w:lsdException w:name="Medium Shading 2 Accent 6" w:semiHidden="0" w:uiPriority="64" w:unhideWhenUsed="0"/>
-    <w:lsdException w:name="Medium List 1 Accent 6" w:semiHidden="0" w:uiPriority="65" w:unhideWhenUsed="0"/>
-    <w:lsdException w:name="Medium List 2 Accent 6" w:semiHidden="0" w:uiPriority="66" w:unhideWhenUsed="0"/>
-    <w:lsdException w:name="Medium Grid 1 Accent 6" w:semiHidden="0" w:uiPriority="67" w:unhideWhenUsed="0"/>
-    <w:lsdException w:name="Medium Grid 2 Accent 6" w:semiHidden="0" w:uiPriority="68" w:unhideWhenUsed="0"/>
-    <w:lsdException w:name="Medium Grid 3 Accent 6" w:semiHidden="0" w:uiPriority="69" w:unhideWhenUsed="0"/>
-    <w:lsdException w:name="Dark List Accent 6" w:semiHidden="0" w:uiPriority="70" w:unhideWhenUsed="0"/>
-    <w:lsdException w:name="Colorful Shading Accent 6" w:semiHidden="0" w:uiPriority="71" w:unhideWhenUsed="0"/>
-    <w:lsdException w:name="Colorful List Accent 6" w:semiHidden="0" w:uiPriority="72" w:unhideWhenUsed="0"/>
-    <w:lsdException w:name="Colorful Grid Accent 6" w:semiHidden="0" w:uiPriority="73" w:unhideWhenUsed="0"/>
-    <w:lsdException w:name="Subtle Emphasis" w:semiHidden="0" w:uiPriority="19" w:unhideWhenUsed="0" w:qFormat="1"/>
-    <w:lsdException w:name="Intense Emphasis" w:semiHidden="0" w:uiPriority="21" w:unhideWhenUsed="0" w:qFormat="1"/>
-    <w:lsdException w:name="Subtle Reference" w:semiHidden="0" w:uiPriority="31" w:unhideWhenUsed="0" w:qFormat="1"/>
-    <w:lsdException w:name="Intense Reference" w:semiHidden="0" w:uiPriority="32" w:unhideWhenUsed="0" w:qFormat="1"/>
-    <w:lsdException w:name="Book Title" w:semiHidden="0" w:uiPriority="33" w:unhideWhenUsed="0" w:qFormat="1"/>
-    <w:lsdException w:name="Bibliography" w:uiPriority="37"/>
-    <w:lsdException w:name="TOC Heading" w:uiPriority="39" w:qFormat="1"/>
-  </w:latentStyles>
-  <w:style w:type="paragraph" w:default="1" w:styleId="Normal">
-    <w:name w:val="Normal"/>
-    <w:qFormat/>
-  </w:style>
-  <w:style w:type="character" w:default="1" w:styleId="DefaultParagraphFont">
-    <w:name w:val="Default Paragraph Font"/>
-    <w:uiPriority w:val="1"/>
-    <w:semiHidden/>
-    <w:unhideWhenUsed/>
-  </w:style>
-  <w:style w:type="table" w:default="1" w:styleId="TableNormal">
-    <w:name w:val="Normal Table"/>
-    <w:uiPriority w:val="99"/>
-    <w:semiHidden/>
-    <w:unhideWhenUsed/>
-    <w:tblPr>
-      <w:tblInd w:w="0" w:type="dxa"/>
-      <w:tblCellMar>
-        <w:top w:w="0" w:type="dxa"/>
-        <w:left w:w="108" w:type="dxa"/>
-        <w:bottom w:w="0" w:type="dxa"/>
-        <w:right w:w="108" w:type="dxa"/>
-      </w:tblCellMar>
-    </w:tblPr>
-  </w:style>
-  <w:style w:type="numbering" w:default="1" w:styleId="NoList">
-    <w:name w:val="No List"/>
-    <w:uiPriority w:val="99"/>
-    <w:semiHidden/>
-    <w:unhideWhenUsed/>
-  </w:style>
-  <w:style w:type="paragraph" w:styleId="ListParagraph">
-    <w:name w:val="List Paragraph"/>
-    <w:basedOn w:val="Normal"/>
-    <w:uiPriority w:val="34"/>
-    <w:qFormat/>
-    <w:rsid w:val="005A651F"/>
-    <w:pPr>
-      <w:ind w:left="720"/>
-      <w:contextualSpacing/>
-    </w:pPr>
-  </w:style>
-  <w:style w:type="paragraph" w:styleId="Header">
-    <w:name w:val="header"/>
-    <w:basedOn w:val="Normal"/>
-    <w:link w:val="HeaderChar"/>
-    <w:uiPriority w:val="99"/>
-    <w:unhideWhenUsed/>
-    <w:rsid w:val="00F73061"/>
-    <w:pPr>
-      <w:tabs>
-        <w:tab w:val="center" w:pos="4680"/>
-        <w:tab w:val="right" w:pos="9360"/>
-      </w:tabs>
-      <w:spacing w:after="0" w:line="240" w:lineRule="auto"/>
-    </w:pPr>
-  </w:style>
-  <w:style w:type="character" w:customStyle="1" w:styleId="HeaderChar">
-    <w:name w:val="Header Char"/>
-    <w:basedOn w:val="DefaultParagraphFont"/>
-    <w:link w:val="Header"/>
-    <w:uiPriority w:val="99"/>
-    <w:rsid w:val="00F73061"/>
-  </w:style>
-  <w:style w:type="paragraph" w:styleId="Footer">
-    <w:name w:val="footer"/>
-    <w:basedOn w:val="Normal"/>
-    <w:link w:val="FooterChar"/>
-    <w:uiPriority w:val="99"/>
-    <w:unhideWhenUsed/>
-    <w:rsid w:val="00F73061"/>
-    <w:pPr>
-      <w:tabs>
-        <w:tab w:val="center" w:pos="4680"/>
-        <w:tab w:val="right" w:pos="9360"/>
-      </w:tabs>
-      <w:spacing w:after="0" w:line="240" w:lineRule="auto"/>
-    </w:pPr>
-  </w:style>
-  <w:style w:type="character" w:customStyle="1" w:styleId="FooterChar">
-    <w:name w:val="Footer Char"/>
-    <w:basedOn w:val="DefaultParagraphFont"/>
-    <w:link w:val="Footer"/>
-    <w:uiPriority w:val="99"/>
-    <w:rsid w:val="00F73061"/>
-  </w:style>
-  <w:style w:type="character" w:styleId="Hyperlink">
-    <w:name w:val="Hyperlink"/>
-    <w:basedOn w:val="DefaultParagraphFont"/>
-    <w:uiPriority w:val="99"/>
-    <w:unhideWhenUsed/>
-    <w:rsid w:val="00BD019F"/>
-    <w:rPr>
-      <w:color w:val="0000FF"/>
-      <w:u w:val="single"/>
-    </w:rPr>
-  </w:style>
-  <w:style w:type="character" w:styleId="CommentReference">
-    <w:name w:val="annotation reference"/>
-    <w:basedOn w:val="DefaultParagraphFont"/>
-    <w:uiPriority w:val="99"/>
-    <w:semiHidden/>
-    <w:unhideWhenUsed/>
-    <w:rsid w:val="00B640C5"/>
-    <w:rPr>
-      <w:sz w:val="16"/>
-      <w:szCs w:val="16"/>
-    </w:rPr>
-  </w:style>
-  <w:style w:type="paragraph" w:styleId="CommentText">
-    <w:name w:val="annotation text"/>
-    <w:basedOn w:val="Normal"/>
-    <w:link w:val="CommentTextChar"/>
-    <w:uiPriority w:val="99"/>
-    <w:semiHidden/>
-    <w:unhideWhenUsed/>
-    <w:rsid w:val="00B640C5"/>
-    <w:pPr>
-      <w:spacing w:line="240" w:lineRule="auto"/>
-    </w:pPr>
-    <w:rPr>
-      <w:sz w:val="20"/>
-      <w:szCs w:val="20"/>
-    </w:rPr>
-  </w:style>
-  <w:style w:type="character" w:customStyle="1" w:styleId="CommentTextChar">
-    <w:name w:val="Comment Text Char"/>
-    <w:basedOn w:val="DefaultParagraphFont"/>
-    <w:link w:val="CommentText"/>
-    <w:uiPriority w:val="99"/>
-    <w:semiHidden/>
-    <w:rsid w:val="00B640C5"/>
-    <w:rPr>
-      <w:sz w:val="20"/>
-      <w:szCs w:val="20"/>
-    </w:rPr>
-  </w:style>
-  <w:style w:type="paragraph" w:styleId="CommentSubject">
-    <w:name w:val="annotation subject"/>
-    <w:basedOn w:val="CommentText"/>
-    <w:next w:val="CommentText"/>
-    <w:link w:val="CommentSubjectChar"/>
-    <w:uiPriority w:val="99"/>
-    <w:semiHidden/>
-    <w:unhideWhenUsed/>
-    <w:rsid w:val="00B640C5"/>
-    <w:rPr>
-      <w:b/>
-      <w:bCs/>
-    </w:rPr>
-  </w:style>
-  <w:style w:type="character" w:customStyle="1" w:styleId="CommentSubjectChar">
-    <w:name w:val="Comment Subject Char"/>
-    <w:basedOn w:val="CommentTextChar"/>
-    <w:link w:val="CommentSubject"/>
-    <w:uiPriority w:val="99"/>
-    <w:semiHidden/>
-    <w:rsid w:val="00B640C5"/>
-    <w:rPr>
-      <w:b/>
-      <w:bCs/>
-      <w:sz w:val="20"/>
-      <w:szCs w:val="20"/>
-    </w:rPr>
-  </w:style>
-  <w:style w:type="paragraph" w:styleId="BalloonText">
-    <w:name w:val="Balloon Text"/>
-    <w:basedOn w:val="Normal"/>
-    <w:link w:val="BalloonTextChar"/>
-    <w:uiPriority w:val="99"/>
-    <w:semiHidden/>
-    <w:unhideWhenUsed/>
-    <w:rsid w:val="00B640C5"/>
-    <w:pPr>
-      <w:spacing w:after="0" w:line="240" w:lineRule="auto"/>
-    </w:pPr>
-    <w:rPr>
-      <w:rFonts w:ascii="Segoe UI" w:hAnsi="Segoe UI" w:cs="Segoe UI"/>
-      <w:sz w:val="18"/>
-      <w:szCs w:val="18"/>
-    </w:rPr>
-  </w:style>
-  <w:style w:type="character" w:customStyle="1" w:styleId="BalloonTextChar">
-    <w:name w:val="Balloon Text Char"/>
-    <w:basedOn w:val="DefaultParagraphFont"/>
-    <w:link w:val="BalloonText"/>
-    <w:uiPriority w:val="99"/>
-    <w:semiHidden/>
-    <w:rsid w:val="00B640C5"/>
-    <w:rPr>
-      <w:rFonts w:ascii="Segoe UI" w:hAnsi="Segoe UI" w:cs="Segoe UI"/>
-      <w:sz w:val="18"/>
-      <w:szCs w:val="18"/>
-    </w:rPr>
-  </w:style>
-</w:styles>
-</file>
-
-<file path=word/stylesWithEffects.xml><?xml version="1.0" encoding="utf-8"?>
-<w:styles xmlns:wpc="http://schemas.microsoft.com/office/word/2010/wordprocessingCanvas" xmlns:mc="http://schemas.openxmlformats.org/markup-compatibility/2006" xmlns:o="urn:schemas-microsoft-com:office:office" xmlns:r="http://schemas.openxmlformats.org/officeDocument/2006/relationships" xmlns:m="http://schemas.openxmlformats.org/officeDocument/2006/math" xmlns:v="urn:schemas-microsoft-com:vml" xmlns:wp14="http://schemas.microsoft.com/office/word/2010/wordprocessingDrawing" xmlns:wp="http://schemas.openxmlformats.org/drawingml/2006/wordprocessingDrawing" xmlns:w10="urn:schemas-microsoft-com:office:word" xmlns:w="http://schemas.openxmlformats.org/wordprocessingml/2006/main" xmlns:w14="http://schemas.microsoft.com/office/word/2010/wordml" xmlns:wpg="http://schemas.microsoft.com/office/word/2010/wordprocessingGroup" xmlns:wpi="http://schemas.microsoft.com/office/word/2010/wordprocessingInk" xmlns:wne="http://schemas.microsoft.com/office/word/2006/wordml" xmlns:wps="http://schemas.microsoft.com/office/word/2010/wordprocessingShape" mc:Ignorable="w14 wp14">
-  <w:docDefaults>
-    <w:rPrDefault>
-      <w:rPr>
-        <w:rFonts w:asciiTheme="minorHAnsi" w:eastAsiaTheme="minorHAnsi" w:hAnsiTheme="minorHAnsi" w:cstheme="minorBidi"/>
-        <w:sz w:val="22"/>
-        <w:szCs w:val="22"/>
-        <w:lang w:val="en-US" w:eastAsia="en-US" w:bidi="ar-SA"/>
-      </w:rPr>
-    </w:rPrDefault>
-    <w:pPrDefault>
-      <w:pPr>
-        <w:spacing w:after="200" w:line="276" w:lineRule="auto"/>
-      </w:pPr>
-    </w:pPrDefault>
-  </w:docDefaults>
-  <w:latentStyles w:defLockedState="0" w:defUIPriority="99" w:defSemiHidden="1" w:defUnhideWhenUsed="1" w:defQFormat="0" w:count="267">
-    <w:lsdException w:name="Normal" w:semiHidden="0" w:uiPriority="0" w:unhideWhenUsed="0" w:qFormat="1"/>
-    <w:lsdException w:name="heading 1" w:semiHidden="0" w:uiPriority="9" w:unhideWhenUsed="0" w:qFormat="1"/>
-    <w:lsdException w:name="heading 2" w:uiPriority="9" w:qFormat="1"/>
-    <w:lsdException w:name="heading 3" w:uiPriority="9" w:qFormat="1"/>
-    <w:lsdException w:name="heading 4" w:uiPriority="9" w:qFormat="1"/>
-    <w:lsdException w:name="heading 5" w:uiPriority="9" w:qFormat="1"/>
-    <w:lsdException w:name="heading 6" w:uiPriority="9" w:qFormat="1"/>
-    <w:lsdException w:name="heading 7" w:uiPriority="9" w:qFormat="1"/>
-    <w:lsdException w:name="heading 8" w:uiPriority="9" w:qFormat="1"/>
-    <w:lsdException w:name="heading 9" w:uiPriority="9" w:qFormat="1"/>
-    <w:lsdException w:name="toc 1" w:uiPriority="39"/>
-    <w:lsdException w:name="toc 2" w:uiPriority="39"/>
-    <w:lsdException w:name="toc 3" w:uiPriority="39"/>
-    <w:lsdException w:name="toc 4" w:uiPriority="39"/>
-    <w:lsdException w:name="toc 5" w:uiPriority="39"/>
-    <w:lsdException w:name="toc 6" w:uiPriority="39"/>
-    <w:lsdException w:name="toc 7" w:uiPriority="39"/>
-    <w:lsdException w:name="toc 8" w:uiPriority="39"/>
-    <w:lsdException w:name="toc 9" w:uiPriority="39"/>
-    <w:lsdException w:name="caption" w:uiPriority="35" w:qFormat="1"/>
-    <w:lsdException w:name="Title" w:semiHidden="0" w:uiPriority="10" w:unhideWhenUsed="0" w:qFormat="1"/>
-    <w:lsdException w:name="Default Paragraph Font" w:uiPriority="1"/>
-    <w:lsdException w:name="Subtitle" w:semiHidden="0" w:uiPriority="11" w:unhideWhenUsed="0" w:qFormat="1"/>
-    <w:lsdException w:name="Strong" w:semiHidden="0" w:uiPriority="22" w:unhideWhenUsed="0" w:qFormat="1"/>
-    <w:lsdException w:name="Emphasis" w:semiHidden="0" w:uiPriority="20" w:unhideWhenUsed="0" w:qFormat="1"/>
-    <w:lsdException w:name="Table Grid" w:semiHidden="0" w:uiPriority="59" w:unhideWhenUsed="0"/>
-    <w:lsdException w:name="Placeholder Text" w:unhideWhenUsed="0"/>
-    <w:lsdException w:name="No Spacing" w:semiHidden="0" w:uiPriority="1" w:unhideWhenUsed="0" w:qFormat="1"/>
-    <w:lsdException w:name="Light Shading" w:semiHidden="0" w:uiPriority="60" w:unhideWhenUsed="0"/>
-    <w:lsdException w:name="Light List" w:semiHidden="0" w:uiPriority="61" w:unhideWhenUsed="0"/>
-    <w:lsdException w:name="Light Grid" w:semiHidden="0" w:uiPriority="62" w:unhideWhenUsed="0"/>
-    <w:lsdException w:name="Medium Shading 1" w:semiHidden="0" w:uiPriority="63" w:unhideWhenUsed="0"/>
-    <w:lsdException w:name="Medium Shading 2" w:semiHidden="0" w:uiPriority="64" w:unhideWhenUsed="0"/>
-    <w:lsdException w:name="Medium List 1" w:semiHidden="0" w:uiPriority="65" w:unhideWhenUsed="0"/>
-    <w:lsdException w:name="Medium List 2" w:semiHidden="0" w:uiPriority="66" w:unhideWhenUsed="0"/>
-    <w:lsdException w:name="Medium Grid 1" w:semiHidden="0" w:uiPriority="67" w:unhideWhenUsed="0"/>
-    <w:lsdException w:name="Medium Grid 2" w:semiHidden="0" w:uiPriority="68" w:unhideWhenUsed="0"/>
-    <w:lsdException w:name="Medium Grid 3" w:semiHidden="0" w:uiPriority="69" w:unhideWhenUsed="0"/>
-    <w:lsdException w:name="Dark List" w:semiHidden="0" w:uiPriority="70" w:unhideWhenUsed="0"/>
-    <w:lsdException w:name="Colorful Shading" w:semiHidden="0" w:uiPriority="71" w:unhideWhenUsed="0"/>
-    <w:lsdException w:name="Colorful List" w:semiHidden="0" w:uiPriority="72" w:unhideWhenUsed="0"/>
-    <w:lsdException w:name="Colorful Grid" w:semiHidden="0" w:uiPriority="73" w:unhideWhenUsed="0"/>
-    <w:lsdException w:name="Light Shading Accent 1" w:semiHidden="0" w:uiPriority="60" w:unhideWhenUsed="0"/>
-    <w:lsdException w:name="Light List Accent 1" w:semiHidden="0" w:uiPriority="61" w:unhideWhenUsed="0"/>
-    <w:lsdException w:name="Light Grid Accent 1" w:semiHidden="0" w:uiPriority="62" w:unhideWhenUsed="0"/>
-    <w:lsdException w:name="Medium Shading 1 Accent 1" w:semiHidden="0" w:uiPriority="63" w:unhideWhenUsed="0"/>
-    <w:lsdException w:name="Medium Shading 2 Accent 1" w:semiHidden="0" w:uiPriority="64" w:unhideWhenUsed="0"/>
-    <w:lsdException w:name="Medium List 1 Accent 1" w:semiHidden="0" w:uiPriority="65" w:unhideWhenUsed="0"/>
-    <w:lsdException w:name="Revision" w:unhideWhenUsed="0"/>
-    <w:lsdException w:name="List Paragraph" w:semiHidden="0" w:uiPriority="34" w:unhideWhenUsed="0" w:qFormat="1"/>
-    <w:lsdException w:name="Quote" w:semiHidden="0" w:uiPriority="29" w:unhideWhenUsed="0" w:qFormat="1"/>
-    <w:lsdException w:name="Intense Quote" w:semiHidden="0" w:uiPriority="30" w:unhideWhenUsed="0" w:qFormat="1"/>
-    <w:lsdException w:name="Medium List 2 Accent 1" w:semiHidden="0" w:uiPriority="66" w:unhideWhenUsed="0"/>
-    <w:lsdException w:name="Medium Grid 1 Accent 1" w:semiHidden="0" w:uiPriority="67" w:unhideWhenUsed="0"/>
-    <w:lsdException w:name="Medium Grid 2 Accent 1" w:semiHidden="0" w:uiPriority="68" w:unhideWhenUsed="0"/>
-    <w:lsdException w:name="Medium Grid 3 Accent 1" w:semiHidden="0" w:uiPriority="69" w:unhideWhenUsed="0"/>
-    <w:lsdException w:name="Dark List Accent 1" w:semiHidden="0" w:uiPriority="70" w:unhideWhenUsed="0"/>
-    <w:lsdException w:name="Colorful Shading Accent 1" w:semiHidden="0" w:uiPriority="71" w:unhideWhenUsed="0"/>
-    <w:lsdException w:name="Colorful List Accent 1" w:semiHidden="0" w:uiPriority="72" w:unhideWhenUsed="0"/>
-    <w:lsdException w:name="Colorful Grid Accent 1" w:semiHidden="0" w:uiPriority="73" w:unhideWhenUsed="0"/>
-    <w:lsdException w:name="Light Shading Accent 2" w:semiHidden="0" w:uiPriority="60" w:unhideWhenUsed="0"/>
-    <w:lsdException w:name="Light List Accent 2" w:semiHidden="0" w:uiPriority="61" w:unhideWhenUsed="0"/>
-    <w:lsdException w:name="Light Grid Accent 2" w:semiHidden="0" w:uiPriority="62" w:unhideWhenUsed="0"/>
-    <w:lsdException w:name="Medium Shading 1 Accent 2" w:semiHidden="0" w:uiPriority="63" w:unhideWhenUsed="0"/>
-    <w:lsdException w:name="Medium Shading 2 Accent 2" w:semiHidden="0" w:uiPriority="64" w:unhideWhenUsed="0"/>
-    <w:lsdException w:name="Medium List 1 Accent 2" w:semiHidden="0" w:uiPriority="65" w:unhideWhenUsed="0"/>
-    <w:lsdException w:name="Medium List 2 Accent 2" w:semiHidden="0" w:uiPriority="66" w:unhideWhenUsed="0"/>
-    <w:lsdException w:name="Medium Grid 1 Accent 2" w:semiHidden="0" w:uiPriority="67" w:unhideWhenUsed="0"/>
-    <w:lsdException w:name="Medium Grid 2 Accent 2" w:semiHidden="0" w:uiPriority="68" w:unhideWhenUsed="0"/>
-    <w:lsdException w:name="Medium Grid 3 Accent 2" w:semiHidden="0" w:uiPriority="69" w:unhideWhenUsed="0"/>
-    <w:lsdException w:name="Dark List Accent 2" w:semiHidden="0" w:uiPriority="70" w:unhideWhenUsed="0"/>
-    <w:lsdException w:name="Colorful Shading Accent 2" w:semiHidden="0" w:uiPriority="71" w:unhideWhenUsed="0"/>
-    <w:lsdException w:name="Colorful List Accent 2" w:semiHidden="0" w:uiPriority="72" w:unhideWhenUsed="0"/>
-    <w:lsdException w:name="Colorful Grid Accent 2" w:semiHidden="0" w:uiPriority="73" w:unhideWhenUsed="0"/>
-    <w:lsdException w:name="Light Shading Accent 3" w:semiHidden="0" w:uiPriority="60" w:unhideWhenUsed="0"/>
-    <w:lsdException w:name="Light List Accent 3" w:semiHidden="0" w:uiPriority="61" w:unhideWhenUsed="0"/>
-    <w:lsdException w:name="Light Grid Accent 3" w:semiHidden="0" w:uiPriority="62" w:unhideWhenUsed="0"/>
-    <w:lsdException w:name="Medium Shading 1 Accent 3" w:semiHidden="0" w:uiPriority="63" w:unhideWhenUsed="0"/>
-    <w:lsdException w:name="Medium Shading 2 Accent 3" w:semiHidden="0" w:uiPriority="64" w:unhideWhenUsed="0"/>
-    <w:lsdException w:name="Medium List 1 Accent 3" w:semiHidden="0" w:uiPriority="65" w:unhideWhenUsed="0"/>
-    <w:lsdException w:name="Medium List 2 Accent 3" w:semiHidden="0" w:uiPriority="66" w:unhideWhenUsed="0"/>
-    <w:lsdException w:name="Medium Grid 1 Accent 3" w:semiHidden="0" w:uiPriority="67" w:unhideWhenUsed="0"/>
-    <w:lsdException w:name="Medium Grid 2 Accent 3" w:semiHidden="0" w:uiPriority="68" w:unhideWhenUsed="0"/>
-    <w:lsdException w:name="Medium Grid 3 Accent 3" w:semiHidden="0" w:uiPriority="69" w:unhideWhenUsed="0"/>
-    <w:lsdException w:name="Dark List Accent 3" w:semiHidden="0" w:uiPriority="70" w:unhideWhenUsed="0"/>
-    <w:lsdException w:name="Colorful Shading Accent 3" w:semiHidden="0" w:uiPriority="71" w:unhideWhenUsed="0"/>
-    <w:lsdException w:name="Colorful List Accent 3" w:semiHidden="0" w:uiPriority="72" w:unhideWhenUsed="0"/>
-    <w:lsdException w:name="Colorful Grid Accent 3" w:semiHidden="0" w:uiPriority="73" w:unhideWhenUsed="0"/>
-    <w:lsdException w:name="Light Shading Accent 4" w:semiHidden="0" w:uiPriority="60" w:unhideWhenUsed="0"/>
-    <w:lsdException w:name="Light List Accent 4" w:semiHidden="0" w:uiPriority="61" w:unhideWhenUsed="0"/>
-    <w:lsdException w:name="Light Grid Accent 4" w:semiHidden="0" w:uiPriority="62" w:unhideWhenUsed="0"/>
-    <w:lsdException w:name="Medium Shading 1 Accent 4" w:semiHidden="0" w:uiPriority="63" w:unhideWhenUsed="0"/>
-    <w:lsdException w:name="Medium Shading 2 Accent 4" w:semiHidden="0" w:uiPriority="64" w:unhideWhenUsed="0"/>
-    <w:lsdException w:name="Medium List 1 Accent 4" w:semiHidden="0" w:uiPriority="65" w:unhideWhenUsed="0"/>
-    <w:lsdException w:name="Medium List 2 Accent 4" w:semiHidden="0" w:uiPriority="66" w:unhideWhenUsed="0"/>
-    <w:lsdException w:name="Medium Grid 1 Accent 4" w:semiHidden="0" w:uiPriority="67" w:unhideWhenUsed="0"/>
-    <w:lsdException w:name="Medium Grid 2 Accent 4" w:semiHidden="0" w:uiPriority="68" w:unhideWhenUsed="0"/>
-    <w:lsdException w:name="Medium Grid 3 Accent 4" w:semiHidden="0" w:uiPriority="69" w:unhideWhenUsed="0"/>
-    <w:lsdException w:name="Dark List Accent 4" w:semiHidden="0" w:uiPriority="70" w:unhideWhenUsed="0"/>
-    <w:lsdException w:name="Colorful Shading Accent 4" w:semiHidden="0" w:uiPriority="71" w:unhideWhenUsed="0"/>
-    <w:lsdException w:name="Colorful List Accent 4" w:semiHidden="0" w:uiPriority="72" w:unhideWhenUsed="0"/>
-    <w:lsdException w:name="Colorful Grid Accent 4" w:semiHidden="0" w:uiPriority="73" w:unhideWhenUsed="0"/>
-    <w:lsdException w:name="Light Shading Accent 5" w:semiHidden="0" w:uiPriority="60" w:unhideWhenUsed="0"/>
-    <w:lsdException w:name="Light List Accent 5" w:semiHidden="0" w:uiPriority="61" w:unhideWhenUsed="0"/>
-    <w:lsdException w:name="Light Grid Accent 5" w:semiHidden="0" w:uiPriority="62" w:unhideWhenUsed="0"/>
-    <w:lsdException w:name="Medium Shading 1 Accent 5" w:semiHidden="0" w:uiPriority="63" w:unhideWhenUsed="0"/>
-    <w:lsdException w:name="Medium Shading 2 Accent 5" w:semiHidden="0" w:uiPriority="64" w:unhideWhenUsed="0"/>
-    <w:lsdException w:name="Medium List 1 Accent 5" w:semiHidden="0" w:uiPriority="65" w:unhideWhenUsed="0"/>
-    <w:lsdException w:name="Medium List 2 Accent 5" w:semiHidden="0" w:uiPriority="66" w:unhideWhenUsed="0"/>
-    <w:lsdException w:name="Medium Grid 1 Accent 5" w:semiHidden="0" w:uiPriority="67" w:unhideWhenUsed="0"/>
-    <w:lsdException w:name="Medium Grid 2 Accent 5" w:semiHidden="0" w:uiPriority="68" w:unhideWhenUsed="0"/>
-    <w:lsdException w:name="Medium Grid 3 Accent 5" w:semiHidden="0" w:uiPriority="69" w:unhideWhenUsed="0"/>
-    <w:lsdException w:name="Dark List Accent 5" w:semiHidden="0" w:uiPriority="70" w:unhideWhenUsed="0"/>
-    <w:lsdException w:name="Colorful Shading Accent 5" w:semiHidden="0" w:uiPriority="71" w:unhideWhenUsed="0"/>
-    <w:lsdException w:name="Colorful List Accent 5" w:semiHidden="0" w:uiPriority="72" w:unhideWhenUsed="0"/>
-    <w:lsdException w:name="Colorful Grid Accent 5" w:semiHidden="0" w:uiPriority="73" w:unhideWhenUsed="0"/>
-    <w:lsdException w:name="Light Shading Accent 6" w:semiHidden="0" w:uiPriority="60" w:unhideWhenUsed="0"/>
-    <w:lsdException w:name="Light List Accent 6" w:semiHidden="0" w:uiPriority="61" w:unhideWhenUsed="0"/>
-    <w:lsdException w:name="Light Grid Accent 6" w:semiHidden="0" w:uiPriority="62" w:unhideWhenUsed="0"/>
-    <w:lsdException w:name="Medium Shading 1 Accent 6" w:semiHidden="0" w:uiPriority="63" w:unhideWhenUsed="0"/>
-    <w:lsdException w:name="Medium Shading 2 Accent 6" w:semiHidden="0" w:uiPriority="64" w:unhideWhenUsed="0"/>
-    <w:lsdException w:name="Medium List 1 Accent 6" w:semiHidden="0" w:uiPriority="65" w:unhideWhenUsed="0"/>
-    <w:lsdException w:name="Medium List 2 Accent 6" w:semiHidden="0" w:uiPriority="66" w:unhideWhenUsed="0"/>
-    <w:lsdException w:name="Medium Grid 1 Accent 6" w:semiHidden="0" w:uiPriority="67" w:unhideWhenUsed="0"/>
-    <w:lsdException w:name="Medium Grid 2 Accent 6" w:semiHidden="0" w:uiPriority="68" w:unhideWhenUsed="0"/>
-    <w:lsdException w:name="Medium Grid 3 Accent 6" w:semiHidden="0" w:uiPriority="69" w:unhideWhenUsed="0"/>
-    <w:lsdException w:name="Dark List Accent 6" w:semiHidden="0" w:uiPriority="70" w:unhideWhenUsed="0"/>
-    <w:lsdException w:name="Colorful Shading Accent 6" w:semiHidden="0" w:uiPriority="71" w:unhideWhenUsed="0"/>
-    <w:lsdException w:name="Colorful List Accent 6" w:semiHidden="0" w:uiPriority="72" w:unhideWhenUsed="0"/>
-    <w:lsdException w:name="Colorful Grid Accent 6" w:semiHidden="0" w:uiPriority="73" w:unhideWhenUsed="0"/>
-    <w:lsdException w:name="Subtle Emphasis" w:semiHidden="0" w:uiPriority="19" w:unhideWhenUsed="0" w:qFormat="1"/>
-    <w:lsdException w:name="Intense Emphasis" w:semiHidden="0" w:uiPriority="21" w:unhideWhenUsed="0" w:qFormat="1"/>
-    <w:lsdException w:name="Subtle Reference" w:semiHidden="0" w:uiPriority="31" w:unhideWhenUsed="0" w:qFormat="1"/>
-    <w:lsdException w:name="Intense Reference" w:semiHidden="0" w:uiPriority="32" w:unhideWhenUsed="0" w:qFormat="1"/>
-    <w:lsdException w:name="Book Title" w:semiHidden="0" w:uiPriority="33" w:unhideWhenUsed="0" w:qFormat="1"/>
-    <w:lsdException w:name="Bibliography" w:uiPriority="37"/>
-    <w:lsdException w:name="TOC Heading" w:uiPriority="39" w:qFormat="1"/>
+  <w:latentStyles w:defLockedState="0" w:defUIPriority="99" w:defSemiHidden="0" w:defUnhideWhenUsed="0" w:defQFormat="0" w:count="371">
+    <w:lsdException w:name="Normal" w:uiPriority="0" w:qFormat="1"/>
+    <w:lsdException w:name="heading 1" w:uiPriority="9" w:qFormat="1"/>
+    <w:lsdException w:name="heading 2" w:semiHidden="1" w:uiPriority="9" w:unhideWhenUsed="1" w:qFormat="1"/>
+    <w:lsdException w:name="heading 3" w:semiHidden="1" w:uiPriority="9" w:unhideWhenUsed="1" w:qFormat="1"/>
+    <w:lsdException w:name="heading 4" w:semiHidden="1" w:uiPriority="9" w:unhideWhenUsed="1" w:qFormat="1"/>
+    <w:lsdException w:name="heading 5" w:semiHidden="1" w:uiPriority="9" w:unhideWhenUsed="1" w:qFormat="1"/>
+    <w:lsdException w:name="heading 6" w:semiHidden="1" w:uiPriority="9" w:unhideWhenUsed="1" w:qFormat="1"/>
+    <w:lsdException w:name="heading 7" w:semiHidden="1" w:uiPriority="9" w:unhideWhenUsed="1" w:qFormat="1"/>
+    <w:lsdException w:name="heading 8" w:semiHidden="1" w:uiPriority="9" w:unhideWhenUsed="1" w:qFormat="1"/>
+    <w:lsdException w:name="heading 9" w:semiHidden="1" w:uiPriority="9" w:unhideWhenUsed="1" w:qFormat="1"/>
+    <w:lsdException w:name="index 1" w:semiHidden="1" w:unhideWhenUsed="1"/>
+    <w:lsdException w:name="index 2" w:semiHidden="1" w:unhideWhenUsed="1"/>
+    <w:lsdException w:name="index 3" w:semiHidden="1" w:unhideWhenUsed="1"/>
+    <w:lsdException w:name="index 4" w:semiHidden="1" w:unhideWhenUsed="1"/>
+    <w:lsdException w:name="index 5" w:semiHidden="1" w:unhideWhenUsed="1"/>
+    <w:lsdException w:name="index 6" w:semiHidden="1" w:unhideWhenUsed="1"/>
+    <w:lsdException w:name="index 7" w:semiHidden="1" w:unhideWhenUsed="1"/>
+    <w:lsdException w:name="index 8" w:semiHidden="1" w:unhideWhenUsed="1"/>
+    <w:lsdException w:name="index 9" w:semiHidden="1" w:unhideWhenUsed="1"/>
+    <w:lsdException w:name="toc 1" w:semiHidden="1" w:uiPriority="39" w:unhideWhenUsed="1"/>
+    <w:lsdException w:name="toc 2" w:semiHidden="1" w:uiPriority="39" w:unhideWhenUsed="1"/>
+    <w:lsdException w:name="toc 3" w:semiHidden="1" w:uiPriority="39" w:unhideWhenUsed="1"/>
+    <w:lsdException w:name="toc 4" w:semiHidden="1" w:uiPriority="39" w:unhideWhenUsed="1"/>
+    <w:lsdException w:name="toc 5" w:semiHidden="1" w:uiPriority="39" w:unhideWhenUsed="1"/>
+    <w:lsdException w:name="toc 6" w:semiHidden="1" w:uiPriority="39" w:unhideWhenUsed="1"/>
+    <w:lsdException w:name="toc 7" w:semiHidden="1" w:uiPriority="39" w:unhideWhenUsed="1"/>
+    <w:lsdException w:name="toc 8" w:semiHidden="1" w:uiPriority="39" w:unhideWhenUsed="1"/>
+    <w:lsdException w:name="toc 9" w:semiHidden="1" w:uiPriority="39" w:unhideWhenUsed="1"/>
+    <w:lsdException w:name="Normal Indent" w:semiHidden="1" w:unhideWhenUsed="1"/>
+    <w:lsdException w:name="footnote text" w:semiHidden="1" w:unhideWhenUsed="1"/>
+    <w:lsdException w:name="annotation text" w:semiHidden="1" w:unhideWhenUsed="1"/>
+    <w:lsdException w:name="header" w:semiHidden="1" w:unhideWhenUsed="1"/>
+    <w:lsdException w:name="footer" w:semiHidden="1" w:unhideWhenUsed="1"/>
+    <w:lsdException w:name="index heading" w:semiHidden="1" w:unhideWhenUsed="1"/>
+    <w:lsdException w:name="caption" w:semiHidden="1" w:uiPriority="35" w:unhideWhenUsed="1" w:qFormat="1"/>
+    <w:lsdException w:name="table of figures" w:semiHidden="1" w:unhideWhenUsed="1"/>
+    <w:lsdException w:name="envelope address" w:semiHidden="1" w:unhideWhenUsed="1"/>
+    <w:lsdException w:name="envelope return" w:semiHidden="1" w:unhideWhenUsed="1"/>
+    <w:lsdException w:name="footnote reference" w:semiHidden="1" w:unhideWhenUsed="1"/>
+    <w:lsdException w:name="annotation reference" w:semiHidden="1" w:unhideWhenUsed="1"/>
+    <w:lsdException w:name="line number" w:semiHidden="1" w:unhideWhenUsed="1"/>
+    <w:lsdException w:name="page number" w:semiHidden="1" w:unhideWhenUsed="1"/>
+    <w:lsdException w:name="endnote reference" w:semiHidden="1" w:unhideWhenUsed="1"/>
+    <w:lsdException w:name="endnote text" w:semiHidden="1" w:unhideWhenUsed="1"/>
+    <w:lsdException w:name="table of authorities" w:semiHidden="1" w:unhideWhenUsed="1"/>
+    <w:lsdException w:name="macro" w:semiHidden="1" w:unhideWhenUsed="1"/>
+    <w:lsdException w:name="toa heading" w:semiHidden="1" w:unhideWhenUsed="1"/>
+    <w:lsdException w:name="List" w:semiHidden="1" w:unhideWhenUsed="1"/>
+    <w:lsdException w:name="List Bullet" w:semiHidden="1" w:unhideWhenUsed="1"/>
+    <w:lsdException w:name="List Number" w:semiHidden="1" w:unhideWhenUsed="1"/>
+    <w:lsdException w:name="List 2" w:semiHidden="1" w:unhideWhenUsed="1"/>
+    <w:lsdException w:name="List 3" w:semiHidden="1" w:unhideWhenUsed="1"/>
+    <w:lsdException w:name="List 4" w:semiHidden="1" w:unhideWhenUsed="1"/>
+    <w:lsdException w:name="List 5" w:semiHidden="1" w:unhideWhenUsed="1"/>
+    <w:lsdException w:name="List Bullet 2" w:semiHidden="1" w:unhideWhenUsed="1"/>
+    <w:lsdException w:name="List Bullet 3" w:semiHidden="1" w:unhideWhenUsed="1"/>
+    <w:lsdException w:name="List Bullet 4" w:semiHidden="1" w:unhideWhenUsed="1"/>
+    <w:lsdException w:name="List Bullet 5" w:semiHidden="1" w:unhideWhenUsed="1"/>
+    <w:lsdException w:name="List Number 2" w:semiHidden="1" w:unhideWhenUsed="1"/>
+    <w:lsdException w:name="List Number 3" w:semiHidden="1" w:unhideWhenUsed="1"/>
+    <w:lsdException w:name="List Number 4" w:semiHidden="1" w:unhideWhenUsed="1"/>
+    <w:lsdException w:name="List Number 5" w:semiHidden="1" w:unhideWhenUsed="1"/>
+    <w:lsdException w:name="Title" w:uiPriority="10" w:qFormat="1"/>
+    <w:lsdException w:name="Closing" w:semiHidden="1" w:unhideWhenUsed="1"/>
+    <w:lsdException w:name="Signature" w:semiHidden="1" w:unhideWhenUsed="1"/>
+    <w:lsdException w:name="Default Paragraph Font" w:semiHidden="1" w:uiPriority="1" w:unhideWhenUsed="1"/>
+    <w:lsdException w:name="Body Text" w:semiHidden="1" w:unhideWhenUsed="1"/>
+    <w:lsdException w:name="Body Text Indent" w:semiHidden="1" w:unhideWhenUsed="1"/>
+    <w:lsdException w:name="List Continue" w:semiHidden="1" w:unhideWhenUsed="1"/>
+    <w:lsdException w:name="List Continue 2" w:semiHidden="1" w:unhideWhenUsed="1"/>
+    <w:lsdException w:name="List Continue 3" w:semiHidden="1" w:unhideWhenUsed="1"/>
+    <w:lsdException w:name="List Continue 4" w:semiHidden="1" w:unhideWhenUsed="1"/>
+    <w:lsdException w:name="List Continue 5" w:semiHidden="1" w:unhideWhenUsed="1"/>
+    <w:lsdException w:name="Message Header" w:semiHidden="1" w:unhideWhenUsed="1"/>
+    <w:lsdException w:name="Subtitle" w:uiPriority="11" w:qFormat="1"/>
+    <w:lsdException w:name="Salutation" w:semiHidden="1" w:unhideWhenUsed="1"/>
+    <w:lsdException w:name="Date" w:semiHidden="1" w:unhideWhenUsed="1"/>
+    <w:lsdException w:name="Body Text First Indent" w:semiHidden="1" w:unhideWhenUsed="1"/>
+    <w:lsdException w:name="Body Text First Indent 2" w:semiHidden="1" w:unhideWhenUsed="1"/>
+    <w:lsdException w:name="Note Heading" w:semiHidden="1" w:unhideWhenUsed="1"/>
+    <w:lsdException w:name="Body Text 2" w:semiHidden="1" w:unhideWhenUsed="1"/>
+    <w:lsdException w:name="Body Text 3" w:semiHidden="1" w:unhideWhenUsed="1"/>
+    <w:lsdException w:name="Body Text Indent 2" w:semiHidden="1" w:unhideWhenUsed="1"/>
+    <w:lsdException w:name="Body Text Indent 3" w:semiHidden="1" w:unhideWhenUsed="1"/>
+    <w:lsdException w:name="Block Text" w:semiHidden="1" w:unhideWhenUsed="1"/>
+    <w:lsdException w:name="Hyperlink" w:semiHidden="1" w:unhideWhenUsed="1"/>
+    <w:lsdException w:name="FollowedHyperlink" w:semiHidden="1" w:unhideWhenUsed="1"/>
+    <w:lsdException w:name="Strong" w:uiPriority="22" w:qFormat="1"/>
+    <w:lsdException w:name="Emphasis" w:uiPriority="20" w:qFormat="1"/>
+    <w:lsdException w:name="Document Map" w:semiHidden="1" w:unhideWhenUsed="1"/>
+    <w:lsdException w:name="Plain Text" w:semiHidden="1" w:unhideWhenUsed="1"/>
+    <w:lsdException w:name="E-mail Signature" w:semiHidden="1" w:unhideWhenUsed="1"/>
+    <w:lsdException w:name="HTML Top of Form" w:semiHidden="1" w:unhideWhenUsed="1"/>
+    <w:lsdException w:name="HTML Bottom of Form" w:semiHidden="1" w:unhideWhenUsed="1"/>
+    <w:lsdException w:name="Normal (Web)" w:semiHidden="1" w:unhideWhenUsed="1"/>
+    <w:lsdException w:name="HTML Acronym" w:semiHidden="1" w:unhideWhenUsed="1"/>
+    <w:lsdException w:name="HTML Address" w:semiHidden="1" w:unhideWhenUsed="1"/>
+    <w:lsdException w:name="HTML Cite" w:semiHidden="1" w:unhideWhenUsed="1"/>
+    <w:lsdException w:name="HTML Code" w:semiHidden="1" w:unhideWhenUsed="1"/>
+    <w:lsdException w:name="HTML Definition" w:semiHidden="1" w:unhideWhenUsed="1"/>
+    <w:lsdException w:name="HTML Keyboard" w:semiHidden="1" w:unhideWhenUsed="1"/>
+    <w:lsdException w:name="HTML Preformatted" w:semiHidden="1" w:unhideWhenUsed="1"/>
+    <w:lsdException w:name="HTML Sample" w:semiHidden="1" w:unhideWhenUsed="1"/>
+    <w:lsdException w:name="HTML Typewriter" w:semiHidden="1" w:unhideWhenUsed="1"/>
+    <w:lsdException w:name="HTML Variable" w:semiHidden="1" w:unhideWhenUsed="1"/>
+    <w:lsdException w:name="Normal Table" w:semiHidden="1" w:unhideWhenUsed="1"/>
+    <w:lsdException w:name="annotation subject" w:semiHidden="1" w:unhideWhenUsed="1"/>
+    <w:lsdException w:name="No List" w:semiHidden="1" w:unhideWhenUsed="1"/>
+    <w:lsdException w:name="Outline List 1" w:semiHidden="1" w:unhideWhenUsed="1"/>
+    <w:lsdException w:name="Outline List 2" w:semiHidden="1" w:unhideWhenUsed="1"/>
+    <w:lsdException w:name="Outline List 3" w:semiHidden="1" w:unhideWhenUsed="1"/>
+    <w:lsdException w:name="Table Simple 1" w:semiHidden="1" w:unhideWhenUsed="1"/>
+    <w:lsdException w:name="Table Simple 2" w:semiHidden="1" w:unhideWhenUsed="1"/>
+    <w:lsdException w:name="Table Simple 3" w:semiHidden="1" w:unhideWhenUsed="1"/>
+    <w:lsdException w:name="Table Classic 1" w:semiHidden="1" w:unhideWhenUsed="1"/>
+    <w:lsdException w:name="Table Classic 2" w:semiHidden="1" w:unhideWhenUsed="1"/>
+    <w:lsdException w:name="Table Classic 3" w:semiHidden="1" w:unhideWhenUsed="1"/>
+    <w:lsdException w:name="Table Classic 4" w:semiHidden="1" w:unhideWhenUsed="1"/>
+    <w:lsdException w:name="Table Colorful 1" w:semiHidden="1" w:unhideWhenUsed="1"/>
+    <w:lsdException w:name="Table Colorful 2" w:semiHidden="1" w:unhideWhenUsed="1"/>
+    <w:lsdException w:name="Table Colorful 3" w:semiHidden="1" w:unhideWhenUsed="1"/>
+    <w:lsdException w:name="Table Columns 1" w:semiHidden="1" w:unhideWhenUsed="1"/>
+    <w:lsdException w:name="Table Columns 2" w:semiHidden="1" w:unhideWhenUsed="1"/>
+    <w:lsdException w:name="Table Columns 3" w:semiHidden="1" w:unhideWhenUsed="1"/>
+    <w:lsdException w:name="Table Columns 4" w:semiHidden="1" w:unhideWhenUsed="1"/>
+    <w:lsdException w:name="Table Columns 5" w:semiHidden="1" w:unhideWhenUsed="1"/>
+    <w:lsdException w:name="Table Grid 1" w:semiHidden="1" w:unhideWhenUsed="1"/>
+    <w:lsdException w:name="Table Grid 2" w:semiHidden="1" w:unhideWhenUsed="1"/>
+    <w:lsdException w:name="Table Grid 3" w:semiHidden="1" w:unhideWhenUsed="1"/>
+    <w:lsdException w:name="Table Grid 4" w:semiHidden="1" w:unhideWhenUsed="1"/>
+    <w:lsdException w:name="Table Grid 5" w:semiHidden="1" w:unhideWhenUsed="1"/>
+    <w:lsdException w:name="Table Grid 6" w:semiHidden="1" w:unhideWhenUsed="1"/>
+    <w:lsdException w:name="Table Grid 7" w:semiHidden="1" w:unhideWhenUsed="1"/>
+    <w:lsdException w:name="Table Grid 8" w:semiHidden="1" w:unhideWhenUsed="1"/>
+    <w:lsdException w:name="Table List 1" w:semiHidden="1" w:unhideWhenUsed="1"/>
+    <w:lsdException w:name="Table List 2" w:semiHidden="1" w:unhideWhenUsed="1"/>
+    <w:lsdException w:name="Table List 3" w:semiHidden="1" w:unhideWhenUsed="1"/>
+    <w:lsdException w:name="Table List 4" w:semiHidden="1" w:unhideWhenUsed="1"/>
+    <w:lsdException w:name="Table List 5" w:semiHidden="1" w:unhideWhenUsed="1"/>
+    <w:lsdException w:name="Table List 6" w:semiHidden="1" w:unhideWhenUsed="1"/>
+    <w:lsdException w:name="Table List 7" w:semiHidden="1" w:unhideWhenUsed="1"/>
+    <w:lsdException w:name="Table List 8" w:semiHidden="1" w:unhideWhenUsed="1"/>
+    <w:lsdException w:name="Table 3D effects 1" w:semiHidden="1" w:unhideWhenUsed="1"/>
+    <w:lsdException w:name="Table 3D effects 2" w:semiHidden="1" w:unhideWhenUsed="1"/>
+    <w:lsdException w:name="Table 3D effects 3" w:semiHidden="1" w:unhideWhenUsed="1"/>
+    <w:lsdException w:name="Table Contemporary" w:semiHidden="1" w:unhideWhenUsed="1"/>
+    <w:lsdException w:name="Table Elegant" w:semiHidden="1" w:unhideWhenUsed="1"/>
+    <w:lsdException w:name="Table Professional" w:semiHidden="1" w:unhideWhenUsed="1"/>
+    <w:lsdException w:name="Table Subtle 1" w:semiHidden="1" w:unhideWhenUsed="1"/>
+    <w:lsdException w:name="Table Subtle 2" w:semiHidden="1" w:unhideWhenUsed="1"/>
+    <w:lsdException w:name="Table Web 1" w:semiHidden="1" w:unhideWhenUsed="1"/>
+    <w:lsdException w:name="Table Web 2" w:semiHidden="1" w:unhideWhenUsed="1"/>
+    <w:lsdException w:name="Table Web 3" w:semiHidden="1" w:unhideWhenUsed="1"/>
+    <w:lsdException w:name="Balloon Text" w:semiHidden="1" w:unhideWhenUsed="1"/>
+    <w:lsdException w:name="Table Grid" w:uiPriority="59"/>
+    <w:lsdException w:name="Table Theme" w:semiHidden="1" w:unhideWhenUsed="1"/>
+    <w:lsdException w:name="Placeholder Text" w:semiHidden="1"/>
+    <w:lsdException w:name="No Spacing" w:uiPriority="1" w:qFormat="1"/>
+    <w:lsdException w:name="Light Shading" w:uiPriority="60"/>
+    <w:lsdException w:name="Light List" w:uiPriority="61"/>
+    <w:lsdException w:name="Light Grid" w:uiPriority="62"/>
+    <w:lsdException w:name="Medium Shading 1" w:uiPriority="63"/>
+    <w:lsdException w:name="Medium Shading 2" w:uiPriority="64"/>
+    <w:lsdException w:name="Medium List 1" w:uiPriority="65"/>
+    <w:lsdException w:name="Medium List 2" w:uiPriority="66"/>
+    <w:lsdException w:name="Medium Grid 1" w:uiPriority="67"/>
+    <w:lsdException w:name="Medium Grid 2" w:uiPriority="68"/>
+    <w:lsdException w:name="Medium Grid 3" w:uiPriority="69"/>
+    <w:lsdException w:name="Dark List" w:uiPriority="70"/>
+    <w:lsdException w:name="Colorful Shading" w:uiPriority="71"/>
+    <w:lsdException w:name="Colorful List" w:uiPriority="72"/>
+    <w:lsdException w:name="Colorful Grid" w:uiPriority="73"/>
+    <w:lsdException w:name="Light Shading Accent 1" w:uiPriority="60"/>
+    <w:lsdException w:name="Light List Accent 1" w:uiPriority="61"/>
+    <w:lsdException w:name="Light Grid Accent 1" w:uiPriority="62"/>
+    <w:lsdException w:name="Medium Shading 1 Accent 1" w:uiPriority="63"/>
+    <w:lsdException w:name="Medium Shading 2 Accent 1" w:uiPriority="64"/>
+    <w:lsdException w:name="Medium List 1 Accent 1" w:uiPriority="65"/>
+    <w:lsdException w:name="Revision" w:semiHidden="1"/>
+    <w:lsdException w:name="List Paragraph" w:uiPriority="34" w:qFormat="1"/>
+    <w:lsdException w:name="Quote" w:uiPriority="29" w:qFormat="1"/>
+    <w:lsdException w:name="Intense Quote" w:uiPriority="30" w:qFormat="1"/>
+    <w:lsdException w:name="Medium List 2 Accent 1" w:uiPriority="66"/>
+    <w:lsdException w:name="Medium Grid 1 Accent 1" w:uiPriority="67"/>
+    <w:lsdException w:name="Medium Grid 2 Accent 1" w:uiPriority="68"/>
+    <w:lsdException w:name="Medium Grid 3 Accent 1" w:uiPriority="69"/>
+    <w:lsdException w:name="Dark List Accent 1" w:uiPriority="70"/>
+    <w:lsdException w:name="Colorful Shading Accent 1" w:uiPriority="71"/>
+    <w:lsdException w:name="Colorful List Accent 1" w:uiPriority="72"/>
+    <w:lsdException w:name="Colorful Grid Accent 1" w:uiPriority="73"/>
+    <w:lsdException w:name="Light Shading Accent 2" w:uiPriority="60"/>
+    <w:lsdException w:name="Light List Accent 2" w:uiPriority="61"/>
+    <w:lsdException w:name="Light Grid Accent 2" w:uiPriority="62"/>
+    <w:lsdException w:name="Medium Shading 1 Accent 2" w:uiPriority="63"/>
+    <w:lsdException w:name="Medium Shading 2 Accent 2" w:uiPriority="64"/>
+    <w:lsdException w:name="Medium List 1 Accent 2" w:uiPriority="65"/>
+    <w:lsdException w:name="Medium List 2 Accent 2" w:uiPriority="66"/>
+    <w:lsdException w:name="Medium Grid 1 Accent 2" w:uiPriority="67"/>
+    <w:lsdException w:name="Medium Grid 2 Accent 2" w:uiPriority="68"/>
+    <w:lsdException w:name="Medium Grid 3 Accent 2" w:uiPriority="69"/>
+    <w:lsdException w:name="Dark List Accent 2" w:uiPriority="70"/>
+    <w:lsdException w:name="Colorful Shading Accent 2" w:uiPriority="71"/>
+    <w:lsdException w:name="Colorful List Accent 2" w:uiPriority="72"/>
+    <w:lsdException w:name="Colorful Grid Accent 2" w:uiPriority="73"/>
+    <w:lsdException w:name="Light Shading Accent 3" w:uiPriority="60"/>
+    <w:lsdException w:name="Light List Accent 3" w:uiPriority="61"/>
+    <w:lsdException w:name="Light Grid Accent 3" w:uiPriority="62"/>
+    <w:lsdException w:name="Medium Shading 1 Accent 3" w:uiPriority="63"/>
+    <w:lsdException w:name="Medium Shading 2 Accent 3" w:uiPriority="64"/>
+    <w:lsdException w:name="Medium List 1 Accent 3" w:uiPriority="65"/>
+    <w:lsdException w:name="Medium List 2 Accent 3" w:uiPriority="66"/>
+    <w:lsdException w:name="Medium Grid 1 Accent 3" w:uiPriority="67"/>
+    <w:lsdException w:name="Medium Grid 2 Accent 3" w:uiPriority="68"/>
+    <w:lsdException w:name="Medium Grid 3 Accent 3" w:uiPriority="69"/>
+    <w:lsdException w:name="Dark List Accent 3" w:uiPriority="70"/>
+    <w:lsdException w:name="Colorful Shading Accent 3" w:uiPriority="71"/>
+    <w:lsdException w:name="Colorful List Accent 3" w:uiPriority="72"/>
+    <w:lsdException w:name="Colorful Grid Accent 3" w:uiPriority="73"/>
+    <w:lsdException w:name="Light Shading Accent 4" w:uiPriority="60"/>
+    <w:lsdException w:name="Light List Accent 4" w:uiPriority="61"/>
+    <w:lsdException w:name="Light Grid Accent 4" w:uiPriority="62"/>
+    <w:lsdException w:name="Medium Shading 1 Accent 4" w:uiPriority="63"/>
+    <w:lsdException w:name="Medium Shading 2 Accent 4" w:uiPriority="64"/>
+    <w:lsdException w:name="Medium List 1 Accent 4" w:uiPriority="65"/>
+    <w:lsdException w:name="Medium List 2 Accent 4" w:uiPriority="66"/>
+    <w:lsdException w:name="Medium Grid 1 Accent 4" w:uiPriority="67"/>
+    <w:lsdException w:name="Medium Grid 2 Accent 4" w:uiPriority="68"/>
+    <w:lsdException w:name="Medium Grid 3 Accent 4" w:uiPriority="69"/>
+    <w:lsdException w:name="Dark List Accent 4" w:uiPriority="70"/>
+    <w:lsdException w:name="Colorful Shading Accent 4" w:uiPriority="71"/>
+    <w:lsdException w:name="Colorful List Accent 4" w:uiPriority="72"/>
+    <w:lsdException w:name="Colorful Grid Accent 4" w:uiPriority="73"/>
+    <w:lsdException w:name="Light Shading Accent 5" w:uiPriority="60"/>
+    <w:lsdException w:name="Light List Accent 5" w:uiPriority="61"/>
+    <w:lsdException w:name="Light Grid Accent 5" w:uiPriority="62"/>
+    <w:lsdException w:name="Medium Shading 1 Accent 5" w:uiPriority="63"/>
+    <w:lsdException w:name="Medium Shading 2 Accent 5" w:uiPriority="64"/>
+    <w:lsdException w:name="Medium List 1 Accent 5" w:uiPriority="65"/>
+    <w:lsdException w:name="Medium List 2 Accent 5" w:uiPriority="66"/>
+    <w:lsdException w:name="Medium Grid 1 Accent 5" w:uiPriority="67"/>
+    <w:lsdException w:name="Medium Grid 2 Accent 5" w:uiPriority="68"/>
+    <w:lsdException w:name="Medium Grid 3 Accent 5" w:uiPriority="69"/>
+    <w:lsdException w:name="Dark List Accent 5" w:uiPriority="70"/>
+    <w:lsdException w:name="Colorful Shading Accent 5" w:uiPriority="71"/>
+    <w:lsdException w:name="Colorful List Accent 5" w:uiPriority="72"/>
+    <w:lsdException w:name="Colorful Grid Accent 5" w:uiPriority="73"/>
+    <w:lsdException w:name="Light Shading Accent 6" w:uiPriority="60"/>
+    <w:lsdException w:name="Light List Accent 6" w:uiPriority="61"/>
+    <w:lsdException w:name="Light Grid Accent 6" w:uiPriority="62"/>
+    <w:lsdException w:name="Medium Shading 1 Accent 6" w:uiPriority="63"/>
+    <w:lsdException w:name="Medium Shading 2 Accent 6" w:uiPriority="64"/>
+    <w:lsdException w:name="Medium List 1 Accent 6" w:uiPriority="65"/>
+    <w:lsdException w:name="Medium List 2 Accent 6" w:uiPriority="66"/>
+    <w:lsdException w:name="Medium Grid 1 Accent 6" w:uiPriority="67"/>
+    <w:lsdException w:name="Medium Grid 2 Accent 6" w:uiPriority="68"/>
+    <w:lsdException w:name="Medium Grid 3 Accent 6" w:uiPriority="69"/>
+    <w:lsdException w:name="Dark List Accent 6" w:uiPriority="70"/>
+    <w:lsdException w:name="Colorful Shading Accent 6" w:uiPriority="71"/>
+    <w:lsdException w:name="Colorful List Accent 6" w:uiPriority="72"/>
+    <w:lsdException w:name="Colorful Grid Accent 6" w:uiPriority="73"/>
+    <w:lsdException w:name="Subtle Emphasis" w:uiPriority="19" w:qFormat="1"/>
+    <w:lsdException w:name="Intense Emphasis" w:uiPriority="21" w:qFormat="1"/>
+    <w:lsdException w:name="Subtle Reference" w:uiPriority="31" w:qFormat="1"/>
+    <w:lsdException w:name="Intense Reference" w:uiPriority="32" w:qFormat="1"/>
+    <w:lsdException w:name="Book Title" w:uiPriority="33" w:qFormat="1"/>
+    <w:lsdException w:name="Bibliography" w:semiHidden="1" w:uiPriority="37" w:unhideWhenUsed="1"/>
+    <w:lsdException w:name="TOC Heading" w:semiHidden="1" w:uiPriority="39" w:unhideWhenUsed="1" w:qFormat="1"/>
+    <w:lsdException w:name="Plain Table 1" w:uiPriority="41"/>
+    <w:lsdException w:name="Plain Table 2" w:uiPriority="42"/>
+    <w:lsdException w:name="Plain Table 3" w:uiPriority="43"/>
+    <w:lsdException w:name="Plain Table 4" w:uiPriority="44"/>
+    <w:lsdException w:name="Plain Table 5" w:uiPriority="45"/>
+    <w:lsdException w:name="Grid Table Light" w:uiPriority="40"/>
+    <w:lsdException w:name="Grid Table 1 Light" w:uiPriority="46"/>
+    <w:lsdException w:name="Grid Table 2" w:uiPriority="47"/>
+    <w:lsdException w:name="Grid Table 3" w:uiPriority="48"/>
+    <w:lsdException w:name="Grid Table 4" w:uiPriority="49"/>
+    <w:lsdException w:name="Grid Table 5 Dark" w:uiPriority="50"/>
+    <w:lsdException w:name="Grid Table 6 Colorful" w:uiPriority="51"/>
+    <w:lsdException w:name="Grid Table 7 Colorful" w:uiPriority="52"/>
+    <w:lsdException w:name="Grid Table 1 Light Accent 1" w:uiPriority="46"/>
+    <w:lsdException w:name="Grid Table 2 Accent 1" w:uiPriority="47"/>
+    <w:lsdException w:name="Grid Table 3 Accent 1" w:uiPriority="48"/>
+    <w:lsdException w:name="Grid Table 4 Accent 1" w:uiPriority="49"/>
+    <w:lsdException w:name="Grid Table 5 Dark Accent 1" w:uiPriority="50"/>
+    <w:lsdException w:name="Grid Table 6 Colorful Accent 1" w:uiPriority="51"/>
+    <w:lsdException w:name="Grid Table 7 Colorful Accent 1" w:uiPriority="52"/>
+    <w:lsdException w:name="Grid Table 1 Light Accent 2" w:uiPriority="46"/>
+    <w:lsdException w:name="Grid Table 2 Accent 2" w:uiPriority="47"/>
+    <w:lsdException w:name="Grid Table 3 Accent 2" w:uiPriority="48"/>
+    <w:lsdException w:name="Grid Table 4 Accent 2" w:uiPriority="49"/>
+    <w:lsdException w:name="Grid Table 5 Dark Accent 2" w:uiPriority="50"/>
+    <w:lsdException w:name="Grid Table 6 Colorful Accent 2" w:uiPriority="51"/>
+    <w:lsdException w:name="Grid Table 7 Colorful Accent 2" w:uiPriority="52"/>
+    <w:lsdException w:name="Grid Table 1 Light Accent 3" w:uiPriority="46"/>
+    <w:lsdException w:name="Grid Table 2 Accent 3" w:uiPriority="47"/>
+    <w:lsdException w:name="Grid Table 3 Accent 3" w:uiPriority="48"/>
+    <w:lsdException w:name="Grid Table 4 Accent 3" w:uiPriority="49"/>
+    <w:lsdException w:name="Grid Table 5 Dark Accent 3" w:uiPriority="50"/>
+    <w:lsdException w:name="Grid Table 6 Colorful Accent 3" w:uiPriority="51"/>
+    <w:lsdException w:name="Grid Table 7 Colorful Accent 3" w:uiPriority="52"/>
+    <w:lsdException w:name="Grid Table 1 Light Accent 4" w:uiPriority="46"/>
+    <w:lsdException w:name="Grid Table 2 Accent 4" w:uiPriority="47"/>
+    <w:lsdException w:name="Grid Table 3 Accent 4" w:uiPriority="48"/>
+    <w:lsdException w:name="Grid Table 4 Accent 4" w:uiPriority="49"/>
+    <w:lsdException w:name="Grid Table 5 Dark Accent 4" w:uiPriority="50"/>
+    <w:lsdException w:name="Grid Table 6 Colorful Accent 4" w:uiPriority="51"/>
+    <w:lsdException w:name="Grid Table 7 Colorful Accent 4" w:uiPriority="52"/>
+    <w:lsdException w:name="Grid Table 1 Light Accent 5" w:uiPriority="46"/>
+    <w:lsdException w:name="Grid Table 2 Accent 5" w:uiPriority="47"/>
+    <w:lsdException w:name="Grid Table 3 Accent 5" w:uiPriority="48"/>
+    <w:lsdException w:name="Grid Table 4 Accent 5" w:uiPriority="49"/>
+    <w:lsdException w:name="Grid Table 5 Dark Accent 5" w:uiPriority="50"/>
+    <w:lsdException w:name="Grid Table 6 Colorful Accent 5" w:uiPriority="51"/>
+    <w:lsdException w:name="Grid Table 7 Colorful Accent 5" w:uiPriority="52"/>
+    <w:lsdException w:name="Grid Table 1 Light Accent 6" w:uiPriority="46"/>
+    <w:lsdException w:name="Grid Table 2 Accent 6" w:uiPriority="47"/>
+    <w:lsdException w:name="Grid Table 3 Accent 6" w:uiPriority="48"/>
+    <w:lsdException w:name="Grid Table 4 Accent 6" w:uiPriority="49"/>
+    <w:lsdException w:name="Grid Table 5 Dark Accent 6" w:uiPriority="50"/>
+    <w:lsdException w:name="Grid Table 6 Colorful Accent 6" w:uiPriority="51"/>
+    <w:lsdException w:name="Grid Table 7 Colorful Accent 6" w:uiPriority="52"/>
+    <w:lsdException w:name="List Table 1 Light" w:uiPriority="46"/>
+    <w:lsdException w:name="List Table 2" w:uiPriority="47"/>
+    <w:lsdException w:name="List Table 3" w:uiPriority="48"/>
+    <w:lsdException w:name="List Table 4" w:uiPriority="49"/>
+    <w:lsdException w:name="List Table 5 Dark" w:uiPriority="50"/>
+    <w:lsdException w:name="List Table 6 Colorful" w:uiPriority="51"/>
+    <w:lsdException w:name="List Table 7 Colorful" w:uiPriority="52"/>
+    <w:lsdException w:name="List Table 1 Light Accent 1" w:uiPriority="46"/>
+    <w:lsdException w:name="List Table 2 Accent 1" w:uiPriority="47"/>
+    <w:lsdException w:name="List Table 3 Accent 1" w:uiPriority="48"/>
+    <w:lsdException w:name="List Table 4 Accent 1" w:uiPriority="49"/>
+    <w:lsdException w:name="List Table 5 Dark Accent 1" w:uiPriority="50"/>
+    <w:lsdException w:name="List Table 6 Colorful Accent 1" w:uiPriority="51"/>
+    <w:lsdException w:name="List Table 7 Colorful Accent 1" w:uiPriority="52"/>
+    <w:lsdException w:name="List Table 1 Light Accent 2" w:uiPriority="46"/>
+    <w:lsdException w:name="List Table 2 Accent 2" w:uiPriority="47"/>
+    <w:lsdException w:name="List Table 3 Accent 2" w:uiPriority="48"/>
+    <w:lsdException w:name="List Table 4 Accent 2" w:uiPriority="49"/>
+    <w:lsdException w:name="List Table 5 Dark Accent 2" w:uiPriority="50"/>
+    <w:lsdException w:name="List Table 6 Colorful Accent 2" w:uiPriority="51"/>
+    <w:lsdException w:name="List Table 7 Colorful Accent 2" w:uiPriority="52"/>
+    <w:lsdException w:name="List Table 1 Light Accent 3" w:uiPriority="46"/>
+    <w:lsdException w:name="List Table 2 Accent 3" w:uiPriority="47"/>
+    <w:lsdException w:name="List Table 3 Accent 3" w:uiPriority="48"/>
+    <w:lsdException w:name="List Table 4 Accent 3" w:uiPriority="49"/>
+    <w:lsdException w:name="List Table 5 Dark Accent 3" w:uiPriority="50"/>
+    <w:lsdException w:name="List Table 6 Colorful Accent 3" w:uiPriority="51"/>
+    <w:lsdException w:name="List Table 7 Colorful Accent 3" w:uiPriority="52"/>
+    <w:lsdException w:name="List Table 1 Light Accent 4" w:uiPriority="46"/>
+    <w:lsdException w:name="List Table 2 Accent 4" w:uiPriority="47"/>
+    <w:lsdException w:name="List Table 3 Accent 4" w:uiPriority="48"/>
+    <w:lsdException w:name="List Table 4 Accent 4" w:uiPriority="49"/>
+    <w:lsdException w:name="List Table 5 Dark Accent 4" w:uiPriority="50"/>
+    <w:lsdException w:name="List Table 6 Colorful Accent 4" w:uiPriority="51"/>
+    <w:lsdException w:name="List Table 7 Colorful Accent 4" w:uiPriority="52"/>
+    <w:lsdException w:name="List Table 1 Light Accent 5" w:uiPriority="46"/>
+    <w:lsdException w:name="List Table 2 Accent 5" w:uiPriority="47"/>
+    <w:lsdException w:name="List Table 3 Accent 5" w:uiPriority="48"/>
+    <w:lsdException w:name="List Table 4 Accent 5" w:uiPriority="49"/>
+    <w:lsdException w:name="List Table 5 Dark Accent 5" w:uiPriority="50"/>
+    <w:lsdException w:name="List Table 6 Colorful Accent 5" w:uiPriority="51"/>
+    <w:lsdException w:name="List Table 7 Colorful Accent 5" w:uiPriority="52"/>
+    <w:lsdException w:name="List Table 1 Light Accent 6" w:uiPriority="46"/>
+    <w:lsdException w:name="List Table 2 Accent 6" w:uiPriority="47"/>
+    <w:lsdException w:name="List Table 3 Accent 6" w:uiPriority="48"/>
+    <w:lsdException w:name="List Table 4 Accent 6" w:uiPriority="49"/>
+    <w:lsdException w:name="List Table 5 Dark Accent 6" w:uiPriority="50"/>
+    <w:lsdException w:name="List Table 6 Colorful Accent 6" w:uiPriority="51"/>
+    <w:lsdException w:name="List Table 7 Colorful Accent 6" w:uiPriority="52"/>
   </w:latentStyles>
   <w:style w:type="paragraph" w:default="1" w:styleId="Normal">
     <w:name w:val="Normal"/>

</xml_diff>